<commit_message>
Added Scripts, Manuscript and Data directories. Added also the gitignore file.
</commit_message>
<xml_diff>
--- a/Manuscript/Manuscript.docx
+++ b/Manuscript/Manuscript.docx
@@ -25,7 +25,7 @@
     </w:p>
     <w:p>
       <w:pPr>
-        <w:pStyle w:val="Titolo"/>
+        <w:pStyle w:val="Title"/>
         <w:spacing w:before="120" w:after="0"/>
         <w:rPr>
           <w:rFonts w:cstheme="minorHAnsi"/>
@@ -35,7 +35,13 @@
         <w:rPr>
           <w:rFonts w:cstheme="minorHAnsi"/>
         </w:rPr>
-        <w:t>How well ecPoint-Rainfall can identify flash floods in Ecuador?</w:t>
+        <w:t xml:space="preserve">Can </w:t>
+      </w:r>
+      <w:r>
+        <w:rPr>
+          <w:rFonts w:cstheme="minorHAnsi"/>
+        </w:rPr>
+        <w:t>ecPoint-Rainfall identify flash floods in Ecuador?</w:t>
       </w:r>
     </w:p>
     <w:p>
@@ -148,7 +154,23 @@
           <w:rFonts w:cstheme="minorHAnsi"/>
           <w:sz w:val="22"/>
         </w:rPr>
-        <w:t>, Carolynne Hultquist</w:t>
+        <w:t xml:space="preserve">, </w:t>
+      </w:r>
+      <w:proofErr w:type="spellStart"/>
+      <w:r>
+        <w:rPr>
+          <w:rFonts w:cstheme="minorHAnsi"/>
+          <w:sz w:val="22"/>
+        </w:rPr>
+        <w:t>Carolynne</w:t>
+      </w:r>
+      <w:proofErr w:type="spellEnd"/>
+      <w:r>
+        <w:rPr>
+          <w:rFonts w:cstheme="minorHAnsi"/>
+          <w:sz w:val="22"/>
+        </w:rPr>
+        <w:t xml:space="preserve"> Hultquist</w:t>
       </w:r>
       <w:r>
         <w:rPr>
@@ -662,7 +684,7 @@
     </w:p>
     <w:p>
       <w:pPr>
-        <w:pStyle w:val="Didascalia"/>
+        <w:pStyle w:val="Caption"/>
         <w:spacing w:after="0"/>
         <w:ind w:firstLine="0"/>
         <w:rPr>
@@ -712,7 +734,7 @@
       <w:hyperlink r:id="rId11" w:history="1">
         <w:r>
           <w:rPr>
-            <w:rStyle w:val="Collegamentoipertestuale"/>
+            <w:rStyle w:val="Hyperlink"/>
             <w:rFonts w:cstheme="minorHAnsi"/>
           </w:rPr>
           <w:t>fatima.pillosu@ecmwf.int</w:t>
@@ -800,7 +822,7 @@
     </w:p>
     <w:p>
       <w:pPr>
-        <w:pStyle w:val="Titolo1"/>
+        <w:pStyle w:val="Heading1"/>
       </w:pPr>
       <w:r>
         <w:t>Introduction</w:t>
@@ -818,28 +840,435 @@
         <w:t>Research question:</w:t>
       </w:r>
       <w:r>
-        <w:t xml:space="preserve"> can ecPoint-Rainfall forecasts be used to produced guidance on which areas are at flash flood risk, especially at medium range lead times (i.e., after day 3)?</w:t>
+        <w:t xml:space="preserve"> i</w:t>
+      </w:r>
+      <w:r>
+        <w:t>f you are using ecPoint</w:t>
+      </w:r>
+      <w:r>
+        <w:t>-</w:t>
+      </w:r>
+      <w:r>
+        <w:t>Rainfall</w:t>
+      </w:r>
+      <w:r>
+        <w:t xml:space="preserve">, what confidence or different type of information </w:t>
+      </w:r>
+      <w:r>
+        <w:t xml:space="preserve">would be available from the forecast? </w:t>
+      </w:r>
+      <w:r>
+        <w:t xml:space="preserve">How can we calibrate </w:t>
+      </w:r>
+    </w:p>
+    <w:p>
+      <w:r>
+        <w:t xml:space="preserve">Why is this important to do it like </w:t>
+      </w:r>
+      <w:proofErr w:type="gramStart"/>
+      <w:r>
+        <w:t>that.</w:t>
+      </w:r>
+      <w:proofErr w:type="gramEnd"/>
+      <w:r>
+        <w:t xml:space="preserve"> Why is this happening now? </w:t>
+      </w:r>
+      <w:r>
+        <w:t>Meaning of this, why are we bothering (they want better information on flash floods)</w:t>
+      </w:r>
+      <w:r>
+        <w:t>. Why this work should be do now. From this we will be obvious why I’m asking that research question.</w:t>
+      </w:r>
+    </w:p>
+    <w:p>
+      <w:pPr>
+        <w:pStyle w:val="Heading1"/>
+      </w:pPr>
+      <w:r>
+        <w:t>Background</w:t>
+      </w:r>
+      <w:r>
+        <w:t xml:space="preserve">: geography, rainfall climatology and flooding in </w:t>
+      </w:r>
+      <w:r>
+        <w:t>Ecuador</w:t>
+      </w:r>
+    </w:p>
+    <w:p>
+      <w:r>
+        <w:t xml:space="preserve">Continental Ecuador is located in north-western South-America (see the small box in Figure 1a), between Peru and Colombia, within 1.60 °N - 3.50 °S and 81.10°W - 75.28 °W. Ecuador's Galapagos Islands, 1000 km to the west of continental Ecuador (see the small box in Figure 1a), are not included in this study. Therefore, "continental Ecuador" will be referred to </w:t>
+      </w:r>
+      <w:r>
+        <w:t xml:space="preserve">simply </w:t>
+      </w:r>
+      <w:r>
+        <w:t xml:space="preserve">as "Ecuador" from now on. </w:t>
+      </w:r>
+      <w:r>
+        <w:fldChar w:fldCharType="begin" w:fldLock="1"/>
+      </w:r>
+      <w:r>
+        <w:instrText>ADDIN CSL_CITATION {"citationItems":[{"id":"ITEM-1","itemData":{"DOI":"10.1029/2000JD900134","author":[{"dropping-particle":"","family":"Vuille","given":"Mathias","non-dropping-particle":"","parse-names":false,"suffix":""},{"dropping-particle":"","family":"Bradley","given":"Raymond S.","non-dropping-particle":"","parse-names":false,"suffix":""},{"dropping-particle":"","family":"Keimig","given":"Frank","non-dropping-particle":"","parse-names":false,"suffix":""}],"container-title":"Journal of Geophysical Research Atmospheres","id":"ITEM-1","issue":"D10","issued":{"date-parts":[["2000"]]},"page":"12447-12460","title":"Interannual climate variability in the Central Andes and its relation to tropical Pacific and Atlantic forcing","type":"article-journal","volume":"105"},"uris":["http://www.mendeley.com/documents/?uuid=ad86dfb1-576f-317f-ae39-a7378d504b14"]}],"mendeley":{"formattedCitation":"(Vuille, Bradley and Keimig, 2000)","manualFormatting":"Vuille, Bradley and Keimig (2000)","plainTextFormattedCitation":"(Vuille, Bradley and Keimig, 2000)"},"properties":{"noteIndex":0},"schema":"https://github.com/citation-style-language/schema/raw/master/csl-citation.json"}</w:instrText>
+      </w:r>
+      <w:r>
+        <w:fldChar w:fldCharType="separate"/>
+      </w:r>
+      <w:r>
+        <w:rPr>
+          <w:noProof/>
+        </w:rPr>
+        <w:t xml:space="preserve">Vuille, Bradley and Keimig </w:t>
+      </w:r>
+      <w:r>
+        <w:rPr>
+          <w:noProof/>
+        </w:rPr>
+        <w:t>(</w:t>
+      </w:r>
+      <w:r>
+        <w:rPr>
+          <w:noProof/>
+        </w:rPr>
+        <w:t>2000)</w:t>
+      </w:r>
+      <w:r>
+        <w:fldChar w:fldCharType="end"/>
+      </w:r>
+      <w:r>
+        <w:t xml:space="preserve"> </w:t>
+      </w:r>
+      <w:r>
+        <w:t>showed that the Andes cordillera that runs from north to south across Ecuador creates three main geographical regions (see Figure 1a): "La Costa", i.e., the coastal plain next to the Pacific Ocean, which is mainly influenced by the sea surface temperature (SST) variations in the Pacific Ocean; "El Oriente", i.e., the Amazon region, which is primarily influenced by the strong convective activity across the Amazon forest and the water vapour variations from the SST of the tropical Atlantic Ocean; and "La Sierra", i.e., the Andean region between "La Costa" and "El Oriente", which is mainly influenced by the Intertropical Convergence Zone and incursions from the Amazon climate.</w:t>
+      </w:r>
+    </w:p>
+    <w:p>
+      <w:r>
+        <w:fldChar w:fldCharType="begin" w:fldLock="1"/>
+      </w:r>
+      <w:r>
+        <w:instrText>ADDIN CSL_CITATION {"citationItems":[{"id":"ITEM-1","itemData":{"DOI":"10.1002/joc.5297","author":[{"dropping-particle":"","family":"Tobar","given":"Vladimiro","non-dropping-particle":"","parse-names":false,"suffix":""},{"dropping-particle":"","family":"Wyseure","given":"Guido","non-dropping-particle":"","parse-names":false,"suffix":""}],"container-title":"International Journal of Climatology","id":"ITEM-1","issue":"4","issued":{"date-parts":[["2018"]]},"page":"1808-1819","title":"Seasonal rainfall patterns classification, relationship to ENSO and rainfall trends in Ecuador","type":"article-journal","volume":"38"},"uris":["http://www.mendeley.com/documents/?uuid=2ee8add2-6abf-3a92-82fa-f2a8a08e6bb3"]}],"mendeley":{"formattedCitation":"(Tobar and Wyseure, 2018)","manualFormatting":"Tobar and Wyseure (2018)","plainTextFormattedCitation":"(Tobar and Wyseure, 2018)","previouslyFormattedCitation":"(Tobar and Wyseure, 2018)"},"properties":{"noteIndex":0},"schema":"https://github.com/citation-style-language/schema/raw/master/csl-citation.json"}</w:instrText>
+      </w:r>
+      <w:r>
+        <w:fldChar w:fldCharType="separate"/>
+      </w:r>
+      <w:r>
+        <w:rPr>
+          <w:noProof/>
+        </w:rPr>
+        <w:t>Tobar and Wyseure</w:t>
+      </w:r>
+      <w:r>
+        <w:rPr>
+          <w:noProof/>
+        </w:rPr>
+        <w:t xml:space="preserve"> (</w:t>
+      </w:r>
+      <w:r>
+        <w:rPr>
+          <w:noProof/>
+        </w:rPr>
+        <w:t>2018)</w:t>
+      </w:r>
+      <w:r>
+        <w:fldChar w:fldCharType="end"/>
+      </w:r>
+      <w:r>
+        <w:t xml:space="preserve"> </w:t>
+      </w:r>
+      <w:r>
+        <w:t>have found four distinct rainfall patterns in Ecuador, closely related to the three above-mentioned geographical regions. Two rainy seasons in "La Costa" occur mainly from late December through May, with the Pacific side of the Andes cordillera having a similar pattern than in the valleys but with more moderate seasonality. The rainy season in "La Sierra" runs from September to April/May, while it rains throughout the year in "El Oriente" with the wettest (driest) months being April-July (September-October). These results confirmed those mentioned by</w:t>
+      </w:r>
+      <w:r>
+        <w:t xml:space="preserve"> </w:t>
+      </w:r>
+      <w:r>
+        <w:fldChar w:fldCharType="begin" w:fldLock="1"/>
+      </w:r>
+      <w:r>
+        <w:instrText>ADDIN CSL_CITATION {"citationItems":[{"id":"ITEM-1","itemData":{"DOI":"10.1175/JAMC-D-13-0133.1","author":[{"dropping-particle":"","family":"Recalde-Coronel","given":"G. C.","non-dropping-particle":"","parse-names":false,"suffix":""},{"dropping-particle":"","family":"Barnston","given":"Anthony G.","non-dropping-particle":"","parse-names":false,"suffix":""},{"dropping-particle":"","family":"Muñoz","given":"Ángel G.","non-dropping-particle":"","parse-names":false,"suffix":""}],"container-title":"Journal of Applied Meteorology and Climatology","id":"ITEM-1","issue":"6","issued":{"date-parts":[["2014"]]},"page":"1471-1493","title":"Predictability of december-april rainfall in coastal and Andean Ecuador","type":"article-journal","volume":"53"},"uris":["http://www.mendeley.com/documents/?uuid=e180f185-da00-30af-bd38-8959863c7c62"]}],"mendeley":{"formattedCitation":"(Recalde-Coronel, Barnston and Muñoz, 2014)","manualFormatting":"Recalde-Coronel, Barnston and Muñoz (2014)","plainTextFormattedCitation":"(Recalde-Coronel, Barnston and Muñoz, 2014)","previouslyFormattedCitation":"(Recalde-Coronel, Barnston and Muñoz, 2014)"},"properties":{"noteIndex":0},"schema":"https://github.com/citation-style-language/schema/raw/master/csl-citation.json"}</w:instrText>
+      </w:r>
+      <w:r>
+        <w:fldChar w:fldCharType="separate"/>
+      </w:r>
+      <w:r>
+        <w:rPr>
+          <w:noProof/>
+        </w:rPr>
+        <w:t>Recalde-Coronel, Barnston and Muñoz</w:t>
+      </w:r>
+      <w:r>
+        <w:rPr>
+          <w:noProof/>
+        </w:rPr>
+        <w:t xml:space="preserve"> (</w:t>
+      </w:r>
+      <w:r>
+        <w:rPr>
+          <w:noProof/>
+        </w:rPr>
+        <w:t>2014)</w:t>
+      </w:r>
+      <w:r>
+        <w:fldChar w:fldCharType="end"/>
+      </w:r>
+      <w:r>
+        <w:t xml:space="preserve">, obtained in an unpublished study carried out by the main author. The extreme phases of El Niño Southern Oscillation (ENSO), known as El Niño (i.e., above-average SST in the </w:t>
+      </w:r>
+      <w:r>
+        <w:t>Pacific Ocean</w:t>
+      </w:r>
+      <w:r>
+        <w:t xml:space="preserve">) and La Niña (i.e., below-average SST), strongly modulate precipitation and temperature in "La Costa". During El Niño (La Niña) events, "La Costa" experiences higher (lower) than average rainfall events between February and April, strengthening the normal rainfall seasonality in the region </w:t>
+      </w:r>
+      <w:r>
+        <w:fldChar w:fldCharType="begin" w:fldLock="1"/>
+      </w:r>
+      <w:r>
+        <w:instrText>ADDIN CSL_CITATION {"citationItems":[{"id":"ITEM-1","itemData":{"DOI":"10.1002/joc.5297","author":[{"dropping-particle":"","family":"Tobar","given":"Vladimiro","non-dropping-particle":"","parse-names":false,"suffix":""},{"dropping-particle":"","family":"Wyseure","given":"Guido","non-dropping-particle":"","parse-names":false,"suffix":""}],"container-title":"International Journal of Climatology","id":"ITEM-1","issue":"4","issued":{"date-parts":[["2018"]]},"page":"1808-1819","title":"Seasonal rainfall patterns classification, relationship to ENSO and rainfall trends in Ecuador","type":"article-journal","volume":"38"},"uris":["http://www.mendeley.com/documents/?uuid=2ee8add2-6abf-3a92-82fa-f2a8a08e6bb3"]}],"mendeley":{"formattedCitation":"(Tobar and Wyseure, 2018)","plainTextFormattedCitation":"(Tobar and Wyseure, 2018)","previouslyFormattedCitation":"(Tobar and Wyseure, 2018)"},"properties":{"noteIndex":0},"schema":"https://github.com/citation-style-language/schema/raw/master/csl-citation.json"}</w:instrText>
+      </w:r>
+      <w:r>
+        <w:fldChar w:fldCharType="separate"/>
+      </w:r>
+      <w:r>
+        <w:rPr>
+          <w:noProof/>
+        </w:rPr>
+        <w:t>(Tobar and Wyseure, 2018)</w:t>
+      </w:r>
+      <w:r>
+        <w:fldChar w:fldCharType="end"/>
+      </w:r>
+      <w:r>
+        <w:t xml:space="preserve">. </w:t>
+      </w:r>
+      <w:r>
+        <w:t xml:space="preserve">ENSO's effect in rainfall variations gradually diminishes towards the west, concluding that the Andes cordillera acts as an eastward barrier for the impacts of ENSO in "La Sierra" and in "El Oriente" </w:t>
+      </w:r>
+      <w:r>
+        <w:fldChar w:fldCharType="begin" w:fldLock="1"/>
+      </w:r>
+      <w:r>
+        <w:instrText>ADDIN CSL_CITATION {"citationItems":[{"id":"ITEM-1","itemData":{"DOI":"10.1029/2000JD900134","author":[{"dropping-particle":"","family":"Vuille","given":"Mathias","non-dropping-particle":"","parse-names":false,"suffix":""},{"dropping-particle":"","family":"Bradley","given":"Raymond S.","non-dropping-particle":"","parse-names":false,"suffix":""},{"dropping-particle":"","family":"Keimig","given":"Frank","non-dropping-particle":"","parse-names":false,"suffix":""}],"container-title":"Journal of Geophysical Research Atmospheres","id":"ITEM-1","issue":"D10","issued":{"date-parts":[["2000"]]},"page":"12447-12460","title":"Interannual climate variability in the Central Andes and its relation to tropical Pacific and Atlantic forcing","type":"article-journal","volume":"105"},"uris":["http://www.mendeley.com/documents/?uuid=ad86dfb1-576f-317f-ae39-a7378d504b14"]},{"id":"ITEM-2","itemData":{"DOI":"10.1175/JAMC-D-13-0133.1","author":[{"dropping-particle":"","family":"Recalde-Coronel","given":"G. C.","non-dropping-particle":"","parse-names":false,"suffix":""},{"dropping-particle":"","family":"Barnston","given":"Anthony G.","non-dropping-particle":"","parse-names":false,"suffix":""},{"dropping-particle":"","family":"Muñoz","given":"Ángel G.","non-dropping-particle":"","parse-names":false,"suffix":""}],"container-title":"Journal of Applied Meteorology and Climatology","id":"ITEM-2","issue":"6","issued":{"date-parts":[["2014"]]},"page":"1471-1493","title":"Predictability of december-april rainfall in coastal and Andean Ecuador","type":"article-journal","volume":"53"},"uris":["http://www.mendeley.com/documents/?uuid=e180f185-da00-30af-bd38-8959863c7c62"]}],"mendeley":{"formattedCitation":"(Vuille, Bradley and Keimig, 2000; Recalde-Coronel, Barnston and Muñoz, 2014)","plainTextFormattedCitation":"(Vuille, Bradley and Keimig, 2000; Recalde-Coronel, Barnston and Muñoz, 2014)","previouslyFormattedCitation":"(Vuille, Bradley and Keimig, 2000; Recalde-Coronel, Barnston and Muñoz, 2014)"},"properties":{"noteIndex":0},"schema":"https://github.com/citation-style-language/schema/raw/master/csl-citation.json"}</w:instrText>
+      </w:r>
+      <w:r>
+        <w:fldChar w:fldCharType="separate"/>
+      </w:r>
+      <w:r>
+        <w:rPr>
+          <w:noProof/>
+        </w:rPr>
+        <w:t>(Vuille, Bradley and Keimig, 2000; Recalde-Coronel, Barnston and Muñoz, 2014)</w:t>
+      </w:r>
+      <w:r>
+        <w:fldChar w:fldCharType="end"/>
+      </w:r>
+      <w:r>
+        <w:t xml:space="preserve">: </w:t>
+      </w:r>
+      <w:r>
+        <w:t xml:space="preserve">"La Sierra" can </w:t>
+      </w:r>
+      <w:r>
+        <w:lastRenderedPageBreak/>
+        <w:t>experience below-normal precipitation due to an anomalous Hadley cell that inhibits convection over the Andes cordillera, while there is almost no correlation between rainfall variations and ENSO in "El Oriente".</w:t>
+      </w:r>
+    </w:p>
+    <w:p>
+      <w:r>
+        <w:t xml:space="preserve">The flooding in “La Costa” during </w:t>
+      </w:r>
+      <w:r>
+        <w:t xml:space="preserve"> </w:t>
+      </w:r>
+      <w:r>
+        <w:t>El Ni</w:t>
+      </w:r>
+      <w:r>
+        <w:t>ño</w:t>
+      </w:r>
+      <w:r>
+        <w:t xml:space="preserve"> events</w:t>
+      </w:r>
+      <w:r>
+        <w:t xml:space="preserve"> </w:t>
+      </w:r>
+      <w:r>
+        <w:t xml:space="preserve">can cause considerable material loss and deaths, whereas </w:t>
+      </w:r>
+      <w:r>
+        <w:t>La Niña</w:t>
+      </w:r>
+      <w:r>
+        <w:t xml:space="preserve"> </w:t>
+      </w:r>
+      <w:r>
+        <w:t xml:space="preserve">can result in droughts which has slower acting but also potentially disastrous </w:t>
+      </w:r>
+      <w:r>
+        <w:t xml:space="preserve">consequences. </w:t>
+      </w:r>
+    </w:p>
+    <w:p/>
+    <w:p>
+      <w:pPr>
+        <w:keepNext/>
+        <w:ind w:firstLine="0"/>
+        <w:jc w:val="center"/>
+      </w:pPr>
+      <w:r>
+        <w:rPr>
+          <w:noProof/>
+        </w:rPr>
+        <w:lastRenderedPageBreak/>
+        <w:drawing>
+          <wp:inline distT="0" distB="0" distL="0" distR="0" wp14:anchorId="038B0680" wp14:editId="299DE50E">
+            <wp:extent cx="5752006" cy="8505825"/>
+            <wp:effectExtent l="0" t="0" r="1270" b="0"/>
+            <wp:docPr id="1" name="Picture 1"/>
+            <wp:cNvGraphicFramePr>
+              <a:graphicFrameLocks xmlns:a="http://schemas.openxmlformats.org/drawingml/2006/main" noChangeAspect="1"/>
+            </wp:cNvGraphicFramePr>
+            <a:graphic xmlns:a="http://schemas.openxmlformats.org/drawingml/2006/main">
+              <a:graphicData uri="http://schemas.openxmlformats.org/drawingml/2006/picture">
+                <pic:pic xmlns:pic="http://schemas.openxmlformats.org/drawingml/2006/picture">
+                  <pic:nvPicPr>
+                    <pic:cNvPr id="1" name="Picture 1"/>
+                    <pic:cNvPicPr/>
+                  </pic:nvPicPr>
+                  <pic:blipFill>
+                    <a:blip r:embed="rId12">
+                      <a:extLst>
+                        <a:ext uri="{28A0092B-C50C-407E-A947-70E740481C1C}">
+                          <a14:useLocalDpi xmlns:a14="http://schemas.microsoft.com/office/drawing/2010/main" val="0"/>
+                        </a:ext>
+                      </a:extLst>
+                    </a:blip>
+                    <a:stretch>
+                      <a:fillRect/>
+                    </a:stretch>
+                  </pic:blipFill>
+                  <pic:spPr>
+                    <a:xfrm>
+                      <a:off x="0" y="0"/>
+                      <a:ext cx="5763512" cy="8522840"/>
+                    </a:xfrm>
+                    <a:prstGeom prst="rect">
+                      <a:avLst/>
+                    </a:prstGeom>
+                  </pic:spPr>
+                </pic:pic>
+              </a:graphicData>
+            </a:graphic>
+          </wp:inline>
+        </w:drawing>
+      </w:r>
+    </w:p>
+    <w:p>
+      <w:pPr>
+        <w:pStyle w:val="CaptionFigure"/>
+      </w:pPr>
+      <w:bookmarkStart w:id="3" w:name="_Ref88554816"/>
+      <w:r>
+        <w:t xml:space="preserve">Figure </w:t>
+      </w:r>
+      <w:fldSimple w:instr=" SEQ Figure \* ARABIC ">
+        <w:r>
+          <w:rPr>
+            <w:noProof/>
+          </w:rPr>
+          <w:t>1</w:t>
+        </w:r>
+      </w:fldSimple>
+      <w:bookmarkEnd w:id="3"/>
+      <w:r>
+        <w:t xml:space="preserve"> - Panel (a) shows Ecuador’s orography</w:t>
+      </w:r>
+      <w:r>
+        <w:t>, its political regions,</w:t>
+      </w:r>
+      <w:r>
+        <w:t xml:space="preserve"> and the location of </w:t>
+      </w:r>
+      <w:r>
+        <w:t>Ecuador’s</w:t>
+      </w:r>
+      <w:r>
+        <w:t xml:space="preserve"> three main geographical regions: the coast (“La Costa”), the highlands (“La Sierra”), and the Amazon (“EL Oriente”). The small box shows Ecuador</w:t>
+      </w:r>
+      <w:r>
+        <w:t>’</w:t>
+      </w:r>
+      <w:r>
+        <w:t>s location in South America</w:t>
+      </w:r>
+      <w:r>
+        <w:t>.</w:t>
+      </w:r>
+      <w:r>
+        <w:t xml:space="preserve"> Panel (b) shows the population density </w:t>
+      </w:r>
+      <w:r>
+        <w:t>(</w:t>
+      </w:r>
+      <w:r>
+        <w:t xml:space="preserve">in </w:t>
+      </w:r>
+      <w:r>
+        <w:t>people/</w:t>
+      </w:r>
+      <w:r>
+        <w:t>km</w:t>
+      </w:r>
+      <w:r>
+        <w:rPr>
+          <w:vertAlign w:val="superscript"/>
+        </w:rPr>
+        <w:t>2</w:t>
+      </w:r>
+      <w:r>
+        <w:t xml:space="preserve">) </w:t>
+      </w:r>
+      <w:r>
+        <w:t xml:space="preserve">for each region from 2020 census (source: </w:t>
+      </w:r>
+      <w:hyperlink r:id="rId13" w:history="1">
+        <w:r>
+          <w:rPr>
+            <w:rStyle w:val="Hyperlink"/>
+          </w:rPr>
+          <w:t>https://es.wikipedia.org/wiki/Provincias_de_Ecuador</w:t>
+        </w:r>
+      </w:hyperlink>
+      <w:r>
+        <w:t xml:space="preserve">). </w:t>
+      </w:r>
+      <w:r>
+        <w:t>Panel (c) lists the names of Ecuador’s political regions following the numbers indicated in panel (b).</w:t>
+      </w:r>
+      <w:r>
+        <w:t xml:space="preserve">  </w:t>
       </w:r>
     </w:p>
     <w:bookmarkEnd w:id="1"/>
     <w:bookmarkEnd w:id="2"/>
     <w:p>
       <w:pPr>
-        <w:pStyle w:val="Titolo1"/>
-        <w:rPr>
-          <w:rFonts w:cstheme="minorHAnsi"/>
-        </w:rPr>
-      </w:pPr>
-      <w:r>
-        <w:rPr>
-          <w:rFonts w:cstheme="minorHAnsi"/>
-        </w:rPr>
+        <w:pStyle w:val="Heading1"/>
+        <w:rPr>
+          <w:rFonts w:cstheme="minorHAnsi"/>
+        </w:rPr>
+      </w:pPr>
+      <w:r>
+        <w:rPr>
+          <w:rFonts w:cstheme="minorHAnsi"/>
+        </w:rPr>
+        <w:lastRenderedPageBreak/>
         <w:t>Data</w:t>
       </w:r>
     </w:p>
     <w:p>
       <w:pPr>
-        <w:pStyle w:val="Titolo2"/>
+        <w:pStyle w:val="Heading2"/>
       </w:pPr>
       <w:r>
         <w:t xml:space="preserve">Forecasts: ecPoint-Rainfall </w:t>
@@ -850,79 +1279,570 @@
     </w:p>
     <w:p>
       <w:pPr>
-        <w:pStyle w:val="Titolo2"/>
-      </w:pPr>
-      <w:commentRangeStart w:id="3"/>
-      <w:r>
-        <w:t>Observations: flash flood reports in Ecuador</w:t>
-      </w:r>
-      <w:commentRangeEnd w:id="3"/>
-      <w:r>
-        <w:rPr>
-          <w:rStyle w:val="Rimandocommento"/>
+        <w:pStyle w:val="Heading2"/>
+      </w:pPr>
+      <w:commentRangeStart w:id="4"/>
+      <w:r>
+        <w:t>Benchmark</w:t>
+      </w:r>
+      <w:r>
+        <w:t xml:space="preserve"> dataset</w:t>
+      </w:r>
+      <w:r>
+        <w:t>: flash flood reports in Ecuador</w:t>
+      </w:r>
+      <w:commentRangeEnd w:id="4"/>
+      <w:r>
+        <w:rPr>
+          <w:rStyle w:val="CommentReference"/>
           <w:rFonts w:eastAsiaTheme="minorHAnsi" w:cstheme="minorBidi"/>
           <w:b w:val="0"/>
         </w:rPr>
-        <w:commentReference w:id="3"/>
+        <w:commentReference w:id="4"/>
       </w:r>
     </w:p>
     <w:p>
       <w:pPr>
-        <w:pStyle w:val="Titolo1"/>
-        <w:rPr>
-          <w:rFonts w:cstheme="minorHAnsi"/>
-        </w:rPr>
-      </w:pPr>
-      <w:bookmarkStart w:id="4" w:name="_Toc72741639"/>
-      <w:r>
-        <w:rPr>
-          <w:rFonts w:cstheme="minorHAnsi"/>
-        </w:rPr>
-        <w:t>Methods</w:t>
-      </w:r>
-      <w:bookmarkEnd w:id="4"/>
+        <w:keepNext/>
+        <w:jc w:val="center"/>
+      </w:pPr>
+      <w:r>
+        <w:rPr>
+          <w:noProof/>
+        </w:rPr>
+        <w:drawing>
+          <wp:inline distT="0" distB="0" distL="0" distR="0" wp14:anchorId="6B8A3684" wp14:editId="421EAFEF">
+            <wp:extent cx="4361208" cy="7000875"/>
+            <wp:effectExtent l="0" t="0" r="1270" b="0"/>
+            <wp:docPr id="2" name="Picture 2"/>
+            <wp:cNvGraphicFramePr>
+              <a:graphicFrameLocks xmlns:a="http://schemas.openxmlformats.org/drawingml/2006/main" noChangeAspect="1"/>
+            </wp:cNvGraphicFramePr>
+            <a:graphic xmlns:a="http://schemas.openxmlformats.org/drawingml/2006/main">
+              <a:graphicData uri="http://schemas.openxmlformats.org/drawingml/2006/picture">
+                <pic:pic xmlns:pic="http://schemas.openxmlformats.org/drawingml/2006/picture">
+                  <pic:nvPicPr>
+                    <pic:cNvPr id="2" name="Picture 2"/>
+                    <pic:cNvPicPr/>
+                  </pic:nvPicPr>
+                  <pic:blipFill>
+                    <a:blip r:embed="rId18">
+                      <a:extLst>
+                        <a:ext uri="{28A0092B-C50C-407E-A947-70E740481C1C}">
+                          <a14:useLocalDpi xmlns:a14="http://schemas.microsoft.com/office/drawing/2010/main" val="0"/>
+                        </a:ext>
+                      </a:extLst>
+                    </a:blip>
+                    <a:stretch>
+                      <a:fillRect/>
+                    </a:stretch>
+                  </pic:blipFill>
+                  <pic:spPr>
+                    <a:xfrm>
+                      <a:off x="0" y="0"/>
+                      <a:ext cx="4366447" cy="7009285"/>
+                    </a:xfrm>
+                    <a:prstGeom prst="rect">
+                      <a:avLst/>
+                    </a:prstGeom>
+                  </pic:spPr>
+                </pic:pic>
+              </a:graphicData>
+            </a:graphic>
+          </wp:inline>
+        </w:drawing>
+      </w:r>
     </w:p>
     <w:p>
       <w:pPr>
-        <w:pStyle w:val="Titolo2"/>
-      </w:pPr>
-      <w:r>
-        <w:t>Definition of</w:t>
-      </w:r>
-      <w:r>
-        <w:t xml:space="preserve"> rainfall</w:t>
-      </w:r>
-      <w:r>
-        <w:t xml:space="preserve"> thresholds</w:t>
-      </w:r>
+        <w:pStyle w:val="CaptionFigure"/>
+      </w:pPr>
+      <w:r>
+        <w:t xml:space="preserve">Figure </w:t>
+      </w:r>
+      <w:fldSimple w:instr=" SEQ Figure \* ARABIC ">
+        <w:r>
+          <w:rPr>
+            <w:noProof/>
+          </w:rPr>
+          <w:t>2</w:t>
+        </w:r>
+      </w:fldSimple>
+      <w:r>
+        <w:t xml:space="preserve"> - Flood reports for 2019 (first column) and 2020 (second column)</w:t>
+      </w:r>
+      <w:r>
+        <w:t xml:space="preserve"> indicated by the black circles</w:t>
+      </w:r>
+      <w:r>
+        <w:t xml:space="preserve">. </w:t>
+      </w:r>
+      <w:r>
+        <w:t xml:space="preserve">The maps show </w:t>
+      </w:r>
+      <w:r>
+        <w:t xml:space="preserve">flood reports </w:t>
+      </w:r>
+      <w:r>
+        <w:t xml:space="preserve">with </w:t>
+      </w:r>
+      <w:r>
+        <w:t>EFFCI&gt;=1</w:t>
+      </w:r>
+      <w:r>
+        <w:t xml:space="preserve"> (first row), an EFFCI&gt;=6 (second row) and an EFFCI&gt;=10 (third row).</w:t>
+      </w:r>
+    </w:p>
+    <w:p/>
+    <w:p/>
+    <w:p>
+      <w:pPr>
+        <w:pStyle w:val="Heading1"/>
+        <w:rPr>
+          <w:rFonts w:cstheme="minorHAnsi"/>
+        </w:rPr>
+      </w:pPr>
+      <w:bookmarkStart w:id="5" w:name="_Toc72741639"/>
+      <w:r>
+        <w:rPr>
+          <w:rFonts w:cstheme="minorHAnsi"/>
+        </w:rPr>
+        <w:lastRenderedPageBreak/>
+        <w:t>Methods</w:t>
+      </w:r>
+      <w:bookmarkEnd w:id="5"/>
     </w:p>
     <w:p>
-      <w:pPr>
-        <w:pStyle w:val="Titolo2"/>
-      </w:pPr>
-      <w:r>
-        <w:t>Verification of ecPoint-Rainfall forecasts</w:t>
+      <w:r>
+        <w:t xml:space="preserve">A </w:t>
+      </w:r>
+      <w:r>
+        <w:t xml:space="preserve">rainfall event that might generate a flash flood is defined as that event that exceeds </w:t>
+      </w:r>
+      <w:r>
+        <w:t xml:space="preserve">a predetermined “trigger” </w:t>
+      </w:r>
+      <w:r>
+        <w:t xml:space="preserve">rainfall </w:t>
+      </w:r>
+      <w:r>
+        <w:t xml:space="preserve">threshold. </w:t>
+      </w:r>
+    </w:p>
+    <w:p/>
+    <w:p>
+      <w:r>
+        <w:t xml:space="preserve">The </w:t>
+      </w:r>
+      <w:r>
+        <w:t xml:space="preserve">Relative </w:t>
+      </w:r>
+      <w:r>
+        <w:t>O</w:t>
+      </w:r>
+      <w:r>
+        <w:t xml:space="preserve">perating </w:t>
+      </w:r>
+      <w:r>
+        <w:t>C</w:t>
+      </w:r>
+      <w:r>
+        <w:t>haracteristic</w:t>
+      </w:r>
+      <w:r>
+        <w:t xml:space="preserve"> (ROC) curve is used to analyse whether ecPoint-Rainfall is able to improve the detection of flash floods in Ecuador at medium</w:t>
+      </w:r>
+      <w:r>
+        <w:t>-</w:t>
+      </w:r>
+      <w:r>
+        <w:t>range</w:t>
+      </w:r>
+      <w:r>
+        <w:t xml:space="preserve"> lead times</w:t>
+      </w:r>
+      <w:r>
+        <w:t>,</w:t>
+      </w:r>
+      <w:r>
+        <w:t xml:space="preserve"> compared to the ECMWF</w:t>
+      </w:r>
+      <w:r>
+        <w:t xml:space="preserve"> rainfall</w:t>
+      </w:r>
+      <w:r>
+        <w:t xml:space="preserve"> </w:t>
+      </w:r>
+      <w:r>
+        <w:t xml:space="preserve">ensemble forecasts (ENS). </w:t>
+      </w:r>
+      <w:r>
+        <w:t xml:space="preserve">This analysis assesses the skill </w:t>
+      </w:r>
+      <w:r>
+        <w:t xml:space="preserve">of the probability forecasts of exceeding the thresholds. </w:t>
+      </w:r>
+      <w:r>
+        <w:t xml:space="preserve">For any event, a ROC curve </w:t>
+      </w:r>
+      <w:r>
+        <w:t xml:space="preserve">can be constructed to provide information on the hit rates and false alarm rates that can be expected from </w:t>
+      </w:r>
+      <w:r>
+        <w:t xml:space="preserve">the use of different probability thresholds to trigger advisory action. </w:t>
       </w:r>
     </w:p>
     <w:p>
-      <w:pPr>
-        <w:pStyle w:val="Titolo1"/>
-      </w:pPr>
-      <w:r>
-        <w:t>Results</w:t>
+      <w:r>
+        <w:t xml:space="preserve">In the absence of a dense </w:t>
+      </w:r>
+      <w:r>
+        <w:t xml:space="preserve">network of rainfall observations needed to assess </w:t>
+      </w:r>
+      <w:r>
+        <w:t xml:space="preserve">the magnitude of localized rainfall extremes </w:t>
+      </w:r>
+      <w:r>
+        <w:t>in small regions</w:t>
+      </w:r>
+      <w:r>
+        <w:t>, i.e. one country,</w:t>
+      </w:r>
+      <w:r>
+        <w:t xml:space="preserve"> and in a limited period of time</w:t>
+      </w:r>
+      <w:r>
+        <w:t>, i.e. only one</w:t>
+      </w:r>
+      <w:r>
+        <w:t xml:space="preserve"> year verification period</w:t>
+      </w:r>
+      <w:r>
+        <w:t xml:space="preserve"> </w:t>
+      </w:r>
+      <w:r>
+        <w:fldChar w:fldCharType="begin" w:fldLock="1"/>
+      </w:r>
+      <w:r>
+        <w:instrText>ADDIN CSL_CITATION {"citationItems":[{"id":"ITEM-1","itemData":{"DOI":"10.21957/hsacrdem","author":[{"dropping-particle":"","family":"Haiden","given":"Thomas","non-dropping-particle":"","parse-names":false,"suffix":""},{"dropping-particle":"","family":"Duffy","given":"Sinéad","non-dropping-particle":"","parse-names":false,"suffix":""}],"container-title":"ECMWF Newsletter","id":"ITEM-1","issue":"147","issued":{"date-parts":[["2016"]]},"page":"20-25","title":"Use of high-density observations in precipitation verification","type":"article-journal"},"uris":["http://www.mendeley.com/documents/?uuid=fbaac41b-c194-42e2-9805-99d11841d469"]}],"mendeley":{"formattedCitation":"(Haiden and Duffy, 2016)","plainTextFormattedCitation":"(Haiden and Duffy, 2016)","previouslyFormattedCitation":"(Haiden and Duffy, 2016)"},"properties":{"noteIndex":0},"schema":"https://github.com/citation-style-language/schema/raw/master/csl-citation.json"}</w:instrText>
+      </w:r>
+      <w:r>
+        <w:fldChar w:fldCharType="separate"/>
+      </w:r>
+      <w:r>
+        <w:rPr>
+          <w:noProof/>
+        </w:rPr>
+        <w:t>(Haiden and Duffy, 2016)</w:t>
+      </w:r>
+      <w:r>
+        <w:fldChar w:fldCharType="end"/>
+      </w:r>
+      <w:r>
+        <w:t>, t</w:t>
+      </w:r>
+      <w:r>
+        <w:t xml:space="preserve">he rainfall values associated with </w:t>
+      </w:r>
+      <w:r>
+        <w:t xml:space="preserve">flash flood events in Ecuador were determined </w:t>
+      </w:r>
+      <w:r>
+        <w:t>from day 1 ecPoint-Rainfall forecasts</w:t>
+      </w:r>
+      <w:r>
+        <w:t xml:space="preserve">. </w:t>
+      </w:r>
+      <w:r>
+        <w:t>Day</w:t>
+      </w:r>
+      <w:r>
+        <w:t xml:space="preserve"> one</w:t>
+      </w:r>
+      <w:r>
+        <w:t xml:space="preserve"> ecPoint-Rainfall forecasts </w:t>
+      </w:r>
+      <w:r>
+        <w:t xml:space="preserve">are considered the nearest </w:t>
+      </w:r>
+      <w:r>
+        <w:t xml:space="preserve">equivalent to </w:t>
+      </w:r>
+      <w:r>
+        <w:t xml:space="preserve">rainfall </w:t>
+      </w:r>
+      <w:r>
+        <w:t>observations</w:t>
+      </w:r>
+      <w:r>
+        <w:t>, and</w:t>
+      </w:r>
+      <w:r>
+        <w:t xml:space="preserve"> their 99</w:t>
+      </w:r>
+      <w:r>
+        <w:t xml:space="preserve"> percentiles </w:t>
+      </w:r>
+      <w:r>
+        <w:t xml:space="preserve">are </w:t>
+      </w:r>
+      <w:r>
+        <w:t xml:space="preserve">considered representative of the </w:t>
+      </w:r>
+      <w:r>
+        <w:t xml:space="preserve">rainfall </w:t>
+      </w:r>
+      <w:r>
+        <w:t>variability within the grid-box</w:t>
+      </w:r>
+      <w:r>
+        <w:t xml:space="preserve"> that contains the flash flood reports</w:t>
+      </w:r>
+      <w:r>
+        <w:t xml:space="preserve"> </w:t>
+      </w:r>
+      <w:r>
+        <w:fldChar w:fldCharType="begin" w:fldLock="1"/>
+      </w:r>
+      <w:r>
+        <w:instrText>ADDIN CSL_CITATION {"citationItems":[{"id":"ITEM-1","itemData":{"DOI":"10.1038/s43247-021-00185-9","author":[{"dropping-particle":"","family":"Hewson","given":"Timothy David","non-dropping-particle":"","parse-names":false,"suffix":""},{"dropping-particle":"","family":"Pillosu","given":"Fatima Maria","non-dropping-particle":"","parse-names":false,"suffix":""}],"container-title":"Communications Earth &amp; Environment","id":"ITEM-1","issue":"1","issued":{"date-parts":[["2021"]]},"page":"132","title":"A new low-cost technique improves weather forecasts across the world","type":"article-journal","volume":"2"},"uris":["http://www.mendeley.com/documents/?uuid=f187aded-411d-394f-8930-c35fba52828f"]}],"mendeley":{"formattedCitation":"(Hewson and Pillosu, 2021)","plainTextFormattedCitation":"(Hewson and Pillosu, 2021)","previouslyFormattedCitation":"(Hewson and Pillosu, 2021)"},"properties":{"noteIndex":0},"schema":"https://github.com/citation-style-language/schema/raw/master/csl-citation.json"}</w:instrText>
+      </w:r>
+      <w:r>
+        <w:fldChar w:fldCharType="separate"/>
+      </w:r>
+      <w:r>
+        <w:rPr>
+          <w:noProof/>
+        </w:rPr>
+        <w:t>(Hewson and Pillosu, 2021)</w:t>
+      </w:r>
+      <w:r>
+        <w:fldChar w:fldCharType="end"/>
+      </w:r>
+      <w:r>
+        <w:t>.</w:t>
+      </w:r>
+      <w:r>
+        <w:t xml:space="preserve"> Th</w:t>
+      </w:r>
+      <w:r>
+        <w:t>is</w:t>
+      </w:r>
+      <w:r>
+        <w:t xml:space="preserve"> last aspect provides an important advantage </w:t>
+      </w:r>
+      <w:r>
+        <w:t xml:space="preserve">over </w:t>
+      </w:r>
+      <w:r>
+        <w:t xml:space="preserve">the use of “real” observations that, by chance, might or not </w:t>
+      </w:r>
+      <w:r>
+        <w:t>capture the extreme rainfall value that generated the flash flood</w:t>
+      </w:r>
+      <w:r>
+        <w:t xml:space="preserve"> </w:t>
+      </w:r>
+      <w:r>
+        <w:fldChar w:fldCharType="begin" w:fldLock="1"/>
+      </w:r>
+      <w:r>
+        <w:instrText>ADDIN CSL_CITATION {"citationItems":[{"id":"ITEM-1","itemData":{"DOI":"10.1038/s43247-021-00185-9","author":[{"dropping-particle":"","family":"Hewson","given":"Timothy David","non-dropping-particle":"","parse-names":false,"suffix":""},{"dropping-particle":"","family":"Pillosu","given":"Fatima Maria","non-dropping-particle":"","parse-names":false,"suffix":""}],"container-title":"Communications Earth &amp; Environment","id":"ITEM-1","issue":"1","issued":{"date-parts":[["2021"]]},"page":"132","title":"A new low-cost technique improves weather forecasts across the world","type":"article-journal","volume":"2"},"uris":["http://www.mendeley.com/documents/?uuid=f187aded-411d-394f-8930-c35fba52828f"]}],"mendeley":{"formattedCitation":"(Hewson and Pillosu, 2021)","plainTextFormattedCitation":"(Hewson and Pillosu, 2021)","previouslyFormattedCitation":"(Hewson and Pillosu, 2021)"},"properties":{"noteIndex":0},"schema":"https://github.com/citation-style-language/schema/raw/master/csl-citation.json"}</w:instrText>
+      </w:r>
+      <w:r>
+        <w:fldChar w:fldCharType="separate"/>
+      </w:r>
+      <w:r>
+        <w:rPr>
+          <w:noProof/>
+        </w:rPr>
+        <w:t>(Hewson and Pillosu, 2021)</w:t>
+      </w:r>
+      <w:r>
+        <w:fldChar w:fldCharType="end"/>
+      </w:r>
+      <w:r>
+        <w:t>.</w:t>
+      </w:r>
+    </w:p>
+    <w:p/>
+    <w:p/>
+    <w:p>
+      <w:r>
+        <w:t xml:space="preserve">How ecPoint-Rainfall is capable to identify flash floods was analysed </w:t>
+      </w:r>
+      <w:r>
+        <w:t xml:space="preserve">by </w:t>
+      </w:r>
+      <w:r>
+        <w:t xml:space="preserve">creating </w:t>
+      </w:r>
+      <w:r>
+        <w:t>Definition of</w:t>
+      </w:r>
+      <w:r>
+        <w:t xml:space="preserve"> rainfall</w:t>
+      </w:r>
+      <w:r>
+        <w:t xml:space="preserve"> thresholds</w:t>
       </w:r>
     </w:p>
     <w:p>
       <w:pPr>
-        <w:pStyle w:val="Titolo1"/>
-      </w:pPr>
-      <w:r>
-        <w:t>Discussions</w:t>
+        <w:pStyle w:val="ListParagraph"/>
+        <w:numPr>
+          <w:ilvl w:val="0"/>
+          <w:numId w:val="30"/>
+        </w:numPr>
+      </w:pPr>
+      <w:r>
+        <w:t xml:space="preserve">For each flash flood report, extract all the </w:t>
+      </w:r>
+      <w:r>
+        <w:t>percentiles of day1 ecPoint/Rainfall forecasts. Such forecast</w:t>
+      </w:r>
+      <w:r>
+        <w:t>s</w:t>
+      </w:r>
+      <w:r>
+        <w:t xml:space="preserve"> are cons</w:t>
+      </w:r>
+      <w:r>
+        <w:t xml:space="preserve">idered to represent </w:t>
+      </w:r>
+      <w:r>
+        <w:t>the rainfall sub-grid variability within the grid-box.</w:t>
       </w:r>
     </w:p>
     <w:p>
       <w:pPr>
-        <w:pStyle w:val="Paragrafoelenco"/>
+        <w:pStyle w:val="ListParagraph"/>
+        <w:numPr>
+          <w:ilvl w:val="0"/>
+          <w:numId w:val="30"/>
+        </w:numPr>
+      </w:pPr>
+      <w:r>
+        <w:t>Two rainfall periods can overlap with each flash flood report, which means there will be 198 realizations for each flash flood report.</w:t>
+      </w:r>
+      <w:r>
+        <w:t xml:space="preserve"> The </w:t>
+      </w:r>
+      <w:r>
+        <w:t xml:space="preserve">time </w:t>
+      </w:r>
+      <w:r>
+        <w:t>given for each</w:t>
+      </w:r>
+      <w:r>
+        <w:t xml:space="preserve"> flash flood report</w:t>
+      </w:r>
+      <w:r>
+        <w:t xml:space="preserve"> represents </w:t>
+      </w:r>
+      <w:r>
+        <w:t>the time of the flash flood occurrence and it</w:t>
+      </w:r>
+      <w:r>
+        <w:t xml:space="preserve"> </w:t>
+      </w:r>
+      <w:r>
+        <w:t xml:space="preserve">is given </w:t>
+      </w:r>
+      <w:r>
+        <w:t>in local time.</w:t>
+      </w:r>
+      <w:r>
+        <w:t xml:space="preserve"> Flash flood reports with not time were not considered in the analysis</w:t>
+      </w:r>
+      <w:r>
+        <w:t xml:space="preserve">. For the calibration dataset (i.e. flash flood reports in 2019), only </w:t>
+      </w:r>
+      <w:r>
+        <w:t>3 reports over 302 had not associated time. For the verification dataset (i.e. flash flood reports in 2020), no repo</w:t>
+      </w:r>
+      <w:r>
+        <w:t xml:space="preserve">rts had not associated time. </w:t>
+      </w:r>
+    </w:p>
+    <w:p>
+      <w:pPr>
+        <w:pStyle w:val="ListParagraph"/>
+        <w:numPr>
+          <w:ilvl w:val="0"/>
+          <w:numId w:val="30"/>
+        </w:numPr>
+      </w:pPr>
+      <w:r>
+        <w:t>We pull together all the 198 X n realizations (where n corresponds to the number of flash flood reports</w:t>
+      </w:r>
+      <w:r>
+        <w:t xml:space="preserve"> in the calibration dataset) and compute percentiles</w:t>
+      </w:r>
+      <w:r>
+        <w:t xml:space="preserve"> that will function as rainfall thresholds for the verification.</w:t>
+      </w:r>
+      <w:r>
+        <w:t xml:space="preserve"> </w:t>
+      </w:r>
+    </w:p>
+    <w:p>
+      <w:pPr>
+        <w:pStyle w:val="ListParagraph"/>
+        <w:numPr>
+          <w:ilvl w:val="0"/>
+          <w:numId w:val="30"/>
+        </w:numPr>
+      </w:pPr>
+      <w:r>
+        <w:t>Subsequently, the n reports in the calibration dataset are separated in the three main Ecuador regions (i.e. Costa, Sierra and Selva)</w:t>
+      </w:r>
+      <w:r>
+        <w:t xml:space="preserve">, and the percentiles are re-computed again for each region. </w:t>
+      </w:r>
+    </w:p>
+    <w:p>
+      <w:pPr>
+        <w:pStyle w:val="Heading2"/>
+      </w:pPr>
+      <w:r>
+        <w:t>Verification of ecPoint-Rainfall forecasts</w:t>
+      </w:r>
+    </w:p>
+    <w:p>
+      <w:pPr>
+        <w:pStyle w:val="ListParagraph"/>
+        <w:numPr>
+          <w:ilvl w:val="0"/>
+          <w:numId w:val="31"/>
+        </w:numPr>
+      </w:pPr>
+      <w:r>
+        <w:t xml:space="preserve">A sensitivity analysis is carried out to </w:t>
+      </w:r>
+      <w:r>
+        <w:t>identify which percentile functions better as threshold to detect flash floods in Ecuador.</w:t>
+      </w:r>
+    </w:p>
+    <w:p>
+      <w:pPr>
+        <w:pStyle w:val="Heading1"/>
+      </w:pPr>
+      <w:r>
+        <w:t>Results</w:t>
+      </w:r>
+    </w:p>
+    <w:p>
+      <w:pPr>
+        <w:pStyle w:val="Heading1"/>
+      </w:pPr>
+      <w:r>
+        <w:t>Discussions</w:t>
+      </w:r>
+    </w:p>
+    <w:p>
+      <w:pPr>
+        <w:pStyle w:val="ListParagraph"/>
         <w:numPr>
           <w:ilvl w:val="0"/>
           <w:numId w:val="29"/>
@@ -932,21 +1852,27 @@
         <w:t xml:space="preserve">The verification method </w:t>
       </w:r>
       <w:r>
-        <w:t>needs to take into account that the flash flood reports are not collected everywhere.</w:t>
+        <w:t xml:space="preserve">needs to </w:t>
+      </w:r>
+      <w:r>
+        <w:t>consider</w:t>
+      </w:r>
+      <w:r>
+        <w:t xml:space="preserve"> that the flash flood reports are not collected everywhere.</w:t>
       </w:r>
     </w:p>
     <w:p>
       <w:pPr>
-        <w:pStyle w:val="Titolo1"/>
+        <w:pStyle w:val="Heading1"/>
       </w:pPr>
       <w:r>
         <w:t>Conclusions</w:t>
       </w:r>
-      <w:bookmarkStart w:id="5" w:name="_Toc72741671"/>
+      <w:bookmarkStart w:id="6" w:name="_Toc72741671"/>
     </w:p>
     <w:p>
       <w:pPr>
-        <w:pStyle w:val="Titolo1"/>
+        <w:pStyle w:val="Heading1"/>
         <w:numPr>
           <w:ilvl w:val="0"/>
           <w:numId w:val="0"/>
@@ -961,10 +1887,219 @@
         </w:rPr>
         <w:t>References</w:t>
       </w:r>
-      <w:bookmarkEnd w:id="5"/>
+      <w:bookmarkEnd w:id="6"/>
+    </w:p>
+    <w:p>
+      <w:pPr>
+        <w:widowControl w:val="0"/>
+        <w:autoSpaceDE w:val="0"/>
+        <w:autoSpaceDN w:val="0"/>
+        <w:adjustRightInd w:val="0"/>
+        <w:rPr>
+          <w:rFonts w:ascii="Calibri" w:hAnsi="Calibri" w:cs="Calibri"/>
+          <w:noProof/>
+          <w:szCs w:val="24"/>
+        </w:rPr>
+      </w:pPr>
+      <w:r>
+        <w:fldChar w:fldCharType="begin" w:fldLock="1"/>
+      </w:r>
+      <w:r>
+        <w:instrText xml:space="preserve">ADDIN Mendeley Bibliography CSL_BIBLIOGRAPHY </w:instrText>
+      </w:r>
+      <w:r>
+        <w:fldChar w:fldCharType="separate"/>
+      </w:r>
+      <w:r>
+        <w:rPr>
+          <w:rFonts w:ascii="Calibri" w:hAnsi="Calibri" w:cs="Calibri"/>
+          <w:noProof/>
+          <w:szCs w:val="24"/>
+        </w:rPr>
+        <w:t xml:space="preserve">Haiden, T. and Duffy, S. (2016) ‘Use of high-density observations in precipitation verification’, </w:t>
+      </w:r>
+      <w:r>
+        <w:rPr>
+          <w:rFonts w:ascii="Calibri" w:hAnsi="Calibri" w:cs="Calibri"/>
+          <w:i/>
+          <w:iCs/>
+          <w:noProof/>
+          <w:szCs w:val="24"/>
+        </w:rPr>
+        <w:t>ECMWF Newsletter</w:t>
+      </w:r>
+      <w:r>
+        <w:rPr>
+          <w:rFonts w:ascii="Calibri" w:hAnsi="Calibri" w:cs="Calibri"/>
+          <w:noProof/>
+          <w:szCs w:val="24"/>
+        </w:rPr>
+        <w:t>, (147), pp. 20–25. doi: 10.21957/hsacrdem.</w:t>
+      </w:r>
+    </w:p>
+    <w:p>
+      <w:pPr>
+        <w:widowControl w:val="0"/>
+        <w:autoSpaceDE w:val="0"/>
+        <w:autoSpaceDN w:val="0"/>
+        <w:adjustRightInd w:val="0"/>
+        <w:rPr>
+          <w:rFonts w:ascii="Calibri" w:hAnsi="Calibri" w:cs="Calibri"/>
+          <w:noProof/>
+          <w:szCs w:val="24"/>
+        </w:rPr>
+      </w:pPr>
+      <w:r>
+        <w:rPr>
+          <w:rFonts w:ascii="Calibri" w:hAnsi="Calibri" w:cs="Calibri"/>
+          <w:noProof/>
+          <w:szCs w:val="24"/>
+        </w:rPr>
+        <w:t xml:space="preserve">Hewson, T. D. and Pillosu, F. M. (2021) ‘A new low-cost technique improves weather forecasts across the world’, </w:t>
+      </w:r>
+      <w:r>
+        <w:rPr>
+          <w:rFonts w:ascii="Calibri" w:hAnsi="Calibri" w:cs="Calibri"/>
+          <w:i/>
+          <w:iCs/>
+          <w:noProof/>
+          <w:szCs w:val="24"/>
+        </w:rPr>
+        <w:t>Communications Earth &amp; Environment</w:t>
+      </w:r>
+      <w:r>
+        <w:rPr>
+          <w:rFonts w:ascii="Calibri" w:hAnsi="Calibri" w:cs="Calibri"/>
+          <w:noProof/>
+          <w:szCs w:val="24"/>
+        </w:rPr>
+        <w:t>, 2(1), p. 132. doi: 10.1038/s43247-021-00185-9.</w:t>
+      </w:r>
+    </w:p>
+    <w:p>
+      <w:pPr>
+        <w:widowControl w:val="0"/>
+        <w:autoSpaceDE w:val="0"/>
+        <w:autoSpaceDN w:val="0"/>
+        <w:adjustRightInd w:val="0"/>
+        <w:rPr>
+          <w:rFonts w:ascii="Calibri" w:hAnsi="Calibri" w:cs="Calibri"/>
+          <w:noProof/>
+          <w:szCs w:val="24"/>
+        </w:rPr>
+      </w:pPr>
+      <w:r>
+        <w:rPr>
+          <w:rFonts w:ascii="Calibri" w:hAnsi="Calibri" w:cs="Calibri"/>
+          <w:noProof/>
+          <w:szCs w:val="24"/>
+        </w:rPr>
+        <w:t xml:space="preserve">Recalde-Coronel, G. C., Barnston, A. G. and Muñoz, Á. G. (2014) ‘Predictability of december-april rainfall in coastal and Andean Ecuador’, </w:t>
+      </w:r>
+      <w:r>
+        <w:rPr>
+          <w:rFonts w:ascii="Calibri" w:hAnsi="Calibri" w:cs="Calibri"/>
+          <w:i/>
+          <w:iCs/>
+          <w:noProof/>
+          <w:szCs w:val="24"/>
+        </w:rPr>
+        <w:t>Journal of Applied Meteorology and Climatology</w:t>
+      </w:r>
+      <w:r>
+        <w:rPr>
+          <w:rFonts w:ascii="Calibri" w:hAnsi="Calibri" w:cs="Calibri"/>
+          <w:noProof/>
+          <w:szCs w:val="24"/>
+        </w:rPr>
+        <w:t>, 53(6), pp. 1471–1493. doi: 10.1175/JAMC-D-13-0133.1.</w:t>
+      </w:r>
+    </w:p>
+    <w:p>
+      <w:pPr>
+        <w:widowControl w:val="0"/>
+        <w:autoSpaceDE w:val="0"/>
+        <w:autoSpaceDN w:val="0"/>
+        <w:adjustRightInd w:val="0"/>
+        <w:rPr>
+          <w:rFonts w:ascii="Calibri" w:hAnsi="Calibri" w:cs="Calibri"/>
+          <w:noProof/>
+          <w:szCs w:val="24"/>
+        </w:rPr>
+      </w:pPr>
+      <w:r>
+        <w:rPr>
+          <w:rFonts w:ascii="Calibri" w:hAnsi="Calibri" w:cs="Calibri"/>
+          <w:noProof/>
+          <w:szCs w:val="24"/>
+        </w:rPr>
+        <w:t xml:space="preserve">Tobar, V. and Wyseure, G. (2018) ‘Seasonal rainfall patterns classification, relationship to ENSO and rainfall trends in Ecuador’, </w:t>
+      </w:r>
+      <w:r>
+        <w:rPr>
+          <w:rFonts w:ascii="Calibri" w:hAnsi="Calibri" w:cs="Calibri"/>
+          <w:i/>
+          <w:iCs/>
+          <w:noProof/>
+          <w:szCs w:val="24"/>
+        </w:rPr>
+        <w:t>International Journal of Climatology</w:t>
+      </w:r>
+      <w:r>
+        <w:rPr>
+          <w:rFonts w:ascii="Calibri" w:hAnsi="Calibri" w:cs="Calibri"/>
+          <w:noProof/>
+          <w:szCs w:val="24"/>
+        </w:rPr>
+        <w:t>, 38(4), pp. 1808–1819. doi: 10.1002/joc.5297.</w:t>
+      </w:r>
+    </w:p>
+    <w:p>
+      <w:pPr>
+        <w:widowControl w:val="0"/>
+        <w:autoSpaceDE w:val="0"/>
+        <w:autoSpaceDN w:val="0"/>
+        <w:adjustRightInd w:val="0"/>
+        <w:rPr>
+          <w:rFonts w:ascii="Calibri" w:hAnsi="Calibri" w:cs="Calibri"/>
+          <w:noProof/>
+        </w:rPr>
+      </w:pPr>
+      <w:r>
+        <w:rPr>
+          <w:rFonts w:ascii="Calibri" w:hAnsi="Calibri" w:cs="Calibri"/>
+          <w:noProof/>
+          <w:szCs w:val="24"/>
+        </w:rPr>
+        <w:t xml:space="preserve">Vuille, M., Bradley, R. S. and Keimig, F. (2000) ‘Interannual climate variability in the Central Andes and its relation to tropical Pacific and Atlantic forcing’, </w:t>
+      </w:r>
+      <w:r>
+        <w:rPr>
+          <w:rFonts w:ascii="Calibri" w:hAnsi="Calibri" w:cs="Calibri"/>
+          <w:i/>
+          <w:iCs/>
+          <w:noProof/>
+          <w:szCs w:val="24"/>
+        </w:rPr>
+        <w:t>Journal of Geophysical Research Atmospheres</w:t>
+      </w:r>
+      <w:r>
+        <w:rPr>
+          <w:rFonts w:ascii="Calibri" w:hAnsi="Calibri" w:cs="Calibri"/>
+          <w:noProof/>
+          <w:szCs w:val="24"/>
+        </w:rPr>
+        <w:t>, 105(D10), pp. 12447–12460. doi: 10.1029/2000JD900134.</w:t>
+      </w:r>
+    </w:p>
+    <w:p>
+      <w:r>
+        <w:lastRenderedPageBreak/>
+        <w:fldChar w:fldCharType="end"/>
+      </w:r>
     </w:p>
     <w:sectPr>
-      <w:headerReference w:type="default" r:id="rId16"/>
+      <w:headerReference w:type="default" r:id="rId19"/>
       <w:pgSz w:w="11906" w:h="16838"/>
       <w:pgMar w:top="851" w:right="851" w:bottom="851" w:left="1134" w:header="709" w:footer="709" w:gutter="0"/>
       <w:lnNumType w:countBy="1" w:restart="continuous"/>
@@ -977,22 +2112,25 @@
 
 <file path=word/comments.xml><?xml version="1.0" encoding="utf-8"?>
 <w:comments xmlns:wpc="http://schemas.microsoft.com/office/word/2010/wordprocessingCanvas" xmlns:cx="http://schemas.microsoft.com/office/drawing/2014/chartex" xmlns:cx1="http://schemas.microsoft.com/office/drawing/2015/9/8/chartex" xmlns:cx2="http://schemas.microsoft.com/office/drawing/2015/10/21/chartex" xmlns:cx3="http://schemas.microsoft.com/office/drawing/2016/5/9/chartex" xmlns:cx4="http://schemas.microsoft.com/office/drawing/2016/5/10/chartex" xmlns:cx5="http://schemas.microsoft.com/office/drawing/2016/5/11/chartex" xmlns:cx6="http://schemas.microsoft.com/office/drawing/2016/5/12/chartex" xmlns:cx7="http://schemas.microsoft.com/office/drawing/2016/5/13/chartex" xmlns:cx8="http://schemas.microsoft.com/office/drawing/2016/5/14/chartex" xmlns:mc="http://schemas.openxmlformats.org/markup-compatibility/2006" xmlns:aink="http://schemas.microsoft.com/office/drawing/2016/ink" xmlns:am3d="http://schemas.microsoft.com/office/drawing/2017/model3d" xmlns:o="urn:schemas-microsoft-com:office:office" xmlns:r="http://schemas.openxmlformats.org/officeDocument/2006/relationships" xmlns:m="http://schemas.openxmlformats.org/officeDocument/2006/math" xmlns:v="urn:schemas-microsoft-com:vml" xmlns:wp14="http://schemas.microsoft.com/office/word/2010/wordprocessingDrawing" xmlns:wp="http://schemas.openxmlformats.org/drawingml/2006/wordprocessingDrawing" xmlns:w10="urn:schemas-microsoft-com:office:word" xmlns:w="http://schemas.openxmlformats.org/wordprocessingml/2006/main" xmlns:w14="http://schemas.microsoft.com/office/word/2010/wordml" xmlns:w15="http://schemas.microsoft.com/office/word/2012/wordml" xmlns:w16cex="http://schemas.microsoft.com/office/word/2018/wordml/cex" xmlns:w16cid="http://schemas.microsoft.com/office/word/2016/wordml/cid" xmlns:w16="http://schemas.microsoft.com/office/word/2018/wordml" xmlns:w16se="http://schemas.microsoft.com/office/word/2015/wordml/symex" xmlns:wpg="http://schemas.microsoft.com/office/word/2010/wordprocessingGroup" xmlns:wpi="http://schemas.microsoft.com/office/word/2010/wordprocessingInk" xmlns:wne="http://schemas.microsoft.com/office/word/2006/wordml" xmlns:wps="http://schemas.microsoft.com/office/word/2010/wordprocessingShape" mc:Ignorable="w14 w15 w16se w16cid w16 w16cex wp14">
-  <w:comment w:id="3" w:author="Fatima Pillosu" w:date="2021-11-05T17:27:00Z" w:initials="FP">
+  <w:comment w:id="4" w:author="Fatima Maria Pillosu" w:date="2021-11-18T16:23:00Z" w:initials="FMP">
     <w:p>
       <w:pPr>
-        <w:pStyle w:val="Testocommento"/>
-      </w:pPr>
-      <w:r>
-        <w:rPr>
-          <w:rStyle w:val="Rimandocommento"/>
+        <w:pStyle w:val="CommentText"/>
+      </w:pPr>
+      <w:r>
+        <w:rPr>
+          <w:rStyle w:val="CommentReference"/>
         </w:rPr>
         <w:annotationRef/>
       </w:r>
       <w:r>
-        <w:t xml:space="preserve">@Agathe, could you please fill this section? I would </w:t>
-      </w:r>
-      <w:r>
-        <w:t>say that 150 to 200 words should be enough.</w:t>
+        <w:rPr>
+          <w:rStyle w:val="CommentReference"/>
+        </w:rPr>
+        <w:annotationRef/>
+      </w:r>
+      <w:r>
+        <w:t>@Agathe, could you please fill this section? I would say that 150 to 250 words should be enough.</w:t>
       </w:r>
     </w:p>
   </w:comment>
@@ -1001,19 +2139,19 @@
 
 <file path=word/commentsExtended.xml><?xml version="1.0" encoding="utf-8"?>
 <w15:commentsEx xmlns:wpc="http://schemas.microsoft.com/office/word/2010/wordprocessingCanvas" xmlns:cx="http://schemas.microsoft.com/office/drawing/2014/chartex" xmlns:cx1="http://schemas.microsoft.com/office/drawing/2015/9/8/chartex" xmlns:cx2="http://schemas.microsoft.com/office/drawing/2015/10/21/chartex" xmlns:cx3="http://schemas.microsoft.com/office/drawing/2016/5/9/chartex" xmlns:cx4="http://schemas.microsoft.com/office/drawing/2016/5/10/chartex" xmlns:cx5="http://schemas.microsoft.com/office/drawing/2016/5/11/chartex" xmlns:cx6="http://schemas.microsoft.com/office/drawing/2016/5/12/chartex" xmlns:cx7="http://schemas.microsoft.com/office/drawing/2016/5/13/chartex" xmlns:cx8="http://schemas.microsoft.com/office/drawing/2016/5/14/chartex" xmlns:mc="http://schemas.openxmlformats.org/markup-compatibility/2006" xmlns:aink="http://schemas.microsoft.com/office/drawing/2016/ink" xmlns:am3d="http://schemas.microsoft.com/office/drawing/2017/model3d" xmlns:o="urn:schemas-microsoft-com:office:office" xmlns:r="http://schemas.openxmlformats.org/officeDocument/2006/relationships" xmlns:m="http://schemas.openxmlformats.org/officeDocument/2006/math" xmlns:v="urn:schemas-microsoft-com:vml" xmlns:wp14="http://schemas.microsoft.com/office/word/2010/wordprocessingDrawing" xmlns:wp="http://schemas.openxmlformats.org/drawingml/2006/wordprocessingDrawing" xmlns:w10="urn:schemas-microsoft-com:office:word" xmlns:w="http://schemas.openxmlformats.org/wordprocessingml/2006/main" xmlns:w14="http://schemas.microsoft.com/office/word/2010/wordml" xmlns:w15="http://schemas.microsoft.com/office/word/2012/wordml" xmlns:w16cex="http://schemas.microsoft.com/office/word/2018/wordml/cex" xmlns:w16cid="http://schemas.microsoft.com/office/word/2016/wordml/cid" xmlns:w16="http://schemas.microsoft.com/office/word/2018/wordml" xmlns:w16se="http://schemas.microsoft.com/office/word/2015/wordml/symex" xmlns:wpg="http://schemas.microsoft.com/office/word/2010/wordprocessingGroup" xmlns:wpi="http://schemas.microsoft.com/office/word/2010/wordprocessingInk" xmlns:wne="http://schemas.microsoft.com/office/word/2006/wordml" xmlns:wps="http://schemas.microsoft.com/office/word/2010/wordprocessingShape" mc:Ignorable="w14 w15 w16se w16cid w16 w16cex wp14">
-  <w15:commentEx w15:paraId="3E05614B" w15:done="0"/>
+  <w15:commentEx w15:paraId="72BE3B70" w15:done="0"/>
 </w15:commentsEx>
 </file>
 
 <file path=word/commentsExtensible.xml><?xml version="1.0" encoding="utf-8"?>
 <w16cex:commentsExtensible xmlns:wpc="http://schemas.microsoft.com/office/word/2010/wordprocessingCanvas" xmlns:cx="http://schemas.microsoft.com/office/drawing/2014/chartex" xmlns:cx1="http://schemas.microsoft.com/office/drawing/2015/9/8/chartex" xmlns:cx2="http://schemas.microsoft.com/office/drawing/2015/10/21/chartex" xmlns:cx3="http://schemas.microsoft.com/office/drawing/2016/5/9/chartex" xmlns:cx4="http://schemas.microsoft.com/office/drawing/2016/5/10/chartex" xmlns:cx5="http://schemas.microsoft.com/office/drawing/2016/5/11/chartex" xmlns:cx6="http://schemas.microsoft.com/office/drawing/2016/5/12/chartex" xmlns:cx7="http://schemas.microsoft.com/office/drawing/2016/5/13/chartex" xmlns:cx8="http://schemas.microsoft.com/office/drawing/2016/5/14/chartex" xmlns:mc="http://schemas.openxmlformats.org/markup-compatibility/2006" xmlns:aink="http://schemas.microsoft.com/office/drawing/2016/ink" xmlns:am3d="http://schemas.microsoft.com/office/drawing/2017/model3d" xmlns:o="urn:schemas-microsoft-com:office:office" xmlns:r="http://schemas.openxmlformats.org/officeDocument/2006/relationships" xmlns:m="http://schemas.openxmlformats.org/officeDocument/2006/math" xmlns:v="urn:schemas-microsoft-com:vml" xmlns:wp14="http://schemas.microsoft.com/office/word/2010/wordprocessingDrawing" xmlns:wp="http://schemas.openxmlformats.org/drawingml/2006/wordprocessingDrawing" xmlns:w10="urn:schemas-microsoft-com:office:word" xmlns:w="http://schemas.openxmlformats.org/wordprocessingml/2006/main" xmlns:w14="http://schemas.microsoft.com/office/word/2010/wordml" xmlns:w15="http://schemas.microsoft.com/office/word/2012/wordml" xmlns:w16cex="http://schemas.microsoft.com/office/word/2018/wordml/cex" xmlns:w16cid="http://schemas.microsoft.com/office/word/2016/wordml/cid" xmlns:w16="http://schemas.microsoft.com/office/word/2018/wordml" xmlns:w16se="http://schemas.microsoft.com/office/word/2015/wordml/symex" xmlns:wpg="http://schemas.microsoft.com/office/word/2010/wordprocessingGroup" xmlns:wpi="http://schemas.microsoft.com/office/word/2010/wordprocessingInk" xmlns:wne="http://schemas.microsoft.com/office/word/2006/wordml" xmlns:wps="http://schemas.microsoft.com/office/word/2010/wordprocessingShape" mc:Ignorable="w14 w15 w16se w16cid w16 w16cex wp14">
-  <w16cex:commentExtensible w16cex:durableId="252FE812" w16cex:dateUtc="2021-11-05T17:27:00Z"/>
+  <w16cex:commentExtensible w16cex:durableId="2540FC69" w16cex:dateUtc="2021-11-18T16:23:00Z"/>
 </w16cex:commentsExtensible>
 </file>
 
 <file path=word/commentsIds.xml><?xml version="1.0" encoding="utf-8"?>
 <w16cid:commentsIds xmlns:wpc="http://schemas.microsoft.com/office/word/2010/wordprocessingCanvas" xmlns:cx="http://schemas.microsoft.com/office/drawing/2014/chartex" xmlns:cx1="http://schemas.microsoft.com/office/drawing/2015/9/8/chartex" xmlns:cx2="http://schemas.microsoft.com/office/drawing/2015/10/21/chartex" xmlns:cx3="http://schemas.microsoft.com/office/drawing/2016/5/9/chartex" xmlns:cx4="http://schemas.microsoft.com/office/drawing/2016/5/10/chartex" xmlns:cx5="http://schemas.microsoft.com/office/drawing/2016/5/11/chartex" xmlns:cx6="http://schemas.microsoft.com/office/drawing/2016/5/12/chartex" xmlns:cx7="http://schemas.microsoft.com/office/drawing/2016/5/13/chartex" xmlns:cx8="http://schemas.microsoft.com/office/drawing/2016/5/14/chartex" xmlns:mc="http://schemas.openxmlformats.org/markup-compatibility/2006" xmlns:aink="http://schemas.microsoft.com/office/drawing/2016/ink" xmlns:am3d="http://schemas.microsoft.com/office/drawing/2017/model3d" xmlns:o="urn:schemas-microsoft-com:office:office" xmlns:r="http://schemas.openxmlformats.org/officeDocument/2006/relationships" xmlns:m="http://schemas.openxmlformats.org/officeDocument/2006/math" xmlns:v="urn:schemas-microsoft-com:vml" xmlns:wp14="http://schemas.microsoft.com/office/word/2010/wordprocessingDrawing" xmlns:wp="http://schemas.openxmlformats.org/drawingml/2006/wordprocessingDrawing" xmlns:w10="urn:schemas-microsoft-com:office:word" xmlns:w="http://schemas.openxmlformats.org/wordprocessingml/2006/main" xmlns:w14="http://schemas.microsoft.com/office/word/2010/wordml" xmlns:w15="http://schemas.microsoft.com/office/word/2012/wordml" xmlns:w16cex="http://schemas.microsoft.com/office/word/2018/wordml/cex" xmlns:w16cid="http://schemas.microsoft.com/office/word/2016/wordml/cid" xmlns:w16="http://schemas.microsoft.com/office/word/2018/wordml" xmlns:w16se="http://schemas.microsoft.com/office/word/2015/wordml/symex" xmlns:wpg="http://schemas.microsoft.com/office/word/2010/wordprocessingGroup" xmlns:wpi="http://schemas.microsoft.com/office/word/2010/wordprocessingInk" xmlns:wne="http://schemas.microsoft.com/office/word/2006/wordml" xmlns:wps="http://schemas.microsoft.com/office/word/2010/wordprocessingShape" mc:Ignorable="w14 w15 w16se w16cid w16 w16cex wp14">
-  <w16cid:commentId w16cid:paraId="3E05614B" w16cid:durableId="252FE812"/>
+  <w16cid:commentId w16cid:paraId="72BE3B70" w16cid:durableId="2540FC69"/>
 </w16cid:commentsIds>
 </file>
 
@@ -1103,7 +2241,7 @@
     <w:sdtContent>
       <w:p>
         <w:pPr>
-          <w:pStyle w:val="Intestazione"/>
+          <w:pStyle w:val="Header"/>
           <w:tabs>
             <w:tab w:val="clear" w:pos="9638"/>
             <w:tab w:val="right" w:pos="9921"/>
@@ -1223,7 +2361,7 @@
       </w:p>
       <w:p>
         <w:pPr>
-          <w:pStyle w:val="Intestazione"/>
+          <w:pStyle w:val="Header"/>
           <w:ind w:firstLine="0"/>
           <w:rPr>
             <w:rFonts w:cstheme="minorHAnsi"/>
@@ -1252,7 +2390,7 @@
   </w:sdt>
   <w:p>
     <w:pPr>
-      <w:pStyle w:val="Intestazione"/>
+      <w:pStyle w:val="Header"/>
       <w:tabs>
         <w:tab w:val="clear" w:pos="9638"/>
         <w:tab w:val="right" w:pos="9921"/>
@@ -2074,7 +3212,7 @@
     <w:lvl w:ilvl="0">
       <w:start w:val="1"/>
       <w:numFmt w:val="decimal"/>
-      <w:pStyle w:val="Titolo1"/>
+      <w:pStyle w:val="Heading1"/>
       <w:lvlText w:val="%1"/>
       <w:lvlJc w:val="left"/>
       <w:pPr>
@@ -2084,7 +3222,7 @@
     <w:lvl w:ilvl="1">
       <w:start w:val="1"/>
       <w:numFmt w:val="decimal"/>
-      <w:pStyle w:val="Titolo2"/>
+      <w:pStyle w:val="Heading2"/>
       <w:lvlText w:val="%1.%2"/>
       <w:lvlJc w:val="left"/>
       <w:pPr>
@@ -2094,7 +3232,7 @@
     <w:lvl w:ilvl="2">
       <w:start w:val="1"/>
       <w:numFmt w:val="decimal"/>
-      <w:pStyle w:val="Titolo3"/>
+      <w:pStyle w:val="Heading3"/>
       <w:lvlText w:val="%1.%2.%3"/>
       <w:lvlJc w:val="left"/>
       <w:pPr>
@@ -2104,7 +3242,7 @@
     <w:lvl w:ilvl="3">
       <w:start w:val="1"/>
       <w:numFmt w:val="decimal"/>
-      <w:pStyle w:val="Titolo4"/>
+      <w:pStyle w:val="Heading4"/>
       <w:lvlText w:val="%1.%2.%3.%4"/>
       <w:lvlJc w:val="left"/>
       <w:pPr>
@@ -2114,7 +3252,7 @@
     <w:lvl w:ilvl="4">
       <w:start w:val="1"/>
       <w:numFmt w:val="decimal"/>
-      <w:pStyle w:val="Titolo5"/>
+      <w:pStyle w:val="Heading5"/>
       <w:lvlText w:val="%1.%2.%3.%4.%5"/>
       <w:lvlJc w:val="left"/>
       <w:pPr>
@@ -2124,7 +3262,7 @@
     <w:lvl w:ilvl="5">
       <w:start w:val="1"/>
       <w:numFmt w:val="decimal"/>
-      <w:pStyle w:val="Titolo6"/>
+      <w:pStyle w:val="Heading6"/>
       <w:lvlText w:val="%1.%2.%3.%4.%5.%6"/>
       <w:lvlJc w:val="left"/>
       <w:pPr>
@@ -2134,7 +3272,7 @@
     <w:lvl w:ilvl="6">
       <w:start w:val="1"/>
       <w:numFmt w:val="decimal"/>
-      <w:pStyle w:val="Titolo7"/>
+      <w:pStyle w:val="Heading7"/>
       <w:lvlText w:val="%1.%2.%3.%4.%5.%6.%7"/>
       <w:lvlJc w:val="left"/>
       <w:pPr>
@@ -2144,7 +3282,7 @@
     <w:lvl w:ilvl="7">
       <w:start w:val="1"/>
       <w:numFmt w:val="decimal"/>
-      <w:pStyle w:val="Titolo8"/>
+      <w:pStyle w:val="Heading8"/>
       <w:lvlText w:val="%1.%2.%3.%4.%5.%6.%7.%8"/>
       <w:lvlJc w:val="left"/>
       <w:pPr>
@@ -2154,7 +3292,7 @@
     <w:lvl w:ilvl="8">
       <w:start w:val="1"/>
       <w:numFmt w:val="decimal"/>
-      <w:pStyle w:val="Titolo9"/>
+      <w:pStyle w:val="Heading9"/>
       <w:lvlText w:val="%1.%2.%3.%4.%5.%6.%7.%8.%9"/>
       <w:lvlJc w:val="left"/>
       <w:pPr>
@@ -2163,6 +3301,119 @@
     </w:lvl>
   </w:abstractNum>
   <w:abstractNum w:abstractNumId="8" w15:restartNumberingAfterBreak="0">
+    <w:nsid w:val="2E8145D5"/>
+    <w:multiLevelType w:val="hybridMultilevel"/>
+    <w:tmpl w:val="67E659A2"/>
+    <w:lvl w:ilvl="0" w:tplc="08090001">
+      <w:start w:val="1"/>
+      <w:numFmt w:val="bullet"/>
+      <w:lvlText w:val=""/>
+      <w:lvlJc w:val="left"/>
+      <w:pPr>
+        <w:ind w:left="1004" w:hanging="360"/>
+      </w:pPr>
+      <w:rPr>
+        <w:rFonts w:ascii="Symbol" w:hAnsi="Symbol" w:hint="default"/>
+      </w:rPr>
+    </w:lvl>
+    <w:lvl w:ilvl="1" w:tplc="08090003" w:tentative="1">
+      <w:start w:val="1"/>
+      <w:numFmt w:val="bullet"/>
+      <w:lvlText w:val="o"/>
+      <w:lvlJc w:val="left"/>
+      <w:pPr>
+        <w:ind w:left="1724" w:hanging="360"/>
+      </w:pPr>
+      <w:rPr>
+        <w:rFonts w:ascii="Courier New" w:hAnsi="Courier New" w:cs="Courier New" w:hint="default"/>
+      </w:rPr>
+    </w:lvl>
+    <w:lvl w:ilvl="2" w:tplc="08090005" w:tentative="1">
+      <w:start w:val="1"/>
+      <w:numFmt w:val="bullet"/>
+      <w:lvlText w:val=""/>
+      <w:lvlJc w:val="left"/>
+      <w:pPr>
+        <w:ind w:left="2444" w:hanging="360"/>
+      </w:pPr>
+      <w:rPr>
+        <w:rFonts w:ascii="Wingdings" w:hAnsi="Wingdings" w:hint="default"/>
+      </w:rPr>
+    </w:lvl>
+    <w:lvl w:ilvl="3" w:tplc="08090001" w:tentative="1">
+      <w:start w:val="1"/>
+      <w:numFmt w:val="bullet"/>
+      <w:lvlText w:val=""/>
+      <w:lvlJc w:val="left"/>
+      <w:pPr>
+        <w:ind w:left="3164" w:hanging="360"/>
+      </w:pPr>
+      <w:rPr>
+        <w:rFonts w:ascii="Symbol" w:hAnsi="Symbol" w:hint="default"/>
+      </w:rPr>
+    </w:lvl>
+    <w:lvl w:ilvl="4" w:tplc="08090003" w:tentative="1">
+      <w:start w:val="1"/>
+      <w:numFmt w:val="bullet"/>
+      <w:lvlText w:val="o"/>
+      <w:lvlJc w:val="left"/>
+      <w:pPr>
+        <w:ind w:left="3884" w:hanging="360"/>
+      </w:pPr>
+      <w:rPr>
+        <w:rFonts w:ascii="Courier New" w:hAnsi="Courier New" w:cs="Courier New" w:hint="default"/>
+      </w:rPr>
+    </w:lvl>
+    <w:lvl w:ilvl="5" w:tplc="08090005" w:tentative="1">
+      <w:start w:val="1"/>
+      <w:numFmt w:val="bullet"/>
+      <w:lvlText w:val=""/>
+      <w:lvlJc w:val="left"/>
+      <w:pPr>
+        <w:ind w:left="4604" w:hanging="360"/>
+      </w:pPr>
+      <w:rPr>
+        <w:rFonts w:ascii="Wingdings" w:hAnsi="Wingdings" w:hint="default"/>
+      </w:rPr>
+    </w:lvl>
+    <w:lvl w:ilvl="6" w:tplc="08090001" w:tentative="1">
+      <w:start w:val="1"/>
+      <w:numFmt w:val="bullet"/>
+      <w:lvlText w:val=""/>
+      <w:lvlJc w:val="left"/>
+      <w:pPr>
+        <w:ind w:left="5324" w:hanging="360"/>
+      </w:pPr>
+      <w:rPr>
+        <w:rFonts w:ascii="Symbol" w:hAnsi="Symbol" w:hint="default"/>
+      </w:rPr>
+    </w:lvl>
+    <w:lvl w:ilvl="7" w:tplc="08090003" w:tentative="1">
+      <w:start w:val="1"/>
+      <w:numFmt w:val="bullet"/>
+      <w:lvlText w:val="o"/>
+      <w:lvlJc w:val="left"/>
+      <w:pPr>
+        <w:ind w:left="6044" w:hanging="360"/>
+      </w:pPr>
+      <w:rPr>
+        <w:rFonts w:ascii="Courier New" w:hAnsi="Courier New" w:cs="Courier New" w:hint="default"/>
+      </w:rPr>
+    </w:lvl>
+    <w:lvl w:ilvl="8" w:tplc="08090005" w:tentative="1">
+      <w:start w:val="1"/>
+      <w:numFmt w:val="bullet"/>
+      <w:lvlText w:val=""/>
+      <w:lvlJc w:val="left"/>
+      <w:pPr>
+        <w:ind w:left="6764" w:hanging="360"/>
+      </w:pPr>
+      <w:rPr>
+        <w:rFonts w:ascii="Wingdings" w:hAnsi="Wingdings" w:hint="default"/>
+      </w:rPr>
+    </w:lvl>
+  </w:abstractNum>
+  <w:abstractNum w:abstractNumId="9" w15:restartNumberingAfterBreak="0">
     <w:nsid w:val="2F4D530C"/>
     <w:multiLevelType w:val="hybridMultilevel"/>
     <w:tmpl w:val="FE00D12A"/>
@@ -2275,7 +3526,7 @@
       </w:rPr>
     </w:lvl>
   </w:abstractNum>
-  <w:abstractNum w:abstractNumId="9" w15:restartNumberingAfterBreak="0">
+  <w:abstractNum w:abstractNumId="10" w15:restartNumberingAfterBreak="0">
     <w:nsid w:val="2F5D3441"/>
     <w:multiLevelType w:val="hybridMultilevel"/>
     <w:tmpl w:val="A61ADC1C"/>
@@ -2361,7 +3612,7 @@
       </w:pPr>
     </w:lvl>
   </w:abstractNum>
-  <w:abstractNum w:abstractNumId="10" w15:restartNumberingAfterBreak="0">
+  <w:abstractNum w:abstractNumId="11" w15:restartNumberingAfterBreak="0">
     <w:nsid w:val="32D67866"/>
     <w:multiLevelType w:val="hybridMultilevel"/>
     <w:tmpl w:val="2312D5AE"/>
@@ -2474,7 +3725,7 @@
       </w:rPr>
     </w:lvl>
   </w:abstractNum>
-  <w:abstractNum w:abstractNumId="11" w15:restartNumberingAfterBreak="0">
+  <w:abstractNum w:abstractNumId="12" w15:restartNumberingAfterBreak="0">
     <w:nsid w:val="34A671F9"/>
     <w:multiLevelType w:val="hybridMultilevel"/>
     <w:tmpl w:val="EE6AE25C"/>
@@ -2587,13 +3838,13 @@
       </w:rPr>
     </w:lvl>
   </w:abstractNum>
-  <w:abstractNum w:abstractNumId="12" w15:restartNumberingAfterBreak="0">
+  <w:abstractNum w:abstractNumId="13" w15:restartNumberingAfterBreak="0">
     <w:nsid w:val="3A1207D2"/>
     <w:multiLevelType w:val="multilevel"/>
     <w:tmpl w:val="0809001D"/>
     <w:numStyleLink w:val="Stile1"/>
   </w:abstractNum>
-  <w:abstractNum w:abstractNumId="13" w15:restartNumberingAfterBreak="0">
+  <w:abstractNum w:abstractNumId="14" w15:restartNumberingAfterBreak="0">
     <w:nsid w:val="3ABF6718"/>
     <w:multiLevelType w:val="hybridMultilevel"/>
     <w:tmpl w:val="EE6AE25C"/>
@@ -2706,7 +3957,7 @@
       </w:rPr>
     </w:lvl>
   </w:abstractNum>
-  <w:abstractNum w:abstractNumId="14" w15:restartNumberingAfterBreak="0">
+  <w:abstractNum w:abstractNumId="15" w15:restartNumberingAfterBreak="0">
     <w:nsid w:val="3F3F02C1"/>
     <w:multiLevelType w:val="hybridMultilevel"/>
     <w:tmpl w:val="93468E2A"/>
@@ -2819,7 +4070,7 @@
       </w:rPr>
     </w:lvl>
   </w:abstractNum>
-  <w:abstractNum w:abstractNumId="15" w15:restartNumberingAfterBreak="0">
+  <w:abstractNum w:abstractNumId="16" w15:restartNumberingAfterBreak="0">
     <w:nsid w:val="4349118C"/>
     <w:multiLevelType w:val="hybridMultilevel"/>
     <w:tmpl w:val="9D6A5C18"/>
@@ -2932,7 +4183,7 @@
       </w:rPr>
     </w:lvl>
   </w:abstractNum>
-  <w:abstractNum w:abstractNumId="16" w15:restartNumberingAfterBreak="0">
+  <w:abstractNum w:abstractNumId="17" w15:restartNumberingAfterBreak="0">
     <w:nsid w:val="44A82B67"/>
     <w:multiLevelType w:val="multilevel"/>
     <w:tmpl w:val="0809001D"/>
@@ -3022,7 +4273,120 @@
       </w:pPr>
     </w:lvl>
   </w:abstractNum>
-  <w:abstractNum w:abstractNumId="17" w15:restartNumberingAfterBreak="0">
+  <w:abstractNum w:abstractNumId="18" w15:restartNumberingAfterBreak="0">
+    <w:nsid w:val="458D7667"/>
+    <w:multiLevelType w:val="hybridMultilevel"/>
+    <w:tmpl w:val="250CAA64"/>
+    <w:lvl w:ilvl="0" w:tplc="08090001">
+      <w:start w:val="1"/>
+      <w:numFmt w:val="bullet"/>
+      <w:lvlText w:val=""/>
+      <w:lvlJc w:val="left"/>
+      <w:pPr>
+        <w:ind w:left="1004" w:hanging="360"/>
+      </w:pPr>
+      <w:rPr>
+        <w:rFonts w:ascii="Symbol" w:hAnsi="Symbol" w:hint="default"/>
+      </w:rPr>
+    </w:lvl>
+    <w:lvl w:ilvl="1" w:tplc="08090003" w:tentative="1">
+      <w:start w:val="1"/>
+      <w:numFmt w:val="bullet"/>
+      <w:lvlText w:val="o"/>
+      <w:lvlJc w:val="left"/>
+      <w:pPr>
+        <w:ind w:left="1724" w:hanging="360"/>
+      </w:pPr>
+      <w:rPr>
+        <w:rFonts w:ascii="Courier New" w:hAnsi="Courier New" w:cs="Courier New" w:hint="default"/>
+      </w:rPr>
+    </w:lvl>
+    <w:lvl w:ilvl="2" w:tplc="08090005" w:tentative="1">
+      <w:start w:val="1"/>
+      <w:numFmt w:val="bullet"/>
+      <w:lvlText w:val=""/>
+      <w:lvlJc w:val="left"/>
+      <w:pPr>
+        <w:ind w:left="2444" w:hanging="360"/>
+      </w:pPr>
+      <w:rPr>
+        <w:rFonts w:ascii="Wingdings" w:hAnsi="Wingdings" w:hint="default"/>
+      </w:rPr>
+    </w:lvl>
+    <w:lvl w:ilvl="3" w:tplc="08090001" w:tentative="1">
+      <w:start w:val="1"/>
+      <w:numFmt w:val="bullet"/>
+      <w:lvlText w:val=""/>
+      <w:lvlJc w:val="left"/>
+      <w:pPr>
+        <w:ind w:left="3164" w:hanging="360"/>
+      </w:pPr>
+      <w:rPr>
+        <w:rFonts w:ascii="Symbol" w:hAnsi="Symbol" w:hint="default"/>
+      </w:rPr>
+    </w:lvl>
+    <w:lvl w:ilvl="4" w:tplc="08090003" w:tentative="1">
+      <w:start w:val="1"/>
+      <w:numFmt w:val="bullet"/>
+      <w:lvlText w:val="o"/>
+      <w:lvlJc w:val="left"/>
+      <w:pPr>
+        <w:ind w:left="3884" w:hanging="360"/>
+      </w:pPr>
+      <w:rPr>
+        <w:rFonts w:ascii="Courier New" w:hAnsi="Courier New" w:cs="Courier New" w:hint="default"/>
+      </w:rPr>
+    </w:lvl>
+    <w:lvl w:ilvl="5" w:tplc="08090005" w:tentative="1">
+      <w:start w:val="1"/>
+      <w:numFmt w:val="bullet"/>
+      <w:lvlText w:val=""/>
+      <w:lvlJc w:val="left"/>
+      <w:pPr>
+        <w:ind w:left="4604" w:hanging="360"/>
+      </w:pPr>
+      <w:rPr>
+        <w:rFonts w:ascii="Wingdings" w:hAnsi="Wingdings" w:hint="default"/>
+      </w:rPr>
+    </w:lvl>
+    <w:lvl w:ilvl="6" w:tplc="08090001" w:tentative="1">
+      <w:start w:val="1"/>
+      <w:numFmt w:val="bullet"/>
+      <w:lvlText w:val=""/>
+      <w:lvlJc w:val="left"/>
+      <w:pPr>
+        <w:ind w:left="5324" w:hanging="360"/>
+      </w:pPr>
+      <w:rPr>
+        <w:rFonts w:ascii="Symbol" w:hAnsi="Symbol" w:hint="default"/>
+      </w:rPr>
+    </w:lvl>
+    <w:lvl w:ilvl="7" w:tplc="08090003" w:tentative="1">
+      <w:start w:val="1"/>
+      <w:numFmt w:val="bullet"/>
+      <w:lvlText w:val="o"/>
+      <w:lvlJc w:val="left"/>
+      <w:pPr>
+        <w:ind w:left="6044" w:hanging="360"/>
+      </w:pPr>
+      <w:rPr>
+        <w:rFonts w:ascii="Courier New" w:hAnsi="Courier New" w:cs="Courier New" w:hint="default"/>
+      </w:rPr>
+    </w:lvl>
+    <w:lvl w:ilvl="8" w:tplc="08090005" w:tentative="1">
+      <w:start w:val="1"/>
+      <w:numFmt w:val="bullet"/>
+      <w:lvlText w:val=""/>
+      <w:lvlJc w:val="left"/>
+      <w:pPr>
+        <w:ind w:left="6764" w:hanging="360"/>
+      </w:pPr>
+      <w:rPr>
+        <w:rFonts w:ascii="Wingdings" w:hAnsi="Wingdings" w:hint="default"/>
+      </w:rPr>
+    </w:lvl>
+  </w:abstractNum>
+  <w:abstractNum w:abstractNumId="19" w15:restartNumberingAfterBreak="0">
     <w:nsid w:val="497426EC"/>
     <w:multiLevelType w:val="hybridMultilevel"/>
     <w:tmpl w:val="D10EB3EA"/>
@@ -3135,7 +4499,7 @@
       </w:rPr>
     </w:lvl>
   </w:abstractNum>
-  <w:abstractNum w:abstractNumId="18" w15:restartNumberingAfterBreak="0">
+  <w:abstractNum w:abstractNumId="20" w15:restartNumberingAfterBreak="0">
     <w:nsid w:val="4AE16A0F"/>
     <w:multiLevelType w:val="hybridMultilevel"/>
     <w:tmpl w:val="41585B1A"/>
@@ -3224,7 +4588,7 @@
       </w:pPr>
     </w:lvl>
   </w:abstractNum>
-  <w:abstractNum w:abstractNumId="19" w15:restartNumberingAfterBreak="0">
+  <w:abstractNum w:abstractNumId="21" w15:restartNumberingAfterBreak="0">
     <w:nsid w:val="4F1B167C"/>
     <w:multiLevelType w:val="hybridMultilevel"/>
     <w:tmpl w:val="80EAF454"/>
@@ -3337,7 +4701,7 @@
       </w:rPr>
     </w:lvl>
   </w:abstractNum>
-  <w:abstractNum w:abstractNumId="20" w15:restartNumberingAfterBreak="0">
+  <w:abstractNum w:abstractNumId="22" w15:restartNumberingAfterBreak="0">
     <w:nsid w:val="52A70A45"/>
     <w:multiLevelType w:val="hybridMultilevel"/>
     <w:tmpl w:val="57F0E4B4"/>
@@ -3450,7 +4814,7 @@
       </w:rPr>
     </w:lvl>
   </w:abstractNum>
-  <w:abstractNum w:abstractNumId="21" w15:restartNumberingAfterBreak="0">
+  <w:abstractNum w:abstractNumId="23" w15:restartNumberingAfterBreak="0">
     <w:nsid w:val="5BBE48BC"/>
     <w:multiLevelType w:val="multilevel"/>
     <w:tmpl w:val="0EFE6C24"/>
@@ -3599,7 +4963,7 @@
       </w:rPr>
     </w:lvl>
   </w:abstractNum>
-  <w:abstractNum w:abstractNumId="22" w15:restartNumberingAfterBreak="0">
+  <w:abstractNum w:abstractNumId="24" w15:restartNumberingAfterBreak="0">
     <w:nsid w:val="5D4B471B"/>
     <w:multiLevelType w:val="hybridMultilevel"/>
     <w:tmpl w:val="54C09FE0"/>
@@ -3711,7 +5075,7 @@
       </w:rPr>
     </w:lvl>
   </w:abstractNum>
-  <w:abstractNum w:abstractNumId="23" w15:restartNumberingAfterBreak="0">
+  <w:abstractNum w:abstractNumId="25" w15:restartNumberingAfterBreak="0">
     <w:nsid w:val="5F0F00F7"/>
     <w:multiLevelType w:val="hybridMultilevel"/>
     <w:tmpl w:val="E2B00534"/>
@@ -3823,7 +5187,7 @@
       </w:rPr>
     </w:lvl>
   </w:abstractNum>
-  <w:abstractNum w:abstractNumId="24" w15:restartNumberingAfterBreak="0">
+  <w:abstractNum w:abstractNumId="26" w15:restartNumberingAfterBreak="0">
     <w:nsid w:val="67295208"/>
     <w:multiLevelType w:val="hybridMultilevel"/>
     <w:tmpl w:val="8564D096"/>
@@ -3936,7 +5300,7 @@
       </w:rPr>
     </w:lvl>
   </w:abstractNum>
-  <w:abstractNum w:abstractNumId="25" w15:restartNumberingAfterBreak="0">
+  <w:abstractNum w:abstractNumId="27" w15:restartNumberingAfterBreak="0">
     <w:nsid w:val="747B7696"/>
     <w:multiLevelType w:val="hybridMultilevel"/>
     <w:tmpl w:val="6994DC74"/>
@@ -4022,7 +5386,7 @@
       </w:pPr>
     </w:lvl>
   </w:abstractNum>
-  <w:abstractNum w:abstractNumId="26" w15:restartNumberingAfterBreak="0">
+  <w:abstractNum w:abstractNumId="28" w15:restartNumberingAfterBreak="0">
     <w:nsid w:val="7D852FD1"/>
     <w:multiLevelType w:val="hybridMultilevel"/>
     <w:tmpl w:val="1FCE9290"/>
@@ -4136,13 +5500,13 @@
     </w:lvl>
   </w:abstractNum>
   <w:num w:numId="1">
-    <w:abstractNumId w:val="9"/>
+    <w:abstractNumId w:val="10"/>
   </w:num>
   <w:num w:numId="2">
     <w:abstractNumId w:val="5"/>
   </w:num>
   <w:num w:numId="3">
-    <w:abstractNumId w:val="18"/>
+    <w:abstractNumId w:val="20"/>
   </w:num>
   <w:num w:numId="4">
     <w:abstractNumId w:val="0"/>
@@ -4154,10 +5518,10 @@
     <w:abstractNumId w:val="6"/>
   </w:num>
   <w:num w:numId="7">
-    <w:abstractNumId w:val="25"/>
+    <w:abstractNumId w:val="27"/>
   </w:num>
   <w:num w:numId="8">
-    <w:abstractNumId w:val="25"/>
+    <w:abstractNumId w:val="27"/>
     <w:lvlOverride w:ilvl="0">
       <w:startOverride w:val="1"/>
     </w:lvlOverride>
@@ -4169,64 +5533,70 @@
     </w:lvlOverride>
   </w:num>
   <w:num w:numId="10">
-    <w:abstractNumId w:val="16"/>
+    <w:abstractNumId w:val="17"/>
   </w:num>
   <w:num w:numId="11">
-    <w:abstractNumId w:val="12"/>
+    <w:abstractNumId w:val="13"/>
   </w:num>
   <w:num w:numId="12">
     <w:abstractNumId w:val="7"/>
   </w:num>
   <w:num w:numId="13">
-    <w:abstractNumId w:val="19"/>
+    <w:abstractNumId w:val="21"/>
   </w:num>
   <w:num w:numId="14">
-    <w:abstractNumId w:val="15"/>
+    <w:abstractNumId w:val="16"/>
   </w:num>
   <w:num w:numId="15">
-    <w:abstractNumId w:val="10"/>
+    <w:abstractNumId w:val="11"/>
   </w:num>
   <w:num w:numId="16">
-    <w:abstractNumId w:val="8"/>
+    <w:abstractNumId w:val="9"/>
   </w:num>
   <w:num w:numId="17">
+    <w:abstractNumId w:val="26"/>
+  </w:num>
+  <w:num w:numId="18">
+    <w:abstractNumId w:val="22"/>
+  </w:num>
+  <w:num w:numId="19">
+    <w:abstractNumId w:val="25"/>
+  </w:num>
+  <w:num w:numId="20">
     <w:abstractNumId w:val="24"/>
   </w:num>
-  <w:num w:numId="18">
-    <w:abstractNumId w:val="20"/>
-  </w:num>
-  <w:num w:numId="19">
-    <w:abstractNumId w:val="23"/>
-  </w:num>
-  <w:num w:numId="20">
-    <w:abstractNumId w:val="22"/>
-  </w:num>
   <w:num w:numId="21">
-    <w:abstractNumId w:val="13"/>
+    <w:abstractNumId w:val="14"/>
   </w:num>
   <w:num w:numId="22">
-    <w:abstractNumId w:val="14"/>
+    <w:abstractNumId w:val="15"/>
   </w:num>
   <w:num w:numId="23">
     <w:abstractNumId w:val="3"/>
   </w:num>
   <w:num w:numId="24">
-    <w:abstractNumId w:val="21"/>
+    <w:abstractNumId w:val="23"/>
   </w:num>
   <w:num w:numId="25">
     <w:abstractNumId w:val="1"/>
   </w:num>
   <w:num w:numId="26">
-    <w:abstractNumId w:val="26"/>
+    <w:abstractNumId w:val="28"/>
   </w:num>
   <w:num w:numId="27">
     <w:abstractNumId w:val="4"/>
   </w:num>
   <w:num w:numId="28">
-    <w:abstractNumId w:val="11"/>
+    <w:abstractNumId w:val="12"/>
   </w:num>
   <w:num w:numId="29">
-    <w:abstractNumId w:val="17"/>
+    <w:abstractNumId w:val="19"/>
+  </w:num>
+  <w:num w:numId="30">
+    <w:abstractNumId w:val="18"/>
+  </w:num>
+  <w:num w:numId="31">
+    <w:abstractNumId w:val="8"/>
   </w:num>
   <w:numIdMacAtCleanup w:val="11"/>
 </w:numbering>
@@ -4234,8 +5604,8 @@
 
 <file path=word/people.xml><?xml version="1.0" encoding="utf-8"?>
 <w15:people xmlns:wpc="http://schemas.microsoft.com/office/word/2010/wordprocessingCanvas" xmlns:cx="http://schemas.microsoft.com/office/drawing/2014/chartex" xmlns:cx1="http://schemas.microsoft.com/office/drawing/2015/9/8/chartex" xmlns:cx2="http://schemas.microsoft.com/office/drawing/2015/10/21/chartex" xmlns:cx3="http://schemas.microsoft.com/office/drawing/2016/5/9/chartex" xmlns:cx4="http://schemas.microsoft.com/office/drawing/2016/5/10/chartex" xmlns:cx5="http://schemas.microsoft.com/office/drawing/2016/5/11/chartex" xmlns:cx6="http://schemas.microsoft.com/office/drawing/2016/5/12/chartex" xmlns:cx7="http://schemas.microsoft.com/office/drawing/2016/5/13/chartex" xmlns:cx8="http://schemas.microsoft.com/office/drawing/2016/5/14/chartex" xmlns:mc="http://schemas.openxmlformats.org/markup-compatibility/2006" xmlns:aink="http://schemas.microsoft.com/office/drawing/2016/ink" xmlns:am3d="http://schemas.microsoft.com/office/drawing/2017/model3d" xmlns:o="urn:schemas-microsoft-com:office:office" xmlns:r="http://schemas.openxmlformats.org/officeDocument/2006/relationships" xmlns:m="http://schemas.openxmlformats.org/officeDocument/2006/math" xmlns:v="urn:schemas-microsoft-com:vml" xmlns:wp14="http://schemas.microsoft.com/office/word/2010/wordprocessingDrawing" xmlns:wp="http://schemas.openxmlformats.org/drawingml/2006/wordprocessingDrawing" xmlns:w10="urn:schemas-microsoft-com:office:word" xmlns:w="http://schemas.openxmlformats.org/wordprocessingml/2006/main" xmlns:w14="http://schemas.microsoft.com/office/word/2010/wordml" xmlns:w15="http://schemas.microsoft.com/office/word/2012/wordml" xmlns:w16cex="http://schemas.microsoft.com/office/word/2018/wordml/cex" xmlns:w16cid="http://schemas.microsoft.com/office/word/2016/wordml/cid" xmlns:w16="http://schemas.microsoft.com/office/word/2018/wordml" xmlns:w16se="http://schemas.microsoft.com/office/word/2015/wordml/symex" xmlns:wpg="http://schemas.microsoft.com/office/word/2010/wordprocessingGroup" xmlns:wpi="http://schemas.microsoft.com/office/word/2010/wordprocessingInk" xmlns:wne="http://schemas.microsoft.com/office/word/2006/wordml" xmlns:wps="http://schemas.microsoft.com/office/word/2010/wordprocessingShape" mc:Ignorable="w14 w15 w16se w16cid w16 w16cex wp14">
-  <w15:person w15:author="Fatima Pillosu">
-    <w15:presenceInfo w15:providerId="Windows Live" w15:userId="a6295d4dc9e22643"/>
+  <w15:person w15:author="Fatima Maria Pillosu">
+    <w15:presenceInfo w15:providerId="AD" w15:userId="S::Fatima.Pillosu@ecmwf.int::ff035341-0897-461c-8a78-f8f5d53ad921"/>
   </w15:person>
 </w15:people>
 </file>
@@ -4635,7 +6005,7 @@
     <w:lsdException w:name="Unresolved Mention" w:semiHidden="1" w:unhideWhenUsed="1"/>
     <w:lsdException w:name="Smart Link" w:semiHidden="1" w:unhideWhenUsed="1"/>
   </w:latentStyles>
-  <w:style w:type="paragraph" w:default="1" w:styleId="Normale">
+  <w:style w:type="paragraph" w:default="1" w:styleId="Normal">
     <w:name w:val="Normal"/>
     <w:qFormat/>
     <w:rsid w:val="00852132"/>
@@ -4648,11 +6018,11 @@
       <w:sz w:val="20"/>
     </w:rPr>
   </w:style>
-  <w:style w:type="paragraph" w:styleId="Titolo1">
+  <w:style w:type="paragraph" w:styleId="Heading1">
     <w:name w:val="heading 1"/>
-    <w:basedOn w:val="Normale"/>
-    <w:next w:val="Normale"/>
-    <w:link w:val="Titolo1Carattere"/>
+    <w:basedOn w:val="Normal"/>
+    <w:next w:val="Normal"/>
+    <w:link w:val="Heading1Char"/>
     <w:uiPriority w:val="9"/>
     <w:qFormat/>
     <w:rsid w:val="00E1693D"/>
@@ -4674,11 +6044,11 @@
       <w:szCs w:val="32"/>
     </w:rPr>
   </w:style>
-  <w:style w:type="paragraph" w:styleId="Titolo2">
+  <w:style w:type="paragraph" w:styleId="Heading2">
     <w:name w:val="heading 2"/>
-    <w:basedOn w:val="Normale"/>
-    <w:next w:val="Normale"/>
-    <w:link w:val="Titolo2Carattere"/>
+    <w:basedOn w:val="Normal"/>
+    <w:next w:val="Normal"/>
+    <w:link w:val="Heading2Char"/>
     <w:uiPriority w:val="9"/>
     <w:unhideWhenUsed/>
     <w:qFormat/>
@@ -4701,11 +6071,11 @@
       <w:szCs w:val="26"/>
     </w:rPr>
   </w:style>
-  <w:style w:type="paragraph" w:styleId="Titolo3">
+  <w:style w:type="paragraph" w:styleId="Heading3">
     <w:name w:val="heading 3"/>
-    <w:basedOn w:val="Normale"/>
-    <w:next w:val="Normale"/>
-    <w:link w:val="Titolo3Carattere"/>
+    <w:basedOn w:val="Normal"/>
+    <w:next w:val="Normal"/>
+    <w:link w:val="Heading3Char"/>
     <w:uiPriority w:val="9"/>
     <w:unhideWhenUsed/>
     <w:qFormat/>
@@ -4728,11 +6098,11 @@
       <w:szCs w:val="24"/>
     </w:rPr>
   </w:style>
-  <w:style w:type="paragraph" w:styleId="Titolo4">
+  <w:style w:type="paragraph" w:styleId="Heading4">
     <w:name w:val="heading 4"/>
-    <w:basedOn w:val="Titolo3"/>
-    <w:next w:val="Normale"/>
-    <w:link w:val="Titolo4Carattere"/>
+    <w:basedOn w:val="Heading3"/>
+    <w:next w:val="Normal"/>
+    <w:link w:val="Heading4Char"/>
     <w:uiPriority w:val="9"/>
     <w:unhideWhenUsed/>
     <w:qFormat/>
@@ -4751,11 +6121,11 @@
       <w:smallCaps/>
     </w:rPr>
   </w:style>
-  <w:style w:type="paragraph" w:styleId="Titolo5">
+  <w:style w:type="paragraph" w:styleId="Heading5">
     <w:name w:val="heading 5"/>
-    <w:basedOn w:val="Normale"/>
-    <w:next w:val="Normale"/>
-    <w:link w:val="Titolo5Carattere"/>
+    <w:basedOn w:val="Normal"/>
+    <w:next w:val="Normal"/>
+    <w:link w:val="Heading5Char"/>
     <w:uiPriority w:val="9"/>
     <w:semiHidden/>
     <w:unhideWhenUsed/>
@@ -4776,11 +6146,11 @@
       <w:color w:val="2F5496" w:themeColor="accent1" w:themeShade="BF"/>
     </w:rPr>
   </w:style>
-  <w:style w:type="paragraph" w:styleId="Titolo6">
+  <w:style w:type="paragraph" w:styleId="Heading6">
     <w:name w:val="heading 6"/>
-    <w:basedOn w:val="Normale"/>
-    <w:next w:val="Normale"/>
-    <w:link w:val="Titolo6Carattere"/>
+    <w:basedOn w:val="Normal"/>
+    <w:next w:val="Normal"/>
+    <w:link w:val="Heading6Char"/>
     <w:uiPriority w:val="9"/>
     <w:semiHidden/>
     <w:unhideWhenUsed/>
@@ -4801,11 +6171,11 @@
       <w:color w:val="1F3763" w:themeColor="accent1" w:themeShade="7F"/>
     </w:rPr>
   </w:style>
-  <w:style w:type="paragraph" w:styleId="Titolo7">
+  <w:style w:type="paragraph" w:styleId="Heading7">
     <w:name w:val="heading 7"/>
-    <w:basedOn w:val="Normale"/>
-    <w:next w:val="Normale"/>
-    <w:link w:val="Titolo7Carattere"/>
+    <w:basedOn w:val="Normal"/>
+    <w:next w:val="Normal"/>
+    <w:link w:val="Heading7Char"/>
     <w:uiPriority w:val="9"/>
     <w:semiHidden/>
     <w:unhideWhenUsed/>
@@ -4828,11 +6198,11 @@
       <w:color w:val="1F3763" w:themeColor="accent1" w:themeShade="7F"/>
     </w:rPr>
   </w:style>
-  <w:style w:type="paragraph" w:styleId="Titolo8">
+  <w:style w:type="paragraph" w:styleId="Heading8">
     <w:name w:val="heading 8"/>
-    <w:basedOn w:val="Normale"/>
-    <w:next w:val="Normale"/>
-    <w:link w:val="Titolo8Carattere"/>
+    <w:basedOn w:val="Normal"/>
+    <w:next w:val="Normal"/>
+    <w:link w:val="Heading8Char"/>
     <w:uiPriority w:val="9"/>
     <w:semiHidden/>
     <w:unhideWhenUsed/>
@@ -4855,11 +6225,11 @@
       <w:szCs w:val="21"/>
     </w:rPr>
   </w:style>
-  <w:style w:type="paragraph" w:styleId="Titolo9">
+  <w:style w:type="paragraph" w:styleId="Heading9">
     <w:name w:val="heading 9"/>
-    <w:basedOn w:val="Normale"/>
-    <w:next w:val="Normale"/>
-    <w:link w:val="Titolo9Carattere"/>
+    <w:basedOn w:val="Normal"/>
+    <w:next w:val="Normal"/>
+    <w:link w:val="Heading9Char"/>
     <w:uiPriority w:val="9"/>
     <w:semiHidden/>
     <w:unhideWhenUsed/>
@@ -4884,12 +6254,13 @@
       <w:szCs w:val="21"/>
     </w:rPr>
   </w:style>
-  <w:style w:type="character" w:default="1" w:styleId="Carpredefinitoparagrafo">
+  <w:style w:type="character" w:default="1" w:styleId="DefaultParagraphFont">
     <w:name w:val="Default Paragraph Font"/>
     <w:uiPriority w:val="1"/>
+    <w:semiHidden/>
     <w:unhideWhenUsed/>
   </w:style>
-  <w:style w:type="table" w:default="1" w:styleId="Tabellanormale">
+  <w:style w:type="table" w:default="1" w:styleId="TableNormal">
     <w:name w:val="Normal Table"/>
     <w:uiPriority w:val="99"/>
     <w:semiHidden/>
@@ -4904,16 +6275,16 @@
       </w:tblCellMar>
     </w:tblPr>
   </w:style>
-  <w:style w:type="numbering" w:default="1" w:styleId="Nessunelenco">
+  <w:style w:type="numbering" w:default="1" w:styleId="NoList">
     <w:name w:val="No List"/>
     <w:uiPriority w:val="99"/>
     <w:semiHidden/>
     <w:unhideWhenUsed/>
   </w:style>
-  <w:style w:type="character" w:customStyle="1" w:styleId="Titolo1Carattere">
-    <w:name w:val="Titolo 1 Carattere"/>
-    <w:basedOn w:val="Carpredefinitoparagrafo"/>
-    <w:link w:val="Titolo1"/>
+  <w:style w:type="character" w:customStyle="1" w:styleId="Heading1Char">
+    <w:name w:val="Heading 1 Char"/>
+    <w:basedOn w:val="DefaultParagraphFont"/>
+    <w:link w:val="Heading1"/>
     <w:uiPriority w:val="9"/>
     <w:rsid w:val="00E1693D"/>
     <w:rPr>
@@ -4923,10 +6294,10 @@
       <w:szCs w:val="32"/>
     </w:rPr>
   </w:style>
-  <w:style w:type="character" w:customStyle="1" w:styleId="Titolo2Carattere">
-    <w:name w:val="Titolo 2 Carattere"/>
-    <w:basedOn w:val="Carpredefinitoparagrafo"/>
-    <w:link w:val="Titolo2"/>
+  <w:style w:type="character" w:customStyle="1" w:styleId="Heading2Char">
+    <w:name w:val="Heading 2 Char"/>
+    <w:basedOn w:val="DefaultParagraphFont"/>
+    <w:link w:val="Heading2"/>
     <w:uiPriority w:val="9"/>
     <w:rsid w:val="00AF7CE4"/>
     <w:rPr>
@@ -4936,10 +6307,10 @@
       <w:szCs w:val="26"/>
     </w:rPr>
   </w:style>
-  <w:style w:type="character" w:customStyle="1" w:styleId="Titolo3Carattere">
-    <w:name w:val="Titolo 3 Carattere"/>
-    <w:basedOn w:val="Carpredefinitoparagrafo"/>
-    <w:link w:val="Titolo3"/>
+  <w:style w:type="character" w:customStyle="1" w:styleId="Heading3Char">
+    <w:name w:val="Heading 3 Char"/>
+    <w:basedOn w:val="DefaultParagraphFont"/>
+    <w:link w:val="Heading3"/>
     <w:uiPriority w:val="9"/>
     <w:rsid w:val="00D35356"/>
     <w:rPr>
@@ -4949,11 +6320,11 @@
       <w:szCs w:val="24"/>
     </w:rPr>
   </w:style>
-  <w:style w:type="paragraph" w:styleId="Titolo">
+  <w:style w:type="paragraph" w:styleId="Title">
     <w:name w:val="Title"/>
-    <w:basedOn w:val="Normale"/>
-    <w:next w:val="Normale"/>
-    <w:link w:val="TitoloCarattere"/>
+    <w:basedOn w:val="Normal"/>
+    <w:next w:val="Normal"/>
+    <w:link w:val="TitleChar"/>
     <w:uiPriority w:val="10"/>
     <w:qFormat/>
     <w:rsid w:val="00E347D4"/>
@@ -4972,10 +6343,10 @@
       <w:szCs w:val="56"/>
     </w:rPr>
   </w:style>
-  <w:style w:type="character" w:customStyle="1" w:styleId="TitoloCarattere">
-    <w:name w:val="Titolo Carattere"/>
-    <w:basedOn w:val="Carpredefinitoparagrafo"/>
-    <w:link w:val="Titolo"/>
+  <w:style w:type="character" w:customStyle="1" w:styleId="TitleChar">
+    <w:name w:val="Title Char"/>
+    <w:basedOn w:val="DefaultParagraphFont"/>
+    <w:link w:val="Title"/>
     <w:uiPriority w:val="10"/>
     <w:rsid w:val="00E347D4"/>
     <w:rPr>
@@ -4987,18 +6358,18 @@
       <w:szCs w:val="56"/>
     </w:rPr>
   </w:style>
-  <w:style w:type="character" w:styleId="Numeroriga">
+  <w:style w:type="character" w:styleId="LineNumber">
     <w:name w:val="line number"/>
-    <w:basedOn w:val="Carpredefinitoparagrafo"/>
+    <w:basedOn w:val="DefaultParagraphFont"/>
     <w:uiPriority w:val="99"/>
     <w:semiHidden/>
     <w:unhideWhenUsed/>
     <w:rsid w:val="00057F3D"/>
   </w:style>
-  <w:style w:type="paragraph" w:styleId="Intestazione">
+  <w:style w:type="paragraph" w:styleId="Header">
     <w:name w:val="header"/>
-    <w:basedOn w:val="Normale"/>
-    <w:link w:val="IntestazioneCarattere"/>
+    <w:basedOn w:val="Normal"/>
+    <w:link w:val="HeaderChar"/>
     <w:uiPriority w:val="99"/>
     <w:unhideWhenUsed/>
     <w:rsid w:val="00684DFC"/>
@@ -5010,10 +6381,10 @@
       <w:spacing w:before="0"/>
     </w:pPr>
   </w:style>
-  <w:style w:type="character" w:customStyle="1" w:styleId="IntestazioneCarattere">
-    <w:name w:val="Intestazione Carattere"/>
-    <w:basedOn w:val="Carpredefinitoparagrafo"/>
-    <w:link w:val="Intestazione"/>
+  <w:style w:type="character" w:customStyle="1" w:styleId="HeaderChar">
+    <w:name w:val="Header Char"/>
+    <w:basedOn w:val="DefaultParagraphFont"/>
+    <w:link w:val="Header"/>
     <w:uiPriority w:val="99"/>
     <w:rsid w:val="00684DFC"/>
     <w:rPr>
@@ -5021,10 +6392,10 @@
       <w:sz w:val="24"/>
     </w:rPr>
   </w:style>
-  <w:style w:type="paragraph" w:styleId="Pidipagina">
+  <w:style w:type="paragraph" w:styleId="Footer">
     <w:name w:val="footer"/>
-    <w:basedOn w:val="Normale"/>
-    <w:link w:val="PidipaginaCarattere"/>
+    <w:basedOn w:val="Normal"/>
+    <w:link w:val="FooterChar"/>
     <w:uiPriority w:val="99"/>
     <w:unhideWhenUsed/>
     <w:rsid w:val="00684DFC"/>
@@ -5036,10 +6407,10 @@
       <w:spacing w:before="0"/>
     </w:pPr>
   </w:style>
-  <w:style w:type="character" w:customStyle="1" w:styleId="PidipaginaCarattere">
-    <w:name w:val="Piè di pagina Carattere"/>
-    <w:basedOn w:val="Carpredefinitoparagrafo"/>
-    <w:link w:val="Pidipagina"/>
+  <w:style w:type="character" w:customStyle="1" w:styleId="FooterChar">
+    <w:name w:val="Footer Char"/>
+    <w:basedOn w:val="DefaultParagraphFont"/>
+    <w:link w:val="Footer"/>
     <w:uiPriority w:val="99"/>
     <w:rsid w:val="00684DFC"/>
     <w:rPr>
@@ -5047,10 +6418,10 @@
       <w:sz w:val="24"/>
     </w:rPr>
   </w:style>
-  <w:style w:type="paragraph" w:styleId="Nessunaspaziatura">
+  <w:style w:type="paragraph" w:styleId="NoSpacing">
     <w:name w:val="No Spacing"/>
     <w:aliases w:val="Author"/>
-    <w:basedOn w:val="Normale"/>
+    <w:basedOn w:val="Normal"/>
     <w:uiPriority w:val="1"/>
     <w:qFormat/>
     <w:rsid w:val="000C275F"/>
@@ -5065,8 +6436,8 @@
   </w:style>
   <w:style w:type="paragraph" w:customStyle="1" w:styleId="Affiliation">
     <w:name w:val="Affiliation"/>
-    <w:basedOn w:val="Nessunaspaziatura"/>
-    <w:next w:val="Normale"/>
+    <w:basedOn w:val="NoSpacing"/>
+    <w:next w:val="Normal"/>
     <w:qFormat/>
     <w:rsid w:val="00893F0A"/>
     <w:pPr>
@@ -5078,11 +6449,11 @@
       <w:smallCaps w:val="0"/>
     </w:rPr>
   </w:style>
-  <w:style w:type="paragraph" w:styleId="Citazione">
+  <w:style w:type="paragraph" w:styleId="Quote">
     <w:name w:val="Quote"/>
-    <w:basedOn w:val="Normale"/>
-    <w:next w:val="Normale"/>
-    <w:link w:val="CitazioneCarattere"/>
+    <w:basedOn w:val="Normal"/>
+    <w:next w:val="Normal"/>
+    <w:link w:val="QuoteChar"/>
     <w:uiPriority w:val="29"/>
     <w:qFormat/>
     <w:rsid w:val="004C580D"/>
@@ -5096,10 +6467,10 @@
       <w:color w:val="7F7F7F" w:themeColor="text1" w:themeTint="80"/>
     </w:rPr>
   </w:style>
-  <w:style w:type="character" w:customStyle="1" w:styleId="CitazioneCarattere">
-    <w:name w:val="Citazione Carattere"/>
-    <w:basedOn w:val="Carpredefinitoparagrafo"/>
-    <w:link w:val="Citazione"/>
+  <w:style w:type="character" w:customStyle="1" w:styleId="QuoteChar">
+    <w:name w:val="Quote Char"/>
+    <w:basedOn w:val="DefaultParagraphFont"/>
+    <w:link w:val="Quote"/>
     <w:uiPriority w:val="29"/>
     <w:rsid w:val="004C580D"/>
     <w:rPr>
@@ -5110,11 +6481,11 @@
       <w:sz w:val="20"/>
     </w:rPr>
   </w:style>
-  <w:style w:type="paragraph" w:styleId="Citazioneintensa">
+  <w:style w:type="paragraph" w:styleId="IntenseQuote">
     <w:name w:val="Intense Quote"/>
-    <w:basedOn w:val="Normale"/>
-    <w:next w:val="Normale"/>
-    <w:link w:val="CitazioneintensaCarattere"/>
+    <w:basedOn w:val="Normal"/>
+    <w:next w:val="Normal"/>
+    <w:link w:val="IntenseQuoteChar"/>
     <w:uiPriority w:val="30"/>
     <w:qFormat/>
     <w:rsid w:val="008C01F4"/>
@@ -5133,10 +6504,10 @@
       <w:color w:val="4472C4" w:themeColor="accent1"/>
     </w:rPr>
   </w:style>
-  <w:style w:type="character" w:customStyle="1" w:styleId="CitazioneintensaCarattere">
-    <w:name w:val="Citazione intensa Carattere"/>
-    <w:basedOn w:val="Carpredefinitoparagrafo"/>
-    <w:link w:val="Citazioneintensa"/>
+  <w:style w:type="character" w:customStyle="1" w:styleId="IntenseQuoteChar">
+    <w:name w:val="Intense Quote Char"/>
+    <w:basedOn w:val="DefaultParagraphFont"/>
+    <w:link w:val="IntenseQuote"/>
     <w:uiPriority w:val="30"/>
     <w:rsid w:val="008C01F4"/>
     <w:rPr>
@@ -5147,9 +6518,9 @@
       <w:sz w:val="24"/>
     </w:rPr>
   </w:style>
-  <w:style w:type="character" w:styleId="Riferimentointenso">
+  <w:style w:type="character" w:styleId="IntenseReference">
     <w:name w:val="Intense Reference"/>
-    <w:basedOn w:val="Carpredefinitoparagrafo"/>
+    <w:basedOn w:val="DefaultParagraphFont"/>
     <w:uiPriority w:val="32"/>
     <w:qFormat/>
     <w:rsid w:val="008C01F4"/>
@@ -5161,9 +6532,9 @@
       <w:spacing w:val="5"/>
     </w:rPr>
   </w:style>
-  <w:style w:type="character" w:styleId="Riferimentodelicato">
+  <w:style w:type="character" w:styleId="SubtleReference">
     <w:name w:val="Subtle Reference"/>
-    <w:basedOn w:val="Carpredefinitoparagrafo"/>
+    <w:basedOn w:val="DefaultParagraphFont"/>
     <w:uiPriority w:val="31"/>
     <w:qFormat/>
     <w:rsid w:val="008C01F4"/>
@@ -5172,9 +6543,9 @@
       <w:color w:val="5A5A5A" w:themeColor="text1" w:themeTint="A5"/>
     </w:rPr>
   </w:style>
-  <w:style w:type="paragraph" w:styleId="Paragrafoelenco">
+  <w:style w:type="paragraph" w:styleId="ListParagraph">
     <w:name w:val="List Paragraph"/>
-    <w:basedOn w:val="Normale"/>
+    <w:basedOn w:val="Normal"/>
     <w:uiPriority w:val="34"/>
     <w:qFormat/>
     <w:rsid w:val="008C01F4"/>
@@ -5183,9 +6554,9 @@
       <w:contextualSpacing/>
     </w:pPr>
   </w:style>
-  <w:style w:type="character" w:styleId="Titolodellibro">
+  <w:style w:type="character" w:styleId="BookTitle">
     <w:name w:val="Book Title"/>
-    <w:basedOn w:val="Carpredefinitoparagrafo"/>
+    <w:basedOn w:val="DefaultParagraphFont"/>
     <w:uiPriority w:val="33"/>
     <w:qFormat/>
     <w:rsid w:val="008C01F4"/>
@@ -5197,9 +6568,9 @@
       <w:spacing w:val="5"/>
     </w:rPr>
   </w:style>
-  <w:style w:type="character" w:styleId="Enfasidelicata">
+  <w:style w:type="character" w:styleId="SubtleEmphasis">
     <w:name w:val="Subtle Emphasis"/>
-    <w:basedOn w:val="Carpredefinitoparagrafo"/>
+    <w:basedOn w:val="DefaultParagraphFont"/>
     <w:uiPriority w:val="19"/>
     <w:qFormat/>
     <w:rsid w:val="008C01F4"/>
@@ -5209,9 +6580,9 @@
       <w:color w:val="404040" w:themeColor="text1" w:themeTint="BF"/>
     </w:rPr>
   </w:style>
-  <w:style w:type="character" w:styleId="Enfasicorsivo">
+  <w:style w:type="character" w:styleId="Emphasis">
     <w:name w:val="Emphasis"/>
-    <w:basedOn w:val="Carpredefinitoparagrafo"/>
+    <w:basedOn w:val="DefaultParagraphFont"/>
     <w:uiPriority w:val="20"/>
     <w:qFormat/>
     <w:rsid w:val="008C01F4"/>
@@ -5220,9 +6591,9 @@
       <w:iCs/>
     </w:rPr>
   </w:style>
-  <w:style w:type="character" w:styleId="Enfasiintensa">
+  <w:style w:type="character" w:styleId="IntenseEmphasis">
     <w:name w:val="Intense Emphasis"/>
-    <w:basedOn w:val="Carpredefinitoparagrafo"/>
+    <w:basedOn w:val="DefaultParagraphFont"/>
     <w:uiPriority w:val="21"/>
     <w:qFormat/>
     <w:rsid w:val="008C01F4"/>
@@ -5232,9 +6603,9 @@
       <w:color w:val="4472C4" w:themeColor="accent1"/>
     </w:rPr>
   </w:style>
-  <w:style w:type="character" w:styleId="Enfasigrassetto">
+  <w:style w:type="character" w:styleId="Strong">
     <w:name w:val="Strong"/>
-    <w:basedOn w:val="Carpredefinitoparagrafo"/>
+    <w:basedOn w:val="DefaultParagraphFont"/>
     <w:uiPriority w:val="22"/>
     <w:qFormat/>
     <w:rsid w:val="008C01F4"/>
@@ -5243,10 +6614,10 @@
       <w:bCs/>
     </w:rPr>
   </w:style>
-  <w:style w:type="paragraph" w:styleId="Didascalia">
+  <w:style w:type="paragraph" w:styleId="Caption">
     <w:name w:val="caption"/>
-    <w:basedOn w:val="Normale"/>
-    <w:next w:val="Normale"/>
+    <w:basedOn w:val="Normal"/>
+    <w:next w:val="Normal"/>
     <w:uiPriority w:val="35"/>
     <w:unhideWhenUsed/>
     <w:qFormat/>
@@ -5260,10 +6631,10 @@
       <w:szCs w:val="18"/>
     </w:rPr>
   </w:style>
-  <w:style w:type="paragraph" w:styleId="Testofumetto">
+  <w:style w:type="paragraph" w:styleId="BalloonText">
     <w:name w:val="Balloon Text"/>
-    <w:basedOn w:val="Normale"/>
-    <w:link w:val="TestofumettoCarattere"/>
+    <w:basedOn w:val="Normal"/>
+    <w:link w:val="BalloonTextChar"/>
     <w:uiPriority w:val="99"/>
     <w:semiHidden/>
     <w:unhideWhenUsed/>
@@ -5277,10 +6648,10 @@
       <w:szCs w:val="18"/>
     </w:rPr>
   </w:style>
-  <w:style w:type="character" w:customStyle="1" w:styleId="TestofumettoCarattere">
-    <w:name w:val="Testo fumetto Carattere"/>
-    <w:basedOn w:val="Carpredefinitoparagrafo"/>
-    <w:link w:val="Testofumetto"/>
+  <w:style w:type="character" w:customStyle="1" w:styleId="BalloonTextChar">
+    <w:name w:val="Balloon Text Char"/>
+    <w:basedOn w:val="DefaultParagraphFont"/>
+    <w:link w:val="BalloonText"/>
     <w:uiPriority w:val="99"/>
     <w:semiHidden/>
     <w:rsid w:val="00DF6775"/>
@@ -5290,10 +6661,10 @@
       <w:szCs w:val="18"/>
     </w:rPr>
   </w:style>
-  <w:style w:type="character" w:customStyle="1" w:styleId="Titolo4Carattere">
-    <w:name w:val="Titolo 4 Carattere"/>
-    <w:basedOn w:val="Carpredefinitoparagrafo"/>
-    <w:link w:val="Titolo4"/>
+  <w:style w:type="character" w:customStyle="1" w:styleId="Heading4Char">
+    <w:name w:val="Heading 4 Char"/>
+    <w:basedOn w:val="DefaultParagraphFont"/>
+    <w:link w:val="Heading4"/>
     <w:uiPriority w:val="9"/>
     <w:rsid w:val="0059013E"/>
     <w:rPr>
@@ -5305,9 +6676,9 @@
       <w:szCs w:val="24"/>
     </w:rPr>
   </w:style>
-  <w:style w:type="character" w:styleId="Rimandocommento">
+  <w:style w:type="character" w:styleId="CommentReference">
     <w:name w:val="annotation reference"/>
-    <w:basedOn w:val="Carpredefinitoparagrafo"/>
+    <w:basedOn w:val="DefaultParagraphFont"/>
     <w:uiPriority w:val="99"/>
     <w:semiHidden/>
     <w:unhideWhenUsed/>
@@ -5317,10 +6688,10 @@
       <w:szCs w:val="16"/>
     </w:rPr>
   </w:style>
-  <w:style w:type="paragraph" w:styleId="Testocommento">
+  <w:style w:type="paragraph" w:styleId="CommentText">
     <w:name w:val="annotation text"/>
-    <w:basedOn w:val="Normale"/>
-    <w:link w:val="TestocommentoCarattere"/>
+    <w:basedOn w:val="Normal"/>
+    <w:link w:val="CommentTextChar"/>
     <w:uiPriority w:val="99"/>
     <w:unhideWhenUsed/>
     <w:rsid w:val="00A86595"/>
@@ -5331,10 +6702,10 @@
       <w:szCs w:val="20"/>
     </w:rPr>
   </w:style>
-  <w:style w:type="character" w:customStyle="1" w:styleId="TestocommentoCarattere">
-    <w:name w:val="Testo commento Carattere"/>
-    <w:basedOn w:val="Carpredefinitoparagrafo"/>
-    <w:link w:val="Testocommento"/>
+  <w:style w:type="character" w:customStyle="1" w:styleId="CommentTextChar">
+    <w:name w:val="Comment Text Char"/>
+    <w:basedOn w:val="DefaultParagraphFont"/>
+    <w:link w:val="CommentText"/>
     <w:uiPriority w:val="99"/>
     <w:rsid w:val="00A86595"/>
     <w:rPr>
@@ -5343,11 +6714,11 @@
       <w:szCs w:val="20"/>
     </w:rPr>
   </w:style>
-  <w:style w:type="paragraph" w:styleId="Soggettocommento">
+  <w:style w:type="paragraph" w:styleId="CommentSubject">
     <w:name w:val="annotation subject"/>
-    <w:basedOn w:val="Testocommento"/>
-    <w:next w:val="Testocommento"/>
-    <w:link w:val="SoggettocommentoCarattere"/>
+    <w:basedOn w:val="CommentText"/>
+    <w:next w:val="CommentText"/>
+    <w:link w:val="CommentSubjectChar"/>
     <w:uiPriority w:val="99"/>
     <w:semiHidden/>
     <w:unhideWhenUsed/>
@@ -5360,10 +6731,10 @@
       <w:bCs/>
     </w:rPr>
   </w:style>
-  <w:style w:type="character" w:customStyle="1" w:styleId="SoggettocommentoCarattere">
-    <w:name w:val="Soggetto commento Carattere"/>
-    <w:basedOn w:val="TestocommentoCarattere"/>
-    <w:link w:val="Soggettocommento"/>
+  <w:style w:type="character" w:customStyle="1" w:styleId="CommentSubjectChar">
+    <w:name w:val="Comment Subject Char"/>
+    <w:basedOn w:val="CommentTextChar"/>
+    <w:link w:val="CommentSubject"/>
     <w:uiPriority w:val="99"/>
     <w:semiHidden/>
     <w:rsid w:val="00A86595"/>
@@ -5375,7 +6746,7 @@
       <w:szCs w:val="20"/>
     </w:rPr>
   </w:style>
-  <w:style w:type="paragraph" w:styleId="Revisione">
+  <w:style w:type="paragraph" w:styleId="Revision">
     <w:name w:val="Revision"/>
     <w:hidden/>
     <w:uiPriority w:val="99"/>
@@ -5385,9 +6756,9 @@
       <w:spacing w:after="0" w:line="240" w:lineRule="auto"/>
     </w:pPr>
   </w:style>
-  <w:style w:type="table" w:styleId="Grigliatabella">
+  <w:style w:type="table" w:styleId="TableGrid">
     <w:name w:val="Table Grid"/>
-    <w:basedOn w:val="Tabellanormale"/>
+    <w:basedOn w:val="TableNormal"/>
     <w:uiPriority w:val="39"/>
     <w:rsid w:val="00A86595"/>
     <w:pPr>
@@ -5404,9 +6775,9 @@
       </w:tblBorders>
     </w:tblPr>
   </w:style>
-  <w:style w:type="character" w:styleId="Collegamentoipertestuale">
+  <w:style w:type="character" w:styleId="Hyperlink">
     <w:name w:val="Hyperlink"/>
-    <w:basedOn w:val="Carpredefinitoparagrafo"/>
+    <w:basedOn w:val="DefaultParagraphFont"/>
     <w:uiPriority w:val="99"/>
     <w:unhideWhenUsed/>
     <w:rsid w:val="00A86595"/>
@@ -5415,9 +6786,9 @@
       <w:u w:val="single"/>
     </w:rPr>
   </w:style>
-  <w:style w:type="character" w:styleId="Menzionenonrisolta">
+  <w:style w:type="character" w:styleId="UnresolvedMention">
     <w:name w:val="Unresolved Mention"/>
-    <w:basedOn w:val="Carpredefinitoparagrafo"/>
+    <w:basedOn w:val="DefaultParagraphFont"/>
     <w:uiPriority w:val="99"/>
     <w:unhideWhenUsed/>
     <w:rsid w:val="00A86595"/>
@@ -5428,7 +6799,7 @@
   </w:style>
   <w:style w:type="paragraph" w:customStyle="1" w:styleId="References">
     <w:name w:val="References"/>
-    <w:basedOn w:val="Normale"/>
+    <w:basedOn w:val="Normal"/>
     <w:qFormat/>
     <w:rsid w:val="00A86595"/>
     <w:pPr>
@@ -5447,7 +6818,7 @@
   </w:style>
   <w:style w:type="paragraph" w:customStyle="1" w:styleId="Quotation">
     <w:name w:val="Quotation"/>
-    <w:basedOn w:val="Normale"/>
+    <w:basedOn w:val="Normal"/>
     <w:rsid w:val="00A86595"/>
     <w:pPr>
       <w:spacing w:before="0" w:after="240" w:line="360" w:lineRule="auto"/>
@@ -5458,10 +6829,10 @@
       <w:iCs/>
     </w:rPr>
   </w:style>
-  <w:style w:type="paragraph" w:styleId="Titolosommario">
+  <w:style w:type="paragraph" w:styleId="TOCHeading">
     <w:name w:val="TOC Heading"/>
-    <w:basedOn w:val="Titolo1"/>
-    <w:next w:val="Normale"/>
+    <w:basedOn w:val="Heading1"/>
+    <w:next w:val="Normal"/>
     <w:uiPriority w:val="39"/>
     <w:unhideWhenUsed/>
     <w:qFormat/>
@@ -5480,10 +6851,10 @@
       <w:lang w:val="en-US"/>
     </w:rPr>
   </w:style>
-  <w:style w:type="paragraph" w:styleId="Sommario1">
+  <w:style w:type="paragraph" w:styleId="TOC1">
     <w:name w:val="toc 1"/>
-    <w:basedOn w:val="Normale"/>
-    <w:next w:val="Normale"/>
+    <w:basedOn w:val="Normal"/>
+    <w:next w:val="Normal"/>
     <w:autoRedefine/>
     <w:uiPriority w:val="39"/>
     <w:unhideWhenUsed/>
@@ -5500,10 +6871,10 @@
       <w:szCs w:val="24"/>
     </w:rPr>
   </w:style>
-  <w:style w:type="paragraph" w:styleId="Sommario2">
+  <w:style w:type="paragraph" w:styleId="TOC2">
     <w:name w:val="toc 2"/>
-    <w:basedOn w:val="Normale"/>
-    <w:next w:val="Normale"/>
+    <w:basedOn w:val="Normal"/>
+    <w:next w:val="Normal"/>
     <w:autoRedefine/>
     <w:uiPriority w:val="39"/>
     <w:unhideWhenUsed/>
@@ -5519,10 +6890,10 @@
       <w:szCs w:val="20"/>
     </w:rPr>
   </w:style>
-  <w:style w:type="paragraph" w:styleId="Sommario3">
+  <w:style w:type="paragraph" w:styleId="TOC3">
     <w:name w:val="toc 3"/>
-    <w:basedOn w:val="Normale"/>
-    <w:next w:val="Normale"/>
+    <w:basedOn w:val="Normal"/>
+    <w:next w:val="Normal"/>
     <w:autoRedefine/>
     <w:uiPriority w:val="39"/>
     <w:unhideWhenUsed/>
@@ -5537,10 +6908,10 @@
       <w:szCs w:val="20"/>
     </w:rPr>
   </w:style>
-  <w:style w:type="paragraph" w:styleId="Sommario4">
+  <w:style w:type="paragraph" w:styleId="TOC4">
     <w:name w:val="toc 4"/>
-    <w:basedOn w:val="Normale"/>
-    <w:next w:val="Normale"/>
+    <w:basedOn w:val="Normal"/>
+    <w:next w:val="Normal"/>
     <w:autoRedefine/>
     <w:uiPriority w:val="39"/>
     <w:unhideWhenUsed/>
@@ -5555,10 +6926,10 @@
       <w:szCs w:val="20"/>
     </w:rPr>
   </w:style>
-  <w:style w:type="paragraph" w:styleId="Sommario5">
+  <w:style w:type="paragraph" w:styleId="TOC5">
     <w:name w:val="toc 5"/>
-    <w:basedOn w:val="Normale"/>
-    <w:next w:val="Normale"/>
+    <w:basedOn w:val="Normal"/>
+    <w:next w:val="Normal"/>
     <w:autoRedefine/>
     <w:uiPriority w:val="39"/>
     <w:unhideWhenUsed/>
@@ -5573,10 +6944,10 @@
       <w:szCs w:val="20"/>
     </w:rPr>
   </w:style>
-  <w:style w:type="paragraph" w:styleId="Sommario6">
+  <w:style w:type="paragraph" w:styleId="TOC6">
     <w:name w:val="toc 6"/>
-    <w:basedOn w:val="Normale"/>
-    <w:next w:val="Normale"/>
+    <w:basedOn w:val="Normal"/>
+    <w:next w:val="Normal"/>
     <w:autoRedefine/>
     <w:uiPriority w:val="39"/>
     <w:unhideWhenUsed/>
@@ -5591,10 +6962,10 @@
       <w:szCs w:val="20"/>
     </w:rPr>
   </w:style>
-  <w:style w:type="paragraph" w:styleId="Sommario7">
+  <w:style w:type="paragraph" w:styleId="TOC7">
     <w:name w:val="toc 7"/>
-    <w:basedOn w:val="Normale"/>
-    <w:next w:val="Normale"/>
+    <w:basedOn w:val="Normal"/>
+    <w:next w:val="Normal"/>
     <w:autoRedefine/>
     <w:uiPriority w:val="39"/>
     <w:unhideWhenUsed/>
@@ -5609,10 +6980,10 @@
       <w:szCs w:val="20"/>
     </w:rPr>
   </w:style>
-  <w:style w:type="paragraph" w:styleId="Sommario8">
+  <w:style w:type="paragraph" w:styleId="TOC8">
     <w:name w:val="toc 8"/>
-    <w:basedOn w:val="Normale"/>
-    <w:next w:val="Normale"/>
+    <w:basedOn w:val="Normal"/>
+    <w:next w:val="Normal"/>
     <w:autoRedefine/>
     <w:uiPriority w:val="39"/>
     <w:unhideWhenUsed/>
@@ -5627,10 +6998,10 @@
       <w:szCs w:val="20"/>
     </w:rPr>
   </w:style>
-  <w:style w:type="paragraph" w:styleId="Sommario9">
+  <w:style w:type="paragraph" w:styleId="TOC9">
     <w:name w:val="toc 9"/>
-    <w:basedOn w:val="Normale"/>
-    <w:next w:val="Normale"/>
+    <w:basedOn w:val="Normal"/>
+    <w:next w:val="Normal"/>
     <w:autoRedefine/>
     <w:uiPriority w:val="39"/>
     <w:unhideWhenUsed/>
@@ -5645,9 +7016,9 @@
       <w:szCs w:val="20"/>
     </w:rPr>
   </w:style>
-  <w:style w:type="table" w:styleId="Tabellagriglia4-colore3">
+  <w:style w:type="table" w:styleId="GridTable4-Accent3">
     <w:name w:val="Grid Table 4 Accent 3"/>
-    <w:basedOn w:val="Tabellanormale"/>
+    <w:basedOn w:val="TableNormal"/>
     <w:uiPriority w:val="49"/>
     <w:rsid w:val="00A86595"/>
     <w:pPr>
@@ -5731,10 +7102,10 @@
       </w:numPr>
     </w:pPr>
   </w:style>
-  <w:style w:type="character" w:customStyle="1" w:styleId="Titolo5Carattere">
-    <w:name w:val="Titolo 5 Carattere"/>
-    <w:basedOn w:val="Carpredefinitoparagrafo"/>
-    <w:link w:val="Titolo5"/>
+  <w:style w:type="character" w:customStyle="1" w:styleId="Heading5Char">
+    <w:name w:val="Heading 5 Char"/>
+    <w:basedOn w:val="DefaultParagraphFont"/>
+    <w:link w:val="Heading5"/>
     <w:uiPriority w:val="9"/>
     <w:semiHidden/>
     <w:rsid w:val="00D412A7"/>
@@ -5744,10 +7115,10 @@
       <w:sz w:val="20"/>
     </w:rPr>
   </w:style>
-  <w:style w:type="character" w:customStyle="1" w:styleId="Titolo6Carattere">
-    <w:name w:val="Titolo 6 Carattere"/>
-    <w:basedOn w:val="Carpredefinitoparagrafo"/>
-    <w:link w:val="Titolo6"/>
+  <w:style w:type="character" w:customStyle="1" w:styleId="Heading6Char">
+    <w:name w:val="Heading 6 Char"/>
+    <w:basedOn w:val="DefaultParagraphFont"/>
+    <w:link w:val="Heading6"/>
     <w:uiPriority w:val="9"/>
     <w:semiHidden/>
     <w:rsid w:val="00D412A7"/>
@@ -5757,10 +7128,10 @@
       <w:sz w:val="20"/>
     </w:rPr>
   </w:style>
-  <w:style w:type="character" w:customStyle="1" w:styleId="Titolo7Carattere">
-    <w:name w:val="Titolo 7 Carattere"/>
-    <w:basedOn w:val="Carpredefinitoparagrafo"/>
-    <w:link w:val="Titolo7"/>
+  <w:style w:type="character" w:customStyle="1" w:styleId="Heading7Char">
+    <w:name w:val="Heading 7 Char"/>
+    <w:basedOn w:val="DefaultParagraphFont"/>
+    <w:link w:val="Heading7"/>
     <w:uiPriority w:val="9"/>
     <w:semiHidden/>
     <w:rsid w:val="00D412A7"/>
@@ -5772,10 +7143,10 @@
       <w:sz w:val="20"/>
     </w:rPr>
   </w:style>
-  <w:style w:type="character" w:customStyle="1" w:styleId="Titolo8Carattere">
-    <w:name w:val="Titolo 8 Carattere"/>
-    <w:basedOn w:val="Carpredefinitoparagrafo"/>
-    <w:link w:val="Titolo8"/>
+  <w:style w:type="character" w:customStyle="1" w:styleId="Heading8Char">
+    <w:name w:val="Heading 8 Char"/>
+    <w:basedOn w:val="DefaultParagraphFont"/>
+    <w:link w:val="Heading8"/>
     <w:uiPriority w:val="9"/>
     <w:semiHidden/>
     <w:rsid w:val="00D412A7"/>
@@ -5786,10 +7157,10 @@
       <w:szCs w:val="21"/>
     </w:rPr>
   </w:style>
-  <w:style w:type="character" w:customStyle="1" w:styleId="Titolo9Carattere">
-    <w:name w:val="Titolo 9 Carattere"/>
-    <w:basedOn w:val="Carpredefinitoparagrafo"/>
-    <w:link w:val="Titolo9"/>
+  <w:style w:type="character" w:customStyle="1" w:styleId="Heading9Char">
+    <w:name w:val="Heading 9 Char"/>
+    <w:basedOn w:val="DefaultParagraphFont"/>
+    <w:link w:val="Heading9"/>
     <w:uiPriority w:val="9"/>
     <w:semiHidden/>
     <w:rsid w:val="00D412A7"/>
@@ -5804,31 +7175,30 @@
   </w:style>
   <w:style w:type="paragraph" w:customStyle="1" w:styleId="CaptionTable">
     <w:name w:val="Caption Table"/>
-    <w:basedOn w:val="Didascalia"/>
+    <w:basedOn w:val="Caption"/>
     <w:qFormat/>
-    <w:rsid w:val="00B8241E"/>
+    <w:rsid w:val="00A71C9A"/>
     <w:pPr>
       <w:spacing w:before="240" w:after="0"/>
       <w:ind w:firstLine="284"/>
     </w:pPr>
     <w:rPr>
       <w:rFonts w:cstheme="minorHAnsi"/>
-      <w:sz w:val="16"/>
     </w:rPr>
   </w:style>
-  <w:style w:type="paragraph" w:customStyle="1" w:styleId="CaptionNew">
-    <w:name w:val="Caption New"/>
+  <w:style w:type="paragraph" w:customStyle="1" w:styleId="CaptionFigure">
+    <w:name w:val="Caption Figure"/>
     <w:basedOn w:val="CaptionTable"/>
     <w:qFormat/>
-    <w:rsid w:val="00812F54"/>
+    <w:rsid w:val="00A71C9A"/>
     <w:pPr>
       <w:spacing w:before="120" w:after="240"/>
     </w:pPr>
   </w:style>
-  <w:style w:type="paragraph" w:styleId="Testonotaapidipagina">
+  <w:style w:type="paragraph" w:styleId="FootnoteText">
     <w:name w:val="footnote text"/>
-    <w:basedOn w:val="Normale"/>
-    <w:link w:val="TestonotaapidipaginaCarattere"/>
+    <w:basedOn w:val="Normal"/>
+    <w:link w:val="FootnoteTextChar"/>
     <w:uiPriority w:val="99"/>
     <w:semiHidden/>
     <w:unhideWhenUsed/>
@@ -5840,10 +7210,10 @@
       <w:szCs w:val="20"/>
     </w:rPr>
   </w:style>
-  <w:style w:type="character" w:customStyle="1" w:styleId="TestonotaapidipaginaCarattere">
-    <w:name w:val="Testo nota a piè di pagina Carattere"/>
-    <w:basedOn w:val="Carpredefinitoparagrafo"/>
-    <w:link w:val="Testonotaapidipagina"/>
+  <w:style w:type="character" w:customStyle="1" w:styleId="FootnoteTextChar">
+    <w:name w:val="Footnote Text Char"/>
+    <w:basedOn w:val="DefaultParagraphFont"/>
+    <w:link w:val="FootnoteText"/>
     <w:uiPriority w:val="99"/>
     <w:semiHidden/>
     <w:rsid w:val="00AB5660"/>
@@ -5852,9 +7222,9 @@
       <w:szCs w:val="20"/>
     </w:rPr>
   </w:style>
-  <w:style w:type="character" w:styleId="Rimandonotaapidipagina">
+  <w:style w:type="character" w:styleId="FootnoteReference">
     <w:name w:val="footnote reference"/>
-    <w:basedOn w:val="Carpredefinitoparagrafo"/>
+    <w:basedOn w:val="DefaultParagraphFont"/>
     <w:uiPriority w:val="99"/>
     <w:semiHidden/>
     <w:unhideWhenUsed/>
@@ -5863,9 +7233,9 @@
       <w:vertAlign w:val="superscript"/>
     </w:rPr>
   </w:style>
-  <w:style w:type="character" w:styleId="Rimandonotadichiusura">
+  <w:style w:type="character" w:styleId="EndnoteReference">
     <w:name w:val="endnote reference"/>
-    <w:basedOn w:val="Carpredefinitoparagrafo"/>
+    <w:basedOn w:val="DefaultParagraphFont"/>
     <w:uiPriority w:val="99"/>
     <w:semiHidden/>
     <w:unhideWhenUsed/>
@@ -5876,7 +7246,7 @@
   </w:style>
   <w:style w:type="paragraph" w:customStyle="1" w:styleId="TableText">
     <w:name w:val="Table Text"/>
-    <w:basedOn w:val="Normale"/>
+    <w:basedOn w:val="Normal"/>
     <w:qFormat/>
     <w:rsid w:val="00EF0A95"/>
     <w:pPr>
@@ -5895,12 +7265,12 @@
   </w:style>
   <w:style w:type="character" w:customStyle="1" w:styleId="discussion-level-1">
     <w:name w:val="discussion-level-1"/>
-    <w:basedOn w:val="Carpredefinitoparagrafo"/>
+    <w:basedOn w:val="DefaultParagraphFont"/>
     <w:rsid w:val="00C838FE"/>
   </w:style>
-  <w:style w:type="paragraph" w:styleId="NormaleWeb">
+  <w:style w:type="paragraph" w:styleId="NormalWeb">
     <w:name w:val="Normal (Web)"/>
-    <w:basedOn w:val="Normale"/>
+    <w:basedOn w:val="Normal"/>
     <w:uiPriority w:val="99"/>
     <w:semiHidden/>
     <w:unhideWhenUsed/>
@@ -6210,7 +7580,12 @@
 </file>
 
 <file path=customXml/item1.xml><?xml version="1.0" encoding="utf-8"?>
-<b:Sources xmlns:b="http://schemas.openxmlformats.org/officeDocument/2006/bibliography" xmlns="http://schemas.openxmlformats.org/officeDocument/2006/bibliography" SelectedStyle="\APASixthEditionOfficeOnline.xsl" StyleName="APA" Version="6"/>
+<?mso-contentType ?>
+<FormTemplates xmlns="http://schemas.microsoft.com/sharepoint/v3/contenttype/forms">
+  <Display>DocumentLibraryForm</Display>
+  <Edit>DocumentLibraryForm</Edit>
+  <New>DocumentLibraryForm</New>
+</FormTemplates>
 </file>
 
 <file path=customXml/item2.xml><?xml version="1.0" encoding="utf-8"?>
@@ -6431,12 +7806,7 @@
 </file>
 
 <file path=customXml/item3.xml><?xml version="1.0" encoding="utf-8"?>
-<?mso-contentType ?>
-<FormTemplates xmlns="http://schemas.microsoft.com/sharepoint/v3/contenttype/forms">
-  <Display>DocumentLibraryForm</Display>
-  <Edit>DocumentLibraryForm</Edit>
-  <New>DocumentLibraryForm</New>
-</FormTemplates>
+<b:Sources xmlns:b="http://schemas.openxmlformats.org/officeDocument/2006/bibliography" xmlns="http://schemas.openxmlformats.org/officeDocument/2006/bibliography" SelectedStyle="\APASixthEditionOfficeOnline.xsl" StyleName="APA" Version="6"/>
 </file>
 
 <file path=customXml/item4.xml><?xml version="1.0" encoding="utf-8"?>
@@ -6446,9 +7816,9 @@
 </file>
 
 <file path=customXml/itemProps1.xml><?xml version="1.0" encoding="utf-8"?>
-<ds:datastoreItem xmlns:ds="http://schemas.openxmlformats.org/officeDocument/2006/customXml" ds:itemID="{82150D7D-CCB6-314A-9B82-96ADB6C57348}">
+<ds:datastoreItem xmlns:ds="http://schemas.openxmlformats.org/officeDocument/2006/customXml" ds:itemID="{4D7FEE78-E1BC-4CE2-99DC-B7D8792FB163}">
   <ds:schemaRefs>
-    <ds:schemaRef ds:uri="http://schemas.openxmlformats.org/officeDocument/2006/bibliography"/>
+    <ds:schemaRef ds:uri="http://schemas.microsoft.com/sharepoint/v3/contenttype/forms"/>
   </ds:schemaRefs>
 </ds:datastoreItem>
 </file>
@@ -6473,9 +7843,9 @@
 </file>
 
 <file path=customXml/itemProps3.xml><?xml version="1.0" encoding="utf-8"?>
-<ds:datastoreItem xmlns:ds="http://schemas.openxmlformats.org/officeDocument/2006/customXml" ds:itemID="{4D7FEE78-E1BC-4CE2-99DC-B7D8792FB163}">
+<ds:datastoreItem xmlns:ds="http://schemas.openxmlformats.org/officeDocument/2006/customXml" ds:itemID="{82150D7D-CCB6-314A-9B82-96ADB6C57348}">
   <ds:schemaRefs>
-    <ds:schemaRef ds:uri="http://schemas.microsoft.com/sharepoint/v3/contenttype/forms"/>
+    <ds:schemaRef ds:uri="http://schemas.openxmlformats.org/officeDocument/2006/bibliography"/>
   </ds:schemaRefs>
 </ds:datastoreItem>
 </file>
@@ -6483,8 +7853,16 @@
 <file path=customXml/itemProps4.xml><?xml version="1.0" encoding="utf-8"?>
 <ds:datastoreItem xmlns:ds="http://schemas.openxmlformats.org/officeDocument/2006/customXml" ds:itemID="{207AACF2-FBD5-4FC4-A7D1-4E1FB6996B76}">
   <ds:schemaRefs>
+    <ds:schemaRef ds:uri="90b8b5d6-f7b4-4238-8fd7-6fcec2be4904"/>
+    <ds:schemaRef ds:uri="5844db34-2279-4a6b-9470-57e5c345fab2"/>
+    <ds:schemaRef ds:uri="http://schemas.openxmlformats.org/package/2006/metadata/core-properties"/>
+    <ds:schemaRef ds:uri="http://purl.org/dc/terms/"/>
+    <ds:schemaRef ds:uri="http://www.w3.org/XML/1998/namespace"/>
     <ds:schemaRef ds:uri="http://schemas.microsoft.com/office/2006/metadata/properties"/>
+    <ds:schemaRef ds:uri="http://schemas.microsoft.com/office/2006/documentManagement/types"/>
+    <ds:schemaRef ds:uri="http://purl.org/dc/elements/1.1/"/>
     <ds:schemaRef ds:uri="http://schemas.microsoft.com/office/infopath/2007/PartnerControls"/>
+    <ds:schemaRef ds:uri="http://purl.org/dc/dcmitype/"/>
   </ds:schemaRefs>
 </ds:datastoreItem>
 </file>
</xml_diff>

<commit_message>
Modifications to the Background section
</commit_message>
<xml_diff>
--- a/Manuscript/Manuscript.docx
+++ b/Manuscript/Manuscript.docx
@@ -154,23 +154,7 @@
           <w:rFonts w:cstheme="minorHAnsi"/>
           <w:sz w:val="22"/>
         </w:rPr>
-        <w:t xml:space="preserve">, </w:t>
-      </w:r>
-      <w:proofErr w:type="spellStart"/>
-      <w:r>
-        <w:rPr>
-          <w:rFonts w:cstheme="minorHAnsi"/>
-          <w:sz w:val="22"/>
-        </w:rPr>
-        <w:t>Carolynne</w:t>
-      </w:r>
-      <w:proofErr w:type="spellEnd"/>
-      <w:r>
-        <w:rPr>
-          <w:rFonts w:cstheme="minorHAnsi"/>
-          <w:sz w:val="22"/>
-        </w:rPr>
-        <w:t xml:space="preserve"> Hultquist</w:t>
+        <w:t>, Carolynne Hultquist</w:t>
       </w:r>
       <w:r>
         <w:rPr>
@@ -832,274 +816,212 @@
       <w:bookmarkEnd w:id="0"/>
     </w:p>
     <w:p>
-      <w:r>
-        <w:rPr>
-          <w:b/>
-          <w:bCs/>
-        </w:rPr>
-        <w:t>Research question:</w:t>
-      </w:r>
-      <w:r>
-        <w:t xml:space="preserve"> i</w:t>
-      </w:r>
-      <w:r>
-        <w:t>f you are using ecPoint</w:t>
-      </w:r>
-      <w:r>
-        <w:t>-</w:t>
-      </w:r>
-      <w:r>
-        <w:t>Rainfall</w:t>
-      </w:r>
-      <w:r>
-        <w:t xml:space="preserve">, what confidence or different type of information </w:t>
-      </w:r>
-      <w:r>
-        <w:t xml:space="preserve">would be available from the forecast? </w:t>
-      </w:r>
-      <w:r>
-        <w:t xml:space="preserve">How can we calibrate </w:t>
+      <w:pPr>
+        <w:pStyle w:val="Heading1"/>
+      </w:pPr>
+      <w:r>
+        <w:t>Background</w:t>
+      </w:r>
+      <w:r>
+        <w:t xml:space="preserve">: geography, rainfall climatology and flooding in </w:t>
+      </w:r>
+      <w:r>
+        <w:t>Ecuador</w:t>
       </w:r>
     </w:p>
     <w:p>
       <w:r>
-        <w:t xml:space="preserve">Why is this important to do it like </w:t>
-      </w:r>
-      <w:proofErr w:type="gramStart"/>
-      <w:r>
-        <w:t>that.</w:t>
-      </w:r>
-      <w:proofErr w:type="gramEnd"/>
-      <w:r>
-        <w:t xml:space="preserve"> Why is this happening now? </w:t>
-      </w:r>
-      <w:r>
-        <w:t>Meaning of this, why are we bothering (they want better information on flash floods)</w:t>
-      </w:r>
-      <w:r>
-        <w:t>. Why this work should be do now. From this we will be obvious why I’m asking that research question.</w:t>
+        <w:t xml:space="preserve">Continental Ecuador is located in north-western South-America (see the small box in Figure 1a), between Peru and Colombia, within 1.60 °N - 3.50 °S and 81.10°W - 75.28 °W. Ecuador's Galapagos Islands, 1000 km to the west of continental Ecuador (see the small box in Figure 1a), are not included in this study. Therefore, "continental Ecuador" will be referred to </w:t>
+      </w:r>
+      <w:r>
+        <w:t xml:space="preserve">simply </w:t>
+      </w:r>
+      <w:r>
+        <w:t xml:space="preserve">as "Ecuador" from now on. </w:t>
+      </w:r>
+      <w:r>
+        <w:fldChar w:fldCharType="begin" w:fldLock="1"/>
+      </w:r>
+      <w:r>
+        <w:instrText>ADDIN CSL_CITATION {"citationItems":[{"id":"ITEM-1","itemData":{"DOI":"10.1029/2000JD900134","author":[{"dropping-particle":"","family":"Vuille","given":"Mathias","non-dropping-particle":"","parse-names":false,"suffix":""},{"dropping-particle":"","family":"Bradley","given":"Raymond S.","non-dropping-particle":"","parse-names":false,"suffix":""},{"dropping-particle":"","family":"Keimig","given":"Frank","non-dropping-particle":"","parse-names":false,"suffix":""}],"container-title":"Journal of Geophysical Research Atmospheres","id":"ITEM-1","issue":"D10","issued":{"date-parts":[["2000"]]},"page":"12447-12460","title":"Interannual climate variability in the Central Andes and its relation to tropical Pacific and Atlantic forcing","type":"article-journal","volume":"105"},"uris":["http://www.mendeley.com/documents/?uuid=ad86dfb1-576f-317f-ae39-a7378d504b14"]}],"mendeley":{"formattedCitation":"(Vuille, Bradley and Keimig, 2000)","manualFormatting":"Vuille, Bradley and Keimig (2000)","plainTextFormattedCitation":"(Vuille, Bradley and Keimig, 2000)"},"properties":{"noteIndex":0},"schema":"https://github.com/citation-style-language/schema/raw/master/csl-citation.json"}</w:instrText>
+      </w:r>
+      <w:r>
+        <w:fldChar w:fldCharType="separate"/>
+      </w:r>
+      <w:r>
+        <w:rPr>
+          <w:noProof/>
+        </w:rPr>
+        <w:t xml:space="preserve">Vuille, Bradley and Keimig </w:t>
+      </w:r>
+      <w:r>
+        <w:rPr>
+          <w:noProof/>
+        </w:rPr>
+        <w:t>(</w:t>
+      </w:r>
+      <w:r>
+        <w:rPr>
+          <w:noProof/>
+        </w:rPr>
+        <w:t>2000)</w:t>
+      </w:r>
+      <w:r>
+        <w:fldChar w:fldCharType="end"/>
+      </w:r>
+      <w:r>
+        <w:t xml:space="preserve"> </w:t>
+      </w:r>
+      <w:r>
+        <w:t>showed that the Andes cordillera that runs from north to south across Ecuador creates three main geographical regions (see Figure 1a): "La Costa", i.e., the coastal plain next to the Pacific Ocean, which is mainly influenced by the sea surface temperature (SST) variations in the Pacific Ocean; "El Oriente", i.e., the Amazon region, which is primarily influenced by the strong convective activity across the Amazon forest and the water vapour variations from the SST of the tropical Atlantic Ocean; and "La Sierra", i.e., the Andean region between "La Costa" and "El Oriente", which is mainly influenced by the Intertropical Convergence Zone and incursions from the Amazon climate.</w:t>
       </w:r>
     </w:p>
     <w:p>
-      <w:pPr>
-        <w:pStyle w:val="Heading1"/>
-      </w:pPr>
-      <w:r>
-        <w:t>Background</w:t>
-      </w:r>
-      <w:r>
-        <w:t xml:space="preserve">: geography, rainfall climatology and flooding in </w:t>
-      </w:r>
-      <w:r>
-        <w:t>Ecuador</w:t>
+      <w:r>
+        <w:fldChar w:fldCharType="begin" w:fldLock="1"/>
+      </w:r>
+      <w:r>
+        <w:instrText>ADDIN CSL_CITATION {"citationItems":[{"id":"ITEM-1","itemData":{"DOI":"10.1002/joc.5297","author":[{"dropping-particle":"","family":"Tobar","given":"Vladimiro","non-dropping-particle":"","parse-names":false,"suffix":""},{"dropping-particle":"","family":"Wyseure","given":"Guido","non-dropping-particle":"","parse-names":false,"suffix":""}],"container-title":"International Journal of Climatology","id":"ITEM-1","issue":"4","issued":{"date-parts":[["2018"]]},"page":"1808-1819","title":"Seasonal rainfall patterns classification, relationship to ENSO and rainfall trends in Ecuador","type":"article-journal","volume":"38"},"uris":["http://www.mendeley.com/documents/?uuid=2ee8add2-6abf-3a92-82fa-f2a8a08e6bb3"]}],"mendeley":{"formattedCitation":"(Tobar and Wyseure, 2018)","manualFormatting":"Tobar and Wyseure (2018)","plainTextFormattedCitation":"(Tobar and Wyseure, 2018)","previouslyFormattedCitation":"(Tobar and Wyseure, 2018)"},"properties":{"noteIndex":0},"schema":"https://github.com/citation-style-language/schema/raw/master/csl-citation.json"}</w:instrText>
+      </w:r>
+      <w:r>
+        <w:fldChar w:fldCharType="separate"/>
+      </w:r>
+      <w:r>
+        <w:rPr>
+          <w:noProof/>
+        </w:rPr>
+        <w:t>Tobar and Wyseure</w:t>
+      </w:r>
+      <w:r>
+        <w:rPr>
+          <w:noProof/>
+        </w:rPr>
+        <w:t xml:space="preserve"> (</w:t>
+      </w:r>
+      <w:r>
+        <w:rPr>
+          <w:noProof/>
+        </w:rPr>
+        <w:t>2018)</w:t>
+      </w:r>
+      <w:r>
+        <w:fldChar w:fldCharType="end"/>
+      </w:r>
+      <w:r>
+        <w:t xml:space="preserve"> </w:t>
+      </w:r>
+      <w:r>
+        <w:t>have found four distinct rainfall patterns in Ecuador, closely related to the three above-mentioned geographical regions. Two rainy seasons in "La Costa" occur mainly from late December through May, with the Pacific side of the Andes cordillera having a similar pattern than in the valleys but with more moderate seasonality. The rainy season in "La Sierra" runs from September to April/May, while it rains throughout the year in "El Oriente" with the wettest (driest) months being April-July (September-October). These results confirmed those mentioned by</w:t>
+      </w:r>
+      <w:r>
+        <w:t xml:space="preserve"> </w:t>
+      </w:r>
+      <w:r>
+        <w:fldChar w:fldCharType="begin" w:fldLock="1"/>
+      </w:r>
+      <w:r>
+        <w:instrText>ADDIN CSL_CITATION {"citationItems":[{"id":"ITEM-1","itemData":{"DOI":"10.1175/JAMC-D-13-0133.1","author":[{"dropping-particle":"","family":"Recalde-Coronel","given":"G. C.","non-dropping-particle":"","parse-names":false,"suffix":""},{"dropping-particle":"","family":"Barnston","given":"Anthony G.","non-dropping-particle":"","parse-names":false,"suffix":""},{"dropping-particle":"","family":"Muñoz","given":"Ángel G.","non-dropping-particle":"","parse-names":false,"suffix":""}],"container-title":"Journal of Applied Meteorology and Climatology","id":"ITEM-1","issue":"6","issued":{"date-parts":[["2014"]]},"page":"1471-1493","title":"Predictability of december-april rainfall in coastal and Andean Ecuador","type":"article-journal","volume":"53"},"uris":["http://www.mendeley.com/documents/?uuid=e180f185-da00-30af-bd38-8959863c7c62"]}],"mendeley":{"formattedCitation":"(Recalde-Coronel, Barnston and Muñoz, 2014)","manualFormatting":"Recalde-Coronel, Barnston and Muñoz (2014)","plainTextFormattedCitation":"(Recalde-Coronel, Barnston and Muñoz, 2014)","previouslyFormattedCitation":"(Recalde-Coronel, Barnston and Muñoz, 2014)"},"properties":{"noteIndex":0},"schema":"https://github.com/citation-style-language/schema/raw/master/csl-citation.json"}</w:instrText>
+      </w:r>
+      <w:r>
+        <w:fldChar w:fldCharType="separate"/>
+      </w:r>
+      <w:r>
+        <w:rPr>
+          <w:noProof/>
+        </w:rPr>
+        <w:t>Recalde-Coronel, Barnston and Muñoz</w:t>
+      </w:r>
+      <w:r>
+        <w:rPr>
+          <w:noProof/>
+        </w:rPr>
+        <w:t xml:space="preserve"> (</w:t>
+      </w:r>
+      <w:r>
+        <w:rPr>
+          <w:noProof/>
+        </w:rPr>
+        <w:t>2014)</w:t>
+      </w:r>
+      <w:r>
+        <w:fldChar w:fldCharType="end"/>
+      </w:r>
+      <w:r>
+        <w:t xml:space="preserve">, obtained in an unpublished study carried out by the main author. The extreme phases of El Niño Southern Oscillation (ENSO), known as El Niño (i.e., above-average SST in the </w:t>
+      </w:r>
+      <w:r>
+        <w:t>Pacific Ocean</w:t>
+      </w:r>
+      <w:r>
+        <w:t xml:space="preserve">) and La Niña (i.e., below-average SST), strongly modulate precipitation and temperature in "La Costa". During El Niño (La Niña) events, "La Costa" experiences higher (lower) than average rainfall events between February and April, strengthening the normal rainfall seasonality in the region </w:t>
+      </w:r>
+      <w:r>
+        <w:fldChar w:fldCharType="begin" w:fldLock="1"/>
+      </w:r>
+      <w:r>
+        <w:instrText>ADDIN CSL_CITATION {"citationItems":[{"id":"ITEM-1","itemData":{"DOI":"10.1002/joc.5297","author":[{"dropping-particle":"","family":"Tobar","given":"Vladimiro","non-dropping-particle":"","parse-names":false,"suffix":""},{"dropping-particle":"","family":"Wyseure","given":"Guido","non-dropping-particle":"","parse-names":false,"suffix":""}],"container-title":"International Journal of Climatology","id":"ITEM-1","issue":"4","issued":{"date-parts":[["2018"]]},"page":"1808-1819","title":"Seasonal rainfall patterns classification, relationship to ENSO and rainfall trends in Ecuador","type":"article-journal","volume":"38"},"uris":["http://www.mendeley.com/documents/?uuid=2ee8add2-6abf-3a92-82fa-f2a8a08e6bb3"]}],"mendeley":{"formattedCitation":"(Tobar and Wyseure, 2018)","plainTextFormattedCitation":"(Tobar and Wyseure, 2018)","previouslyFormattedCitation":"(Tobar and Wyseure, 2018)"},"properties":{"noteIndex":0},"schema":"https://github.com/citation-style-language/schema/raw/master/csl-citation.json"}</w:instrText>
+      </w:r>
+      <w:r>
+        <w:fldChar w:fldCharType="separate"/>
+      </w:r>
+      <w:r>
+        <w:rPr>
+          <w:noProof/>
+        </w:rPr>
+        <w:t>(Tobar and Wyseure, 2018)</w:t>
+      </w:r>
+      <w:r>
+        <w:fldChar w:fldCharType="end"/>
+      </w:r>
+      <w:r>
+        <w:t xml:space="preserve">. </w:t>
+      </w:r>
+      <w:r>
+        <w:t xml:space="preserve">ENSO's effect in rainfall variations gradually diminishes towards the west, concluding that the Andes cordillera acts as an eastward barrier for the impacts of ENSO in "La Sierra" and in "El Oriente" </w:t>
+      </w:r>
+      <w:r>
+        <w:fldChar w:fldCharType="begin" w:fldLock="1"/>
+      </w:r>
+      <w:r>
+        <w:instrText>ADDIN CSL_CITATION {"citationItems":[{"id":"ITEM-1","itemData":{"DOI":"10.1029/2000JD900134","author":[{"dropping-particle":"","family":"Vuille","given":"Mathias","non-dropping-particle":"","parse-names":false,"suffix":""},{"dropping-particle":"","family":"Bradley","given":"Raymond S.","non-dropping-particle":"","parse-names":false,"suffix":""},{"dropping-particle":"","family":"Keimig","given":"Frank","non-dropping-particle":"","parse-names":false,"suffix":""}],"container-title":"Journal of Geophysical Research Atmospheres","id":"ITEM-1","issue":"D10","issued":{"date-parts":[["2000"]]},"page":"12447-12460","title":"Interannual climate variability in the Central Andes and its relation to tropical Pacific and Atlantic forcing","type":"article-journal","volume":"105"},"uris":["http://www.mendeley.com/documents/?uuid=ad86dfb1-576f-317f-ae39-a7378d504b14"]},{"id":"ITEM-2","itemData":{"DOI":"10.1175/JAMC-D-13-0133.1","author":[{"dropping-particle":"","family":"Recalde-Coronel","given":"G. C.","non-dropping-particle":"","parse-names":false,"suffix":""},{"dropping-particle":"","family":"Barnston","given":"Anthony G.","non-dropping-particle":"","parse-names":false,"suffix":""},{"dropping-particle":"","family":"Muñoz","given":"Ángel G.","non-dropping-particle":"","parse-names":false,"suffix":""}],"container-title":"Journal of Applied Meteorology and Climatology","id":"ITEM-2","issue":"6","issued":{"date-parts":[["2014"]]},"page":"1471-1493","title":"Predictability of december-april rainfall in coastal and Andean Ecuador","type":"article-journal","volume":"53"},"uris":["http://www.mendeley.com/documents/?uuid=e180f185-da00-30af-bd38-8959863c7c62"]}],"mendeley":{"formattedCitation":"(Vuille, Bradley and Keimig, 2000; Recalde-Coronel, Barnston and Muñoz, 2014)","plainTextFormattedCitation":"(Vuille, Bradley and Keimig, 2000; Recalde-Coronel, Barnston and Muñoz, 2014)","previouslyFormattedCitation":"(Vuille, Bradley and Keimig, 2000; Recalde-Coronel, Barnston and Muñoz, 2014)"},"properties":{"noteIndex":0},"schema":"https://github.com/citation-style-language/schema/raw/master/csl-citation.json"}</w:instrText>
+      </w:r>
+      <w:r>
+        <w:fldChar w:fldCharType="separate"/>
+      </w:r>
+      <w:r>
+        <w:rPr>
+          <w:noProof/>
+        </w:rPr>
+        <w:t>(Vuille, Bradley and Keimig, 2000; Recalde-Coronel, Barnston and Muñoz, 2014)</w:t>
+      </w:r>
+      <w:r>
+        <w:fldChar w:fldCharType="end"/>
+      </w:r>
+      <w:r>
+        <w:t xml:space="preserve">: </w:t>
+      </w:r>
+      <w:r>
+        <w:t>"La Sierra" can experience below-normal precipitation due to an anomalous Hadley cell that inhibits convection over the Andes cordillera, while there is almost no correlation between rainfall variations and ENSO in "El Oriente".</w:t>
       </w:r>
     </w:p>
     <w:p>
       <w:r>
-        <w:t xml:space="preserve">Continental Ecuador is located in north-western South-America (see the small box in Figure 1a), between Peru and Colombia, within 1.60 °N - 3.50 °S and 81.10°W - 75.28 °W. Ecuador's Galapagos Islands, 1000 km to the west of continental Ecuador (see the small box in Figure 1a), are not included in this study. Therefore, "continental Ecuador" will be referred to </w:t>
-      </w:r>
-      <w:r>
-        <w:t xml:space="preserve">simply </w:t>
-      </w:r>
-      <w:r>
-        <w:t xml:space="preserve">as "Ecuador" from now on. </w:t>
-      </w:r>
-      <w:r>
-        <w:fldChar w:fldCharType="begin" w:fldLock="1"/>
-      </w:r>
-      <w:r>
-        <w:instrText>ADDIN CSL_CITATION {"citationItems":[{"id":"ITEM-1","itemData":{"DOI":"10.1029/2000JD900134","author":[{"dropping-particle":"","family":"Vuille","given":"Mathias","non-dropping-particle":"","parse-names":false,"suffix":""},{"dropping-particle":"","family":"Bradley","given":"Raymond S.","non-dropping-particle":"","parse-names":false,"suffix":""},{"dropping-particle":"","family":"Keimig","given":"Frank","non-dropping-particle":"","parse-names":false,"suffix":""}],"container-title":"Journal of Geophysical Research Atmospheres","id":"ITEM-1","issue":"D10","issued":{"date-parts":[["2000"]]},"page":"12447-12460","title":"Interannual climate variability in the Central Andes and its relation to tropical Pacific and Atlantic forcing","type":"article-journal","volume":"105"},"uris":["http://www.mendeley.com/documents/?uuid=ad86dfb1-576f-317f-ae39-a7378d504b14"]}],"mendeley":{"formattedCitation":"(Vuille, Bradley and Keimig, 2000)","manualFormatting":"Vuille, Bradley and Keimig (2000)","plainTextFormattedCitation":"(Vuille, Bradley and Keimig, 2000)"},"properties":{"noteIndex":0},"schema":"https://github.com/citation-style-language/schema/raw/master/csl-citation.json"}</w:instrText>
-      </w:r>
-      <w:r>
-        <w:fldChar w:fldCharType="separate"/>
-      </w:r>
-      <w:r>
-        <w:rPr>
-          <w:noProof/>
-        </w:rPr>
-        <w:t xml:space="preserve">Vuille, Bradley and Keimig </w:t>
-      </w:r>
-      <w:r>
-        <w:rPr>
-          <w:noProof/>
-        </w:rPr>
-        <w:t>(</w:t>
-      </w:r>
-      <w:r>
-        <w:rPr>
-          <w:noProof/>
-        </w:rPr>
-        <w:t>2000)</w:t>
-      </w:r>
-      <w:r>
-        <w:fldChar w:fldCharType="end"/>
+        <w:t xml:space="preserve">The flooding in “La Costa” during </w:t>
       </w:r>
       <w:r>
         <w:t xml:space="preserve"> </w:t>
       </w:r>
       <w:r>
-        <w:t>showed that the Andes cordillera that runs from north to south across Ecuador creates three main geographical regions (see Figure 1a): "La Costa", i.e., the coastal plain next to the Pacific Ocean, which is mainly influenced by the sea surface temperature (SST) variations in the Pacific Ocean; "El Oriente", i.e., the Amazon region, which is primarily influenced by the strong convective activity across the Amazon forest and the water vapour variations from the SST of the tropical Atlantic Ocean; and "La Sierra", i.e., the Andean region between "La Costa" and "El Oriente", which is mainly influenced by the Intertropical Convergence Zone and incursions from the Amazon climate.</w:t>
-      </w:r>
-    </w:p>
-    <w:p>
-      <w:r>
-        <w:fldChar w:fldCharType="begin" w:fldLock="1"/>
-      </w:r>
-      <w:r>
-        <w:instrText>ADDIN CSL_CITATION {"citationItems":[{"id":"ITEM-1","itemData":{"DOI":"10.1002/joc.5297","author":[{"dropping-particle":"","family":"Tobar","given":"Vladimiro","non-dropping-particle":"","parse-names":false,"suffix":""},{"dropping-particle":"","family":"Wyseure","given":"Guido","non-dropping-particle":"","parse-names":false,"suffix":""}],"container-title":"International Journal of Climatology","id":"ITEM-1","issue":"4","issued":{"date-parts":[["2018"]]},"page":"1808-1819","title":"Seasonal rainfall patterns classification, relationship to ENSO and rainfall trends in Ecuador","type":"article-journal","volume":"38"},"uris":["http://www.mendeley.com/documents/?uuid=2ee8add2-6abf-3a92-82fa-f2a8a08e6bb3"]}],"mendeley":{"formattedCitation":"(Tobar and Wyseure, 2018)","manualFormatting":"Tobar and Wyseure (2018)","plainTextFormattedCitation":"(Tobar and Wyseure, 2018)","previouslyFormattedCitation":"(Tobar and Wyseure, 2018)"},"properties":{"noteIndex":0},"schema":"https://github.com/citation-style-language/schema/raw/master/csl-citation.json"}</w:instrText>
-      </w:r>
-      <w:r>
-        <w:fldChar w:fldCharType="separate"/>
-      </w:r>
-      <w:r>
-        <w:rPr>
-          <w:noProof/>
-        </w:rPr>
-        <w:t>Tobar and Wyseure</w:t>
-      </w:r>
-      <w:r>
-        <w:rPr>
-          <w:noProof/>
-        </w:rPr>
-        <w:t xml:space="preserve"> (</w:t>
-      </w:r>
-      <w:r>
-        <w:rPr>
-          <w:noProof/>
-        </w:rPr>
-        <w:t>2018)</w:t>
-      </w:r>
-      <w:r>
-        <w:fldChar w:fldCharType="end"/>
-      </w:r>
-      <w:r>
-        <w:t xml:space="preserve"> </w:t>
-      </w:r>
-      <w:r>
-        <w:t>have found four distinct rainfall patterns in Ecuador, closely related to the three above-mentioned geographical regions. Two rainy seasons in "La Costa" occur mainly from late December through May, with the Pacific side of the Andes cordillera having a similar pattern than in the valleys but with more moderate seasonality. The rainy season in "La Sierra" runs from September to April/May, while it rains throughout the year in "El Oriente" with the wettest (driest) months being April-July (September-October). These results confirmed those mentioned by</w:t>
-      </w:r>
-      <w:r>
-        <w:t xml:space="preserve"> </w:t>
-      </w:r>
-      <w:r>
-        <w:fldChar w:fldCharType="begin" w:fldLock="1"/>
-      </w:r>
-      <w:r>
-        <w:instrText>ADDIN CSL_CITATION {"citationItems":[{"id":"ITEM-1","itemData":{"DOI":"10.1175/JAMC-D-13-0133.1","author":[{"dropping-particle":"","family":"Recalde-Coronel","given":"G. C.","non-dropping-particle":"","parse-names":false,"suffix":""},{"dropping-particle":"","family":"Barnston","given":"Anthony G.","non-dropping-particle":"","parse-names":false,"suffix":""},{"dropping-particle":"","family":"Muñoz","given":"Ángel G.","non-dropping-particle":"","parse-names":false,"suffix":""}],"container-title":"Journal of Applied Meteorology and Climatology","id":"ITEM-1","issue":"6","issued":{"date-parts":[["2014"]]},"page":"1471-1493","title":"Predictability of december-april rainfall in coastal and Andean Ecuador","type":"article-journal","volume":"53"},"uris":["http://www.mendeley.com/documents/?uuid=e180f185-da00-30af-bd38-8959863c7c62"]}],"mendeley":{"formattedCitation":"(Recalde-Coronel, Barnston and Muñoz, 2014)","manualFormatting":"Recalde-Coronel, Barnston and Muñoz (2014)","plainTextFormattedCitation":"(Recalde-Coronel, Barnston and Muñoz, 2014)","previouslyFormattedCitation":"(Recalde-Coronel, Barnston and Muñoz, 2014)"},"properties":{"noteIndex":0},"schema":"https://github.com/citation-style-language/schema/raw/master/csl-citation.json"}</w:instrText>
-      </w:r>
-      <w:r>
-        <w:fldChar w:fldCharType="separate"/>
-      </w:r>
-      <w:r>
-        <w:rPr>
-          <w:noProof/>
-        </w:rPr>
-        <w:t>Recalde-Coronel, Barnston and Muñoz</w:t>
-      </w:r>
-      <w:r>
-        <w:rPr>
-          <w:noProof/>
-        </w:rPr>
-        <w:t xml:space="preserve"> (</w:t>
-      </w:r>
-      <w:r>
-        <w:rPr>
-          <w:noProof/>
-        </w:rPr>
-        <w:t>2014)</w:t>
-      </w:r>
-      <w:r>
-        <w:fldChar w:fldCharType="end"/>
-      </w:r>
-      <w:r>
-        <w:t xml:space="preserve">, obtained in an unpublished study carried out by the main author. The extreme phases of El Niño Southern Oscillation (ENSO), known as El Niño (i.e., above-average SST in the </w:t>
-      </w:r>
-      <w:r>
-        <w:t>Pacific Ocean</w:t>
-      </w:r>
-      <w:r>
-        <w:t xml:space="preserve">) and La Niña (i.e., below-average SST), strongly modulate precipitation and temperature in "La Costa". During El Niño (La Niña) events, "La Costa" experiences higher (lower) than average rainfall events between February and April, strengthening the normal rainfall seasonality in the region </w:t>
-      </w:r>
-      <w:r>
-        <w:fldChar w:fldCharType="begin" w:fldLock="1"/>
-      </w:r>
-      <w:r>
-        <w:instrText>ADDIN CSL_CITATION {"citationItems":[{"id":"ITEM-1","itemData":{"DOI":"10.1002/joc.5297","author":[{"dropping-particle":"","family":"Tobar","given":"Vladimiro","non-dropping-particle":"","parse-names":false,"suffix":""},{"dropping-particle":"","family":"Wyseure","given":"Guido","non-dropping-particle":"","parse-names":false,"suffix":""}],"container-title":"International Journal of Climatology","id":"ITEM-1","issue":"4","issued":{"date-parts":[["2018"]]},"page":"1808-1819","title":"Seasonal rainfall patterns classification, relationship to ENSO and rainfall trends in Ecuador","type":"article-journal","volume":"38"},"uris":["http://www.mendeley.com/documents/?uuid=2ee8add2-6abf-3a92-82fa-f2a8a08e6bb3"]}],"mendeley":{"formattedCitation":"(Tobar and Wyseure, 2018)","plainTextFormattedCitation":"(Tobar and Wyseure, 2018)","previouslyFormattedCitation":"(Tobar and Wyseure, 2018)"},"properties":{"noteIndex":0},"schema":"https://github.com/citation-style-language/schema/raw/master/csl-citation.json"}</w:instrText>
-      </w:r>
-      <w:r>
-        <w:fldChar w:fldCharType="separate"/>
-      </w:r>
-      <w:r>
-        <w:rPr>
-          <w:noProof/>
-        </w:rPr>
-        <w:t>(Tobar and Wyseure, 2018)</w:t>
-      </w:r>
-      <w:r>
-        <w:fldChar w:fldCharType="end"/>
-      </w:r>
-      <w:r>
-        <w:t xml:space="preserve">. </w:t>
-      </w:r>
-      <w:r>
-        <w:t xml:space="preserve">ENSO's effect in rainfall variations gradually diminishes towards the west, concluding that the Andes cordillera acts as an eastward barrier for the impacts of ENSO in "La Sierra" and in "El Oriente" </w:t>
-      </w:r>
-      <w:r>
-        <w:fldChar w:fldCharType="begin" w:fldLock="1"/>
-      </w:r>
-      <w:r>
-        <w:instrText>ADDIN CSL_CITATION {"citationItems":[{"id":"ITEM-1","itemData":{"DOI":"10.1029/2000JD900134","author":[{"dropping-particle":"","family":"Vuille","given":"Mathias","non-dropping-particle":"","parse-names":false,"suffix":""},{"dropping-particle":"","family":"Bradley","given":"Raymond S.","non-dropping-particle":"","parse-names":false,"suffix":""},{"dropping-particle":"","family":"Keimig","given":"Frank","non-dropping-particle":"","parse-names":false,"suffix":""}],"container-title":"Journal of Geophysical Research Atmospheres","id":"ITEM-1","issue":"D10","issued":{"date-parts":[["2000"]]},"page":"12447-12460","title":"Interannual climate variability in the Central Andes and its relation to tropical Pacific and Atlantic forcing","type":"article-journal","volume":"105"},"uris":["http://www.mendeley.com/documents/?uuid=ad86dfb1-576f-317f-ae39-a7378d504b14"]},{"id":"ITEM-2","itemData":{"DOI":"10.1175/JAMC-D-13-0133.1","author":[{"dropping-particle":"","family":"Recalde-Coronel","given":"G. C.","non-dropping-particle":"","parse-names":false,"suffix":""},{"dropping-particle":"","family":"Barnston","given":"Anthony G.","non-dropping-particle":"","parse-names":false,"suffix":""},{"dropping-particle":"","family":"Muñoz","given":"Ángel G.","non-dropping-particle":"","parse-names":false,"suffix":""}],"container-title":"Journal of Applied Meteorology and Climatology","id":"ITEM-2","issue":"6","issued":{"date-parts":[["2014"]]},"page":"1471-1493","title":"Predictability of december-april rainfall in coastal and Andean Ecuador","type":"article-journal","volume":"53"},"uris":["http://www.mendeley.com/documents/?uuid=e180f185-da00-30af-bd38-8959863c7c62"]}],"mendeley":{"formattedCitation":"(Vuille, Bradley and Keimig, 2000; Recalde-Coronel, Barnston and Muñoz, 2014)","plainTextFormattedCitation":"(Vuille, Bradley and Keimig, 2000; Recalde-Coronel, Barnston and Muñoz, 2014)","previouslyFormattedCitation":"(Vuille, Bradley and Keimig, 2000; Recalde-Coronel, Barnston and Muñoz, 2014)"},"properties":{"noteIndex":0},"schema":"https://github.com/citation-style-language/schema/raw/master/csl-citation.json"}</w:instrText>
-      </w:r>
-      <w:r>
-        <w:fldChar w:fldCharType="separate"/>
-      </w:r>
-      <w:r>
-        <w:rPr>
-          <w:noProof/>
-        </w:rPr>
-        <w:t>(Vuille, Bradley and Keimig, 2000; Recalde-Coronel, Barnston and Muñoz, 2014)</w:t>
-      </w:r>
-      <w:r>
-        <w:fldChar w:fldCharType="end"/>
-      </w:r>
-      <w:r>
-        <w:t xml:space="preserve">: </w:t>
-      </w:r>
-      <w:r>
-        <w:t xml:space="preserve">"La Sierra" can </w:t>
-      </w:r>
-      <w:r>
-        <w:lastRenderedPageBreak/>
-        <w:t>experience below-normal precipitation due to an anomalous Hadley cell that inhibits convection over the Andes cordillera, while there is almost no correlation between rainfall variations and ENSO in "El Oriente".</w:t>
-      </w:r>
-    </w:p>
-    <w:p>
-      <w:r>
-        <w:t xml:space="preserve">The flooding in “La Costa” during </w:t>
-      </w:r>
-      <w:r>
-        <w:t xml:space="preserve"> </w:t>
-      </w:r>
-      <w:r>
         <w:t>El Ni</w:t>
       </w:r>
       <w:r>
         <w:t>ño</w:t>
       </w:r>
       <w:r>
-        <w:t xml:space="preserve"> events</w:t>
-      </w:r>
-      <w:r>
-        <w:t xml:space="preserve"> </w:t>
-      </w:r>
-      <w:r>
-        <w:t xml:space="preserve">can cause considerable material loss and deaths, whereas </w:t>
-      </w:r>
-      <w:r>
-        <w:t>La Niña</w:t>
-      </w:r>
-      <w:r>
-        <w:t xml:space="preserve"> </w:t>
+        <w:t xml:space="preserve"> events </w:t>
+      </w:r>
+      <w:r>
+        <w:t xml:space="preserve">can cause considerable material loss and deaths, whereas La Niña </w:t>
       </w:r>
       <w:r>
         <w:t xml:space="preserve">can result in droughts which has slower acting but also potentially disastrous </w:t>
@@ -1171,14 +1093,27 @@
       <w:r>
         <w:t xml:space="preserve">Figure </w:t>
       </w:r>
-      <w:fldSimple w:instr=" SEQ Figure \* ARABIC ">
-        <w:r>
-          <w:rPr>
-            <w:noProof/>
-          </w:rPr>
-          <w:t>1</w:t>
-        </w:r>
-      </w:fldSimple>
+      <w:r>
+        <w:fldChar w:fldCharType="begin"/>
+      </w:r>
+      <w:r>
+        <w:instrText xml:space="preserve"> SEQ Figure \* ARABIC </w:instrText>
+      </w:r>
+      <w:r>
+        <w:fldChar w:fldCharType="separate"/>
+      </w:r>
+      <w:r>
+        <w:rPr>
+          <w:noProof/>
+        </w:rPr>
+        <w:t>1</w:t>
+      </w:r>
+      <w:r>
+        <w:rPr>
+          <w:noProof/>
+        </w:rPr>
+        <w:fldChar w:fldCharType="end"/>
+      </w:r>
       <w:bookmarkEnd w:id="3"/>
       <w:r>
         <w:t xml:space="preserve"> - Panel (a) shows Ecuador’s orography</w:t>
@@ -1360,14 +1295,27 @@
       <w:r>
         <w:t xml:space="preserve">Figure </w:t>
       </w:r>
-      <w:fldSimple w:instr=" SEQ Figure \* ARABIC ">
-        <w:r>
-          <w:rPr>
-            <w:noProof/>
-          </w:rPr>
-          <w:t>2</w:t>
-        </w:r>
-      </w:fldSimple>
+      <w:r>
+        <w:fldChar w:fldCharType="begin"/>
+      </w:r>
+      <w:r>
+        <w:instrText xml:space="preserve"> SEQ Figure \* ARABIC </w:instrText>
+      </w:r>
+      <w:r>
+        <w:fldChar w:fldCharType="separate"/>
+      </w:r>
+      <w:r>
+        <w:rPr>
+          <w:noProof/>
+        </w:rPr>
+        <w:t>2</w:t>
+      </w:r>
+      <w:r>
+        <w:rPr>
+          <w:noProof/>
+        </w:rPr>
+        <w:fldChar w:fldCharType="end"/>
+      </w:r>
       <w:r>
         <w:t xml:space="preserve"> - Flood reports for 2019 (first column) and 2020 (second column)</w:t>
       </w:r>
@@ -7580,12 +7528,7 @@
 </file>
 
 <file path=customXml/item1.xml><?xml version="1.0" encoding="utf-8"?>
-<?mso-contentType ?>
-<FormTemplates xmlns="http://schemas.microsoft.com/sharepoint/v3/contenttype/forms">
-  <Display>DocumentLibraryForm</Display>
-  <Edit>DocumentLibraryForm</Edit>
-  <New>DocumentLibraryForm</New>
-</FormTemplates>
+<b:Sources xmlns:b="http://schemas.openxmlformats.org/officeDocument/2006/bibliography" xmlns="http://schemas.openxmlformats.org/officeDocument/2006/bibliography" SelectedStyle="\APASixthEditionOfficeOnline.xsl" StyleName="APA" Version="6"/>
 </file>
 
 <file path=customXml/item2.xml><?xml version="1.0" encoding="utf-8"?>
@@ -7806,7 +7749,12 @@
 </file>
 
 <file path=customXml/item3.xml><?xml version="1.0" encoding="utf-8"?>
-<b:Sources xmlns:b="http://schemas.openxmlformats.org/officeDocument/2006/bibliography" xmlns="http://schemas.openxmlformats.org/officeDocument/2006/bibliography" SelectedStyle="\APASixthEditionOfficeOnline.xsl" StyleName="APA" Version="6"/>
+<?mso-contentType ?>
+<FormTemplates xmlns="http://schemas.microsoft.com/sharepoint/v3/contenttype/forms">
+  <Display>DocumentLibraryForm</Display>
+  <Edit>DocumentLibraryForm</Edit>
+  <New>DocumentLibraryForm</New>
+</FormTemplates>
 </file>
 
 <file path=customXml/item4.xml><?xml version="1.0" encoding="utf-8"?>
@@ -7816,9 +7764,9 @@
 </file>
 
 <file path=customXml/itemProps1.xml><?xml version="1.0" encoding="utf-8"?>
-<ds:datastoreItem xmlns:ds="http://schemas.openxmlformats.org/officeDocument/2006/customXml" ds:itemID="{4D7FEE78-E1BC-4CE2-99DC-B7D8792FB163}">
+<ds:datastoreItem xmlns:ds="http://schemas.openxmlformats.org/officeDocument/2006/customXml" ds:itemID="{82150D7D-CCB6-314A-9B82-96ADB6C57348}">
   <ds:schemaRefs>
-    <ds:schemaRef ds:uri="http://schemas.microsoft.com/sharepoint/v3/contenttype/forms"/>
+    <ds:schemaRef ds:uri="http://schemas.openxmlformats.org/officeDocument/2006/bibliography"/>
   </ds:schemaRefs>
 </ds:datastoreItem>
 </file>
@@ -7843,9 +7791,9 @@
 </file>
 
 <file path=customXml/itemProps3.xml><?xml version="1.0" encoding="utf-8"?>
-<ds:datastoreItem xmlns:ds="http://schemas.openxmlformats.org/officeDocument/2006/customXml" ds:itemID="{82150D7D-CCB6-314A-9B82-96ADB6C57348}">
+<ds:datastoreItem xmlns:ds="http://schemas.openxmlformats.org/officeDocument/2006/customXml" ds:itemID="{4D7FEE78-E1BC-4CE2-99DC-B7D8792FB163}">
   <ds:schemaRefs>
-    <ds:schemaRef ds:uri="http://schemas.openxmlformats.org/officeDocument/2006/bibliography"/>
+    <ds:schemaRef ds:uri="http://schemas.microsoft.com/sharepoint/v3/contenttype/forms"/>
   </ds:schemaRefs>
 </ds:datastoreItem>
 </file>
@@ -7853,16 +7801,8 @@
 <file path=customXml/itemProps4.xml><?xml version="1.0" encoding="utf-8"?>
 <ds:datastoreItem xmlns:ds="http://schemas.openxmlformats.org/officeDocument/2006/customXml" ds:itemID="{207AACF2-FBD5-4FC4-A7D1-4E1FB6996B76}">
   <ds:schemaRefs>
-    <ds:schemaRef ds:uri="90b8b5d6-f7b4-4238-8fd7-6fcec2be4904"/>
-    <ds:schemaRef ds:uri="5844db34-2279-4a6b-9470-57e5c345fab2"/>
-    <ds:schemaRef ds:uri="http://schemas.openxmlformats.org/package/2006/metadata/core-properties"/>
-    <ds:schemaRef ds:uri="http://purl.org/dc/terms/"/>
-    <ds:schemaRef ds:uri="http://www.w3.org/XML/1998/namespace"/>
     <ds:schemaRef ds:uri="http://schemas.microsoft.com/office/2006/metadata/properties"/>
-    <ds:schemaRef ds:uri="http://schemas.microsoft.com/office/2006/documentManagement/types"/>
-    <ds:schemaRef ds:uri="http://purl.org/dc/elements/1.1/"/>
     <ds:schemaRef ds:uri="http://schemas.microsoft.com/office/infopath/2007/PartnerControls"/>
-    <ds:schemaRef ds:uri="http://purl.org/dc/dcmitype/"/>
   </ds:schemaRefs>
 </ds:datastoreItem>
 </file>
</xml_diff>

<commit_message>
Changes in the manuscript and added figure for AccFF
</commit_message>
<xml_diff>
--- a/Manuscript/Manuscript.docx
+++ b/Manuscript/Manuscript.docx
@@ -13,6 +13,15 @@
           <w:u w:val="single"/>
         </w:rPr>
       </w:pPr>
+      <w:r>
+        <w:rPr>
+          <w:rFonts w:cstheme="minorHAnsi"/>
+          <w:b/>
+          <w:bCs/>
+          <w:u w:val="single"/>
+        </w:rPr>
+        <w:t>––</w:t>
+      </w:r>
       <w:r>
         <w:rPr>
           <w:rFonts w:cstheme="minorHAnsi"/>
@@ -1548,7 +1557,15 @@
         <w:t xml:space="preserve"> </w:t>
       </w:r>
       <w:r>
-        <w:t>this tropical Atlantic SSTA mode and coupled ITCZ displacements upon precipitation anomalies ex- tends even as far west as the eastern Andes of Ecuador. The Pacific influence on this mode, however, cannot be completely ruled out, since Pacific El</w:t>
+        <w:t xml:space="preserve">this tropical Atlantic SSTA mode and coupled ITCZ displacements upon precipitation anomalies ex- tends even as far west as the eastern Andes of Ecuador. The Pacific influence on this mode, however, cannot be completely ruled </w:t>
+      </w:r>
+      <w:proofErr w:type="gramStart"/>
+      <w:r>
+        <w:t>out, since</w:t>
+      </w:r>
+      <w:proofErr w:type="gramEnd"/>
+      <w:r>
+        <w:t xml:space="preserve"> Pacific El</w:t>
       </w:r>
       <w:r>
         <w:t xml:space="preserve"> </w:t>
@@ -1979,16 +1996,7 @@
       </w:pPr>
       <w:commentRangeStart w:id="3"/>
       <w:r>
-        <w:t>Fl</w:t>
-      </w:r>
-      <w:r>
-        <w:t xml:space="preserve">ash flood reports </w:t>
-      </w:r>
-      <w:r>
-        <w:t xml:space="preserve">for </w:t>
-      </w:r>
-      <w:r>
-        <w:t>Ecuador</w:t>
+        <w:t>Flash flood reports for Ecuador</w:t>
       </w:r>
       <w:commentRangeEnd w:id="3"/>
       <w:r>
@@ -2538,19 +2546,13 @@
         <w:rPr>
           <w:rFonts w:cstheme="minorHAnsi"/>
         </w:rPr>
-        <w:t>R</w:t>
-      </w:r>
-      <w:r>
-        <w:rPr>
-          <w:rFonts w:cstheme="minorHAnsi"/>
-        </w:rPr>
-        <w:t>ainfall forecasts</w:t>
-      </w:r>
-      <w:r>
-        <w:rPr>
-          <w:rFonts w:cstheme="minorHAnsi"/>
-        </w:rPr>
-        <w:t xml:space="preserve"> from the</w:t>
+        <w:t xml:space="preserve">Rainfall forecasts from the </w:t>
+      </w:r>
+      <w:r>
+        <w:rPr>
+          <w:rFonts w:cstheme="minorHAnsi"/>
+        </w:rPr>
+        <w:t>ECMWF</w:t>
       </w:r>
       <w:r>
         <w:rPr>
@@ -2562,7 +2564,173 @@
         <w:rPr>
           <w:rFonts w:cstheme="minorHAnsi"/>
         </w:rPr>
-        <w:t>ECMWF</w:t>
+        <w:t>ENS</w:t>
+      </w:r>
+      <w:r>
+        <w:rPr>
+          <w:rFonts w:cstheme="minorHAnsi"/>
+        </w:rPr>
+        <w:t>emble</w:t>
+      </w:r>
+      <w:r>
+        <w:rPr>
+          <w:rFonts w:cstheme="minorHAnsi"/>
+        </w:rPr>
+        <w:t xml:space="preserve"> prediction system (E</w:t>
+      </w:r>
+      <w:r>
+        <w:rPr>
+          <w:rFonts w:cstheme="minorHAnsi"/>
+        </w:rPr>
+        <w:t>NS</w:t>
+      </w:r>
+      <w:r>
+        <w:rPr>
+          <w:rFonts w:cstheme="minorHAnsi"/>
+        </w:rPr>
+        <w:t>)</w:t>
+      </w:r>
+      <w:r>
+        <w:rPr>
+          <w:rFonts w:cstheme="minorHAnsi"/>
+        </w:rPr>
+        <w:t xml:space="preserve"> are the benchmark dataset in this study</w:t>
+      </w:r>
+      <w:r>
+        <w:rPr>
+          <w:rFonts w:cstheme="minorHAnsi"/>
+        </w:rPr>
+        <w:t xml:space="preserve"> as they provide </w:t>
+      </w:r>
+      <w:r>
+        <w:rPr>
+          <w:rFonts w:cstheme="minorHAnsi"/>
+        </w:rPr>
+        <w:t xml:space="preserve">good quality rainfall forecasts </w:t>
+      </w:r>
+      <w:r>
+        <w:rPr>
+          <w:rFonts w:cstheme="minorHAnsi"/>
+        </w:rPr>
+        <w:fldChar w:fldCharType="begin" w:fldLock="1"/>
+      </w:r>
+      <w:r>
+        <w:rPr>
+          <w:rFonts w:cstheme="minorHAnsi"/>
+        </w:rPr>
+        <w:instrText>ADDIN CSL_CITATION {"citationItems":[{"id":"ITEM-1","itemData":{"DOI":"10.21957/ldw15ckqi","author":[{"dropping-particle":"","family":"Haiden","given":"T.","non-dropping-particle":"","parse-names":false,"suffix":""},{"dropping-particle":"","family":"Janousek","given":"M.","non-dropping-particle":"","parse-names":false,"suffix":""},{"dropping-particle":"","family":"Bidlot","given":"J. R.","non-dropping-particle":"","parse-names":false,"suffix":""},{"dropping-particle":"","family":"Buizza","given":"R.","non-dropping-particle":"","parse-names":false,"suffix":""},{"dropping-particle":"","family":"Ferranti","given":"L.","non-dropping-particle":"","parse-names":false,"suffix":""},{"dropping-particle":"","family":"Prates","given":"F.","non-dropping-particle":"","parse-names":false,"suffix":""},{"dropping-particle":"","family":"Vitart","given":"F.","non-dropping-particle":"","parse-names":false,"suffix":""}],"container-title":"ECMWF Technical Memoranda","id":"ITEM-1","issue":"831","issued":{"date-parts":[["2018"]]},"title":"Evaluation of ECMWF forecasts, including the 2018 upgrade","type":"article-journal"},"uris":["http://www.mendeley.com/documents/?uuid=737185a4-5cc7-45ef-8a8a-c070ef7b7d9e"]}],"mendeley":{"formattedCitation":"(Haiden &lt;i&gt;et al.&lt;/i&gt;, 2018)","plainTextFormattedCitation":"(Haiden et al., 2018)","previouslyFormattedCitation":"(Haiden &lt;i&gt;et al.&lt;/i&gt;, 2018)"},"properties":{"noteIndex":0},"schema":"https://github.com/citation-style-language/schema/raw/master/csl-citation.json"}</w:instrText>
+      </w:r>
+      <w:r>
+        <w:rPr>
+          <w:rFonts w:cstheme="minorHAnsi"/>
+        </w:rPr>
+        <w:fldChar w:fldCharType="separate"/>
+      </w:r>
+      <w:r>
+        <w:rPr>
+          <w:rFonts w:cstheme="minorHAnsi"/>
+          <w:noProof/>
+        </w:rPr>
+        <w:t xml:space="preserve">(Haiden </w:t>
+      </w:r>
+      <w:r>
+        <w:rPr>
+          <w:rFonts w:cstheme="minorHAnsi"/>
+          <w:i/>
+          <w:noProof/>
+        </w:rPr>
+        <w:t>et al.</w:t>
+      </w:r>
+      <w:r>
+        <w:rPr>
+          <w:rFonts w:cstheme="minorHAnsi"/>
+          <w:noProof/>
+        </w:rPr>
+        <w:t>, 2018)</w:t>
+      </w:r>
+      <w:r>
+        <w:rPr>
+          <w:rFonts w:cstheme="minorHAnsi"/>
+        </w:rPr>
+        <w:fldChar w:fldCharType="end"/>
+      </w:r>
+      <w:r>
+        <w:rPr>
+          <w:rFonts w:cstheme="minorHAnsi"/>
+        </w:rPr>
+        <w:t xml:space="preserve">. </w:t>
+      </w:r>
+      <w:r>
+        <w:rPr>
+          <w:rFonts w:cstheme="minorHAnsi"/>
+        </w:rPr>
+        <w:t>Furthermore, s</w:t>
+      </w:r>
+      <w:r>
+        <w:rPr>
+          <w:rFonts w:cstheme="minorHAnsi"/>
+        </w:rPr>
+        <w:t>ince the focus of the study is analysing primarily medium range forecast</w:t>
+      </w:r>
+      <w:r>
+        <w:rPr>
+          <w:rFonts w:cstheme="minorHAnsi"/>
+        </w:rPr>
+        <w:t xml:space="preserve"> (from day 3)</w:t>
+      </w:r>
+      <w:r>
+        <w:rPr>
+          <w:rFonts w:cstheme="minorHAnsi"/>
+        </w:rPr>
+        <w:t xml:space="preserve">, </w:t>
+      </w:r>
+      <w:r>
+        <w:rPr>
+          <w:rFonts w:cstheme="minorHAnsi"/>
+        </w:rPr>
+        <w:t xml:space="preserve">the ENS provides forecasts with long enough lead times for a comparison with ecPoint-Rainfall which will not be possible with </w:t>
+      </w:r>
+      <w:r>
+        <w:rPr>
+          <w:rFonts w:cstheme="minorHAnsi"/>
+        </w:rPr>
+        <w:t>km-scale models which</w:t>
+      </w:r>
+      <w:r>
+        <w:rPr>
+          <w:rFonts w:cstheme="minorHAnsi"/>
+        </w:rPr>
+        <w:t xml:space="preserve"> forecasts</w:t>
+      </w:r>
+      <w:r>
+        <w:rPr>
+          <w:rFonts w:cstheme="minorHAnsi"/>
+        </w:rPr>
+        <w:t xml:space="preserve"> typically stop</w:t>
+      </w:r>
+      <w:r>
+        <w:rPr>
+          <w:rFonts w:cstheme="minorHAnsi"/>
+        </w:rPr>
+        <w:t xml:space="preserve"> at</w:t>
+      </w:r>
+      <w:r>
+        <w:rPr>
+          <w:rFonts w:cstheme="minorHAnsi"/>
+        </w:rPr>
+        <w:t xml:space="preserve"> ~day2.</w:t>
+      </w:r>
+      <w:r>
+        <w:rPr>
+          <w:rFonts w:cstheme="minorHAnsi"/>
+        </w:rPr>
+        <w:t xml:space="preserve"> ENS</w:t>
+      </w:r>
+      <w:r>
+        <w:rPr>
+          <w:rFonts w:cstheme="minorHAnsi"/>
+        </w:rPr>
+        <w:t xml:space="preserve"> consists of a control</w:t>
       </w:r>
       <w:r>
         <w:rPr>
@@ -2574,184 +2742,6 @@
         <w:rPr>
           <w:rFonts w:cstheme="minorHAnsi"/>
         </w:rPr>
-        <w:t>ENS</w:t>
-      </w:r>
-      <w:r>
-        <w:rPr>
-          <w:rFonts w:cstheme="minorHAnsi"/>
-        </w:rPr>
-        <w:t>emble</w:t>
-      </w:r>
-      <w:r>
-        <w:rPr>
-          <w:rFonts w:cstheme="minorHAnsi"/>
-        </w:rPr>
-        <w:t xml:space="preserve"> prediction system (E</w:t>
-      </w:r>
-      <w:r>
-        <w:rPr>
-          <w:rFonts w:cstheme="minorHAnsi"/>
-        </w:rPr>
-        <w:t>NS</w:t>
-      </w:r>
-      <w:r>
-        <w:rPr>
-          <w:rFonts w:cstheme="minorHAnsi"/>
-        </w:rPr>
-        <w:t>)</w:t>
-      </w:r>
-      <w:r>
-        <w:rPr>
-          <w:rFonts w:cstheme="minorHAnsi"/>
-        </w:rPr>
-        <w:t xml:space="preserve"> are the benchmark dataset in this study</w:t>
-      </w:r>
-      <w:r>
-        <w:rPr>
-          <w:rFonts w:cstheme="minorHAnsi"/>
-        </w:rPr>
-        <w:t xml:space="preserve"> as they provide </w:t>
-      </w:r>
-      <w:r>
-        <w:rPr>
-          <w:rFonts w:cstheme="minorHAnsi"/>
-        </w:rPr>
-        <w:t xml:space="preserve">good quality rainfall forecasts </w:t>
-      </w:r>
-      <w:r>
-        <w:rPr>
-          <w:rFonts w:cstheme="minorHAnsi"/>
-        </w:rPr>
-        <w:fldChar w:fldCharType="begin" w:fldLock="1"/>
-      </w:r>
-      <w:r>
-        <w:rPr>
-          <w:rFonts w:cstheme="minorHAnsi"/>
-        </w:rPr>
-        <w:instrText>ADDIN CSL_CITATION {"citationItems":[{"id":"ITEM-1","itemData":{"DOI":"10.21957/ldw15ckqi","author":[{"dropping-particle":"","family":"Haiden","given":"T.","non-dropping-particle":"","parse-names":false,"suffix":""},{"dropping-particle":"","family":"Janousek","given":"M.","non-dropping-particle":"","parse-names":false,"suffix":""},{"dropping-particle":"","family":"Bidlot","given":"J. R.","non-dropping-particle":"","parse-names":false,"suffix":""},{"dropping-particle":"","family":"Buizza","given":"R.","non-dropping-particle":"","parse-names":false,"suffix":""},{"dropping-particle":"","family":"Ferranti","given":"L.","non-dropping-particle":"","parse-names":false,"suffix":""},{"dropping-particle":"","family":"Prates","given":"F.","non-dropping-particle":"","parse-names":false,"suffix":""},{"dropping-particle":"","family":"Vitart","given":"F.","non-dropping-particle":"","parse-names":false,"suffix":""}],"container-title":"ECMWF Technical Memoranda","id":"ITEM-1","issue":"831","issued":{"date-parts":[["2018"]]},"title":"Evaluation of ECMWF forecasts, including the 2018 upgrade","type":"article-journal"},"uris":["http://www.mendeley.com/documents/?uuid=737185a4-5cc7-45ef-8a8a-c070ef7b7d9e"]}],"mendeley":{"formattedCitation":"(Haiden &lt;i&gt;et al.&lt;/i&gt;, 2018)","plainTextFormattedCitation":"(Haiden et al., 2018)","previouslyFormattedCitation":"(Haiden &lt;i&gt;et al.&lt;/i&gt;, 2018)"},"properties":{"noteIndex":0},"schema":"https://github.com/citation-style-language/schema/raw/master/csl-citation.json"}</w:instrText>
-      </w:r>
-      <w:r>
-        <w:rPr>
-          <w:rFonts w:cstheme="minorHAnsi"/>
-        </w:rPr>
-        <w:fldChar w:fldCharType="separate"/>
-      </w:r>
-      <w:r>
-        <w:rPr>
-          <w:rFonts w:cstheme="minorHAnsi"/>
-          <w:noProof/>
-        </w:rPr>
-        <w:t xml:space="preserve">(Haiden </w:t>
-      </w:r>
-      <w:r>
-        <w:rPr>
-          <w:rFonts w:cstheme="minorHAnsi"/>
-          <w:i/>
-          <w:noProof/>
-        </w:rPr>
-        <w:t>et al.</w:t>
-      </w:r>
-      <w:r>
-        <w:rPr>
-          <w:rFonts w:cstheme="minorHAnsi"/>
-          <w:noProof/>
-        </w:rPr>
-        <w:t>, 2018)</w:t>
-      </w:r>
-      <w:r>
-        <w:rPr>
-          <w:rFonts w:cstheme="minorHAnsi"/>
-        </w:rPr>
-        <w:fldChar w:fldCharType="end"/>
-      </w:r>
-      <w:r>
-        <w:rPr>
-          <w:rFonts w:cstheme="minorHAnsi"/>
-        </w:rPr>
-        <w:t xml:space="preserve">. </w:t>
-      </w:r>
-      <w:r>
-        <w:rPr>
-          <w:rFonts w:cstheme="minorHAnsi"/>
-        </w:rPr>
-        <w:t>Furthermore, s</w:t>
-      </w:r>
-      <w:r>
-        <w:rPr>
-          <w:rFonts w:cstheme="minorHAnsi"/>
-        </w:rPr>
-        <w:t>ince the focus of the study is analysing primarily medium range forecast</w:t>
-      </w:r>
-      <w:r>
-        <w:rPr>
-          <w:rFonts w:cstheme="minorHAnsi"/>
-        </w:rPr>
-        <w:t xml:space="preserve"> (from day 3)</w:t>
-      </w:r>
-      <w:r>
-        <w:rPr>
-          <w:rFonts w:cstheme="minorHAnsi"/>
-        </w:rPr>
-        <w:t xml:space="preserve">, </w:t>
-      </w:r>
-      <w:r>
-        <w:rPr>
-          <w:rFonts w:cstheme="minorHAnsi"/>
-        </w:rPr>
-        <w:t xml:space="preserve">the ENS provides forecasts with long enough lead times for a comparison with ecPoint-Rainfall which will not be possible with </w:t>
-      </w:r>
-      <w:r>
-        <w:rPr>
-          <w:rFonts w:cstheme="minorHAnsi"/>
-        </w:rPr>
-        <w:t>km-scale models which</w:t>
-      </w:r>
-      <w:r>
-        <w:rPr>
-          <w:rFonts w:cstheme="minorHAnsi"/>
-        </w:rPr>
-        <w:t xml:space="preserve"> forecasts</w:t>
-      </w:r>
-      <w:r>
-        <w:rPr>
-          <w:rFonts w:cstheme="minorHAnsi"/>
-        </w:rPr>
-        <w:t xml:space="preserve"> typically stop</w:t>
-      </w:r>
-      <w:r>
-        <w:rPr>
-          <w:rFonts w:cstheme="minorHAnsi"/>
-        </w:rPr>
-        <w:t xml:space="preserve"> at</w:t>
-      </w:r>
-      <w:r>
-        <w:rPr>
-          <w:rFonts w:cstheme="minorHAnsi"/>
-        </w:rPr>
-        <w:t xml:space="preserve"> ~day2.</w:t>
-      </w:r>
-      <w:r>
-        <w:rPr>
-          <w:rFonts w:cstheme="minorHAnsi"/>
-        </w:rPr>
-        <w:t xml:space="preserve"> ENS</w:t>
-      </w:r>
-      <w:r>
-        <w:rPr>
-          <w:rFonts w:cstheme="minorHAnsi"/>
-        </w:rPr>
-        <w:t xml:space="preserve"> consists of a control</w:t>
-      </w:r>
-      <w:r>
-        <w:rPr>
-          <w:rFonts w:cstheme="minorHAnsi"/>
-        </w:rPr>
-        <w:t xml:space="preserve"> </w:t>
-      </w:r>
-      <w:r>
-        <w:rPr>
-          <w:rFonts w:cstheme="minorHAnsi"/>
-        </w:rPr>
         <w:t>run and 50 perturbed ensemble members</w:t>
       </w:r>
       <w:r>
@@ -2800,7 +2790,14 @@
         <w:rPr>
           <w:rFonts w:cstheme="minorHAnsi"/>
         </w:rPr>
-        <w:t xml:space="preserve"> the best possible</w:t>
+        <w:t xml:space="preserve"> the best </w:t>
+      </w:r>
+      <w:r>
+        <w:rPr>
+          <w:rFonts w:cstheme="minorHAnsi"/>
+        </w:rPr>
+        <w:lastRenderedPageBreak/>
+        <w:t>possible</w:t>
       </w:r>
       <w:r>
         <w:rPr>
@@ -2924,7 +2921,6 @@
         <w:rPr>
           <w:rFonts w:cstheme="minorHAnsi"/>
         </w:rPr>
-        <w:lastRenderedPageBreak/>
         <w:t>Methods</w:t>
       </w:r>
       <w:bookmarkEnd w:id="4"/>
@@ -3056,25 +3052,13 @@
         <w:commentReference w:id="5"/>
       </w:r>
       <w:r>
-        <w:t xml:space="preserve"> The </w:t>
-      </w:r>
-      <w:r>
-        <w:t>relative operating characteristic (ROC) curve and the area under the ROC curve</w:t>
+        <w:t xml:space="preserve"> The relative operating characteristic (ROC) curve and the area under the ROC curve</w:t>
       </w:r>
       <w:r>
         <w:t xml:space="preserve"> (AURC)</w:t>
       </w:r>
       <w:r>
-        <w:t xml:space="preserve"> are used as a summary measure of</w:t>
-      </w:r>
-      <w:r>
-        <w:t xml:space="preserve"> the</w:t>
-      </w:r>
-      <w:r>
-        <w:t xml:space="preserve"> forecast discrimination</w:t>
-      </w:r>
-      <w:r>
-        <w:t xml:space="preserve"> abilities.</w:t>
+        <w:t xml:space="preserve"> are used as a summary measure of the forecast discrimination abilities.</w:t>
       </w:r>
       <w:r>
         <w:t xml:space="preserve"> In particular, the AURC shows perfect discrimination</w:t>
@@ -3261,34 +3245,7 @@
         <w:t xml:space="preserve"> as complete as possible.</w:t>
       </w:r>
       <w:r>
-        <w:t xml:space="preserve"> This means the </w:t>
-      </w:r>
-      <w:r>
-        <w:t>ROC curves</w:t>
-      </w:r>
-      <w:r>
-        <w:t xml:space="preserve"> </w:t>
-      </w:r>
-      <w:r>
-        <w:t xml:space="preserve">are computed using 99 </w:t>
-      </w:r>
-      <w:r>
-        <w:t>members</w:t>
-      </w:r>
-      <w:r>
-        <w:t xml:space="preserve"> for ecPoint and</w:t>
-      </w:r>
-      <w:r>
-        <w:t xml:space="preserve"> </w:t>
-      </w:r>
-      <w:r>
-        <w:t>51 members</w:t>
-      </w:r>
-      <w:r>
-        <w:t xml:space="preserve"> for</w:t>
-      </w:r>
-      <w:r>
-        <w:t xml:space="preserve"> ENS. </w:t>
+        <w:t xml:space="preserve"> This means the ROC curves are computed using 99 members for ecPoint and 51 members for ENS. </w:t>
       </w:r>
     </w:p>
     <w:p>
@@ -3604,11 +3561,11 @@
         </w:numPr>
       </w:pPr>
       <w:r>
-        <w:t xml:space="preserve">Two rainfall periods can overlap with each flash flood report, which means there will be 198 realizations for each flash flood report. The time given for each flash flood report represents the time of the flash flood </w:t>
+        <w:t xml:space="preserve">Two rainfall periods can overlap with each flash flood report, which means there will be 198 realizations for each flash flood report. The time given for each flash flood report represents the time of the flash flood occurrence and it is given in local time. Flash flood reports with not time were not considered in the analysis. </w:t>
       </w:r>
       <w:r>
         <w:lastRenderedPageBreak/>
-        <w:t xml:space="preserve">occurrence and it is given in local time. Flash flood reports with not time were not considered in the analysis. For the calibration dataset (i.e., flash flood reports in 2019), only 3 reports over 302 had not associated time. For the verification dataset (i.e., flash flood reports in 2020), no reports had not associated time. </w:t>
+        <w:t xml:space="preserve">For the calibration dataset (i.e., flash flood reports in 2019), only 3 reports over 302 had not associated time. For the verification dataset (i.e., flash flood reports in 2020), no reports had not associated time. </w:t>
       </w:r>
     </w:p>
     <w:p>
@@ -3776,10 +3733,7 @@
         <w:t>o significant decrease in skill</w:t>
       </w:r>
       <w:r>
-        <w:t xml:space="preserve"> </w:t>
-      </w:r>
-      <w:r>
-        <w:t>with lead time</w:t>
+        <w:t xml:space="preserve"> with lead time</w:t>
       </w:r>
       <w:r>
         <w:t xml:space="preserve"> is observed</w:t>
@@ -3848,16 +3802,7 @@
         <w:t xml:space="preserve"> percentile in “La Sierra” region</w:t>
       </w:r>
       <w:r>
-        <w:t>. However, i</w:t>
-      </w:r>
-      <w:r>
-        <w:t>n both “La Costa” and “La Sierra” regions, the difference between ecPoint’s and ENS’s AURCs appears to be not significant for</w:t>
-      </w:r>
-      <w:r>
-        <w:t xml:space="preserve"> such</w:t>
-      </w:r>
-      <w:r>
-        <w:t xml:space="preserve"> relative rainfall thresholds. The same behaviour is observed in “La Costa” also for higher relative rainfall thresholds (95</w:t>
+        <w:t>. However, in both “La Costa” and “La Sierra” regions, the difference between ecPoint’s and ENS’s AURCs appears to be not significant for such relative rainfall thresholds. The same behaviour is observed in “La Costa” also for higher relative rainfall thresholds (95</w:t>
       </w:r>
       <w:r>
         <w:rPr>
@@ -4017,36 +3962,12 @@
         <w:t xml:space="preserve"> percentile </w:t>
       </w:r>
       <w:r>
-        <w:t xml:space="preserve">(columns from left to right). </w:t>
-      </w:r>
-      <w:r>
-        <w:t xml:space="preserve">Only the </w:t>
-      </w:r>
-      <w:r>
-        <w:t>ROC curves</w:t>
-      </w:r>
-      <w:r>
-        <w:t xml:space="preserve"> for flood reports with an EFFCI&gt;=6 are shown. The</w:t>
-      </w:r>
-      <w:r>
-        <w:t xml:space="preserve"> ROC curves</w:t>
-      </w:r>
-      <w:r>
-        <w:t xml:space="preserve"> for flood reports with and EFFCI&gt;=1 and &gt;=10 can be found in the supplemental material.</w:t>
+        <w:t>(columns from left to right). Only the ROC curves for flood reports with an EFFCI&gt;=6 are shown. The ROC curves for flood reports with and EFFCI&gt;=1 and &gt;=10 can be found in the supplemental material.</w:t>
       </w:r>
     </w:p>
     <w:p>
       <w:r>
-        <w:t>For</w:t>
-      </w:r>
-      <w:r>
-        <w:t xml:space="preserve"> “La Costa”</w:t>
-      </w:r>
-      <w:r>
-        <w:t xml:space="preserve"> region, </w:t>
-      </w:r>
-      <w:r>
-        <w:t xml:space="preserve">the ecPoint’s and ENS’s ROC curves </w:t>
+        <w:t xml:space="preserve">For “La Costa” region, the ecPoint’s and ENS’s ROC curves </w:t>
       </w:r>
       <w:r>
         <w:t>are overlapping with the exception of</w:t>
@@ -4291,153 +4212,141 @@
         <w:t xml:space="preserve"> </w:t>
       </w:r>
       <w:r>
-        <w:t xml:space="preserve">due to a bigger number of </w:t>
+        <w:t xml:space="preserve">due to a bigger number of ensemble members, and therefore a bigger spread, </w:t>
+      </w:r>
+      <w:r>
+        <w:t>the post-processed</w:t>
+      </w:r>
+      <w:r>
+        <w:t xml:space="preserve"> forecasts</w:t>
+      </w:r>
+      <w:r>
+        <w:t xml:space="preserve"> exceed the event-threshold more often </w:t>
+      </w:r>
+      <w:r>
+        <w:t>than the raw forecasts</w:t>
+      </w:r>
+      <w:r>
+        <w:t>)</w:t>
+      </w:r>
+      <w:r>
+        <w:t>.</w:t>
+      </w:r>
+      <w:r>
+        <w:t xml:space="preserve"> </w:t>
+      </w:r>
+      <w:r>
+        <w:fldChar w:fldCharType="begin" w:fldLock="1"/>
+      </w:r>
+      <w:r>
+        <w:instrText>ADDIN CSL_CITATION {"citationItems":[{"id":"ITEM-1","itemData":{"DOI":"10.20944/PREPRINTS202111.0535.V1","author":[{"dropping-particle":"Ben","family":"Bouallegue","given":"Zied","non-dropping-particle":"","parse-names":false,"suffix":""},{"dropping-particle":"","family":"Richardson","given":"David S.","non-dropping-particle":"","parse-names":false,"suffix":""}],"id":"ITEM-1","issued":{"date-parts":[["2021","11","29"]]},"publisher":"Preprints","title":"On the ROC Area of Ensemble Forecasts for Rare Events","type":"article-journal"},"uris":["http://www.mendeley.com/documents/?uuid=bf197c03-4404-3dce-9964-6eb28a91dabc"]}],"mendeley":{"formattedCitation":"(Bouallegue and Richardson, 2021)","manualFormatting":"Bouallegue and Richardson (2021)","plainTextFormattedCitation":"(Bouallegue and Richardson, 2021)","previouslyFormattedCitation":"(Bouallegue and Richardson, 2021)"},"properties":{"noteIndex":0},"schema":"https://github.com/citation-style-language/schema/raw/master/csl-citation.json"}</w:instrText>
+      </w:r>
+      <w:r>
+        <w:fldChar w:fldCharType="separate"/>
+      </w:r>
+      <w:r>
+        <w:rPr>
+          <w:noProof/>
+        </w:rPr>
+        <w:t>Bouallegue and Richardson</w:t>
+      </w:r>
+      <w:r>
+        <w:rPr>
+          <w:noProof/>
+        </w:rPr>
+        <w:t xml:space="preserve"> (</w:t>
+      </w:r>
+      <w:r>
+        <w:rPr>
+          <w:noProof/>
+        </w:rPr>
+        <w:t>2021)</w:t>
+      </w:r>
+      <w:r>
+        <w:fldChar w:fldCharType="end"/>
+      </w:r>
+      <w:r>
+        <w:t xml:space="preserve"> arrive to this conclusion by </w:t>
+      </w:r>
+      <w:r>
+        <w:t>analysing</w:t>
+      </w:r>
+      <w:r>
+        <w:t xml:space="preserve"> the ROC curves for</w:t>
+      </w:r>
+      <w:r>
+        <w:t xml:space="preserve"> </w:t>
+      </w:r>
+      <w:r>
+        <w:t>raw and</w:t>
+      </w:r>
+      <w:r>
+        <w:t xml:space="preserve"> post-processed</w:t>
+      </w:r>
+      <w:r>
+        <w:t xml:space="preserve"> </w:t>
+      </w:r>
+      <w:r>
+        <w:t>forecast</w:t>
+      </w:r>
+      <w:r>
+        <w:t>s</w:t>
+      </w:r>
+      <w:r>
+        <w:t xml:space="preserve"> that</w:t>
+      </w:r>
+      <w:r>
+        <w:t xml:space="preserve"> </w:t>
+      </w:r>
+      <w:r>
+        <w:t xml:space="preserve">add information on sub-grid variability </w:t>
+      </w:r>
+      <w:r>
+        <w:t xml:space="preserve">to the raw forecasts </w:t>
+      </w:r>
+      <w:r>
+        <w:t xml:space="preserve">and increase the number of </w:t>
+      </w:r>
+      <w:r>
+        <w:t xml:space="preserve">raw </w:t>
       </w:r>
       <w:r>
         <w:t>ensemble members</w:t>
       </w:r>
       <w:r>
-        <w:t xml:space="preserve">, and therefore a bigger spread, </w:t>
-      </w:r>
-      <w:r>
-        <w:t>the post-processed</w:t>
-      </w:r>
-      <w:r>
-        <w:t xml:space="preserve"> forecasts</w:t>
-      </w:r>
-      <w:r>
-        <w:t xml:space="preserve"> exceed the event-threshold more often </w:t>
-      </w:r>
-      <w:r>
-        <w:t>than the raw forecasts</w:t>
+        <w:t xml:space="preserve">. They compared ROC curves </w:t>
+      </w:r>
+      <w:r>
+        <w:t xml:space="preserve">and AURC calculated with the trapezium and the bi-normal technique. </w:t>
+      </w:r>
+      <w:r>
+        <w:t>The ROC curves computed with the latter technique</w:t>
+      </w:r>
+      <w:r>
+        <w:t xml:space="preserve"> </w:t>
+      </w:r>
+      <w:r>
+        <w:t>do not differ much</w:t>
+      </w:r>
+      <w:r>
+        <w:t xml:space="preserve"> (concluding that the post-processing technique does not alter the underlying discrimination </w:t>
+      </w:r>
+      <w:r>
+        <w:t>ability of the raw forecasting system</w:t>
       </w:r>
       <w:r>
         <w:t>)</w:t>
       </w:r>
       <w:r>
-        <w:t>.</w:t>
+        <w:t xml:space="preserve"> while the ROC curves computed with the former technique</w:t>
+      </w:r>
+      <w:r>
+        <w:t xml:space="preserve"> overlap perfectly with the exception of few points</w:t>
       </w:r>
       <w:r>
         <w:t xml:space="preserve"> </w:t>
       </w:r>
       <w:r>
-        <w:fldChar w:fldCharType="begin" w:fldLock="1"/>
-      </w:r>
-      <w:r>
-        <w:instrText>ADDIN CSL_CITATION {"citationItems":[{"id":"ITEM-1","itemData":{"DOI":"10.20944/PREPRINTS202111.0535.V1","author":[{"dropping-particle":"Ben","family":"Bouallegue","given":"Zied","non-dropping-particle":"","parse-names":false,"suffix":""},{"dropping-particle":"","family":"Richardson","given":"David S.","non-dropping-particle":"","parse-names":false,"suffix":""}],"id":"ITEM-1","issued":{"date-parts":[["2021","11","29"]]},"publisher":"Preprints","title":"On the ROC Area of Ensemble Forecasts for Rare Events","type":"article-journal"},"uris":["http://www.mendeley.com/documents/?uuid=bf197c03-4404-3dce-9964-6eb28a91dabc"]}],"mendeley":{"formattedCitation":"(Bouallegue and Richardson, 2021)","manualFormatting":"Bouallegue and Richardson (2021)","plainTextFormattedCitation":"(Bouallegue and Richardson, 2021)","previouslyFormattedCitation":"(Bouallegue and Richardson, 2021)"},"properties":{"noteIndex":0},"schema":"https://github.com/citation-style-language/schema/raw/master/csl-citation.json"}</w:instrText>
-      </w:r>
-      <w:r>
-        <w:fldChar w:fldCharType="separate"/>
-      </w:r>
-      <w:r>
-        <w:rPr>
-          <w:noProof/>
-        </w:rPr>
-        <w:t>Bouallegue and Richardson</w:t>
-      </w:r>
-      <w:r>
-        <w:rPr>
-          <w:noProof/>
-        </w:rPr>
-        <w:t xml:space="preserve"> (</w:t>
-      </w:r>
-      <w:r>
-        <w:rPr>
-          <w:noProof/>
-        </w:rPr>
-        <w:t>2021)</w:t>
-      </w:r>
-      <w:r>
-        <w:fldChar w:fldCharType="end"/>
-      </w:r>
-      <w:r>
-        <w:t xml:space="preserve"> </w:t>
-      </w:r>
-      <w:r>
-        <w:t xml:space="preserve">arrive to this conclusion by </w:t>
-      </w:r>
-      <w:r>
-        <w:t>analysing</w:t>
-      </w:r>
-      <w:r>
-        <w:t xml:space="preserve"> the ROC curves for</w:t>
-      </w:r>
-      <w:r>
-        <w:t xml:space="preserve"> </w:t>
-      </w:r>
-      <w:r>
-        <w:t>raw</w:t>
-      </w:r>
-      <w:r>
-        <w:t xml:space="preserve"> and</w:t>
-      </w:r>
-      <w:r>
-        <w:t xml:space="preserve"> post-processed</w:t>
-      </w:r>
-      <w:r>
-        <w:t xml:space="preserve"> </w:t>
-      </w:r>
-      <w:r>
-        <w:t>forecast</w:t>
-      </w:r>
-      <w:r>
-        <w:t>s</w:t>
-      </w:r>
-      <w:r>
-        <w:t xml:space="preserve"> that</w:t>
-      </w:r>
-      <w:r>
-        <w:t xml:space="preserve"> </w:t>
-      </w:r>
-      <w:r>
-        <w:t xml:space="preserve">add information on sub-grid variability </w:t>
-      </w:r>
-      <w:r>
-        <w:t xml:space="preserve">to the raw forecasts </w:t>
-      </w:r>
-      <w:r>
-        <w:t xml:space="preserve">and increase the number of </w:t>
-      </w:r>
-      <w:r>
-        <w:t xml:space="preserve">raw </w:t>
-      </w:r>
-      <w:r>
-        <w:t>ensemble members</w:t>
-      </w:r>
-      <w:r>
-        <w:t xml:space="preserve">. They compared ROC curves </w:t>
-      </w:r>
-      <w:r>
-        <w:t xml:space="preserve">and AURC calculated with the trapezium and the bi-normal technique. </w:t>
-      </w:r>
-      <w:r>
-        <w:t>The ROC curves computed with the latter technique</w:t>
-      </w:r>
-      <w:r>
-        <w:t xml:space="preserve"> </w:t>
-      </w:r>
-      <w:r>
-        <w:t>do not differ much</w:t>
-      </w:r>
-      <w:r>
-        <w:t xml:space="preserve"> (concluding that the post-processing technique does not alter the underlying discrimination </w:t>
-      </w:r>
-      <w:r>
-        <w:t>ability of the raw forecasting system</w:t>
-      </w:r>
-      <w:r>
-        <w:t>)</w:t>
-      </w:r>
-      <w:r>
-        <w:t xml:space="preserve"> while the ROC curves computed with the former technique</w:t>
-      </w:r>
-      <w:r>
-        <w:t xml:space="preserve"> overlap perfectly with the exception of few points</w:t>
-      </w:r>
-      <w:r>
-        <w:t xml:space="preserve"> </w:t>
-      </w:r>
-      <w:r>
         <w:t>(concluding that the ROC curve computed with the trapezium technique provides the</w:t>
       </w:r>
       <w:r>
@@ -4447,10 +4356,7 @@
         <w:t xml:space="preserve"> illusion of an improved </w:t>
       </w:r>
       <w:r>
-        <w:t>underlying discrimination ability of the</w:t>
-      </w:r>
-      <w:r>
-        <w:t xml:space="preserve"> post-processed forecasts over the </w:t>
+        <w:t xml:space="preserve">underlying discrimination ability of the post-processed forecasts over the </w:t>
       </w:r>
       <w:r>
         <w:t>raw ones</w:t>
@@ -4464,6 +4370,7 @@
     </w:p>
     <w:p>
       <w:r>
+        <w:lastRenderedPageBreak/>
         <w:t xml:space="preserve">The ecPoint </w:t>
       </w:r>
       <w:r>
@@ -4524,54 +4431,51 @@
         <w:t>not only</w:t>
       </w:r>
       <w:r>
+        <w:t>, for example,</w:t>
+      </w:r>
+      <w:r>
+        <w:t xml:space="preserve"> bias correction</w:t>
+      </w:r>
+      <w:r>
+        <w:t>)</w:t>
+      </w:r>
+      <w:r>
+        <w:t xml:space="preserve">, </w:t>
+      </w:r>
+      <w:r>
+        <w:t>the raw forecasts will</w:t>
+      </w:r>
+      <w:r>
+        <w:t xml:space="preserve"> </w:t>
+      </w:r>
+      <w:r>
+        <w:t xml:space="preserve">still </w:t>
+      </w:r>
+      <w:r>
+        <w:t xml:space="preserve">not show a similar spread by simply increasing </w:t>
+      </w:r>
+      <w:r>
+        <w:t xml:space="preserve">its </w:t>
+      </w:r>
+      <w:r>
+        <w:t>ensemble members</w:t>
+      </w:r>
+      <w:r>
+        <w:t xml:space="preserve"> because</w:t>
+      </w:r>
+      <w:r>
         <w:t>,</w:t>
       </w:r>
       <w:r>
-        <w:t xml:space="preserve"> for example,</w:t>
-      </w:r>
-      <w:r>
-        <w:t xml:space="preserve"> bias correction</w:t>
-      </w:r>
-      <w:r>
-        <w:t>)</w:t>
-      </w:r>
-      <w:r>
-        <w:t xml:space="preserve">, </w:t>
-      </w:r>
-      <w:r>
-        <w:t>the raw forecasts will</w:t>
+        <w:t xml:space="preserve"> even a bigger ensemble</w:t>
+      </w:r>
+      <w:r>
+        <w:t>,</w:t>
       </w:r>
       <w:r>
         <w:t xml:space="preserve"> </w:t>
       </w:r>
       <w:r>
-        <w:t xml:space="preserve">still </w:t>
-      </w:r>
-      <w:r>
-        <w:t xml:space="preserve">not show a similar spread by simply increasing </w:t>
-      </w:r>
-      <w:r>
-        <w:t xml:space="preserve">its </w:t>
-      </w:r>
-      <w:r>
-        <w:t>ensemble members</w:t>
-      </w:r>
-      <w:r>
-        <w:t xml:space="preserve"> because</w:t>
-      </w:r>
-      <w:r>
-        <w:t>,</w:t>
-      </w:r>
-      <w:r>
-        <w:t xml:space="preserve"> even a bigger ensemble</w:t>
-      </w:r>
-      <w:r>
-        <w:t>,</w:t>
-      </w:r>
-      <w:r>
-        <w:t xml:space="preserve"> </w:t>
-      </w:r>
-      <w:r>
         <w:t xml:space="preserve">would still represent average forecasts over the grid-box which will not </w:t>
       </w:r>
       <w:r>
@@ -4581,11 +4485,7 @@
         <w:t>mall.</w:t>
       </w:r>
       <w:r>
-        <w:t xml:space="preserve"> The two </w:t>
-      </w:r>
-      <w:r>
-        <w:lastRenderedPageBreak/>
-        <w:t>forecast</w:t>
+        <w:t xml:space="preserve"> The two forecast</w:t>
       </w:r>
       <w:r>
         <w:t>ing systems</w:t>
@@ -4994,10 +4894,7 @@
         <w:t xml:space="preserve">benefits on using two </w:t>
       </w:r>
       <w:r>
-        <w:t xml:space="preserve">forecasting systems with </w:t>
-      </w:r>
-      <w:r>
-        <w:t>different configurations</w:t>
+        <w:t>forecasting systems with different configurations</w:t>
       </w:r>
       <w:r>
         <w:t xml:space="preserve"> to forecast flash floods</w:t>
@@ -5114,13 +5011,7 @@
         <w:t>that cannot be afford</w:t>
       </w:r>
       <w:r>
-        <w:t xml:space="preserve"> </w:t>
-      </w:r>
-      <w:r>
-        <w:t>with the current computational resources</w:t>
-      </w:r>
-      <w:r>
-        <w:t xml:space="preserve"> available</w:t>
+        <w:t xml:space="preserve"> with the current computational resources available</w:t>
       </w:r>
       <w:r>
         <w:t>.</w:t>
@@ -5319,14 +5210,27 @@
       <w:r>
         <w:t xml:space="preserve">Figure </w:t>
       </w:r>
-      <w:fldSimple w:instr=" SEQ Figure \* ARABIC ">
-        <w:r>
-          <w:rPr>
-            <w:noProof/>
-          </w:rPr>
-          <w:t>1</w:t>
-        </w:r>
-      </w:fldSimple>
+      <w:r>
+        <w:fldChar w:fldCharType="begin"/>
+      </w:r>
+      <w:r>
+        <w:instrText xml:space="preserve"> SEQ Figure \* ARABIC </w:instrText>
+      </w:r>
+      <w:r>
+        <w:fldChar w:fldCharType="separate"/>
+      </w:r>
+      <w:r>
+        <w:rPr>
+          <w:noProof/>
+        </w:rPr>
+        <w:t>1</w:t>
+      </w:r>
+      <w:r>
+        <w:rPr>
+          <w:noProof/>
+        </w:rPr>
+        <w:fldChar w:fldCharType="end"/>
+      </w:r>
       <w:bookmarkEnd w:id="15"/>
       <w:r>
         <w:t xml:space="preserve"> - Panel (a) shows Ecuador’s orography, its political regions, and the location of Ecuador’s three main geographical regions: the coast (“La Costa”), the highlands (“La Sierra”), and the Amazon (“EL Oriente”). The small box shows Ecuador’s location in South America. Panel (b) shows the population density (in people/km</w:t>
@@ -5416,14 +5320,27 @@
       <w:r>
         <w:t xml:space="preserve">Figure </w:t>
       </w:r>
-      <w:fldSimple w:instr=" SEQ Figure \* ARABIC ">
-        <w:r>
-          <w:rPr>
-            <w:noProof/>
-          </w:rPr>
-          <w:t>2</w:t>
-        </w:r>
-      </w:fldSimple>
+      <w:r>
+        <w:fldChar w:fldCharType="begin"/>
+      </w:r>
+      <w:r>
+        <w:instrText xml:space="preserve"> SEQ Figure \* ARABIC </w:instrText>
+      </w:r>
+      <w:r>
+        <w:fldChar w:fldCharType="separate"/>
+      </w:r>
+      <w:r>
+        <w:rPr>
+          <w:noProof/>
+        </w:rPr>
+        <w:t>2</w:t>
+      </w:r>
+      <w:r>
+        <w:rPr>
+          <w:noProof/>
+        </w:rPr>
+        <w:fldChar w:fldCharType="end"/>
+      </w:r>
       <w:r>
         <w:t xml:space="preserve"> - </w:t>
       </w:r>
@@ -5551,14 +5468,27 @@
       <w:r>
         <w:t xml:space="preserve">Figure </w:t>
       </w:r>
-      <w:fldSimple w:instr=" SEQ Figure \* ARABIC ">
-        <w:r>
-          <w:rPr>
-            <w:noProof/>
-          </w:rPr>
-          <w:t>3</w:t>
-        </w:r>
-      </w:fldSimple>
+      <w:r>
+        <w:fldChar w:fldCharType="begin"/>
+      </w:r>
+      <w:r>
+        <w:instrText xml:space="preserve"> SEQ Figure \* ARABIC </w:instrText>
+      </w:r>
+      <w:r>
+        <w:fldChar w:fldCharType="separate"/>
+      </w:r>
+      <w:r>
+        <w:rPr>
+          <w:noProof/>
+        </w:rPr>
+        <w:t>3</w:t>
+      </w:r>
+      <w:r>
+        <w:rPr>
+          <w:noProof/>
+        </w:rPr>
+        <w:fldChar w:fldCharType="end"/>
+      </w:r>
       <w:r>
         <w:t xml:space="preserve"> - Flood reports for 2019 (first column) and 2020 (second column) indicated by the black circles. The maps show flood reports with EFFCI&gt;=1 (first row), an EFFCI&gt;=6 (second row) and an EFFCI&gt;=10 (third row).</w:t>
       </w:r>
@@ -5619,14 +5549,27 @@
       <w:r>
         <w:t xml:space="preserve">Figure </w:t>
       </w:r>
-      <w:fldSimple w:instr=" SEQ Figure \* ARABIC ">
-        <w:r>
-          <w:rPr>
-            <w:noProof/>
-          </w:rPr>
-          <w:t>4</w:t>
-        </w:r>
-      </w:fldSimple>
+      <w:r>
+        <w:fldChar w:fldCharType="begin"/>
+      </w:r>
+      <w:r>
+        <w:instrText xml:space="preserve"> SEQ Figure \* ARABIC </w:instrText>
+      </w:r>
+      <w:r>
+        <w:fldChar w:fldCharType="separate"/>
+      </w:r>
+      <w:r>
+        <w:rPr>
+          <w:noProof/>
+        </w:rPr>
+        <w:t>4</w:t>
+      </w:r>
+      <w:r>
+        <w:rPr>
+          <w:noProof/>
+        </w:rPr>
+        <w:fldChar w:fldCharType="end"/>
+      </w:r>
       <w:bookmarkEnd w:id="16"/>
       <w:commentRangeEnd w:id="17"/>
       <w:r>
@@ -5799,14 +5742,27 @@
       <w:r>
         <w:t xml:space="preserve">Figure </w:t>
       </w:r>
-      <w:fldSimple w:instr=" SEQ Figure \* ARABIC ">
-        <w:r>
-          <w:rPr>
-            <w:noProof/>
-          </w:rPr>
-          <w:t>5</w:t>
-        </w:r>
-      </w:fldSimple>
+      <w:r>
+        <w:fldChar w:fldCharType="begin"/>
+      </w:r>
+      <w:r>
+        <w:instrText xml:space="preserve"> SEQ Figure \* ARABIC </w:instrText>
+      </w:r>
+      <w:r>
+        <w:fldChar w:fldCharType="separate"/>
+      </w:r>
+      <w:r>
+        <w:rPr>
+          <w:noProof/>
+        </w:rPr>
+        <w:t>5</w:t>
+      </w:r>
+      <w:r>
+        <w:rPr>
+          <w:noProof/>
+        </w:rPr>
+        <w:fldChar w:fldCharType="end"/>
+      </w:r>
       <w:bookmarkEnd w:id="18"/>
       <w:r>
         <w:t xml:space="preserve"> – </w:t>
@@ -5854,19 +5810,13 @@
         <w:t xml:space="preserve"> percentile</w:t>
       </w:r>
       <w:r>
+        <w:t>. The legends in each diagram indicate the correspondent rainfall amounts (in mm/12h) for each relative rainfall threshold and for each region</w:t>
+      </w:r>
+      <w:r>
         <w:t xml:space="preserve">. </w:t>
       </w:r>
       <w:r>
-        <w:t>The legends in each diagram indicate the correspondent rainfall amounts (in mm/12h) for each relative rainfall threshold and for each region</w:t>
-      </w:r>
-      <w:r>
-        <w:t xml:space="preserve">. </w:t>
-      </w:r>
-      <w:r>
-        <w:t xml:space="preserve">All ROC curves refer to flood reports with an EFFCI&gt;=6. </w:t>
-      </w:r>
-      <w:r>
-        <w:t xml:space="preserve">The red and blue line correspond to ENS and ecPoint forecasts, respectively. The solid and the dash lines correspond to the AURC for “La Costa” and “La Sierra” regions, respectively. </w:t>
+        <w:t xml:space="preserve">All ROC curves refer to flood reports with an EFFCI&gt;=6. The red and blue line correspond to ENS and ecPoint forecasts, respectively. The solid and the dash lines correspond to the AURC for “La Costa” and “La Sierra” regions, respectively. </w:t>
       </w:r>
     </w:p>
     <w:p>
@@ -5889,12 +5839,20 @@
           <w:numId w:val="0"/>
         </w:numPr>
         <w:ind w:left="431" w:hanging="431"/>
-      </w:pPr>
-      <w:r>
+        <w:rPr>
+          <w:lang w:val="es-ES"/>
+        </w:rPr>
+      </w:pPr>
+      <w:proofErr w:type="spellStart"/>
+      <w:r>
+        <w:rPr>
+          <w:lang w:val="es-ES"/>
+        </w:rPr>
         <w:lastRenderedPageBreak/>
         <w:t>References</w:t>
       </w:r>
       <w:bookmarkEnd w:id="14"/>
+      <w:proofErr w:type="spellEnd"/>
     </w:p>
     <w:p>
       <w:pPr>
@@ -5912,6 +5870,9 @@
         <w:fldChar w:fldCharType="begin" w:fldLock="1"/>
       </w:r>
       <w:r>
+        <w:rPr>
+          <w:lang w:val="es-ES"/>
+        </w:rPr>
         <w:instrText xml:space="preserve">ADDIN Mendeley Bibliography CSL_BIBLIOGRAPHY </w:instrText>
       </w:r>
       <w:r>
@@ -5922,6 +5883,7 @@
           <w:rFonts w:ascii="Calibri" w:hAnsi="Calibri" w:cs="Calibri"/>
           <w:noProof/>
           <w:szCs w:val="24"/>
+          <w:lang w:val="es-ES"/>
         </w:rPr>
         <w:t xml:space="preserve">Ben Bouallegue, Z. </w:t>
       </w:r>
@@ -5932,6 +5894,7 @@
           <w:iCs/>
           <w:noProof/>
           <w:szCs w:val="24"/>
+          <w:lang w:val="es-ES"/>
         </w:rPr>
         <w:t>et al.</w:t>
       </w:r>
@@ -5940,8 +5903,17 @@
           <w:rFonts w:ascii="Calibri" w:hAnsi="Calibri" w:cs="Calibri"/>
           <w:noProof/>
           <w:szCs w:val="24"/>
-        </w:rPr>
-        <w:t xml:space="preserve"> (2020) ‘Accounting for Representativeness in the Verification of Ensemble Precipitation Forecasts’, </w:t>
+          <w:lang w:val="es-ES"/>
+        </w:rPr>
+        <w:t xml:space="preserve"> </w:t>
+      </w:r>
+      <w:r>
+        <w:rPr>
+          <w:rFonts w:ascii="Calibri" w:hAnsi="Calibri" w:cs="Calibri"/>
+          <w:noProof/>
+          <w:szCs w:val="24"/>
+        </w:rPr>
+        <w:t xml:space="preserve">(2020) ‘Accounting for Representativeness in the Verification of Ensemble Precipitation Forecasts’, </w:t>
       </w:r>
       <w:r>
         <w:rPr>
@@ -6964,7 +6936,15 @@
         <w:t xml:space="preserve"> much to comment on other results. The main discussion (I realise I have a lot to say) regards the overlapping ROC curves in “La Costa”. Is it </w:t>
       </w:r>
       <w:r>
-        <w:t xml:space="preserve">wrong to not discuss other aspects of the results or somehow I need to find something to say about the other results. </w:t>
+        <w:t xml:space="preserve">wrong to not discuss other aspects of the results or somehow I need to find something to say about the other </w:t>
+      </w:r>
+      <w:proofErr w:type="gramStart"/>
+      <w:r>
+        <w:t>results.</w:t>
+      </w:r>
+      <w:proofErr w:type="gramEnd"/>
+      <w:r>
+        <w:t xml:space="preserve"> </w:t>
       </w:r>
     </w:p>
   </w:comment>
@@ -6990,10 +6970,7 @@
         <w:t>do not necessarily</w:t>
       </w:r>
       <w:r>
-        <w:t xml:space="preserve"> </w:t>
-      </w:r>
-      <w:r>
-        <w:t>mean</w:t>
+        <w:t xml:space="preserve"> mean</w:t>
       </w:r>
       <w:r>
         <w:t xml:space="preserve"> that </w:t>
@@ -7020,10 +6997,7 @@
         <w:t>Zied’s paper</w:t>
       </w:r>
       <w:r>
-        <w:t xml:space="preserve"> </w:t>
-      </w:r>
-      <w:r>
-        <w:t>here</w:t>
+        <w:t xml:space="preserve"> here</w:t>
       </w:r>
       <w:r>
         <w:t xml:space="preserve">. </w:t>
@@ -7235,8 +7209,13 @@
       <w:r>
         <w:t xml:space="preserve">Change the titles with </w:t>
       </w:r>
-      <w:r>
-        <w:t>PercRT&gt;=75</w:t>
+      <w:proofErr w:type="spellStart"/>
+      <w:r>
+        <w:t>PercRT</w:t>
+      </w:r>
+      <w:proofErr w:type="spellEnd"/>
+      <w:r>
+        <w:t>&gt;=75</w:t>
       </w:r>
       <w:r>
         <w:rPr>
@@ -12856,12 +12835,7 @@
 </file>
 
 <file path=customXml/item1.xml><?xml version="1.0" encoding="utf-8"?>
-<?mso-contentType ?>
-<FormTemplates xmlns="http://schemas.microsoft.com/sharepoint/v3/contenttype/forms">
-  <Display>DocumentLibraryForm</Display>
-  <Edit>DocumentLibraryForm</Edit>
-  <New>DocumentLibraryForm</New>
-</FormTemplates>
+<b:Sources xmlns:b="http://schemas.openxmlformats.org/officeDocument/2006/bibliography" xmlns="http://schemas.openxmlformats.org/officeDocument/2006/bibliography" SelectedStyle="\APASixthEditionOfficeOnline.xsl" StyleName="APA" Version="6"/>
 </file>
 
 <file path=customXml/item2.xml><?xml version="1.0" encoding="utf-8"?>
@@ -13082,7 +13056,12 @@
 </file>
 
 <file path=customXml/item3.xml><?xml version="1.0" encoding="utf-8"?>
-<b:Sources xmlns:b="http://schemas.openxmlformats.org/officeDocument/2006/bibliography" xmlns="http://schemas.openxmlformats.org/officeDocument/2006/bibliography" SelectedStyle="\APASixthEditionOfficeOnline.xsl" StyleName="APA" Version="6"/>
+<?mso-contentType ?>
+<FormTemplates xmlns="http://schemas.microsoft.com/sharepoint/v3/contenttype/forms">
+  <Display>DocumentLibraryForm</Display>
+  <Edit>DocumentLibraryForm</Edit>
+  <New>DocumentLibraryForm</New>
+</FormTemplates>
 </file>
 
 <file path=customXml/item4.xml><?xml version="1.0" encoding="utf-8"?>
@@ -13092,9 +13071,9 @@
 </file>
 
 <file path=customXml/itemProps1.xml><?xml version="1.0" encoding="utf-8"?>
-<ds:datastoreItem xmlns:ds="http://schemas.openxmlformats.org/officeDocument/2006/customXml" ds:itemID="{4D7FEE78-E1BC-4CE2-99DC-B7D8792FB163}">
+<ds:datastoreItem xmlns:ds="http://schemas.openxmlformats.org/officeDocument/2006/customXml" ds:itemID="{82150D7D-CCB6-314A-9B82-96ADB6C57348}">
   <ds:schemaRefs>
-    <ds:schemaRef ds:uri="http://schemas.microsoft.com/sharepoint/v3/contenttype/forms"/>
+    <ds:schemaRef ds:uri="http://schemas.openxmlformats.org/officeDocument/2006/bibliography"/>
   </ds:schemaRefs>
 </ds:datastoreItem>
 </file>
@@ -13119,9 +13098,9 @@
 </file>
 
 <file path=customXml/itemProps3.xml><?xml version="1.0" encoding="utf-8"?>
-<ds:datastoreItem xmlns:ds="http://schemas.openxmlformats.org/officeDocument/2006/customXml" ds:itemID="{82150D7D-CCB6-314A-9B82-96ADB6C57348}">
+<ds:datastoreItem xmlns:ds="http://schemas.openxmlformats.org/officeDocument/2006/customXml" ds:itemID="{4D7FEE78-E1BC-4CE2-99DC-B7D8792FB163}">
   <ds:schemaRefs>
-    <ds:schemaRef ds:uri="http://schemas.openxmlformats.org/officeDocument/2006/bibliography"/>
+    <ds:schemaRef ds:uri="http://schemas.microsoft.com/sharepoint/v3/contenttype/forms"/>
   </ds:schemaRefs>
 </ds:datastoreItem>
 </file>

</xml_diff>

<commit_message>
Added table on the number of flash flood reports considered in the analysis
</commit_message>
<xml_diff>
--- a/Manuscript/Manuscript.docx
+++ b/Manuscript/Manuscript.docx
@@ -13,15 +13,6 @@
           <w:u w:val="single"/>
         </w:rPr>
       </w:pPr>
-      <w:r>
-        <w:rPr>
-          <w:rFonts w:cstheme="minorHAnsi"/>
-          <w:b/>
-          <w:bCs/>
-          <w:u w:val="single"/>
-        </w:rPr>
-        <w:t>––</w:t>
-      </w:r>
       <w:r>
         <w:rPr>
           <w:rFonts w:cstheme="minorHAnsi"/>
@@ -2010,6 +2001,308 @@
     </w:p>
     <w:p>
       <w:pPr>
+        <w:pStyle w:val="CaptionTable"/>
+        <w:rPr>
+          <w:rFonts w:cstheme="minorBidi"/>
+        </w:rPr>
+      </w:pPr>
+      <w:r>
+        <w:t xml:space="preserve">Table </w:t>
+      </w:r>
+      <w:r>
+        <w:fldChar w:fldCharType="begin"/>
+      </w:r>
+      <w:r>
+        <w:instrText xml:space="preserve"> SEQ Table \* ARABIC </w:instrText>
+      </w:r>
+      <w:r>
+        <w:fldChar w:fldCharType="separate"/>
+      </w:r>
+      <w:r>
+        <w:rPr>
+          <w:noProof/>
+        </w:rPr>
+        <w:t>1</w:t>
+      </w:r>
+      <w:r>
+        <w:fldChar w:fldCharType="end"/>
+      </w:r>
+      <w:r>
+        <w:t xml:space="preserve"> – The first column of the table shows the number of total flood reports in the database in 2019 and 2020. The second column shows the number of reports eliminated from the database because the reports did not contain the location of the report in lat/lon coordinates, or the reports did not contain the date and time in which the flood event happened.</w:t>
+      </w:r>
+    </w:p>
+    <w:tbl>
+      <w:tblPr>
+        <w:tblStyle w:val="TableGrid"/>
+        <w:tblW w:w="0" w:type="auto"/>
+        <w:jc w:val="center"/>
+        <w:tblBorders>
+          <w:top w:val="none" w:sz="0" w:space="0" w:color="auto"/>
+          <w:left w:val="none" w:sz="0" w:space="0" w:color="auto"/>
+          <w:bottom w:val="none" w:sz="0" w:space="0" w:color="auto"/>
+          <w:right w:val="none" w:sz="0" w:space="0" w:color="auto"/>
+          <w:insideH w:val="none" w:sz="0" w:space="0" w:color="auto"/>
+          <w:insideV w:val="none" w:sz="0" w:space="0" w:color="auto"/>
+        </w:tblBorders>
+        <w:tblLook w:val="04A0" w:firstRow="1" w:lastRow="0" w:firstColumn="1" w:lastColumn="0" w:noHBand="0" w:noVBand="1"/>
+      </w:tblPr>
+      <w:tblGrid>
+        <w:gridCol w:w="851"/>
+        <w:gridCol w:w="1417"/>
+        <w:gridCol w:w="1701"/>
+      </w:tblGrid>
+      <w:tr>
+        <w:trPr>
+          <w:jc w:val="center"/>
+        </w:trPr>
+        <w:tc>
+          <w:tcPr>
+            <w:tcW w:w="851" w:type="dxa"/>
+            <w:tcBorders>
+              <w:bottom w:val="single" w:sz="4" w:space="0" w:color="auto"/>
+            </w:tcBorders>
+            <w:shd w:val="clear" w:color="auto" w:fill="BFBFBF" w:themeFill="background1" w:themeFillShade="BF"/>
+            <w:vAlign w:val="center"/>
+          </w:tcPr>
+          <w:p>
+            <w:pPr>
+              <w:ind w:firstLine="0"/>
+              <w:jc w:val="center"/>
+              <w:rPr>
+                <w:rFonts w:cstheme="minorHAnsi"/>
+                <w:b/>
+                <w:bCs/>
+              </w:rPr>
+            </w:pPr>
+            <w:r>
+              <w:rPr>
+                <w:rFonts w:cstheme="minorHAnsi"/>
+                <w:b/>
+                <w:bCs/>
+              </w:rPr>
+              <w:t>Year</w:t>
+            </w:r>
+          </w:p>
+        </w:tc>
+        <w:tc>
+          <w:tcPr>
+            <w:tcW w:w="1417" w:type="dxa"/>
+            <w:tcBorders>
+              <w:bottom w:val="single" w:sz="4" w:space="0" w:color="auto"/>
+            </w:tcBorders>
+            <w:shd w:val="clear" w:color="auto" w:fill="BFBFBF" w:themeFill="background1" w:themeFillShade="BF"/>
+            <w:vAlign w:val="center"/>
+          </w:tcPr>
+          <w:p>
+            <w:pPr>
+              <w:ind w:firstLine="0"/>
+              <w:jc w:val="center"/>
+              <w:rPr>
+                <w:rFonts w:cstheme="minorHAnsi"/>
+                <w:b/>
+                <w:bCs/>
+              </w:rPr>
+            </w:pPr>
+            <w:r>
+              <w:rPr>
+                <w:rFonts w:cstheme="minorHAnsi"/>
+                <w:b/>
+                <w:bCs/>
+              </w:rPr>
+              <w:t xml:space="preserve">N. of total flood </w:t>
+            </w:r>
+            <w:r>
+              <w:rPr>
+                <w:rFonts w:cstheme="minorHAnsi"/>
+                <w:b/>
+                <w:bCs/>
+              </w:rPr>
+              <w:t>reports</w:t>
+            </w:r>
+          </w:p>
+        </w:tc>
+        <w:tc>
+          <w:tcPr>
+            <w:tcW w:w="1701" w:type="dxa"/>
+            <w:tcBorders>
+              <w:bottom w:val="single" w:sz="4" w:space="0" w:color="auto"/>
+            </w:tcBorders>
+            <w:shd w:val="clear" w:color="auto" w:fill="BFBFBF" w:themeFill="background1" w:themeFillShade="BF"/>
+            <w:vAlign w:val="center"/>
+          </w:tcPr>
+          <w:p>
+            <w:pPr>
+              <w:ind w:firstLine="0"/>
+              <w:jc w:val="center"/>
+              <w:rPr>
+                <w:rFonts w:cstheme="minorHAnsi"/>
+                <w:b/>
+                <w:bCs/>
+              </w:rPr>
+            </w:pPr>
+            <w:r>
+              <w:rPr>
+                <w:rFonts w:cstheme="minorHAnsi"/>
+                <w:b/>
+                <w:bCs/>
+              </w:rPr>
+              <w:t>N. of eliminated flood reports</w:t>
+            </w:r>
+          </w:p>
+        </w:tc>
+      </w:tr>
+      <w:tr>
+        <w:trPr>
+          <w:jc w:val="center"/>
+        </w:trPr>
+        <w:tc>
+          <w:tcPr>
+            <w:tcW w:w="851" w:type="dxa"/>
+            <w:tcBorders>
+              <w:top w:val="single" w:sz="4" w:space="0" w:color="auto"/>
+            </w:tcBorders>
+            <w:vAlign w:val="center"/>
+          </w:tcPr>
+          <w:p>
+            <w:pPr>
+              <w:ind w:firstLine="0"/>
+              <w:jc w:val="center"/>
+              <w:rPr>
+                <w:rFonts w:cstheme="minorHAnsi"/>
+              </w:rPr>
+            </w:pPr>
+            <w:r>
+              <w:rPr>
+                <w:rFonts w:cstheme="minorHAnsi"/>
+              </w:rPr>
+              <w:t>2019</w:t>
+            </w:r>
+          </w:p>
+        </w:tc>
+        <w:tc>
+          <w:tcPr>
+            <w:tcW w:w="1417" w:type="dxa"/>
+            <w:tcBorders>
+              <w:top w:val="single" w:sz="4" w:space="0" w:color="auto"/>
+            </w:tcBorders>
+            <w:vAlign w:val="center"/>
+          </w:tcPr>
+          <w:p>
+            <w:pPr>
+              <w:ind w:firstLine="0"/>
+              <w:jc w:val="center"/>
+              <w:rPr>
+                <w:rFonts w:cstheme="minorHAnsi"/>
+              </w:rPr>
+            </w:pPr>
+            <w:r>
+              <w:rPr>
+                <w:rFonts w:cstheme="minorHAnsi"/>
+              </w:rPr>
+              <w:t>300</w:t>
+            </w:r>
+          </w:p>
+        </w:tc>
+        <w:tc>
+          <w:tcPr>
+            <w:tcW w:w="1701" w:type="dxa"/>
+            <w:tcBorders>
+              <w:top w:val="single" w:sz="4" w:space="0" w:color="auto"/>
+            </w:tcBorders>
+            <w:vAlign w:val="center"/>
+          </w:tcPr>
+          <w:p>
+            <w:pPr>
+              <w:ind w:firstLine="0"/>
+              <w:jc w:val="center"/>
+              <w:rPr>
+                <w:rFonts w:cstheme="minorHAnsi"/>
+              </w:rPr>
+            </w:pPr>
+            <w:r>
+              <w:rPr>
+                <w:rFonts w:cstheme="minorHAnsi"/>
+              </w:rPr>
+              <w:t>3</w:t>
+            </w:r>
+          </w:p>
+        </w:tc>
+      </w:tr>
+      <w:tr>
+        <w:trPr>
+          <w:jc w:val="center"/>
+        </w:trPr>
+        <w:tc>
+          <w:tcPr>
+            <w:tcW w:w="851" w:type="dxa"/>
+            <w:shd w:val="clear" w:color="auto" w:fill="D9D9D9" w:themeFill="background1" w:themeFillShade="D9"/>
+            <w:vAlign w:val="center"/>
+          </w:tcPr>
+          <w:p>
+            <w:pPr>
+              <w:ind w:firstLine="0"/>
+              <w:jc w:val="center"/>
+              <w:rPr>
+                <w:rFonts w:cstheme="minorHAnsi"/>
+              </w:rPr>
+            </w:pPr>
+            <w:r>
+              <w:rPr>
+                <w:rFonts w:cstheme="minorHAnsi"/>
+              </w:rPr>
+              <w:t>2020</w:t>
+            </w:r>
+          </w:p>
+        </w:tc>
+        <w:tc>
+          <w:tcPr>
+            <w:tcW w:w="1417" w:type="dxa"/>
+            <w:shd w:val="clear" w:color="auto" w:fill="D9D9D9" w:themeFill="background1" w:themeFillShade="D9"/>
+            <w:vAlign w:val="center"/>
+          </w:tcPr>
+          <w:p>
+            <w:pPr>
+              <w:ind w:firstLine="0"/>
+              <w:jc w:val="center"/>
+              <w:rPr>
+                <w:rFonts w:cstheme="minorHAnsi"/>
+              </w:rPr>
+            </w:pPr>
+            <w:r>
+              <w:rPr>
+                <w:rFonts w:cstheme="minorHAnsi"/>
+              </w:rPr>
+              <w:t>190</w:t>
+            </w:r>
+          </w:p>
+        </w:tc>
+        <w:tc>
+          <w:tcPr>
+            <w:tcW w:w="1701" w:type="dxa"/>
+            <w:shd w:val="clear" w:color="auto" w:fill="D9D9D9" w:themeFill="background1" w:themeFillShade="D9"/>
+            <w:vAlign w:val="center"/>
+          </w:tcPr>
+          <w:p>
+            <w:pPr>
+              <w:ind w:firstLine="0"/>
+              <w:jc w:val="center"/>
+              <w:rPr>
+                <w:rFonts w:cstheme="minorHAnsi"/>
+              </w:rPr>
+            </w:pPr>
+            <w:r>
+              <w:rPr>
+                <w:rFonts w:cstheme="minorHAnsi"/>
+              </w:rPr>
+              <w:t>0</w:t>
+            </w:r>
+          </w:p>
+        </w:tc>
+      </w:tr>
+    </w:tbl>
+    <w:p/>
+    <w:p>
+      <w:pPr>
         <w:pStyle w:val="Heading2"/>
       </w:pPr>
       <w:r>
@@ -2389,7 +2682,14 @@
         <w:rPr>
           <w:rFonts w:cstheme="minorHAnsi"/>
         </w:rPr>
-        <w:t xml:space="preserve"> presents a list of thirteen challenges faced by well-established and state-of-the-art statistical post-processing techniques, and how ecPoint ha</w:t>
+        <w:t xml:space="preserve"> presents a list of thirteen challenges faced by well-established and state-of-the-art statistical post-</w:t>
+      </w:r>
+      <w:r>
+        <w:rPr>
+          <w:rFonts w:cstheme="minorHAnsi"/>
+        </w:rPr>
+        <w:lastRenderedPageBreak/>
+        <w:t>processing techniques, and how ecPoint ha</w:t>
       </w:r>
       <w:r>
         <w:rPr>
@@ -2790,14 +3090,7 @@
         <w:rPr>
           <w:rFonts w:cstheme="minorHAnsi"/>
         </w:rPr>
-        <w:t xml:space="preserve"> the best </w:t>
-      </w:r>
-      <w:r>
-        <w:rPr>
-          <w:rFonts w:cstheme="minorHAnsi"/>
-        </w:rPr>
-        <w:lastRenderedPageBreak/>
-        <w:t>possible</w:t>
+        <w:t xml:space="preserve"> the best possible</w:t>
       </w:r>
       <w:r>
         <w:rPr>
@@ -3415,6 +3708,94 @@
       </w:r>
     </w:p>
     <w:p>
+      <w:r>
+        <w:t>The plots</w:t>
+      </w:r>
+      <w:r>
+        <w:t xml:space="preserve"> show the step at the end of the period. The plots</w:t>
+      </w:r>
+      <w:r>
+        <w:t xml:space="preserve"> were created considering two model runs, the 00 UTC and </w:t>
+      </w:r>
+      <w:r>
+        <w:t>the 12 UTC run. This means that, in order to consider the same validation period, two different lead times had to be considered for the two different runs.</w:t>
+      </w:r>
+      <w:r>
+        <w:t xml:space="preserve"> In the plots, the average lead time is shown as representative of the two accumulation periods.</w:t>
+      </w:r>
+      <w:r>
+        <w:t xml:space="preserve"> </w:t>
+      </w:r>
+      <w:r>
+        <w:t>For example, for the validation period 2020</w:t>
+      </w:r>
+      <w:r>
+        <w:t xml:space="preserve">-02-01 between 00 UTC and 12 UTC, the following forecasts were </w:t>
+      </w:r>
+      <w:r>
+        <w:lastRenderedPageBreak/>
+        <w:t>considered: 2020-02-01, 00 UTC between (t+0,t+12), and 2020-01-31, 12 UTC between (t+12</w:t>
+      </w:r>
+      <w:r>
+        <w:t>,t+24</w:t>
+      </w:r>
+      <w:r>
+        <w:t>)</w:t>
+      </w:r>
+      <w:r>
+        <w:t xml:space="preserve">. In the plots, the </w:t>
+      </w:r>
+      <w:r>
+        <w:t>steps considered for this particular accumulation period is t+18  (i.e., (12+24)/2 = 18).</w:t>
+      </w:r>
+    </w:p>
+    <w:p>
+      <w:r>
+        <w:t>We considered overlapping periods to have the best chance of capturing the rainfall event that caused that flash flood</w:t>
+      </w:r>
+      <w:r>
+        <w:t xml:space="preserve"> </w:t>
+      </w:r>
+      <w:r>
+        <w:t xml:space="preserve">event, as we don’t have any other better information to pair rainfall-flash flood events. </w:t>
+      </w:r>
+      <w:commentRangeStart w:id="6"/>
+      <w:r>
+        <w:t xml:space="preserve">Therefore, it could be that </w:t>
+      </w:r>
+      <w:r>
+        <w:t>a flash flood event recorded at 13 UTC</w:t>
+      </w:r>
+      <w:r>
+        <w:t xml:space="preserve"> </w:t>
+      </w:r>
+      <w:r>
+        <w:t xml:space="preserve">might be a hit </w:t>
+      </w:r>
+      <w:r>
+        <w:t xml:space="preserve">if a rainfall forecasts is &gt; RT in the period 6-18 UTC but it might </w:t>
+      </w:r>
+      <w:r>
+        <w:t xml:space="preserve">be </w:t>
+      </w:r>
+      <w:r>
+        <w:t xml:space="preserve">a missed in the period </w:t>
+      </w:r>
+      <w:r>
+        <w:t xml:space="preserve">12-24 UTC because the event happened in the previous six hours. </w:t>
+      </w:r>
+      <w:r>
+        <w:t xml:space="preserve"> </w:t>
+      </w:r>
+      <w:commentRangeEnd w:id="6"/>
+      <w:r>
+        <w:rPr>
+          <w:rStyle w:val="CommentReference"/>
+        </w:rPr>
+        <w:commentReference w:id="6"/>
+      </w:r>
+    </w:p>
+    <w:p>
       <w:pPr>
         <w:pStyle w:val="Heading2"/>
       </w:pPr>
@@ -3561,11 +3942,7 @@
         </w:numPr>
       </w:pPr>
       <w:r>
-        <w:t xml:space="preserve">Two rainfall periods can overlap with each flash flood report, which means there will be 198 realizations for each flash flood report. The time given for each flash flood report represents the time of the flash flood occurrence and it is given in local time. Flash flood reports with not time were not considered in the analysis. </w:t>
-      </w:r>
-      <w:r>
-        <w:lastRenderedPageBreak/>
-        <w:t xml:space="preserve">For the calibration dataset (i.e., flash flood reports in 2019), only 3 reports over 302 had not associated time. For the verification dataset (i.e., flash flood reports in 2020), no reports had not associated time. </w:t>
+        <w:t xml:space="preserve">Two rainfall periods can overlap with each flash flood report, which means there will be 198 realizations for each flash flood report. The time given for each flash flood report represents the time of the flash flood occurrence and it is given in local time. Flash flood reports with not time were not considered in the analysis. For the calibration dataset (i.e., flash flood reports in 2019), only 3 reports over 302 had not associated time. For the verification dataset (i.e., flash flood reports in 2020), no reports had not associated time. </w:t>
       </w:r>
     </w:p>
     <w:p>
@@ -3722,7 +4099,7 @@
       </w:r>
     </w:p>
     <w:p>
-      <w:commentRangeStart w:id="6"/>
+      <w:commentRangeStart w:id="7"/>
       <w:r>
         <w:t xml:space="preserve">The AURCs are relatively flat </w:t>
       </w:r>
@@ -3741,12 +4118,12 @@
       <w:r>
         <w:t>.</w:t>
       </w:r>
-      <w:commentRangeEnd w:id="6"/>
+      <w:commentRangeEnd w:id="7"/>
       <w:r>
         <w:rPr>
           <w:rStyle w:val="CommentReference"/>
         </w:rPr>
-        <w:commentReference w:id="6"/>
+        <w:commentReference w:id="7"/>
       </w:r>
     </w:p>
     <w:p>
@@ -4001,18 +4378,19 @@
       <w:pPr>
         <w:pStyle w:val="Heading1"/>
       </w:pPr>
-      <w:commentRangeStart w:id="7"/>
-      <w:r>
+      <w:commentRangeStart w:id="8"/>
+      <w:r>
+        <w:lastRenderedPageBreak/>
         <w:t>Case studies</w:t>
       </w:r>
-      <w:commentRangeEnd w:id="7"/>
+      <w:commentRangeEnd w:id="8"/>
       <w:r>
         <w:rPr>
           <w:rStyle w:val="CommentReference"/>
           <w:rFonts w:eastAsiaTheme="minorHAnsi" w:cstheme="minorBidi"/>
           <w:b w:val="0"/>
         </w:rPr>
-        <w:commentReference w:id="7"/>
+        <w:commentReference w:id="8"/>
       </w:r>
     </w:p>
     <w:p>
@@ -4041,18 +4419,18 @@
       <w:pPr>
         <w:pStyle w:val="Heading1"/>
       </w:pPr>
-      <w:commentRangeStart w:id="8"/>
+      <w:commentRangeStart w:id="9"/>
       <w:r>
         <w:t>Discussions</w:t>
       </w:r>
-      <w:commentRangeEnd w:id="8"/>
+      <w:commentRangeEnd w:id="9"/>
       <w:r>
         <w:rPr>
           <w:rStyle w:val="CommentReference"/>
           <w:rFonts w:eastAsiaTheme="minorHAnsi" w:cstheme="minorBidi"/>
           <w:b w:val="0"/>
         </w:rPr>
-        <w:commentReference w:id="8"/>
+        <w:commentReference w:id="9"/>
       </w:r>
     </w:p>
     <w:p>
@@ -4067,7 +4445,7 @@
       <w:pPr>
         <w:pStyle w:val="Heading2"/>
       </w:pPr>
-      <w:commentRangeStart w:id="9"/>
+      <w:commentRangeStart w:id="10"/>
       <w:r>
         <w:t>O</w:t>
       </w:r>
@@ -4083,14 +4461,14 @@
       <w:r>
         <w:t xml:space="preserve"> for ecPoint and ENS in “La Costa”</w:t>
       </w:r>
-      <w:commentRangeEnd w:id="9"/>
+      <w:commentRangeEnd w:id="10"/>
       <w:r>
         <w:rPr>
           <w:rStyle w:val="CommentReference"/>
           <w:rFonts w:eastAsiaTheme="minorHAnsi" w:cstheme="minorBidi"/>
           <w:b w:val="0"/>
         </w:rPr>
-        <w:commentReference w:id="9"/>
+        <w:commentReference w:id="10"/>
       </w:r>
     </w:p>
     <w:p>
@@ -4370,7 +4748,6 @@
     </w:p>
     <w:p>
       <w:r>
-        <w:lastRenderedPageBreak/>
         <w:t xml:space="preserve">The ecPoint </w:t>
       </w:r>
       <w:r>
@@ -4715,7 +5092,7 @@
       <w:r>
         <w:t xml:space="preserve"> </w:t>
       </w:r>
-      <w:commentRangeStart w:id="10"/>
+      <w:commentRangeStart w:id="11"/>
       <w:r>
         <w:t xml:space="preserve">This means that typically </w:t>
       </w:r>
@@ -4746,12 +5123,12 @@
       <w:r>
         <w:t>.</w:t>
       </w:r>
-      <w:commentRangeEnd w:id="10"/>
+      <w:commentRangeEnd w:id="11"/>
       <w:r>
         <w:rPr>
           <w:rStyle w:val="CommentReference"/>
         </w:rPr>
-        <w:commentReference w:id="10"/>
+        <w:commentReference w:id="11"/>
       </w:r>
       <w:r>
         <w:t xml:space="preserve"> Even in the case that the resolution of the two forecasting systems (raw and post-processed) were similar</w:t>
@@ -4789,16 +5166,16 @@
       <w:r>
         <w:t xml:space="preserve"> </w:t>
       </w:r>
-      <w:commentRangeStart w:id="11"/>
+      <w:commentRangeStart w:id="12"/>
       <w:r>
         <w:t>(for example using the bi-normal technique)</w:t>
       </w:r>
-      <w:commentRangeEnd w:id="11"/>
+      <w:commentRangeEnd w:id="12"/>
       <w:r>
         <w:rPr>
           <w:rStyle w:val="CommentReference"/>
         </w:rPr>
-        <w:commentReference w:id="11"/>
+        <w:commentReference w:id="12"/>
       </w:r>
       <w:r>
         <w:t xml:space="preserve"> t</w:t>
@@ -4953,7 +5330,7 @@
       <w:r>
         <w:t xml:space="preserve">ENS </w:t>
       </w:r>
-      <w:commentRangeStart w:id="12"/>
+      <w:commentRangeStart w:id="13"/>
       <w:r>
         <w:t xml:space="preserve">does </w:t>
       </w:r>
@@ -4963,12 +5340,12 @@
       <w:r>
         <w:t xml:space="preserve"> </w:t>
       </w:r>
-      <w:commentRangeEnd w:id="12"/>
+      <w:commentRangeEnd w:id="13"/>
       <w:r>
         <w:rPr>
           <w:rStyle w:val="CommentReference"/>
         </w:rPr>
-        <w:commentReference w:id="12"/>
+        <w:commentReference w:id="13"/>
       </w:r>
       <w:r>
         <w:t>in forecasting rainfall that might cause flash floods,</w:t>
@@ -5001,12 +5378,16 @@
         <w:t>. However,</w:t>
       </w:r>
       <w:r>
-        <w:t xml:space="preserve"> increasing ENS to that number of ensemble members </w:t>
+        <w:t xml:space="preserve"> </w:t>
+      </w:r>
+      <w:r>
+        <w:lastRenderedPageBreak/>
+        <w:t xml:space="preserve">increasing ENS to that number of ensemble members </w:t>
       </w:r>
       <w:r>
         <w:t xml:space="preserve">would come with a very high cost </w:t>
       </w:r>
-      <w:commentRangeStart w:id="13"/>
+      <w:commentRangeStart w:id="14"/>
       <w:r>
         <w:t>that cannot be afford</w:t>
       </w:r>
@@ -5016,12 +5397,12 @@
       <w:r>
         <w:t>.</w:t>
       </w:r>
-      <w:commentRangeEnd w:id="13"/>
+      <w:commentRangeEnd w:id="14"/>
       <w:r>
         <w:rPr>
           <w:rStyle w:val="CommentReference"/>
         </w:rPr>
-        <w:commentReference w:id="13"/>
+        <w:commentReference w:id="14"/>
       </w:r>
       <w:r>
         <w:t xml:space="preserve"> </w:t>
@@ -5088,7 +5469,7 @@
       <w:r>
         <w:t>Conclusions</w:t>
       </w:r>
-      <w:bookmarkStart w:id="14" w:name="_Toc72741671"/>
+      <w:bookmarkStart w:id="15" w:name="_Toc72741671"/>
     </w:p>
     <w:p>
       <w:pPr>
@@ -5206,32 +5587,19 @@
       <w:pPr>
         <w:pStyle w:val="CaptionFigure"/>
       </w:pPr>
-      <w:bookmarkStart w:id="15" w:name="_Ref88554816"/>
+      <w:bookmarkStart w:id="16" w:name="_Ref88554816"/>
       <w:r>
         <w:t xml:space="preserve">Figure </w:t>
       </w:r>
-      <w:r>
-        <w:fldChar w:fldCharType="begin"/>
-      </w:r>
-      <w:r>
-        <w:instrText xml:space="preserve"> SEQ Figure \* ARABIC </w:instrText>
-      </w:r>
-      <w:r>
-        <w:fldChar w:fldCharType="separate"/>
-      </w:r>
-      <w:r>
-        <w:rPr>
-          <w:noProof/>
-        </w:rPr>
-        <w:t>1</w:t>
-      </w:r>
-      <w:r>
-        <w:rPr>
-          <w:noProof/>
-        </w:rPr>
-        <w:fldChar w:fldCharType="end"/>
-      </w:r>
-      <w:bookmarkEnd w:id="15"/>
+      <w:fldSimple w:instr=" SEQ Figure \* ARABIC ">
+        <w:r>
+          <w:rPr>
+            <w:noProof/>
+          </w:rPr>
+          <w:t>1</w:t>
+        </w:r>
+      </w:fldSimple>
+      <w:bookmarkEnd w:id="16"/>
       <w:r>
         <w:t xml:space="preserve"> - Panel (a) shows Ecuador’s orography, its political regions, and the location of Ecuador’s three main geographical regions: the coast (“La Costa”), the highlands (“La Sierra”), and the Amazon (“EL Oriente”). The small box shows Ecuador’s location in South America. Panel (b) shows the population density (in people/km</w:t>
       </w:r>
@@ -5320,27 +5688,14 @@
       <w:r>
         <w:t xml:space="preserve">Figure </w:t>
       </w:r>
-      <w:r>
-        <w:fldChar w:fldCharType="begin"/>
-      </w:r>
-      <w:r>
-        <w:instrText xml:space="preserve"> SEQ Figure \* ARABIC </w:instrText>
-      </w:r>
-      <w:r>
-        <w:fldChar w:fldCharType="separate"/>
-      </w:r>
-      <w:r>
-        <w:rPr>
-          <w:noProof/>
-        </w:rPr>
-        <w:t>2</w:t>
-      </w:r>
-      <w:r>
-        <w:rPr>
-          <w:noProof/>
-        </w:rPr>
-        <w:fldChar w:fldCharType="end"/>
-      </w:r>
+      <w:fldSimple w:instr=" SEQ Figure \* ARABIC ">
+        <w:r>
+          <w:rPr>
+            <w:noProof/>
+          </w:rPr>
+          <w:t>2</w:t>
+        </w:r>
+      </w:fldSimple>
       <w:r>
         <w:t xml:space="preserve"> - </w:t>
       </w:r>
@@ -5468,27 +5823,14 @@
       <w:r>
         <w:t xml:space="preserve">Figure </w:t>
       </w:r>
-      <w:r>
-        <w:fldChar w:fldCharType="begin"/>
-      </w:r>
-      <w:r>
-        <w:instrText xml:space="preserve"> SEQ Figure \* ARABIC </w:instrText>
-      </w:r>
-      <w:r>
-        <w:fldChar w:fldCharType="separate"/>
-      </w:r>
-      <w:r>
-        <w:rPr>
-          <w:noProof/>
-        </w:rPr>
-        <w:t>3</w:t>
-      </w:r>
-      <w:r>
-        <w:rPr>
-          <w:noProof/>
-        </w:rPr>
-        <w:fldChar w:fldCharType="end"/>
-      </w:r>
+      <w:fldSimple w:instr=" SEQ Figure \* ARABIC ">
+        <w:r>
+          <w:rPr>
+            <w:noProof/>
+          </w:rPr>
+          <w:t>3</w:t>
+        </w:r>
+      </w:fldSimple>
       <w:r>
         <w:t xml:space="preserve"> - Flood reports for 2019 (first column) and 2020 (second column) indicated by the black circles. The maps show flood reports with EFFCI&gt;=1 (first row), an EFFCI&gt;=6 (second row) and an EFFCI&gt;=10 (third row).</w:t>
       </w:r>
@@ -5544,40 +5886,27 @@
       <w:pPr>
         <w:pStyle w:val="Caption"/>
       </w:pPr>
-      <w:bookmarkStart w:id="16" w:name="_Ref89494059"/>
-      <w:commentRangeStart w:id="17"/>
+      <w:bookmarkStart w:id="17" w:name="_Ref89494059"/>
+      <w:commentRangeStart w:id="18"/>
       <w:r>
         <w:t xml:space="preserve">Figure </w:t>
       </w:r>
-      <w:r>
-        <w:fldChar w:fldCharType="begin"/>
-      </w:r>
-      <w:r>
-        <w:instrText xml:space="preserve"> SEQ Figure \* ARABIC </w:instrText>
-      </w:r>
-      <w:r>
-        <w:fldChar w:fldCharType="separate"/>
-      </w:r>
-      <w:r>
-        <w:rPr>
-          <w:noProof/>
-        </w:rPr>
-        <w:t>4</w:t>
-      </w:r>
-      <w:r>
-        <w:rPr>
-          <w:noProof/>
-        </w:rPr>
-        <w:fldChar w:fldCharType="end"/>
-      </w:r>
-      <w:bookmarkEnd w:id="16"/>
-      <w:commentRangeEnd w:id="17"/>
+      <w:fldSimple w:instr=" SEQ Figure \* ARABIC ">
+        <w:r>
+          <w:rPr>
+            <w:noProof/>
+          </w:rPr>
+          <w:t>4</w:t>
+        </w:r>
+      </w:fldSimple>
+      <w:bookmarkEnd w:id="17"/>
+      <w:commentRangeEnd w:id="18"/>
       <w:r>
         <w:rPr>
           <w:rStyle w:val="CommentReference"/>
           <w:iCs w:val="0"/>
         </w:rPr>
-        <w:commentReference w:id="17"/>
+        <w:commentReference w:id="18"/>
       </w:r>
       <w:r>
         <w:t xml:space="preserve"> – Area under the ROC curve (AURC) for</w:t>
@@ -5738,32 +6067,19 @@
       <w:pPr>
         <w:pStyle w:val="Caption"/>
       </w:pPr>
-      <w:bookmarkStart w:id="18" w:name="_Ref89494904"/>
+      <w:bookmarkStart w:id="19" w:name="_Ref89494904"/>
       <w:r>
         <w:t xml:space="preserve">Figure </w:t>
       </w:r>
-      <w:r>
-        <w:fldChar w:fldCharType="begin"/>
-      </w:r>
-      <w:r>
-        <w:instrText xml:space="preserve"> SEQ Figure \* ARABIC </w:instrText>
-      </w:r>
-      <w:r>
-        <w:fldChar w:fldCharType="separate"/>
-      </w:r>
-      <w:r>
-        <w:rPr>
-          <w:noProof/>
-        </w:rPr>
-        <w:t>5</w:t>
-      </w:r>
-      <w:r>
-        <w:rPr>
-          <w:noProof/>
-        </w:rPr>
-        <w:fldChar w:fldCharType="end"/>
-      </w:r>
-      <w:bookmarkEnd w:id="18"/>
+      <w:fldSimple w:instr=" SEQ Figure \* ARABIC ">
+        <w:r>
+          <w:rPr>
+            <w:noProof/>
+          </w:rPr>
+          <w:t>5</w:t>
+        </w:r>
+      </w:fldSimple>
+      <w:bookmarkEnd w:id="19"/>
       <w:r>
         <w:t xml:space="preserve"> – </w:t>
       </w:r>
@@ -5851,7 +6167,7 @@
         <w:lastRenderedPageBreak/>
         <w:t>References</w:t>
       </w:r>
-      <w:bookmarkEnd w:id="14"/>
+      <w:bookmarkEnd w:id="15"/>
       <w:proofErr w:type="spellEnd"/>
     </w:p>
     <w:p>
@@ -6880,7 +7196,7 @@
       </w:r>
     </w:p>
   </w:comment>
-  <w:comment w:id="6" w:author="Fatima Pillosu" w:date="2021-12-04T06:59:00Z" w:initials="FMP">
+  <w:comment w:id="6" w:author="Fatima Pillosu" w:date="2021-12-21T10:22:00Z" w:initials="FMP">
     <w:p>
       <w:pPr>
         <w:pStyle w:val="CommentText"/>
@@ -6892,14 +7208,23 @@
         <w:annotationRef/>
       </w:r>
       <w:r>
-        <w:t xml:space="preserve">This contradicts what one would typically expect </w:t>
-      </w:r>
-      <w:r>
-        <w:t>from an increase in forecast predictive skill for shorter lead times. Why is that?</w:t>
+        <w:t xml:space="preserve">It would be good to have a plot that counts how many reports are a hit </w:t>
+      </w:r>
+      <w:r>
+        <w:t>and</w:t>
+      </w:r>
+      <w:r>
+        <w:t xml:space="preserve"> a miss in di</w:t>
+      </w:r>
+      <w:r>
+        <w:t xml:space="preserve">fferent accumulation periods to inform people on the impact of the </w:t>
+      </w:r>
+      <w:r>
+        <w:t>methodology just chosen.</w:t>
       </w:r>
     </w:p>
   </w:comment>
-  <w:comment w:id="7" w:author="Fatima Pillosu" w:date="2021-12-05T07:16:00Z" w:initials="FMP">
+  <w:comment w:id="7" w:author="Fatima Pillosu" w:date="2021-12-04T06:59:00Z" w:initials="FMP">
     <w:p>
       <w:pPr>
         <w:pStyle w:val="CommentText"/>
@@ -6911,14 +7236,14 @@
         <w:annotationRef/>
       </w:r>
       <w:r>
-        <w:t xml:space="preserve">Still looking for appropriate case studies to show in the paper to complement the </w:t>
-      </w:r>
-      <w:r>
-        <w:t xml:space="preserve">picture provided by the general verification. </w:t>
+        <w:t xml:space="preserve">This contradicts what one would typically expect </w:t>
+      </w:r>
+      <w:r>
+        <w:t>from an increase in forecast predictive skill for shorter lead times. Why is that?</w:t>
       </w:r>
     </w:p>
   </w:comment>
-  <w:comment w:id="8" w:author="Fatima Pillosu" w:date="2021-12-05T07:14:00Z" w:initials="FMP">
+  <w:comment w:id="8" w:author="Fatima Pillosu" w:date="2021-12-05T07:16:00Z" w:initials="FMP">
     <w:p>
       <w:pPr>
         <w:pStyle w:val="CommentText"/>
@@ -6930,25 +7255,44 @@
         <w:annotationRef/>
       </w:r>
       <w:r>
-        <w:t>I feel I don’t have</w:t>
-      </w:r>
-      <w:r>
-        <w:t xml:space="preserve"> much to comment on other results. The main discussion (I realise I have a lot to say) regards the overlapping ROC curves in “La Costa”. Is it </w:t>
-      </w:r>
-      <w:r>
-        <w:t xml:space="preserve">wrong to not discuss other aspects of the results or somehow I need to find something to say about the other </w:t>
-      </w:r>
-      <w:proofErr w:type="gramStart"/>
-      <w:r>
-        <w:t>results.</w:t>
-      </w:r>
-      <w:proofErr w:type="gramEnd"/>
-      <w:r>
-        <w:t xml:space="preserve"> </w:t>
+        <w:t xml:space="preserve">Still looking for appropriate case studies to show in the paper to complement the </w:t>
+      </w:r>
+      <w:r>
+        <w:t xml:space="preserve">picture provided by the general verification. </w:t>
       </w:r>
     </w:p>
   </w:comment>
-  <w:comment w:id="9" w:author="Fatima Pillosu" w:date="2021-12-05T07:03:00Z" w:initials="FMP">
+  <w:comment w:id="9" w:author="Fatima Pillosu" w:date="2021-12-05T07:14:00Z" w:initials="FMP">
+    <w:p>
+      <w:pPr>
+        <w:pStyle w:val="CommentText"/>
+      </w:pPr>
+      <w:r>
+        <w:rPr>
+          <w:rStyle w:val="CommentReference"/>
+        </w:rPr>
+        <w:annotationRef/>
+      </w:r>
+      <w:r>
+        <w:t>I feel I don’t have</w:t>
+      </w:r>
+      <w:r>
+        <w:t xml:space="preserve"> much to comment on other results. The main discussion (I realise I have a lot to say) regards the overlapping ROC curves in “La Costa”. Is it </w:t>
+      </w:r>
+      <w:r>
+        <w:t xml:space="preserve">wrong to not discuss other aspects of the results or somehow I need to find something to say about the other </w:t>
+      </w:r>
+      <w:proofErr w:type="gramStart"/>
+      <w:r>
+        <w:t>results.</w:t>
+      </w:r>
+      <w:proofErr w:type="gramEnd"/>
+      <w:r>
+        <w:t xml:space="preserve"> </w:t>
+      </w:r>
+    </w:p>
+  </w:comment>
+  <w:comment w:id="10" w:author="Fatima Pillosu" w:date="2021-12-05T07:03:00Z" w:initials="FMP">
     <w:p>
       <w:pPr>
         <w:pStyle w:val="CommentText"/>
@@ -7112,7 +7456,7 @@
       </w:r>
     </w:p>
   </w:comment>
-  <w:comment w:id="10" w:author="Fatima Pillosu" w:date="2021-12-05T06:42:00Z" w:initials="FMP">
+  <w:comment w:id="11" w:author="Fatima Pillosu" w:date="2021-12-05T06:42:00Z" w:initials="FMP">
     <w:p>
       <w:pPr>
         <w:pStyle w:val="CommentText"/>
@@ -7147,7 +7491,7 @@
       </w:r>
     </w:p>
   </w:comment>
-  <w:comment w:id="11" w:author="Fatima Pillosu" w:date="2021-12-05T06:58:00Z" w:initials="FMP">
+  <w:comment w:id="12" w:author="Fatima Pillosu" w:date="2021-12-05T06:58:00Z" w:initials="FMP">
     <w:p>
       <w:pPr>
         <w:pStyle w:val="CommentText"/>
@@ -7163,7 +7507,7 @@
       </w:r>
     </w:p>
   </w:comment>
-  <w:comment w:id="12" w:author="Fatima Pillosu" w:date="2021-12-05T07:21:00Z" w:initials="FMP">
+  <w:comment w:id="13" w:author="Fatima Pillosu" w:date="2021-12-05T07:21:00Z" w:initials="FMP">
     <w:p>
       <w:pPr>
         <w:pStyle w:val="CommentText"/>
@@ -7179,7 +7523,7 @@
       </w:r>
     </w:p>
   </w:comment>
-  <w:comment w:id="13" w:author="Fatima Pillosu" w:date="2021-12-05T07:27:00Z" w:initials="FMP">
+  <w:comment w:id="14" w:author="Fatima Pillosu" w:date="2021-12-05T07:27:00Z" w:initials="FMP">
     <w:p>
       <w:pPr>
         <w:pStyle w:val="CommentText"/>
@@ -7195,7 +7539,7 @@
       </w:r>
     </w:p>
   </w:comment>
-  <w:comment w:id="17" w:author="Fatima Pillosu" w:date="2021-12-04T07:13:00Z" w:initials="FMP">
+  <w:comment w:id="18" w:author="Fatima Pillosu" w:date="2021-12-04T07:13:00Z" w:initials="FMP">
     <w:p>
       <w:pPr>
         <w:pStyle w:val="CommentText"/>
@@ -7235,6 +7579,7 @@
 <w15:commentsEx xmlns:wpc="http://schemas.microsoft.com/office/word/2010/wordprocessingCanvas" xmlns:cx="http://schemas.microsoft.com/office/drawing/2014/chartex" xmlns:cx1="http://schemas.microsoft.com/office/drawing/2015/9/8/chartex" xmlns:cx2="http://schemas.microsoft.com/office/drawing/2015/10/21/chartex" xmlns:cx3="http://schemas.microsoft.com/office/drawing/2016/5/9/chartex" xmlns:cx4="http://schemas.microsoft.com/office/drawing/2016/5/10/chartex" xmlns:cx5="http://schemas.microsoft.com/office/drawing/2016/5/11/chartex" xmlns:cx6="http://schemas.microsoft.com/office/drawing/2016/5/12/chartex" xmlns:cx7="http://schemas.microsoft.com/office/drawing/2016/5/13/chartex" xmlns:cx8="http://schemas.microsoft.com/office/drawing/2016/5/14/chartex" xmlns:mc="http://schemas.openxmlformats.org/markup-compatibility/2006" xmlns:aink="http://schemas.microsoft.com/office/drawing/2016/ink" xmlns:am3d="http://schemas.microsoft.com/office/drawing/2017/model3d" xmlns:o="urn:schemas-microsoft-com:office:office" xmlns:r="http://schemas.openxmlformats.org/officeDocument/2006/relationships" xmlns:m="http://schemas.openxmlformats.org/officeDocument/2006/math" xmlns:v="urn:schemas-microsoft-com:vml" xmlns:wp14="http://schemas.microsoft.com/office/word/2010/wordprocessingDrawing" xmlns:wp="http://schemas.openxmlformats.org/drawingml/2006/wordprocessingDrawing" xmlns:w10="urn:schemas-microsoft-com:office:word" xmlns:w="http://schemas.openxmlformats.org/wordprocessingml/2006/main" xmlns:w14="http://schemas.microsoft.com/office/word/2010/wordml" xmlns:w15="http://schemas.microsoft.com/office/word/2012/wordml" xmlns:w16cex="http://schemas.microsoft.com/office/word/2018/wordml/cex" xmlns:w16cid="http://schemas.microsoft.com/office/word/2016/wordml/cid" xmlns:w16="http://schemas.microsoft.com/office/word/2018/wordml" xmlns:w16se="http://schemas.microsoft.com/office/word/2015/wordml/symex" xmlns:wpg="http://schemas.microsoft.com/office/word/2010/wordprocessingGroup" xmlns:wpi="http://schemas.microsoft.com/office/word/2010/wordprocessingInk" xmlns:wne="http://schemas.microsoft.com/office/word/2006/wordml" xmlns:wps="http://schemas.microsoft.com/office/word/2010/wordprocessingShape" mc:Ignorable="w14 w15 w16se w16cid w16 w16cex wp14">
   <w15:commentEx w15:paraId="3F2D81F6" w15:done="0"/>
   <w15:commentEx w15:paraId="0C2AD0E0" w15:done="0"/>
+  <w15:commentEx w15:paraId="6CC1EBB7" w15:done="0"/>
   <w15:commentEx w15:paraId="024B9CDC" w15:done="0"/>
   <w15:commentEx w15:paraId="12596E5E" w15:done="0"/>
   <w15:commentEx w15:paraId="49301DF4" w15:done="0"/>
@@ -7251,6 +7596,7 @@
 <w16cex:commentsExtensible xmlns:wpc="http://schemas.microsoft.com/office/word/2010/wordprocessingCanvas" xmlns:cx="http://schemas.microsoft.com/office/drawing/2014/chartex" xmlns:cx1="http://schemas.microsoft.com/office/drawing/2015/9/8/chartex" xmlns:cx2="http://schemas.microsoft.com/office/drawing/2015/10/21/chartex" xmlns:cx3="http://schemas.microsoft.com/office/drawing/2016/5/9/chartex" xmlns:cx4="http://schemas.microsoft.com/office/drawing/2016/5/10/chartex" xmlns:cx5="http://schemas.microsoft.com/office/drawing/2016/5/11/chartex" xmlns:cx6="http://schemas.microsoft.com/office/drawing/2016/5/12/chartex" xmlns:cx7="http://schemas.microsoft.com/office/drawing/2016/5/13/chartex" xmlns:cx8="http://schemas.microsoft.com/office/drawing/2016/5/14/chartex" xmlns:mc="http://schemas.openxmlformats.org/markup-compatibility/2006" xmlns:aink="http://schemas.microsoft.com/office/drawing/2016/ink" xmlns:am3d="http://schemas.microsoft.com/office/drawing/2017/model3d" xmlns:o="urn:schemas-microsoft-com:office:office" xmlns:r="http://schemas.openxmlformats.org/officeDocument/2006/relationships" xmlns:m="http://schemas.openxmlformats.org/officeDocument/2006/math" xmlns:v="urn:schemas-microsoft-com:vml" xmlns:wp14="http://schemas.microsoft.com/office/word/2010/wordprocessingDrawing" xmlns:wp="http://schemas.openxmlformats.org/drawingml/2006/wordprocessingDrawing" xmlns:w10="urn:schemas-microsoft-com:office:word" xmlns:w="http://schemas.openxmlformats.org/wordprocessingml/2006/main" xmlns:w14="http://schemas.microsoft.com/office/word/2010/wordml" xmlns:w15="http://schemas.microsoft.com/office/word/2012/wordml" xmlns:w16cex="http://schemas.microsoft.com/office/word/2018/wordml/cex" xmlns:w16cid="http://schemas.microsoft.com/office/word/2016/wordml/cid" xmlns:w16="http://schemas.microsoft.com/office/word/2018/wordml" xmlns:w16se="http://schemas.microsoft.com/office/word/2015/wordml/symex" xmlns:wpg="http://schemas.microsoft.com/office/word/2010/wordprocessingGroup" xmlns:wpi="http://schemas.microsoft.com/office/word/2010/wordprocessingInk" xmlns:wne="http://schemas.microsoft.com/office/word/2006/wordml" xmlns:wps="http://schemas.microsoft.com/office/word/2010/wordprocessingShape" mc:Ignorable="w14 w15 w16se w16cid w16 w16cex wp14">
   <w16cex:commentExtensible w16cex:durableId="2540FC69" w16cex:dateUtc="2021-11-18T16:23:00Z"/>
   <w16cex:commentExtensible w16cex:durableId="2556EAEB" w16cex:dateUtc="2021-12-05T07:38:00Z"/>
+  <w16cex:commentExtensible w16cex:durableId="256C295D" w16cex:dateUtc="2021-12-21T10:22:00Z"/>
   <w16cex:commentExtensible w16cex:durableId="25559060" w16cex:dateUtc="2021-12-04T06:59:00Z"/>
   <w16cex:commentExtensible w16cex:durableId="2556E5D8" w16cex:dateUtc="2021-12-05T07:16:00Z"/>
   <w16cex:commentExtensible w16cex:durableId="2556E54F" w16cex:dateUtc="2021-12-05T07:14:00Z"/>
@@ -7267,6 +7613,7 @@
 <w16cid:commentsIds xmlns:wpc="http://schemas.microsoft.com/office/word/2010/wordprocessingCanvas" xmlns:cx="http://schemas.microsoft.com/office/drawing/2014/chartex" xmlns:cx1="http://schemas.microsoft.com/office/drawing/2015/9/8/chartex" xmlns:cx2="http://schemas.microsoft.com/office/drawing/2015/10/21/chartex" xmlns:cx3="http://schemas.microsoft.com/office/drawing/2016/5/9/chartex" xmlns:cx4="http://schemas.microsoft.com/office/drawing/2016/5/10/chartex" xmlns:cx5="http://schemas.microsoft.com/office/drawing/2016/5/11/chartex" xmlns:cx6="http://schemas.microsoft.com/office/drawing/2016/5/12/chartex" xmlns:cx7="http://schemas.microsoft.com/office/drawing/2016/5/13/chartex" xmlns:cx8="http://schemas.microsoft.com/office/drawing/2016/5/14/chartex" xmlns:mc="http://schemas.openxmlformats.org/markup-compatibility/2006" xmlns:aink="http://schemas.microsoft.com/office/drawing/2016/ink" xmlns:am3d="http://schemas.microsoft.com/office/drawing/2017/model3d" xmlns:o="urn:schemas-microsoft-com:office:office" xmlns:r="http://schemas.openxmlformats.org/officeDocument/2006/relationships" xmlns:m="http://schemas.openxmlformats.org/officeDocument/2006/math" xmlns:v="urn:schemas-microsoft-com:vml" xmlns:wp14="http://schemas.microsoft.com/office/word/2010/wordprocessingDrawing" xmlns:wp="http://schemas.openxmlformats.org/drawingml/2006/wordprocessingDrawing" xmlns:w10="urn:schemas-microsoft-com:office:word" xmlns:w="http://schemas.openxmlformats.org/wordprocessingml/2006/main" xmlns:w14="http://schemas.microsoft.com/office/word/2010/wordml" xmlns:w15="http://schemas.microsoft.com/office/word/2012/wordml" xmlns:w16cex="http://schemas.microsoft.com/office/word/2018/wordml/cex" xmlns:w16cid="http://schemas.microsoft.com/office/word/2016/wordml/cid" xmlns:w16="http://schemas.microsoft.com/office/word/2018/wordml" xmlns:w16se="http://schemas.microsoft.com/office/word/2015/wordml/symex" xmlns:wpg="http://schemas.microsoft.com/office/word/2010/wordprocessingGroup" xmlns:wpi="http://schemas.microsoft.com/office/word/2010/wordprocessingInk" xmlns:wne="http://schemas.microsoft.com/office/word/2006/wordml" xmlns:wps="http://schemas.microsoft.com/office/word/2010/wordprocessingShape" mc:Ignorable="w14 w15 w16se w16cid w16 w16cex wp14">
   <w16cid:commentId w16cid:paraId="3F2D81F6" w16cid:durableId="2540FC69"/>
   <w16cid:commentId w16cid:paraId="0C2AD0E0" w16cid:durableId="2556EAEB"/>
+  <w16cid:commentId w16cid:paraId="6CC1EBB7" w16cid:durableId="256C295D"/>
   <w16cid:commentId w16cid:paraId="024B9CDC" w16cid:durableId="25559060"/>
   <w16cid:commentId w16cid:paraId="12596E5E" w16cid:durableId="2556E5D8"/>
   <w16cid:commentId w16cid:paraId="49301DF4" w16cid:durableId="2556E54F"/>
@@ -12420,9 +12767,9 @@
     <w:name w:val="Caption Table"/>
     <w:basedOn w:val="Caption"/>
     <w:qFormat/>
-    <w:rsid w:val="00A71C9A"/>
+    <w:rsid w:val="0029748D"/>
     <w:pPr>
-      <w:spacing w:before="240" w:after="0"/>
+      <w:spacing w:before="240" w:after="120"/>
       <w:ind w:firstLine="284"/>
     </w:pPr>
     <w:rPr>
@@ -12835,7 +13182,12 @@
 </file>
 
 <file path=customXml/item1.xml><?xml version="1.0" encoding="utf-8"?>
-<b:Sources xmlns:b="http://schemas.openxmlformats.org/officeDocument/2006/bibliography" xmlns="http://schemas.openxmlformats.org/officeDocument/2006/bibliography" SelectedStyle="\APASixthEditionOfficeOnline.xsl" StyleName="APA" Version="6"/>
+<?mso-contentType ?>
+<FormTemplates xmlns="http://schemas.microsoft.com/sharepoint/v3/contenttype/forms">
+  <Display>DocumentLibraryForm</Display>
+  <Edit>DocumentLibraryForm</Edit>
+  <New>DocumentLibraryForm</New>
+</FormTemplates>
 </file>
 
 <file path=customXml/item2.xml><?xml version="1.0" encoding="utf-8"?>
@@ -13056,12 +13408,7 @@
 </file>
 
 <file path=customXml/item3.xml><?xml version="1.0" encoding="utf-8"?>
-<?mso-contentType ?>
-<FormTemplates xmlns="http://schemas.microsoft.com/sharepoint/v3/contenttype/forms">
-  <Display>DocumentLibraryForm</Display>
-  <Edit>DocumentLibraryForm</Edit>
-  <New>DocumentLibraryForm</New>
-</FormTemplates>
+<b:Sources xmlns:b="http://schemas.openxmlformats.org/officeDocument/2006/bibliography" xmlns="http://schemas.openxmlformats.org/officeDocument/2006/bibliography" SelectedStyle="\APASixthEditionOfficeOnline.xsl" StyleName="APA" Version="6"/>
 </file>
 
 <file path=customXml/item4.xml><?xml version="1.0" encoding="utf-8"?>
@@ -13071,9 +13418,9 @@
 </file>
 
 <file path=customXml/itemProps1.xml><?xml version="1.0" encoding="utf-8"?>
-<ds:datastoreItem xmlns:ds="http://schemas.openxmlformats.org/officeDocument/2006/customXml" ds:itemID="{82150D7D-CCB6-314A-9B82-96ADB6C57348}">
+<ds:datastoreItem xmlns:ds="http://schemas.openxmlformats.org/officeDocument/2006/customXml" ds:itemID="{4D7FEE78-E1BC-4CE2-99DC-B7D8792FB163}">
   <ds:schemaRefs>
-    <ds:schemaRef ds:uri="http://schemas.openxmlformats.org/officeDocument/2006/bibliography"/>
+    <ds:schemaRef ds:uri="http://schemas.microsoft.com/sharepoint/v3/contenttype/forms"/>
   </ds:schemaRefs>
 </ds:datastoreItem>
 </file>
@@ -13098,9 +13445,9 @@
 </file>
 
 <file path=customXml/itemProps3.xml><?xml version="1.0" encoding="utf-8"?>
-<ds:datastoreItem xmlns:ds="http://schemas.openxmlformats.org/officeDocument/2006/customXml" ds:itemID="{4D7FEE78-E1BC-4CE2-99DC-B7D8792FB163}">
+<ds:datastoreItem xmlns:ds="http://schemas.openxmlformats.org/officeDocument/2006/customXml" ds:itemID="{82150D7D-CCB6-314A-9B82-96ADB6C57348}">
   <ds:schemaRefs>
-    <ds:schemaRef ds:uri="http://schemas.microsoft.com/sharepoint/v3/contenttype/forms"/>
+    <ds:schemaRef ds:uri="http://schemas.openxmlformats.org/officeDocument/2006/bibliography"/>
   </ds:schemaRefs>
 </ds:datastoreItem>
 </file>

</xml_diff>

<commit_message>
Added tables and text about the description of the flod reports used for rainfall thresholds and verification
</commit_message>
<xml_diff>
--- a/Manuscript/Manuscript.docx
+++ b/Manuscript/Manuscript.docx
@@ -1548,15 +1548,7 @@
         <w:t xml:space="preserve"> </w:t>
       </w:r>
       <w:r>
-        <w:t xml:space="preserve">this tropical Atlantic SSTA mode and coupled ITCZ displacements upon precipitation anomalies ex- tends even as far west as the eastern Andes of Ecuador. The Pacific influence on this mode, however, cannot be completely ruled </w:t>
-      </w:r>
-      <w:proofErr w:type="gramStart"/>
-      <w:r>
-        <w:t>out, since</w:t>
-      </w:r>
-      <w:proofErr w:type="gramEnd"/>
-      <w:r>
-        <w:t xml:space="preserve"> Pacific El</w:t>
+        <w:t>this tropical Atlantic SSTA mode and coupled ITCZ displacements upon precipitation anomalies ex- tends even as far west as the eastern Andes of Ecuador. The Pacific influence on this mode, however, cannot be completely ruled out, since Pacific El</w:t>
       </w:r>
       <w:r>
         <w:t xml:space="preserve"> </w:t>
@@ -2006,29 +1998,77 @@
           <w:rFonts w:cstheme="minorBidi"/>
         </w:rPr>
       </w:pPr>
-      <w:r>
+      <w:bookmarkStart w:id="4" w:name="_Ref90989947"/>
+      <w:r>
+        <w:rPr>
+          <w:b/>
+          <w:bCs/>
+        </w:rPr>
         <w:t xml:space="preserve">Table </w:t>
       </w:r>
       <w:r>
+        <w:rPr>
+          <w:b/>
+          <w:bCs/>
+        </w:rPr>
         <w:fldChar w:fldCharType="begin"/>
       </w:r>
       <w:r>
+        <w:rPr>
+          <w:b/>
+          <w:bCs/>
+        </w:rPr>
         <w:instrText xml:space="preserve"> SEQ Table \* ARABIC </w:instrText>
       </w:r>
       <w:r>
+        <w:rPr>
+          <w:b/>
+          <w:bCs/>
+        </w:rPr>
         <w:fldChar w:fldCharType="separate"/>
       </w:r>
       <w:r>
         <w:rPr>
+          <w:b/>
+          <w:bCs/>
           <w:noProof/>
         </w:rPr>
         <w:t>1</w:t>
       </w:r>
       <w:r>
+        <w:rPr>
+          <w:b/>
+          <w:bCs/>
+        </w:rPr>
         <w:fldChar w:fldCharType="end"/>
       </w:r>
-      <w:r>
-        <w:t xml:space="preserve"> – The first column of the table shows the number of total flood reports in the database in 2019 and 2020. The second column shows the number of reports eliminated from the database because the reports did not contain the location of the report in lat/lon coordinates, or the reports did not contain the date and time in which the flood event happened.</w:t>
+      <w:bookmarkEnd w:id="4"/>
+      <w:r>
+        <w:t xml:space="preserve"> – </w:t>
+      </w:r>
+      <w:r>
+        <w:t>N</w:t>
+      </w:r>
+      <w:r>
+        <w:t xml:space="preserve">umber of </w:t>
+      </w:r>
+      <w:r>
+        <w:t>all</w:t>
+      </w:r>
+      <w:r>
+        <w:t xml:space="preserve"> flood reports in the database in 2019 and 2020</w:t>
+      </w:r>
+      <w:r>
+        <w:t xml:space="preserve"> (i.e., flood reports with EFFCI&gt;=1)</w:t>
+      </w:r>
+      <w:r>
+        <w:t>. The second column</w:t>
+      </w:r>
+      <w:r>
+        <w:t xml:space="preserve"> of the table</w:t>
+      </w:r>
+      <w:r>
+        <w:t xml:space="preserve"> shows the number of reports eliminated from the database because the reports did not contain the location of the report in lat/lon coordinates, or the reports did not contain the date and time in which the flood event happened.</w:t>
       </w:r>
     </w:p>
     <w:tbl>
@@ -2050,6 +2090,7 @@
         <w:gridCol w:w="851"/>
         <w:gridCol w:w="1417"/>
         <w:gridCol w:w="1701"/>
+        <w:gridCol w:w="1701"/>
       </w:tblGrid>
       <w:tr>
         <w:trPr>
@@ -2109,7 +2150,7 @@
                 <w:b/>
                 <w:bCs/>
               </w:rPr>
-              <w:t xml:space="preserve">N. of total flood </w:t>
+              <w:t xml:space="preserve">N. of flood </w:t>
             </w:r>
             <w:r>
               <w:rPr>
@@ -2118,6 +2159,14 @@
                 <w:bCs/>
               </w:rPr>
               <w:t>reports</w:t>
+            </w:r>
+            <w:r>
+              <w:rPr>
+                <w:rFonts w:cstheme="minorHAnsi"/>
+                <w:b/>
+                <w:bCs/>
+              </w:rPr>
+              <w:t xml:space="preserve"> (EFFCI&gt;=1)</w:t>
             </w:r>
           </w:p>
         </w:tc>
@@ -2146,7 +2195,51 @@
                 <w:b/>
                 <w:bCs/>
               </w:rPr>
-              <w:t>N. of eliminated flood reports</w:t>
+              <w:t xml:space="preserve">N. of flood reports </w:t>
+            </w:r>
+            <w:r>
+              <w:rPr>
+                <w:rFonts w:cstheme="minorHAnsi"/>
+                <w:b/>
+                <w:bCs/>
+              </w:rPr>
+              <w:t>eliminated</w:t>
+            </w:r>
+          </w:p>
+        </w:tc>
+        <w:tc>
+          <w:tcPr>
+            <w:tcW w:w="1701" w:type="dxa"/>
+            <w:tcBorders>
+              <w:bottom w:val="single" w:sz="4" w:space="0" w:color="auto"/>
+            </w:tcBorders>
+            <w:shd w:val="clear" w:color="auto" w:fill="BFBFBF" w:themeFill="background1" w:themeFillShade="BF"/>
+          </w:tcPr>
+          <w:p>
+            <w:pPr>
+              <w:ind w:firstLine="0"/>
+              <w:jc w:val="center"/>
+              <w:rPr>
+                <w:rFonts w:cstheme="minorHAnsi"/>
+                <w:b/>
+                <w:bCs/>
+              </w:rPr>
+            </w:pPr>
+            <w:r>
+              <w:rPr>
+                <w:rFonts w:cstheme="minorHAnsi"/>
+                <w:b/>
+                <w:bCs/>
+              </w:rPr>
+              <w:t xml:space="preserve">N. of flood reports </w:t>
+            </w:r>
+            <w:r>
+              <w:rPr>
+                <w:rFonts w:cstheme="minorHAnsi"/>
+                <w:b/>
+                <w:bCs/>
+              </w:rPr>
+              <w:t>retained</w:t>
             </w:r>
           </w:p>
         </w:tc>
@@ -2227,6 +2320,29 @@
             </w:r>
           </w:p>
         </w:tc>
+        <w:tc>
+          <w:tcPr>
+            <w:tcW w:w="1701" w:type="dxa"/>
+            <w:tcBorders>
+              <w:top w:val="single" w:sz="4" w:space="0" w:color="auto"/>
+            </w:tcBorders>
+          </w:tcPr>
+          <w:p>
+            <w:pPr>
+              <w:ind w:firstLine="0"/>
+              <w:jc w:val="center"/>
+              <w:rPr>
+                <w:rFonts w:cstheme="minorHAnsi"/>
+              </w:rPr>
+            </w:pPr>
+            <w:r>
+              <w:rPr>
+                <w:rFonts w:cstheme="minorHAnsi"/>
+              </w:rPr>
+              <w:t>297</w:t>
+            </w:r>
+          </w:p>
+        </w:tc>
       </w:tr>
       <w:tr>
         <w:trPr>
@@ -2298,14 +2414,2084 @@
             </w:r>
           </w:p>
         </w:tc>
+        <w:tc>
+          <w:tcPr>
+            <w:tcW w:w="1701" w:type="dxa"/>
+            <w:shd w:val="clear" w:color="auto" w:fill="D9D9D9" w:themeFill="background1" w:themeFillShade="D9"/>
+          </w:tcPr>
+          <w:p>
+            <w:pPr>
+              <w:ind w:firstLine="0"/>
+              <w:jc w:val="center"/>
+              <w:rPr>
+                <w:rFonts w:cstheme="minorHAnsi"/>
+              </w:rPr>
+            </w:pPr>
+            <w:r>
+              <w:rPr>
+                <w:rFonts w:cstheme="minorHAnsi"/>
+              </w:rPr>
+              <w:t>190</w:t>
+            </w:r>
+          </w:p>
+        </w:tc>
       </w:tr>
     </w:tbl>
-    <w:p/>
     <w:p>
       <w:pPr>
+        <w:pStyle w:val="CaptionTable"/>
+      </w:pPr>
+      <w:bookmarkStart w:id="5" w:name="_Ref90991496"/>
+      <w:r>
+        <w:rPr>
+          <w:b/>
+          <w:bCs/>
+        </w:rPr>
+        <w:t xml:space="preserve">Table </w:t>
+      </w:r>
+      <w:r>
+        <w:rPr>
+          <w:b/>
+          <w:bCs/>
+        </w:rPr>
+        <w:fldChar w:fldCharType="begin"/>
+      </w:r>
+      <w:r>
+        <w:rPr>
+          <w:b/>
+          <w:bCs/>
+        </w:rPr>
+        <w:instrText xml:space="preserve"> SEQ Table \* ARABIC </w:instrText>
+      </w:r>
+      <w:r>
+        <w:rPr>
+          <w:b/>
+          <w:bCs/>
+        </w:rPr>
+        <w:fldChar w:fldCharType="separate"/>
+      </w:r>
+      <w:r>
+        <w:rPr>
+          <w:b/>
+          <w:bCs/>
+          <w:noProof/>
+        </w:rPr>
+        <w:t>2</w:t>
+      </w:r>
+      <w:r>
+        <w:rPr>
+          <w:b/>
+          <w:bCs/>
+        </w:rPr>
+        <w:fldChar w:fldCharType="end"/>
+      </w:r>
+      <w:bookmarkEnd w:id="5"/>
+      <w:r>
+        <w:t xml:space="preserve"> – Number of flood reports for 2019 and 2020</w:t>
+      </w:r>
+      <w:r>
+        <w:t>,</w:t>
+      </w:r>
+      <w:r>
+        <w:t xml:space="preserve"> </w:t>
+      </w:r>
+      <w:r>
+        <w:t>in</w:t>
+      </w:r>
+      <w:r>
+        <w:t xml:space="preserve"> each region</w:t>
+      </w:r>
+      <w:r>
+        <w:t>,</w:t>
+      </w:r>
+      <w:r>
+        <w:t xml:space="preserve"> and </w:t>
+      </w:r>
+      <w:r>
+        <w:t>for EFFCI</w:t>
+      </w:r>
+      <w:r>
+        <w:t>&gt;=1 (first group), EFFCI&gt;=6 (second group), and EFFCI&gt;=10 (third group)</w:t>
+      </w:r>
+      <w:r>
+        <w:t>.</w:t>
+      </w:r>
+      <w:r>
+        <w:t xml:space="preserve"> The percentages within parenthesis for the reports with EFFCI&gt;=6 and EFFCI&gt;=10 </w:t>
+      </w:r>
+      <w:r>
+        <w:t xml:space="preserve">represent the reduction in percent of the number of flood reports compared to the number of flood reports </w:t>
+      </w:r>
+      <w:r>
+        <w:t>with EFFCI&gt;=1</w:t>
+      </w:r>
+      <w:r>
+        <w:t xml:space="preserve">, </w:t>
+      </w:r>
+      <w:r>
+        <w:t xml:space="preserve">which correspond to the total number of flood reports in the </w:t>
+      </w:r>
+      <w:r>
+        <w:t xml:space="preserve">correspondent year (see </w:t>
+      </w:r>
+      <w:r>
+        <w:fldChar w:fldCharType="begin"/>
+      </w:r>
+      <w:r>
+        <w:instrText xml:space="preserve"> REF _Ref90989947 \h </w:instrText>
+      </w:r>
+      <w:r>
+        <w:instrText xml:space="preserve"> \* MERGEFORMAT </w:instrText>
+      </w:r>
+      <w:r>
+        <w:fldChar w:fldCharType="separate"/>
+      </w:r>
+      <w:r>
+        <w:t xml:space="preserve">Table </w:t>
+      </w:r>
+      <w:r>
+        <w:rPr>
+          <w:noProof/>
+        </w:rPr>
+        <w:t>1</w:t>
+      </w:r>
+      <w:r>
+        <w:fldChar w:fldCharType="end"/>
+      </w:r>
+      <w:r>
+        <w:t>)</w:t>
+      </w:r>
+      <w:r>
+        <w:t>.</w:t>
+      </w:r>
+    </w:p>
+    <w:tbl>
+      <w:tblPr>
+        <w:tblStyle w:val="TableGrid"/>
+        <w:tblW w:w="0" w:type="auto"/>
+        <w:jc w:val="center"/>
+        <w:tblBorders>
+          <w:top w:val="none" w:sz="0" w:space="0" w:color="auto"/>
+          <w:left w:val="none" w:sz="0" w:space="0" w:color="auto"/>
+          <w:bottom w:val="none" w:sz="0" w:space="0" w:color="auto"/>
+          <w:right w:val="none" w:sz="0" w:space="0" w:color="auto"/>
+          <w:insideH w:val="none" w:sz="0" w:space="0" w:color="auto"/>
+          <w:insideV w:val="none" w:sz="0" w:space="0" w:color="auto"/>
+        </w:tblBorders>
+        <w:tblLayout w:type="fixed"/>
+        <w:tblLook w:val="04A0" w:firstRow="1" w:lastRow="0" w:firstColumn="1" w:lastColumn="0" w:noHBand="0" w:noVBand="1"/>
+      </w:tblPr>
+      <w:tblGrid>
+        <w:gridCol w:w="743"/>
+        <w:gridCol w:w="585"/>
+        <w:gridCol w:w="647"/>
+        <w:gridCol w:w="723"/>
+        <w:gridCol w:w="563"/>
+        <w:gridCol w:w="708"/>
+        <w:gridCol w:w="709"/>
+        <w:gridCol w:w="851"/>
+        <w:gridCol w:w="708"/>
+        <w:gridCol w:w="945"/>
+        <w:gridCol w:w="709"/>
+        <w:gridCol w:w="851"/>
+        <w:gridCol w:w="992"/>
+        <w:gridCol w:w="47"/>
+      </w:tblGrid>
+      <w:tr>
+        <w:trPr>
+          <w:jc w:val="center"/>
+        </w:trPr>
+        <w:tc>
+          <w:tcPr>
+            <w:tcW w:w="743" w:type="dxa"/>
+            <w:tcBorders>
+              <w:right w:val="single" w:sz="4" w:space="0" w:color="auto"/>
+            </w:tcBorders>
+            <w:shd w:val="clear" w:color="auto" w:fill="BFBFBF" w:themeFill="background1" w:themeFillShade="BF"/>
+            <w:vAlign w:val="center"/>
+          </w:tcPr>
+          <w:p>
+            <w:pPr>
+              <w:ind w:firstLine="0"/>
+              <w:jc w:val="center"/>
+              <w:rPr>
+                <w:rFonts w:cstheme="minorHAnsi"/>
+                <w:b/>
+                <w:bCs/>
+                <w:sz w:val="16"/>
+                <w:szCs w:val="16"/>
+              </w:rPr>
+            </w:pPr>
+          </w:p>
+        </w:tc>
+        <w:tc>
+          <w:tcPr>
+            <w:tcW w:w="2518" w:type="dxa"/>
+            <w:gridSpan w:val="4"/>
+            <w:tcBorders>
+              <w:left w:val="single" w:sz="4" w:space="0" w:color="auto"/>
+              <w:right w:val="single" w:sz="4" w:space="0" w:color="auto"/>
+            </w:tcBorders>
+            <w:shd w:val="clear" w:color="auto" w:fill="BFBFBF" w:themeFill="background1" w:themeFillShade="BF"/>
+            <w:vAlign w:val="center"/>
+          </w:tcPr>
+          <w:p>
+            <w:pPr>
+              <w:ind w:firstLine="0"/>
+              <w:jc w:val="center"/>
+              <w:rPr>
+                <w:rFonts w:cstheme="minorHAnsi"/>
+                <w:b/>
+                <w:bCs/>
+                <w:sz w:val="16"/>
+                <w:szCs w:val="16"/>
+              </w:rPr>
+            </w:pPr>
+            <w:r>
+              <w:rPr>
+                <w:rFonts w:cstheme="minorHAnsi"/>
+                <w:b/>
+                <w:bCs/>
+                <w:sz w:val="16"/>
+                <w:szCs w:val="16"/>
+              </w:rPr>
+              <w:t xml:space="preserve">N. of flood reports with </w:t>
+            </w:r>
+            <w:r>
+              <w:rPr>
+                <w:rFonts w:cstheme="minorHAnsi"/>
+                <w:b/>
+                <w:bCs/>
+                <w:sz w:val="16"/>
+                <w:szCs w:val="16"/>
+              </w:rPr>
+              <w:t>EFFCI&gt;=1</w:t>
+            </w:r>
+          </w:p>
+        </w:tc>
+        <w:tc>
+          <w:tcPr>
+            <w:tcW w:w="2976" w:type="dxa"/>
+            <w:gridSpan w:val="4"/>
+            <w:tcBorders>
+              <w:left w:val="single" w:sz="4" w:space="0" w:color="auto"/>
+              <w:right w:val="single" w:sz="4" w:space="0" w:color="auto"/>
+            </w:tcBorders>
+            <w:shd w:val="clear" w:color="auto" w:fill="BFBFBF" w:themeFill="background1" w:themeFillShade="BF"/>
+            <w:vAlign w:val="center"/>
+          </w:tcPr>
+          <w:p>
+            <w:pPr>
+              <w:ind w:firstLine="0"/>
+              <w:jc w:val="center"/>
+              <w:rPr>
+                <w:rFonts w:cstheme="minorHAnsi"/>
+                <w:b/>
+                <w:bCs/>
+                <w:sz w:val="16"/>
+                <w:szCs w:val="16"/>
+              </w:rPr>
+            </w:pPr>
+            <w:r>
+              <w:rPr>
+                <w:rFonts w:cstheme="minorHAnsi"/>
+                <w:b/>
+                <w:bCs/>
+                <w:sz w:val="16"/>
+                <w:szCs w:val="16"/>
+              </w:rPr>
+              <w:t xml:space="preserve">N. of flood reports with </w:t>
+            </w:r>
+            <w:r>
+              <w:rPr>
+                <w:rFonts w:cstheme="minorHAnsi"/>
+                <w:b/>
+                <w:bCs/>
+                <w:sz w:val="16"/>
+                <w:szCs w:val="16"/>
+              </w:rPr>
+              <w:t>EFFCI&gt;=</w:t>
+            </w:r>
+            <w:r>
+              <w:rPr>
+                <w:rFonts w:cstheme="minorHAnsi"/>
+                <w:b/>
+                <w:bCs/>
+                <w:sz w:val="16"/>
+                <w:szCs w:val="16"/>
+              </w:rPr>
+              <w:t>6</w:t>
+            </w:r>
+          </w:p>
+        </w:tc>
+        <w:tc>
+          <w:tcPr>
+            <w:tcW w:w="3544" w:type="dxa"/>
+            <w:gridSpan w:val="5"/>
+            <w:tcBorders>
+              <w:left w:val="single" w:sz="4" w:space="0" w:color="auto"/>
+            </w:tcBorders>
+            <w:shd w:val="clear" w:color="auto" w:fill="BFBFBF" w:themeFill="background1" w:themeFillShade="BF"/>
+            <w:vAlign w:val="center"/>
+          </w:tcPr>
+          <w:p>
+            <w:pPr>
+              <w:ind w:firstLine="0"/>
+              <w:jc w:val="center"/>
+              <w:rPr>
+                <w:rFonts w:cstheme="minorHAnsi"/>
+                <w:b/>
+                <w:bCs/>
+                <w:sz w:val="16"/>
+                <w:szCs w:val="16"/>
+              </w:rPr>
+            </w:pPr>
+            <w:r>
+              <w:rPr>
+                <w:rFonts w:cstheme="minorHAnsi"/>
+                <w:b/>
+                <w:bCs/>
+                <w:sz w:val="16"/>
+                <w:szCs w:val="16"/>
+              </w:rPr>
+              <w:t xml:space="preserve">N. of flood reports with </w:t>
+            </w:r>
+            <w:r>
+              <w:rPr>
+                <w:rFonts w:cstheme="minorHAnsi"/>
+                <w:b/>
+                <w:bCs/>
+                <w:sz w:val="16"/>
+                <w:szCs w:val="16"/>
+              </w:rPr>
+              <w:t>EFFCI&gt;=1</w:t>
+            </w:r>
+            <w:r>
+              <w:rPr>
+                <w:rFonts w:cstheme="minorHAnsi"/>
+                <w:b/>
+                <w:bCs/>
+                <w:sz w:val="16"/>
+                <w:szCs w:val="16"/>
+              </w:rPr>
+              <w:t>0</w:t>
+            </w:r>
+          </w:p>
+        </w:tc>
+      </w:tr>
+      <w:tr>
+        <w:trPr>
+          <w:gridAfter w:val="1"/>
+          <w:wAfter w:w="47" w:type="dxa"/>
+          <w:jc w:val="center"/>
+        </w:trPr>
+        <w:tc>
+          <w:tcPr>
+            <w:tcW w:w="743" w:type="dxa"/>
+            <w:tcBorders>
+              <w:right w:val="single" w:sz="4" w:space="0" w:color="auto"/>
+            </w:tcBorders>
+            <w:shd w:val="clear" w:color="auto" w:fill="auto"/>
+            <w:vAlign w:val="center"/>
+          </w:tcPr>
+          <w:p>
+            <w:pPr>
+              <w:ind w:firstLine="0"/>
+              <w:jc w:val="center"/>
+              <w:rPr>
+                <w:rFonts w:cstheme="minorHAnsi"/>
+                <w:b/>
+                <w:bCs/>
+                <w:sz w:val="16"/>
+                <w:szCs w:val="16"/>
+              </w:rPr>
+            </w:pPr>
+            <w:r>
+              <w:rPr>
+                <w:rFonts w:cstheme="minorHAnsi"/>
+                <w:b/>
+                <w:bCs/>
+                <w:sz w:val="16"/>
+                <w:szCs w:val="16"/>
+              </w:rPr>
+              <w:t>Region/</w:t>
+            </w:r>
+          </w:p>
+          <w:p>
+            <w:pPr>
+              <w:ind w:firstLine="0"/>
+              <w:jc w:val="center"/>
+              <w:rPr>
+                <w:rFonts w:cstheme="minorHAnsi"/>
+                <w:sz w:val="16"/>
+                <w:szCs w:val="16"/>
+              </w:rPr>
+            </w:pPr>
+            <w:r>
+              <w:rPr>
+                <w:rFonts w:cstheme="minorHAnsi"/>
+                <w:b/>
+                <w:bCs/>
+                <w:sz w:val="16"/>
+                <w:szCs w:val="16"/>
+              </w:rPr>
+              <w:t>Year</w:t>
+            </w:r>
+          </w:p>
+        </w:tc>
+        <w:tc>
+          <w:tcPr>
+            <w:tcW w:w="585" w:type="dxa"/>
+            <w:tcBorders>
+              <w:left w:val="single" w:sz="4" w:space="0" w:color="auto"/>
+            </w:tcBorders>
+            <w:shd w:val="clear" w:color="auto" w:fill="auto"/>
+            <w:vAlign w:val="center"/>
+          </w:tcPr>
+          <w:p>
+            <w:pPr>
+              <w:ind w:firstLine="0"/>
+              <w:jc w:val="center"/>
+              <w:rPr>
+                <w:rFonts w:cstheme="minorHAnsi"/>
+                <w:b/>
+                <w:bCs/>
+                <w:sz w:val="16"/>
+                <w:szCs w:val="16"/>
+              </w:rPr>
+            </w:pPr>
+            <w:r>
+              <w:rPr>
+                <w:rFonts w:cstheme="minorHAnsi"/>
+                <w:b/>
+                <w:bCs/>
+                <w:sz w:val="16"/>
+                <w:szCs w:val="16"/>
+              </w:rPr>
+              <w:t>Costa</w:t>
+            </w:r>
+          </w:p>
+        </w:tc>
+        <w:tc>
+          <w:tcPr>
+            <w:tcW w:w="647" w:type="dxa"/>
+            <w:shd w:val="clear" w:color="auto" w:fill="auto"/>
+            <w:vAlign w:val="center"/>
+          </w:tcPr>
+          <w:p>
+            <w:pPr>
+              <w:ind w:firstLine="0"/>
+              <w:jc w:val="center"/>
+              <w:rPr>
+                <w:rFonts w:cstheme="minorHAnsi"/>
+                <w:b/>
+                <w:bCs/>
+                <w:sz w:val="16"/>
+                <w:szCs w:val="16"/>
+              </w:rPr>
+            </w:pPr>
+            <w:r>
+              <w:rPr>
+                <w:rFonts w:cstheme="minorHAnsi"/>
+                <w:b/>
+                <w:bCs/>
+                <w:sz w:val="16"/>
+                <w:szCs w:val="16"/>
+              </w:rPr>
+              <w:t>Sierra</w:t>
+            </w:r>
+          </w:p>
+        </w:tc>
+        <w:tc>
+          <w:tcPr>
+            <w:tcW w:w="723" w:type="dxa"/>
+            <w:shd w:val="clear" w:color="auto" w:fill="auto"/>
+            <w:vAlign w:val="center"/>
+          </w:tcPr>
+          <w:p>
+            <w:pPr>
+              <w:ind w:firstLine="0"/>
+              <w:jc w:val="center"/>
+              <w:rPr>
+                <w:rFonts w:cstheme="minorHAnsi"/>
+                <w:b/>
+                <w:bCs/>
+                <w:sz w:val="16"/>
+                <w:szCs w:val="16"/>
+              </w:rPr>
+            </w:pPr>
+            <w:r>
+              <w:rPr>
+                <w:rFonts w:cstheme="minorHAnsi"/>
+                <w:b/>
+                <w:bCs/>
+                <w:sz w:val="16"/>
+                <w:szCs w:val="16"/>
+              </w:rPr>
+              <w:t>Oriente</w:t>
+            </w:r>
+          </w:p>
+        </w:tc>
+        <w:tc>
+          <w:tcPr>
+            <w:tcW w:w="563" w:type="dxa"/>
+            <w:tcBorders>
+              <w:right w:val="single" w:sz="4" w:space="0" w:color="auto"/>
+            </w:tcBorders>
+            <w:shd w:val="clear" w:color="auto" w:fill="auto"/>
+            <w:vAlign w:val="center"/>
+          </w:tcPr>
+          <w:p>
+            <w:pPr>
+              <w:ind w:firstLine="0"/>
+              <w:jc w:val="center"/>
+              <w:rPr>
+                <w:rFonts w:cstheme="minorHAnsi"/>
+                <w:b/>
+                <w:bCs/>
+                <w:sz w:val="16"/>
+                <w:szCs w:val="16"/>
+              </w:rPr>
+            </w:pPr>
+            <w:r>
+              <w:rPr>
+                <w:rFonts w:cstheme="minorHAnsi"/>
+                <w:b/>
+                <w:bCs/>
+                <w:sz w:val="16"/>
+                <w:szCs w:val="16"/>
+              </w:rPr>
+              <w:t>All</w:t>
+            </w:r>
+          </w:p>
+        </w:tc>
+        <w:tc>
+          <w:tcPr>
+            <w:tcW w:w="708" w:type="dxa"/>
+            <w:tcBorders>
+              <w:left w:val="single" w:sz="4" w:space="0" w:color="auto"/>
+            </w:tcBorders>
+            <w:shd w:val="clear" w:color="auto" w:fill="auto"/>
+            <w:vAlign w:val="center"/>
+          </w:tcPr>
+          <w:p>
+            <w:pPr>
+              <w:ind w:firstLine="0"/>
+              <w:jc w:val="center"/>
+              <w:rPr>
+                <w:rFonts w:cstheme="minorHAnsi"/>
+                <w:b/>
+                <w:bCs/>
+                <w:sz w:val="16"/>
+                <w:szCs w:val="16"/>
+              </w:rPr>
+            </w:pPr>
+            <w:r>
+              <w:rPr>
+                <w:rFonts w:cstheme="minorHAnsi"/>
+                <w:b/>
+                <w:bCs/>
+                <w:sz w:val="16"/>
+                <w:szCs w:val="16"/>
+              </w:rPr>
+              <w:t>Costa</w:t>
+            </w:r>
+          </w:p>
+        </w:tc>
+        <w:tc>
+          <w:tcPr>
+            <w:tcW w:w="709" w:type="dxa"/>
+            <w:shd w:val="clear" w:color="auto" w:fill="auto"/>
+            <w:vAlign w:val="center"/>
+          </w:tcPr>
+          <w:p>
+            <w:pPr>
+              <w:ind w:firstLine="0"/>
+              <w:jc w:val="center"/>
+              <w:rPr>
+                <w:rFonts w:cstheme="minorHAnsi"/>
+                <w:b/>
+                <w:bCs/>
+                <w:sz w:val="16"/>
+                <w:szCs w:val="16"/>
+              </w:rPr>
+            </w:pPr>
+            <w:r>
+              <w:rPr>
+                <w:rFonts w:cstheme="minorHAnsi"/>
+                <w:b/>
+                <w:bCs/>
+                <w:sz w:val="16"/>
+                <w:szCs w:val="16"/>
+              </w:rPr>
+              <w:t>Sierra</w:t>
+            </w:r>
+          </w:p>
+        </w:tc>
+        <w:tc>
+          <w:tcPr>
+            <w:tcW w:w="851" w:type="dxa"/>
+            <w:shd w:val="clear" w:color="auto" w:fill="auto"/>
+            <w:vAlign w:val="center"/>
+          </w:tcPr>
+          <w:p>
+            <w:pPr>
+              <w:ind w:firstLine="0"/>
+              <w:jc w:val="center"/>
+              <w:rPr>
+                <w:rFonts w:cstheme="minorHAnsi"/>
+                <w:b/>
+                <w:bCs/>
+                <w:sz w:val="16"/>
+                <w:szCs w:val="16"/>
+              </w:rPr>
+            </w:pPr>
+            <w:r>
+              <w:rPr>
+                <w:rFonts w:cstheme="minorHAnsi"/>
+                <w:b/>
+                <w:bCs/>
+                <w:sz w:val="16"/>
+                <w:szCs w:val="16"/>
+              </w:rPr>
+              <w:t>Oriente</w:t>
+            </w:r>
+          </w:p>
+        </w:tc>
+        <w:tc>
+          <w:tcPr>
+            <w:tcW w:w="708" w:type="dxa"/>
+            <w:tcBorders>
+              <w:right w:val="single" w:sz="4" w:space="0" w:color="auto"/>
+            </w:tcBorders>
+            <w:shd w:val="clear" w:color="auto" w:fill="auto"/>
+            <w:vAlign w:val="center"/>
+          </w:tcPr>
+          <w:p>
+            <w:pPr>
+              <w:ind w:firstLine="0"/>
+              <w:jc w:val="center"/>
+              <w:rPr>
+                <w:rFonts w:cstheme="minorHAnsi"/>
+                <w:b/>
+                <w:bCs/>
+                <w:sz w:val="16"/>
+                <w:szCs w:val="16"/>
+              </w:rPr>
+            </w:pPr>
+            <w:r>
+              <w:rPr>
+                <w:rFonts w:cstheme="minorHAnsi"/>
+                <w:b/>
+                <w:bCs/>
+                <w:sz w:val="16"/>
+                <w:szCs w:val="16"/>
+              </w:rPr>
+              <w:t>All</w:t>
+            </w:r>
+          </w:p>
+        </w:tc>
+        <w:tc>
+          <w:tcPr>
+            <w:tcW w:w="945" w:type="dxa"/>
+            <w:tcBorders>
+              <w:left w:val="single" w:sz="4" w:space="0" w:color="auto"/>
+            </w:tcBorders>
+            <w:shd w:val="clear" w:color="auto" w:fill="auto"/>
+            <w:vAlign w:val="center"/>
+          </w:tcPr>
+          <w:p>
+            <w:pPr>
+              <w:ind w:firstLine="0"/>
+              <w:jc w:val="center"/>
+              <w:rPr>
+                <w:rFonts w:cstheme="minorHAnsi"/>
+                <w:b/>
+                <w:bCs/>
+                <w:sz w:val="16"/>
+                <w:szCs w:val="16"/>
+              </w:rPr>
+            </w:pPr>
+            <w:r>
+              <w:rPr>
+                <w:rFonts w:cstheme="minorHAnsi"/>
+                <w:b/>
+                <w:bCs/>
+                <w:sz w:val="16"/>
+                <w:szCs w:val="16"/>
+              </w:rPr>
+              <w:t>Costa</w:t>
+            </w:r>
+          </w:p>
+        </w:tc>
+        <w:tc>
+          <w:tcPr>
+            <w:tcW w:w="709" w:type="dxa"/>
+            <w:shd w:val="clear" w:color="auto" w:fill="auto"/>
+            <w:vAlign w:val="center"/>
+          </w:tcPr>
+          <w:p>
+            <w:pPr>
+              <w:ind w:firstLine="0"/>
+              <w:jc w:val="center"/>
+              <w:rPr>
+                <w:rFonts w:cstheme="minorHAnsi"/>
+                <w:b/>
+                <w:bCs/>
+                <w:sz w:val="16"/>
+                <w:szCs w:val="16"/>
+              </w:rPr>
+            </w:pPr>
+            <w:r>
+              <w:rPr>
+                <w:rFonts w:cstheme="minorHAnsi"/>
+                <w:b/>
+                <w:bCs/>
+                <w:sz w:val="16"/>
+                <w:szCs w:val="16"/>
+              </w:rPr>
+              <w:t>Sierra</w:t>
+            </w:r>
+          </w:p>
+        </w:tc>
+        <w:tc>
+          <w:tcPr>
+            <w:tcW w:w="851" w:type="dxa"/>
+            <w:shd w:val="clear" w:color="auto" w:fill="auto"/>
+            <w:vAlign w:val="center"/>
+          </w:tcPr>
+          <w:p>
+            <w:pPr>
+              <w:ind w:firstLine="0"/>
+              <w:jc w:val="center"/>
+              <w:rPr>
+                <w:rFonts w:cstheme="minorHAnsi"/>
+                <w:b/>
+                <w:bCs/>
+                <w:sz w:val="16"/>
+                <w:szCs w:val="16"/>
+              </w:rPr>
+            </w:pPr>
+            <w:r>
+              <w:rPr>
+                <w:rFonts w:cstheme="minorHAnsi"/>
+                <w:b/>
+                <w:bCs/>
+                <w:sz w:val="16"/>
+                <w:szCs w:val="16"/>
+              </w:rPr>
+              <w:t>Oriente</w:t>
+            </w:r>
+          </w:p>
+        </w:tc>
+        <w:tc>
+          <w:tcPr>
+            <w:tcW w:w="992" w:type="dxa"/>
+            <w:shd w:val="clear" w:color="auto" w:fill="auto"/>
+            <w:vAlign w:val="center"/>
+          </w:tcPr>
+          <w:p>
+            <w:pPr>
+              <w:ind w:firstLine="0"/>
+              <w:jc w:val="center"/>
+              <w:rPr>
+                <w:rFonts w:cstheme="minorHAnsi"/>
+                <w:b/>
+                <w:bCs/>
+                <w:sz w:val="16"/>
+                <w:szCs w:val="16"/>
+              </w:rPr>
+            </w:pPr>
+            <w:r>
+              <w:rPr>
+                <w:rFonts w:cstheme="minorHAnsi"/>
+                <w:b/>
+                <w:bCs/>
+                <w:sz w:val="16"/>
+                <w:szCs w:val="16"/>
+              </w:rPr>
+              <w:t>All</w:t>
+            </w:r>
+          </w:p>
+        </w:tc>
+      </w:tr>
+      <w:tr>
+        <w:trPr>
+          <w:gridAfter w:val="1"/>
+          <w:wAfter w:w="47" w:type="dxa"/>
+          <w:jc w:val="center"/>
+        </w:trPr>
+        <w:tc>
+          <w:tcPr>
+            <w:tcW w:w="743" w:type="dxa"/>
+            <w:tcBorders>
+              <w:right w:val="single" w:sz="4" w:space="0" w:color="auto"/>
+            </w:tcBorders>
+            <w:shd w:val="clear" w:color="auto" w:fill="D9D9D9" w:themeFill="background1" w:themeFillShade="D9"/>
+            <w:vAlign w:val="center"/>
+          </w:tcPr>
+          <w:p>
+            <w:pPr>
+              <w:ind w:firstLine="0"/>
+              <w:jc w:val="center"/>
+              <w:rPr>
+                <w:rFonts w:cstheme="minorHAnsi"/>
+                <w:sz w:val="16"/>
+                <w:szCs w:val="16"/>
+              </w:rPr>
+            </w:pPr>
+            <w:r>
+              <w:rPr>
+                <w:rFonts w:cstheme="minorHAnsi"/>
+                <w:sz w:val="16"/>
+                <w:szCs w:val="16"/>
+              </w:rPr>
+              <w:t>2019</w:t>
+            </w:r>
+          </w:p>
+        </w:tc>
+        <w:tc>
+          <w:tcPr>
+            <w:tcW w:w="585" w:type="dxa"/>
+            <w:tcBorders>
+              <w:left w:val="single" w:sz="4" w:space="0" w:color="auto"/>
+            </w:tcBorders>
+            <w:shd w:val="clear" w:color="auto" w:fill="D9D9D9" w:themeFill="background1" w:themeFillShade="D9"/>
+            <w:vAlign w:val="center"/>
+          </w:tcPr>
+          <w:p>
+            <w:pPr>
+              <w:ind w:firstLine="0"/>
+              <w:jc w:val="center"/>
+              <w:rPr>
+                <w:rFonts w:cstheme="minorHAnsi"/>
+                <w:sz w:val="16"/>
+                <w:szCs w:val="16"/>
+              </w:rPr>
+            </w:pPr>
+            <w:r>
+              <w:rPr>
+                <w:rFonts w:cstheme="minorHAnsi"/>
+                <w:sz w:val="16"/>
+                <w:szCs w:val="16"/>
+              </w:rPr>
+              <w:t>175</w:t>
+            </w:r>
+          </w:p>
+        </w:tc>
+        <w:tc>
+          <w:tcPr>
+            <w:tcW w:w="647" w:type="dxa"/>
+            <w:shd w:val="clear" w:color="auto" w:fill="D9D9D9" w:themeFill="background1" w:themeFillShade="D9"/>
+            <w:vAlign w:val="center"/>
+          </w:tcPr>
+          <w:p>
+            <w:pPr>
+              <w:ind w:firstLine="0"/>
+              <w:jc w:val="center"/>
+              <w:rPr>
+                <w:rFonts w:cstheme="minorHAnsi"/>
+                <w:sz w:val="16"/>
+                <w:szCs w:val="16"/>
+              </w:rPr>
+            </w:pPr>
+            <w:r>
+              <w:rPr>
+                <w:rFonts w:cstheme="minorHAnsi"/>
+                <w:sz w:val="16"/>
+                <w:szCs w:val="16"/>
+              </w:rPr>
+              <w:t>114</w:t>
+            </w:r>
+          </w:p>
+        </w:tc>
+        <w:tc>
+          <w:tcPr>
+            <w:tcW w:w="723" w:type="dxa"/>
+            <w:shd w:val="clear" w:color="auto" w:fill="D9D9D9" w:themeFill="background1" w:themeFillShade="D9"/>
+            <w:vAlign w:val="center"/>
+          </w:tcPr>
+          <w:p>
+            <w:pPr>
+              <w:ind w:firstLine="0"/>
+              <w:jc w:val="center"/>
+              <w:rPr>
+                <w:rFonts w:cstheme="minorHAnsi"/>
+                <w:sz w:val="16"/>
+                <w:szCs w:val="16"/>
+              </w:rPr>
+            </w:pPr>
+            <w:r>
+              <w:rPr>
+                <w:rFonts w:cstheme="minorHAnsi"/>
+                <w:sz w:val="16"/>
+                <w:szCs w:val="16"/>
+              </w:rPr>
+              <w:t>8</w:t>
+            </w:r>
+          </w:p>
+        </w:tc>
+        <w:tc>
+          <w:tcPr>
+            <w:tcW w:w="563" w:type="dxa"/>
+            <w:tcBorders>
+              <w:right w:val="single" w:sz="4" w:space="0" w:color="auto"/>
+            </w:tcBorders>
+            <w:shd w:val="clear" w:color="auto" w:fill="D9D9D9" w:themeFill="background1" w:themeFillShade="D9"/>
+            <w:vAlign w:val="center"/>
+          </w:tcPr>
+          <w:p>
+            <w:pPr>
+              <w:ind w:firstLine="0"/>
+              <w:jc w:val="center"/>
+              <w:rPr>
+                <w:rFonts w:cstheme="minorHAnsi"/>
+                <w:sz w:val="16"/>
+                <w:szCs w:val="16"/>
+              </w:rPr>
+            </w:pPr>
+            <w:r>
+              <w:rPr>
+                <w:rFonts w:cstheme="minorHAnsi"/>
+                <w:sz w:val="16"/>
+                <w:szCs w:val="16"/>
+              </w:rPr>
+              <w:t>297</w:t>
+            </w:r>
+          </w:p>
+        </w:tc>
+        <w:tc>
+          <w:tcPr>
+            <w:tcW w:w="708" w:type="dxa"/>
+            <w:tcBorders>
+              <w:left w:val="single" w:sz="4" w:space="0" w:color="auto"/>
+            </w:tcBorders>
+            <w:shd w:val="clear" w:color="auto" w:fill="D9D9D9" w:themeFill="background1" w:themeFillShade="D9"/>
+            <w:vAlign w:val="center"/>
+          </w:tcPr>
+          <w:p>
+            <w:pPr>
+              <w:ind w:firstLine="0"/>
+              <w:jc w:val="center"/>
+              <w:rPr>
+                <w:rFonts w:cstheme="minorHAnsi"/>
+                <w:sz w:val="16"/>
+                <w:szCs w:val="16"/>
+              </w:rPr>
+            </w:pPr>
+            <w:r>
+              <w:rPr>
+                <w:rFonts w:cstheme="minorHAnsi"/>
+                <w:sz w:val="16"/>
+                <w:szCs w:val="16"/>
+              </w:rPr>
+              <w:t>92</w:t>
+            </w:r>
+            <w:r>
+              <w:rPr>
+                <w:rFonts w:cstheme="minorHAnsi"/>
+                <w:sz w:val="16"/>
+                <w:szCs w:val="16"/>
+              </w:rPr>
+              <w:t xml:space="preserve"> </w:t>
+            </w:r>
+          </w:p>
+          <w:p>
+            <w:pPr>
+              <w:ind w:firstLine="0"/>
+              <w:jc w:val="center"/>
+              <w:rPr>
+                <w:rFonts w:cstheme="minorHAnsi"/>
+                <w:sz w:val="16"/>
+                <w:szCs w:val="16"/>
+              </w:rPr>
+            </w:pPr>
+            <w:r>
+              <w:rPr>
+                <w:rFonts w:cstheme="minorHAnsi"/>
+                <w:sz w:val="16"/>
+                <w:szCs w:val="16"/>
+              </w:rPr>
+              <w:t>(-47%)</w:t>
+            </w:r>
+          </w:p>
+        </w:tc>
+        <w:tc>
+          <w:tcPr>
+            <w:tcW w:w="709" w:type="dxa"/>
+            <w:shd w:val="clear" w:color="auto" w:fill="D9D9D9" w:themeFill="background1" w:themeFillShade="D9"/>
+            <w:vAlign w:val="center"/>
+          </w:tcPr>
+          <w:p>
+            <w:pPr>
+              <w:ind w:firstLine="0"/>
+              <w:jc w:val="center"/>
+              <w:rPr>
+                <w:rFonts w:cstheme="minorHAnsi"/>
+                <w:sz w:val="16"/>
+                <w:szCs w:val="16"/>
+              </w:rPr>
+            </w:pPr>
+            <w:r>
+              <w:rPr>
+                <w:rFonts w:cstheme="minorHAnsi"/>
+                <w:sz w:val="16"/>
+                <w:szCs w:val="16"/>
+              </w:rPr>
+              <w:t>101</w:t>
+            </w:r>
+            <w:r>
+              <w:rPr>
+                <w:rFonts w:cstheme="minorHAnsi"/>
+                <w:sz w:val="16"/>
+                <w:szCs w:val="16"/>
+              </w:rPr>
+              <w:t xml:space="preserve"> </w:t>
+            </w:r>
+          </w:p>
+          <w:p>
+            <w:pPr>
+              <w:ind w:firstLine="0"/>
+              <w:jc w:val="center"/>
+              <w:rPr>
+                <w:rFonts w:cstheme="minorHAnsi"/>
+                <w:sz w:val="16"/>
+                <w:szCs w:val="16"/>
+              </w:rPr>
+            </w:pPr>
+            <w:r>
+              <w:rPr>
+                <w:rFonts w:cstheme="minorHAnsi"/>
+                <w:sz w:val="16"/>
+                <w:szCs w:val="16"/>
+              </w:rPr>
+              <w:t>(-12%)</w:t>
+            </w:r>
+          </w:p>
+        </w:tc>
+        <w:tc>
+          <w:tcPr>
+            <w:tcW w:w="851" w:type="dxa"/>
+            <w:shd w:val="clear" w:color="auto" w:fill="D9D9D9" w:themeFill="background1" w:themeFillShade="D9"/>
+            <w:vAlign w:val="center"/>
+          </w:tcPr>
+          <w:p>
+            <w:pPr>
+              <w:ind w:firstLine="0"/>
+              <w:jc w:val="center"/>
+              <w:rPr>
+                <w:rFonts w:cstheme="minorHAnsi"/>
+                <w:sz w:val="16"/>
+                <w:szCs w:val="16"/>
+              </w:rPr>
+            </w:pPr>
+            <w:r>
+              <w:rPr>
+                <w:rFonts w:cstheme="minorHAnsi"/>
+                <w:sz w:val="16"/>
+                <w:szCs w:val="16"/>
+              </w:rPr>
+              <w:t>0</w:t>
+            </w:r>
+            <w:r>
+              <w:rPr>
+                <w:rFonts w:cstheme="minorHAnsi"/>
+                <w:sz w:val="16"/>
+                <w:szCs w:val="16"/>
+              </w:rPr>
+              <w:t xml:space="preserve"> </w:t>
+            </w:r>
+          </w:p>
+          <w:p>
+            <w:pPr>
+              <w:ind w:firstLine="0"/>
+              <w:jc w:val="center"/>
+              <w:rPr>
+                <w:rFonts w:cstheme="minorHAnsi"/>
+                <w:sz w:val="16"/>
+                <w:szCs w:val="16"/>
+              </w:rPr>
+            </w:pPr>
+            <w:r>
+              <w:rPr>
+                <w:rFonts w:cstheme="minorHAnsi"/>
+                <w:sz w:val="16"/>
+                <w:szCs w:val="16"/>
+              </w:rPr>
+              <w:t>(-100%)</w:t>
+            </w:r>
+          </w:p>
+        </w:tc>
+        <w:tc>
+          <w:tcPr>
+            <w:tcW w:w="708" w:type="dxa"/>
+            <w:tcBorders>
+              <w:right w:val="single" w:sz="4" w:space="0" w:color="auto"/>
+            </w:tcBorders>
+            <w:shd w:val="clear" w:color="auto" w:fill="D9D9D9" w:themeFill="background1" w:themeFillShade="D9"/>
+            <w:vAlign w:val="center"/>
+          </w:tcPr>
+          <w:p>
+            <w:pPr>
+              <w:ind w:firstLine="0"/>
+              <w:jc w:val="center"/>
+              <w:rPr>
+                <w:rFonts w:cstheme="minorHAnsi"/>
+                <w:sz w:val="16"/>
+                <w:szCs w:val="16"/>
+              </w:rPr>
+            </w:pPr>
+            <w:r>
+              <w:rPr>
+                <w:rFonts w:cstheme="minorHAnsi"/>
+                <w:sz w:val="16"/>
+                <w:szCs w:val="16"/>
+              </w:rPr>
+              <w:t>193</w:t>
+            </w:r>
+            <w:r>
+              <w:rPr>
+                <w:rFonts w:cstheme="minorHAnsi"/>
+                <w:sz w:val="16"/>
+                <w:szCs w:val="16"/>
+              </w:rPr>
+              <w:t xml:space="preserve"> </w:t>
+            </w:r>
+          </w:p>
+          <w:p>
+            <w:pPr>
+              <w:ind w:firstLine="0"/>
+              <w:jc w:val="center"/>
+              <w:rPr>
+                <w:rFonts w:cstheme="minorHAnsi"/>
+                <w:sz w:val="16"/>
+                <w:szCs w:val="16"/>
+              </w:rPr>
+            </w:pPr>
+            <w:r>
+              <w:rPr>
+                <w:rFonts w:cstheme="minorHAnsi"/>
+                <w:sz w:val="16"/>
+                <w:szCs w:val="16"/>
+              </w:rPr>
+              <w:t>(-35%)</w:t>
+            </w:r>
+          </w:p>
+        </w:tc>
+        <w:tc>
+          <w:tcPr>
+            <w:tcW w:w="945" w:type="dxa"/>
+            <w:tcBorders>
+              <w:left w:val="single" w:sz="4" w:space="0" w:color="auto"/>
+            </w:tcBorders>
+            <w:shd w:val="clear" w:color="auto" w:fill="D9D9D9" w:themeFill="background1" w:themeFillShade="D9"/>
+            <w:vAlign w:val="center"/>
+          </w:tcPr>
+          <w:p>
+            <w:pPr>
+              <w:ind w:firstLine="0"/>
+              <w:jc w:val="center"/>
+              <w:rPr>
+                <w:rFonts w:cstheme="minorHAnsi"/>
+                <w:sz w:val="16"/>
+                <w:szCs w:val="16"/>
+              </w:rPr>
+            </w:pPr>
+            <w:r>
+              <w:rPr>
+                <w:rFonts w:cstheme="minorHAnsi"/>
+                <w:sz w:val="16"/>
+                <w:szCs w:val="16"/>
+              </w:rPr>
+              <w:t>18</w:t>
+            </w:r>
+          </w:p>
+          <w:p>
+            <w:pPr>
+              <w:ind w:firstLine="0"/>
+              <w:jc w:val="center"/>
+              <w:rPr>
+                <w:rFonts w:cstheme="minorHAnsi"/>
+                <w:sz w:val="16"/>
+                <w:szCs w:val="16"/>
+              </w:rPr>
+            </w:pPr>
+            <w:r>
+              <w:rPr>
+                <w:rFonts w:cstheme="minorHAnsi"/>
+                <w:sz w:val="16"/>
+                <w:szCs w:val="16"/>
+              </w:rPr>
+              <w:t>(-</w:t>
+            </w:r>
+            <w:r>
+              <w:rPr>
+                <w:rFonts w:cstheme="minorHAnsi"/>
+                <w:sz w:val="16"/>
+                <w:szCs w:val="16"/>
+              </w:rPr>
+              <w:t>90</w:t>
+            </w:r>
+            <w:r>
+              <w:rPr>
+                <w:rFonts w:cstheme="minorHAnsi"/>
+                <w:sz w:val="16"/>
+                <w:szCs w:val="16"/>
+              </w:rPr>
+              <w:t xml:space="preserve"> %)</w:t>
+            </w:r>
+          </w:p>
+        </w:tc>
+        <w:tc>
+          <w:tcPr>
+            <w:tcW w:w="709" w:type="dxa"/>
+            <w:shd w:val="clear" w:color="auto" w:fill="D9D9D9" w:themeFill="background1" w:themeFillShade="D9"/>
+            <w:vAlign w:val="center"/>
+          </w:tcPr>
+          <w:p>
+            <w:pPr>
+              <w:ind w:firstLine="0"/>
+              <w:jc w:val="center"/>
+              <w:rPr>
+                <w:rFonts w:cstheme="minorHAnsi"/>
+                <w:sz w:val="16"/>
+                <w:szCs w:val="16"/>
+              </w:rPr>
+            </w:pPr>
+            <w:r>
+              <w:rPr>
+                <w:rFonts w:cstheme="minorHAnsi"/>
+                <w:sz w:val="16"/>
+                <w:szCs w:val="16"/>
+              </w:rPr>
+              <w:t>33</w:t>
+            </w:r>
+          </w:p>
+          <w:p>
+            <w:pPr>
+              <w:ind w:firstLine="0"/>
+              <w:jc w:val="center"/>
+              <w:rPr>
+                <w:rFonts w:cstheme="minorHAnsi"/>
+                <w:sz w:val="16"/>
+                <w:szCs w:val="16"/>
+              </w:rPr>
+            </w:pPr>
+            <w:r>
+              <w:rPr>
+                <w:rFonts w:cstheme="minorHAnsi"/>
+                <w:sz w:val="16"/>
+                <w:szCs w:val="16"/>
+              </w:rPr>
+              <w:t>(-</w:t>
+            </w:r>
+            <w:r>
+              <w:rPr>
+                <w:rFonts w:cstheme="minorHAnsi"/>
+                <w:sz w:val="16"/>
+                <w:szCs w:val="16"/>
+              </w:rPr>
+              <w:t>71</w:t>
+            </w:r>
+            <w:r>
+              <w:rPr>
+                <w:rFonts w:cstheme="minorHAnsi"/>
+                <w:sz w:val="16"/>
+                <w:szCs w:val="16"/>
+              </w:rPr>
+              <w:t xml:space="preserve"> %)</w:t>
+            </w:r>
+          </w:p>
+        </w:tc>
+        <w:tc>
+          <w:tcPr>
+            <w:tcW w:w="851" w:type="dxa"/>
+            <w:shd w:val="clear" w:color="auto" w:fill="D9D9D9" w:themeFill="background1" w:themeFillShade="D9"/>
+            <w:vAlign w:val="center"/>
+          </w:tcPr>
+          <w:p>
+            <w:pPr>
+              <w:ind w:firstLine="0"/>
+              <w:jc w:val="center"/>
+              <w:rPr>
+                <w:rFonts w:cstheme="minorHAnsi"/>
+                <w:sz w:val="16"/>
+                <w:szCs w:val="16"/>
+              </w:rPr>
+            </w:pPr>
+            <w:r>
+              <w:rPr>
+                <w:rFonts w:cstheme="minorHAnsi"/>
+                <w:sz w:val="16"/>
+                <w:szCs w:val="16"/>
+              </w:rPr>
+              <w:t>0</w:t>
+            </w:r>
+          </w:p>
+          <w:p>
+            <w:pPr>
+              <w:ind w:firstLine="0"/>
+              <w:jc w:val="center"/>
+              <w:rPr>
+                <w:rFonts w:cstheme="minorHAnsi"/>
+                <w:sz w:val="16"/>
+                <w:szCs w:val="16"/>
+              </w:rPr>
+            </w:pPr>
+            <w:r>
+              <w:rPr>
+                <w:rFonts w:cstheme="minorHAnsi"/>
+                <w:sz w:val="16"/>
+                <w:szCs w:val="16"/>
+              </w:rPr>
+              <w:t>(-</w:t>
+            </w:r>
+            <w:r>
+              <w:rPr>
+                <w:rFonts w:cstheme="minorHAnsi"/>
+                <w:sz w:val="16"/>
+                <w:szCs w:val="16"/>
+              </w:rPr>
+              <w:t>100</w:t>
+            </w:r>
+            <w:r>
+              <w:rPr>
+                <w:rFonts w:cstheme="minorHAnsi"/>
+                <w:sz w:val="16"/>
+                <w:szCs w:val="16"/>
+              </w:rPr>
+              <w:t xml:space="preserve"> %)</w:t>
+            </w:r>
+          </w:p>
+        </w:tc>
+        <w:tc>
+          <w:tcPr>
+            <w:tcW w:w="992" w:type="dxa"/>
+            <w:shd w:val="clear" w:color="auto" w:fill="D9D9D9" w:themeFill="background1" w:themeFillShade="D9"/>
+            <w:vAlign w:val="center"/>
+          </w:tcPr>
+          <w:p>
+            <w:pPr>
+              <w:ind w:firstLine="0"/>
+              <w:jc w:val="center"/>
+              <w:rPr>
+                <w:rFonts w:cstheme="minorHAnsi"/>
+                <w:sz w:val="16"/>
+                <w:szCs w:val="16"/>
+              </w:rPr>
+            </w:pPr>
+            <w:r>
+              <w:rPr>
+                <w:rFonts w:cstheme="minorHAnsi"/>
+                <w:sz w:val="16"/>
+                <w:szCs w:val="16"/>
+              </w:rPr>
+              <w:t>51</w:t>
+            </w:r>
+          </w:p>
+          <w:p>
+            <w:pPr>
+              <w:ind w:firstLine="0"/>
+              <w:jc w:val="center"/>
+              <w:rPr>
+                <w:rFonts w:cstheme="minorHAnsi"/>
+                <w:sz w:val="16"/>
+                <w:szCs w:val="16"/>
+              </w:rPr>
+            </w:pPr>
+            <w:r>
+              <w:rPr>
+                <w:rFonts w:cstheme="minorHAnsi"/>
+                <w:sz w:val="16"/>
+                <w:szCs w:val="16"/>
+              </w:rPr>
+              <w:t>(-</w:t>
+            </w:r>
+            <w:r>
+              <w:rPr>
+                <w:rFonts w:cstheme="minorHAnsi"/>
+                <w:sz w:val="16"/>
+                <w:szCs w:val="16"/>
+              </w:rPr>
+              <w:t>83</w:t>
+            </w:r>
+            <w:r>
+              <w:rPr>
+                <w:rFonts w:cstheme="minorHAnsi"/>
+                <w:sz w:val="16"/>
+                <w:szCs w:val="16"/>
+              </w:rPr>
+              <w:t xml:space="preserve"> %)</w:t>
+            </w:r>
+          </w:p>
+        </w:tc>
+      </w:tr>
+      <w:tr>
+        <w:trPr>
+          <w:gridAfter w:val="1"/>
+          <w:wAfter w:w="47" w:type="dxa"/>
+          <w:jc w:val="center"/>
+        </w:trPr>
+        <w:tc>
+          <w:tcPr>
+            <w:tcW w:w="743" w:type="dxa"/>
+            <w:tcBorders>
+              <w:right w:val="single" w:sz="4" w:space="0" w:color="auto"/>
+            </w:tcBorders>
+            <w:shd w:val="clear" w:color="auto" w:fill="auto"/>
+            <w:vAlign w:val="center"/>
+          </w:tcPr>
+          <w:p>
+            <w:pPr>
+              <w:ind w:firstLine="0"/>
+              <w:jc w:val="center"/>
+              <w:rPr>
+                <w:rFonts w:cstheme="minorHAnsi"/>
+                <w:sz w:val="16"/>
+                <w:szCs w:val="16"/>
+              </w:rPr>
+            </w:pPr>
+            <w:r>
+              <w:rPr>
+                <w:rFonts w:cstheme="minorHAnsi"/>
+                <w:sz w:val="16"/>
+                <w:szCs w:val="16"/>
+              </w:rPr>
+              <w:t>2020</w:t>
+            </w:r>
+          </w:p>
+        </w:tc>
+        <w:tc>
+          <w:tcPr>
+            <w:tcW w:w="585" w:type="dxa"/>
+            <w:tcBorders>
+              <w:left w:val="single" w:sz="4" w:space="0" w:color="auto"/>
+            </w:tcBorders>
+            <w:shd w:val="clear" w:color="auto" w:fill="auto"/>
+            <w:vAlign w:val="center"/>
+          </w:tcPr>
+          <w:p>
+            <w:pPr>
+              <w:ind w:firstLine="0"/>
+              <w:jc w:val="center"/>
+              <w:rPr>
+                <w:rFonts w:cstheme="minorHAnsi"/>
+                <w:sz w:val="16"/>
+                <w:szCs w:val="16"/>
+              </w:rPr>
+            </w:pPr>
+            <w:r>
+              <w:rPr>
+                <w:rFonts w:cstheme="minorHAnsi"/>
+                <w:sz w:val="16"/>
+                <w:szCs w:val="16"/>
+              </w:rPr>
+              <w:t>91</w:t>
+            </w:r>
+          </w:p>
+        </w:tc>
+        <w:tc>
+          <w:tcPr>
+            <w:tcW w:w="647" w:type="dxa"/>
+            <w:shd w:val="clear" w:color="auto" w:fill="auto"/>
+            <w:vAlign w:val="center"/>
+          </w:tcPr>
+          <w:p>
+            <w:pPr>
+              <w:ind w:firstLine="0"/>
+              <w:jc w:val="center"/>
+              <w:rPr>
+                <w:rFonts w:cstheme="minorHAnsi"/>
+                <w:sz w:val="16"/>
+                <w:szCs w:val="16"/>
+              </w:rPr>
+            </w:pPr>
+            <w:r>
+              <w:rPr>
+                <w:rFonts w:cstheme="minorHAnsi"/>
+                <w:sz w:val="16"/>
+                <w:szCs w:val="16"/>
+              </w:rPr>
+              <w:t>88</w:t>
+            </w:r>
+          </w:p>
+        </w:tc>
+        <w:tc>
+          <w:tcPr>
+            <w:tcW w:w="723" w:type="dxa"/>
+            <w:shd w:val="clear" w:color="auto" w:fill="auto"/>
+            <w:vAlign w:val="center"/>
+          </w:tcPr>
+          <w:p>
+            <w:pPr>
+              <w:ind w:firstLine="0"/>
+              <w:jc w:val="center"/>
+              <w:rPr>
+                <w:rFonts w:cstheme="minorHAnsi"/>
+                <w:sz w:val="16"/>
+                <w:szCs w:val="16"/>
+              </w:rPr>
+            </w:pPr>
+            <w:r>
+              <w:rPr>
+                <w:rFonts w:cstheme="minorHAnsi"/>
+                <w:sz w:val="16"/>
+                <w:szCs w:val="16"/>
+              </w:rPr>
+              <w:t>11</w:t>
+            </w:r>
+          </w:p>
+        </w:tc>
+        <w:tc>
+          <w:tcPr>
+            <w:tcW w:w="563" w:type="dxa"/>
+            <w:tcBorders>
+              <w:right w:val="single" w:sz="4" w:space="0" w:color="auto"/>
+            </w:tcBorders>
+            <w:shd w:val="clear" w:color="auto" w:fill="auto"/>
+            <w:vAlign w:val="center"/>
+          </w:tcPr>
+          <w:p>
+            <w:pPr>
+              <w:ind w:firstLine="0"/>
+              <w:jc w:val="center"/>
+              <w:rPr>
+                <w:rFonts w:cstheme="minorHAnsi"/>
+                <w:sz w:val="16"/>
+                <w:szCs w:val="16"/>
+              </w:rPr>
+            </w:pPr>
+            <w:r>
+              <w:rPr>
+                <w:rFonts w:cstheme="minorHAnsi"/>
+                <w:sz w:val="16"/>
+                <w:szCs w:val="16"/>
+              </w:rPr>
+              <w:t>190</w:t>
+            </w:r>
+          </w:p>
+        </w:tc>
+        <w:tc>
+          <w:tcPr>
+            <w:tcW w:w="708" w:type="dxa"/>
+            <w:tcBorders>
+              <w:left w:val="single" w:sz="4" w:space="0" w:color="auto"/>
+            </w:tcBorders>
+            <w:shd w:val="clear" w:color="auto" w:fill="auto"/>
+            <w:vAlign w:val="center"/>
+          </w:tcPr>
+          <w:p>
+            <w:pPr>
+              <w:ind w:firstLine="0"/>
+              <w:jc w:val="center"/>
+              <w:rPr>
+                <w:rFonts w:cstheme="minorHAnsi"/>
+                <w:sz w:val="16"/>
+                <w:szCs w:val="16"/>
+              </w:rPr>
+            </w:pPr>
+            <w:r>
+              <w:rPr>
+                <w:rFonts w:cstheme="minorHAnsi"/>
+                <w:sz w:val="16"/>
+                <w:szCs w:val="16"/>
+              </w:rPr>
+              <w:t>48</w:t>
+            </w:r>
+            <w:r>
+              <w:rPr>
+                <w:rFonts w:cstheme="minorHAnsi"/>
+                <w:sz w:val="16"/>
+                <w:szCs w:val="16"/>
+              </w:rPr>
+              <w:t xml:space="preserve"> </w:t>
+            </w:r>
+          </w:p>
+          <w:p>
+            <w:pPr>
+              <w:ind w:firstLine="0"/>
+              <w:jc w:val="center"/>
+              <w:rPr>
+                <w:rFonts w:cstheme="minorHAnsi"/>
+                <w:sz w:val="16"/>
+                <w:szCs w:val="16"/>
+              </w:rPr>
+            </w:pPr>
+            <w:r>
+              <w:rPr>
+                <w:rFonts w:cstheme="minorHAnsi"/>
+                <w:sz w:val="16"/>
+                <w:szCs w:val="16"/>
+              </w:rPr>
+              <w:t>(</w:t>
+            </w:r>
+            <w:r>
+              <w:rPr>
+                <w:rFonts w:cstheme="minorHAnsi"/>
+                <w:sz w:val="16"/>
+                <w:szCs w:val="16"/>
+              </w:rPr>
+              <w:t>-47%</w:t>
+            </w:r>
+            <w:r>
+              <w:rPr>
+                <w:rFonts w:cstheme="minorHAnsi"/>
+                <w:sz w:val="16"/>
+                <w:szCs w:val="16"/>
+              </w:rPr>
+              <w:t>)</w:t>
+            </w:r>
+          </w:p>
+        </w:tc>
+        <w:tc>
+          <w:tcPr>
+            <w:tcW w:w="709" w:type="dxa"/>
+            <w:shd w:val="clear" w:color="auto" w:fill="auto"/>
+            <w:vAlign w:val="center"/>
+          </w:tcPr>
+          <w:p>
+            <w:pPr>
+              <w:ind w:firstLine="0"/>
+              <w:jc w:val="center"/>
+              <w:rPr>
+                <w:rFonts w:cstheme="minorHAnsi"/>
+                <w:sz w:val="16"/>
+                <w:szCs w:val="16"/>
+              </w:rPr>
+            </w:pPr>
+            <w:r>
+              <w:rPr>
+                <w:rFonts w:cstheme="minorHAnsi"/>
+                <w:sz w:val="16"/>
+                <w:szCs w:val="16"/>
+              </w:rPr>
+              <w:t>77</w:t>
+            </w:r>
+          </w:p>
+          <w:p>
+            <w:pPr>
+              <w:ind w:firstLine="0"/>
+              <w:jc w:val="center"/>
+              <w:rPr>
+                <w:rFonts w:cstheme="minorHAnsi"/>
+                <w:sz w:val="16"/>
+                <w:szCs w:val="16"/>
+              </w:rPr>
+            </w:pPr>
+            <w:r>
+              <w:rPr>
+                <w:rFonts w:cstheme="minorHAnsi"/>
+                <w:sz w:val="16"/>
+                <w:szCs w:val="16"/>
+              </w:rPr>
+              <w:t>(</w:t>
+            </w:r>
+            <w:r>
+              <w:rPr>
+                <w:rFonts w:cstheme="minorHAnsi"/>
+                <w:sz w:val="16"/>
+                <w:szCs w:val="16"/>
+              </w:rPr>
+              <w:t>-</w:t>
+            </w:r>
+            <w:r>
+              <w:rPr>
+                <w:rFonts w:cstheme="minorHAnsi"/>
+                <w:sz w:val="16"/>
+                <w:szCs w:val="16"/>
+              </w:rPr>
+              <w:t>12 %</w:t>
+            </w:r>
+            <w:r>
+              <w:rPr>
+                <w:rFonts w:cstheme="minorHAnsi"/>
+                <w:sz w:val="16"/>
+                <w:szCs w:val="16"/>
+              </w:rPr>
+              <w:t>)</w:t>
+            </w:r>
+          </w:p>
+        </w:tc>
+        <w:tc>
+          <w:tcPr>
+            <w:tcW w:w="851" w:type="dxa"/>
+            <w:shd w:val="clear" w:color="auto" w:fill="auto"/>
+            <w:vAlign w:val="center"/>
+          </w:tcPr>
+          <w:p>
+            <w:pPr>
+              <w:ind w:firstLine="0"/>
+              <w:jc w:val="center"/>
+              <w:rPr>
+                <w:rFonts w:cstheme="minorHAnsi"/>
+                <w:sz w:val="16"/>
+                <w:szCs w:val="16"/>
+              </w:rPr>
+            </w:pPr>
+            <w:r>
+              <w:rPr>
+                <w:rFonts w:cstheme="minorHAnsi"/>
+                <w:sz w:val="16"/>
+                <w:szCs w:val="16"/>
+              </w:rPr>
+              <w:t>2</w:t>
+            </w:r>
+          </w:p>
+          <w:p>
+            <w:pPr>
+              <w:ind w:firstLine="0"/>
+              <w:jc w:val="center"/>
+              <w:rPr>
+                <w:rFonts w:cstheme="minorHAnsi"/>
+                <w:sz w:val="16"/>
+                <w:szCs w:val="16"/>
+              </w:rPr>
+            </w:pPr>
+            <w:r>
+              <w:rPr>
+                <w:rFonts w:cstheme="minorHAnsi"/>
+                <w:sz w:val="16"/>
+                <w:szCs w:val="16"/>
+              </w:rPr>
+              <w:t>(</w:t>
+            </w:r>
+            <w:r>
+              <w:rPr>
+                <w:rFonts w:cstheme="minorHAnsi"/>
+                <w:sz w:val="16"/>
+                <w:szCs w:val="16"/>
+              </w:rPr>
+              <w:t>-82%</w:t>
+            </w:r>
+            <w:r>
+              <w:rPr>
+                <w:rFonts w:cstheme="minorHAnsi"/>
+                <w:sz w:val="16"/>
+                <w:szCs w:val="16"/>
+              </w:rPr>
+              <w:t>)</w:t>
+            </w:r>
+          </w:p>
+        </w:tc>
+        <w:tc>
+          <w:tcPr>
+            <w:tcW w:w="708" w:type="dxa"/>
+            <w:tcBorders>
+              <w:right w:val="single" w:sz="4" w:space="0" w:color="auto"/>
+            </w:tcBorders>
+            <w:shd w:val="clear" w:color="auto" w:fill="auto"/>
+            <w:vAlign w:val="center"/>
+          </w:tcPr>
+          <w:p>
+            <w:pPr>
+              <w:ind w:firstLine="0"/>
+              <w:jc w:val="center"/>
+              <w:rPr>
+                <w:rFonts w:cstheme="minorHAnsi"/>
+                <w:sz w:val="16"/>
+                <w:szCs w:val="16"/>
+              </w:rPr>
+            </w:pPr>
+            <w:r>
+              <w:rPr>
+                <w:rFonts w:cstheme="minorHAnsi"/>
+                <w:sz w:val="16"/>
+                <w:szCs w:val="16"/>
+              </w:rPr>
+              <w:t>127</w:t>
+            </w:r>
+          </w:p>
+          <w:p>
+            <w:pPr>
+              <w:ind w:firstLine="0"/>
+              <w:jc w:val="center"/>
+              <w:rPr>
+                <w:rFonts w:cstheme="minorHAnsi"/>
+                <w:sz w:val="16"/>
+                <w:szCs w:val="16"/>
+              </w:rPr>
+            </w:pPr>
+            <w:r>
+              <w:rPr>
+                <w:rFonts w:cstheme="minorHAnsi"/>
+                <w:sz w:val="16"/>
+                <w:szCs w:val="16"/>
+              </w:rPr>
+              <w:t>(</w:t>
+            </w:r>
+            <w:r>
+              <w:rPr>
+                <w:rFonts w:cstheme="minorHAnsi"/>
+                <w:sz w:val="16"/>
+                <w:szCs w:val="16"/>
+              </w:rPr>
+              <w:t>-33%</w:t>
+            </w:r>
+            <w:r>
+              <w:rPr>
+                <w:rFonts w:cstheme="minorHAnsi"/>
+                <w:sz w:val="16"/>
+                <w:szCs w:val="16"/>
+              </w:rPr>
+              <w:t>)</w:t>
+            </w:r>
+          </w:p>
+        </w:tc>
+        <w:tc>
+          <w:tcPr>
+            <w:tcW w:w="945" w:type="dxa"/>
+            <w:tcBorders>
+              <w:left w:val="single" w:sz="4" w:space="0" w:color="auto"/>
+            </w:tcBorders>
+            <w:shd w:val="clear" w:color="auto" w:fill="auto"/>
+            <w:vAlign w:val="center"/>
+          </w:tcPr>
+          <w:p>
+            <w:pPr>
+              <w:ind w:firstLine="0"/>
+              <w:jc w:val="center"/>
+              <w:rPr>
+                <w:rFonts w:cstheme="minorHAnsi"/>
+                <w:sz w:val="16"/>
+                <w:szCs w:val="16"/>
+              </w:rPr>
+            </w:pPr>
+            <w:r>
+              <w:rPr>
+                <w:rFonts w:cstheme="minorHAnsi"/>
+                <w:sz w:val="16"/>
+                <w:szCs w:val="16"/>
+              </w:rPr>
+              <w:t>22</w:t>
+            </w:r>
+          </w:p>
+          <w:p>
+            <w:pPr>
+              <w:ind w:firstLine="0"/>
+              <w:jc w:val="center"/>
+              <w:rPr>
+                <w:rFonts w:cstheme="minorHAnsi"/>
+                <w:sz w:val="16"/>
+                <w:szCs w:val="16"/>
+              </w:rPr>
+            </w:pPr>
+            <w:r>
+              <w:rPr>
+                <w:rFonts w:cstheme="minorHAnsi"/>
+                <w:sz w:val="16"/>
+                <w:szCs w:val="16"/>
+              </w:rPr>
+              <w:t>(-</w:t>
+            </w:r>
+            <w:r>
+              <w:rPr>
+                <w:rFonts w:cstheme="minorHAnsi"/>
+                <w:sz w:val="16"/>
+                <w:szCs w:val="16"/>
+              </w:rPr>
+              <w:t>76</w:t>
+            </w:r>
+            <w:r>
+              <w:rPr>
+                <w:rFonts w:cstheme="minorHAnsi"/>
+                <w:sz w:val="16"/>
+                <w:szCs w:val="16"/>
+              </w:rPr>
+              <w:t xml:space="preserve"> %)</w:t>
+            </w:r>
+          </w:p>
+        </w:tc>
+        <w:tc>
+          <w:tcPr>
+            <w:tcW w:w="709" w:type="dxa"/>
+            <w:shd w:val="clear" w:color="auto" w:fill="auto"/>
+            <w:vAlign w:val="center"/>
+          </w:tcPr>
+          <w:p>
+            <w:pPr>
+              <w:ind w:firstLine="0"/>
+              <w:jc w:val="center"/>
+              <w:rPr>
+                <w:rFonts w:cstheme="minorHAnsi"/>
+                <w:sz w:val="16"/>
+                <w:szCs w:val="16"/>
+              </w:rPr>
+            </w:pPr>
+            <w:r>
+              <w:rPr>
+                <w:rFonts w:cstheme="minorHAnsi"/>
+                <w:sz w:val="16"/>
+                <w:szCs w:val="16"/>
+              </w:rPr>
+              <w:t>26</w:t>
+            </w:r>
+          </w:p>
+          <w:p>
+            <w:pPr>
+              <w:ind w:firstLine="0"/>
+              <w:jc w:val="center"/>
+              <w:rPr>
+                <w:rFonts w:cstheme="minorHAnsi"/>
+                <w:sz w:val="16"/>
+                <w:szCs w:val="16"/>
+              </w:rPr>
+            </w:pPr>
+            <w:r>
+              <w:rPr>
+                <w:rFonts w:cstheme="minorHAnsi"/>
+                <w:sz w:val="16"/>
+                <w:szCs w:val="16"/>
+              </w:rPr>
+              <w:t>(-</w:t>
+            </w:r>
+            <w:r>
+              <w:rPr>
+                <w:rFonts w:cstheme="minorHAnsi"/>
+                <w:sz w:val="16"/>
+                <w:szCs w:val="16"/>
+              </w:rPr>
+              <w:t>70</w:t>
+            </w:r>
+            <w:r>
+              <w:rPr>
+                <w:rFonts w:cstheme="minorHAnsi"/>
+                <w:sz w:val="16"/>
+                <w:szCs w:val="16"/>
+              </w:rPr>
+              <w:t xml:space="preserve"> %)</w:t>
+            </w:r>
+          </w:p>
+        </w:tc>
+        <w:tc>
+          <w:tcPr>
+            <w:tcW w:w="851" w:type="dxa"/>
+            <w:shd w:val="clear" w:color="auto" w:fill="auto"/>
+            <w:vAlign w:val="center"/>
+          </w:tcPr>
+          <w:p>
+            <w:pPr>
+              <w:ind w:firstLine="0"/>
+              <w:jc w:val="center"/>
+              <w:rPr>
+                <w:rFonts w:cstheme="minorHAnsi"/>
+                <w:sz w:val="16"/>
+                <w:szCs w:val="16"/>
+              </w:rPr>
+            </w:pPr>
+            <w:r>
+              <w:rPr>
+                <w:rFonts w:cstheme="minorHAnsi"/>
+                <w:sz w:val="16"/>
+                <w:szCs w:val="16"/>
+              </w:rPr>
+              <w:t>0</w:t>
+            </w:r>
+          </w:p>
+          <w:p>
+            <w:pPr>
+              <w:ind w:firstLine="0"/>
+              <w:jc w:val="center"/>
+              <w:rPr>
+                <w:rFonts w:cstheme="minorHAnsi"/>
+                <w:sz w:val="16"/>
+                <w:szCs w:val="16"/>
+              </w:rPr>
+            </w:pPr>
+            <w:r>
+              <w:rPr>
+                <w:rFonts w:cstheme="minorHAnsi"/>
+                <w:sz w:val="16"/>
+                <w:szCs w:val="16"/>
+              </w:rPr>
+              <w:t>(-</w:t>
+            </w:r>
+            <w:r>
+              <w:rPr>
+                <w:rFonts w:cstheme="minorHAnsi"/>
+                <w:sz w:val="16"/>
+                <w:szCs w:val="16"/>
+              </w:rPr>
+              <w:t>100</w:t>
+            </w:r>
+            <w:r>
+              <w:rPr>
+                <w:rFonts w:cstheme="minorHAnsi"/>
+                <w:sz w:val="16"/>
+                <w:szCs w:val="16"/>
+              </w:rPr>
+              <w:t xml:space="preserve"> %)</w:t>
+            </w:r>
+          </w:p>
+        </w:tc>
+        <w:tc>
+          <w:tcPr>
+            <w:tcW w:w="992" w:type="dxa"/>
+            <w:shd w:val="clear" w:color="auto" w:fill="auto"/>
+            <w:vAlign w:val="center"/>
+          </w:tcPr>
+          <w:p>
+            <w:pPr>
+              <w:ind w:firstLine="0"/>
+              <w:jc w:val="center"/>
+              <w:rPr>
+                <w:rFonts w:cstheme="minorHAnsi"/>
+                <w:sz w:val="16"/>
+                <w:szCs w:val="16"/>
+              </w:rPr>
+            </w:pPr>
+            <w:r>
+              <w:rPr>
+                <w:rFonts w:cstheme="minorHAnsi"/>
+                <w:sz w:val="16"/>
+                <w:szCs w:val="16"/>
+              </w:rPr>
+              <w:t>48</w:t>
+            </w:r>
+          </w:p>
+          <w:p>
+            <w:pPr>
+              <w:ind w:firstLine="0"/>
+              <w:jc w:val="center"/>
+              <w:rPr>
+                <w:rFonts w:cstheme="minorHAnsi"/>
+                <w:sz w:val="16"/>
+                <w:szCs w:val="16"/>
+              </w:rPr>
+            </w:pPr>
+            <w:r>
+              <w:rPr>
+                <w:rFonts w:cstheme="minorHAnsi"/>
+                <w:sz w:val="16"/>
+                <w:szCs w:val="16"/>
+              </w:rPr>
+              <w:t>(-</w:t>
+            </w:r>
+            <w:r>
+              <w:rPr>
+                <w:rFonts w:cstheme="minorHAnsi"/>
+                <w:sz w:val="16"/>
+                <w:szCs w:val="16"/>
+              </w:rPr>
+              <w:t>75</w:t>
+            </w:r>
+            <w:r>
+              <w:rPr>
+                <w:rFonts w:cstheme="minorHAnsi"/>
+                <w:sz w:val="16"/>
+                <w:szCs w:val="16"/>
+              </w:rPr>
+              <w:t xml:space="preserve"> %)</w:t>
+            </w:r>
+          </w:p>
+        </w:tc>
+      </w:tr>
+    </w:tbl>
+    <w:p>
+      <w:pPr>
         <w:pStyle w:val="Heading2"/>
       </w:pPr>
       <w:r>
+        <w:lastRenderedPageBreak/>
         <w:t>Rainfall</w:t>
       </w:r>
       <w:r>
@@ -2682,14 +4868,7 @@
         <w:rPr>
           <w:rFonts w:cstheme="minorHAnsi"/>
         </w:rPr>
-        <w:t xml:space="preserve"> presents a list of thirteen challenges faced by well-established and state-of-the-art statistical post-</w:t>
-      </w:r>
-      <w:r>
-        <w:rPr>
-          <w:rFonts w:cstheme="minorHAnsi"/>
-        </w:rPr>
-        <w:lastRenderedPageBreak/>
-        <w:t>processing techniques, and how ecPoint ha</w:t>
+        <w:t xml:space="preserve"> presents a list of thirteen challenges faced by well-established and state-of-the-art statistical post-processing techniques, and how ecPoint ha</w:t>
       </w:r>
       <w:r>
         <w:rPr>
@@ -3209,25 +5388,318 @@
           <w:rFonts w:cstheme="minorHAnsi"/>
         </w:rPr>
       </w:pPr>
-      <w:bookmarkStart w:id="4" w:name="_Toc72741639"/>
+      <w:bookmarkStart w:id="6" w:name="_Toc72741639"/>
       <w:r>
         <w:rPr>
           <w:rFonts w:cstheme="minorHAnsi"/>
         </w:rPr>
         <w:t>Methods</w:t>
       </w:r>
-      <w:bookmarkEnd w:id="4"/>
+      <w:bookmarkEnd w:id="6"/>
     </w:p>
     <w:p>
       <w:pPr>
         <w:pStyle w:val="Heading2"/>
       </w:pPr>
-      <w:r>
-        <w:t>Verification of ecPoint-Rainfall forecasts</w:t>
+      <w:commentRangeStart w:id="7"/>
+      <w:r>
+        <w:t>Creation of Ecuador’s mask</w:t>
+      </w:r>
+      <w:commentRangeEnd w:id="7"/>
+      <w:r>
+        <w:rPr>
+          <w:rStyle w:val="CommentReference"/>
+          <w:rFonts w:eastAsiaTheme="minorHAnsi" w:cstheme="minorBidi"/>
+          <w:b w:val="0"/>
+        </w:rPr>
+        <w:commentReference w:id="7"/>
       </w:r>
     </w:p>
     <w:p>
       <w:r>
+        <w:t>The mask built for this study</w:t>
+      </w:r>
+      <w:r>
+        <w:t xml:space="preserve"> from the </w:t>
+      </w:r>
+      <w:r>
+        <w:t>ECMWF ENS and ecPoint grid-box</w:t>
+      </w:r>
+      <w:r>
+        <w:t xml:space="preserve"> covers all continental Ecuador</w:t>
+      </w:r>
+      <w:r>
+        <w:t xml:space="preserve">, and fully covers Ecuador’s borders with </w:t>
+      </w:r>
+      <w:r>
+        <w:t xml:space="preserve">Colombia and Peru and the Pacific coast. </w:t>
+      </w:r>
+      <w:r>
+        <w:t xml:space="preserve">The mask contains a total of 1090 grid-boxes. </w:t>
+      </w:r>
+      <w:r>
+        <w:t>The thre</w:t>
+      </w:r>
+      <w:r>
+        <w:t>e</w:t>
+      </w:r>
+      <w:r>
+        <w:t xml:space="preserve"> main regions in Ecuador</w:t>
+      </w:r>
+      <w:r>
+        <w:t xml:space="preserve">, “La Costa”, “La Sierra” and “La Selva” </w:t>
+      </w:r>
+      <w:r>
+        <w:t xml:space="preserve">were selected on the basis of the topography of Ecuador as represented in the ECMWF ENS. Points below </w:t>
+      </w:r>
+      <w:r>
+        <w:t xml:space="preserve">600 m and before and after the longitude 78.2 </w:t>
+      </w:r>
+      <w:r>
+        <w:t>°</w:t>
+      </w:r>
+      <w:r>
+        <w:t xml:space="preserve">W </w:t>
+      </w:r>
+      <w:r>
+        <w:t>were considered belonging to “La Costa” and “El Oriente”, respectively. The grid-boxes</w:t>
+      </w:r>
+      <w:r>
+        <w:t xml:space="preserve"> above 600 m were considered belonging to “La Sierra”.</w:t>
+      </w:r>
+      <w:r>
+        <w:t xml:space="preserve"> Following this criteria, </w:t>
+      </w:r>
+      <w:r>
+        <w:t xml:space="preserve">321, </w:t>
+      </w:r>
+      <w:r>
+        <w:t xml:space="preserve">470, and 299 grid-boxes belong to </w:t>
+      </w:r>
+      <w:r>
+        <w:t>“La Costa”</w:t>
+      </w:r>
+      <w:r>
+        <w:t xml:space="preserve">, </w:t>
+      </w:r>
+      <w:r>
+        <w:t>“La Sierra”</w:t>
+      </w:r>
+      <w:r>
+        <w:t>,</w:t>
+      </w:r>
+      <w:r>
+        <w:t xml:space="preserve"> and “El Oriente”</w:t>
+      </w:r>
+      <w:r>
+        <w:t xml:space="preserve"> respectively.</w:t>
+      </w:r>
+    </w:p>
+    <w:p>
+      <w:pPr>
+        <w:pStyle w:val="Heading2"/>
+      </w:pPr>
+      <w:r>
+        <w:t>Management of the flood reports</w:t>
+      </w:r>
+    </w:p>
+    <w:p>
+      <w:pPr>
+        <w:pStyle w:val="ListParagraph"/>
+        <w:numPr>
+          <w:ilvl w:val="0"/>
+          <w:numId w:val="34"/>
+        </w:numPr>
+      </w:pPr>
+      <w:r>
+        <w:t xml:space="preserve">We extracted the flood reports </w:t>
+      </w:r>
+      <w:r>
+        <w:t>for 2019 to compute the rainfall thresholds, and for 2020 to compute the verification statistics for ecPoint and ECMWF ENS</w:t>
+      </w:r>
+      <w:r>
+        <w:t xml:space="preserve">. See </w:t>
+      </w:r>
+      <w:r>
+        <w:fldChar w:fldCharType="begin"/>
+      </w:r>
+      <w:r>
+        <w:instrText xml:space="preserve"> REF _Ref90991496 \h </w:instrText>
+      </w:r>
+      <w:r>
+        <w:fldChar w:fldCharType="separate"/>
+      </w:r>
+      <w:r>
+        <w:rPr>
+          <w:b/>
+          <w:bCs/>
+        </w:rPr>
+        <w:t xml:space="preserve">Table </w:t>
+      </w:r>
+      <w:r>
+        <w:rPr>
+          <w:b/>
+          <w:bCs/>
+          <w:noProof/>
+        </w:rPr>
+        <w:t>2</w:t>
+      </w:r>
+      <w:r>
+        <w:fldChar w:fldCharType="end"/>
+      </w:r>
+      <w:r>
+        <w:t xml:space="preserve"> for the d</w:t>
+      </w:r>
+      <w:r>
+        <w:t xml:space="preserve">istribution of the flood reports in the different regions and for different values of EFFCI. See </w:t>
+      </w:r>
+      <w:r>
+        <w:fldChar w:fldCharType="begin"/>
+      </w:r>
+      <w:r>
+        <w:instrText xml:space="preserve"> REF _Ref90991508 \h </w:instrText>
+      </w:r>
+      <w:r>
+        <w:fldChar w:fldCharType="separate"/>
+      </w:r>
+      <w:r>
+        <w:rPr>
+          <w:b/>
+          <w:bCs/>
+        </w:rPr>
+        <w:t xml:space="preserve">Figure </w:t>
+      </w:r>
+      <w:r>
+        <w:rPr>
+          <w:b/>
+          <w:bCs/>
+          <w:noProof/>
+        </w:rPr>
+        <w:t>3</w:t>
+      </w:r>
+      <w:r>
+        <w:fldChar w:fldCharType="end"/>
+      </w:r>
+      <w:r>
+        <w:t xml:space="preserve"> for the spatial distribution of the flood reports. </w:t>
+      </w:r>
+    </w:p>
+    <w:p>
+      <w:pPr>
+        <w:pStyle w:val="ListParagraph"/>
+        <w:numPr>
+          <w:ilvl w:val="0"/>
+          <w:numId w:val="34"/>
+        </w:numPr>
+      </w:pPr>
+      <w:r>
+        <w:t xml:space="preserve">We created flood observational fields for </w:t>
+      </w:r>
+      <w:r>
+        <w:t>four</w:t>
+      </w:r>
+      <w:r>
+        <w:t xml:space="preserve"> 12-hourly accumulation periods</w:t>
+      </w:r>
+      <w:r>
+        <w:t xml:space="preserve"> each day, </w:t>
+      </w:r>
+      <w:r>
+        <w:t xml:space="preserve">i.e., 0-12 UTC, 6-18 UTC, </w:t>
+      </w:r>
+      <w:r>
+        <w:t xml:space="preserve">12-00 (for the following day) UTC, and </w:t>
+      </w:r>
+      <w:r>
+        <w:t xml:space="preserve">18-6 (for the following day) UTC. </w:t>
+      </w:r>
+      <w:r>
+        <w:t xml:space="preserve">The grid-boxes in the Ecuador mask that </w:t>
+      </w:r>
+      <w:r>
+        <w:t xml:space="preserve">contained at least a flash flood report on a specific </w:t>
+      </w:r>
+      <w:r>
+        <w:t xml:space="preserve">accumulation period were assigned the value 1; otherwise, they were assigned the value 0. This approach allowed us to </w:t>
+      </w:r>
+      <w:r>
+        <w:t xml:space="preserve">compute all the elements of the </w:t>
+      </w:r>
+      <w:commentRangeStart w:id="8"/>
+      <w:r>
+        <w:t>contingency table</w:t>
+      </w:r>
+      <w:commentRangeEnd w:id="8"/>
+      <w:r>
+        <w:rPr>
+          <w:rStyle w:val="CommentReference"/>
+        </w:rPr>
+        <w:commentReference w:id="8"/>
+      </w:r>
+      <w:r>
+        <w:t xml:space="preserve">, i.e., non only hits and misses, but </w:t>
+      </w:r>
+      <w:r>
+        <w:t xml:space="preserve">also false alarms and correct negative. This allows us to present the full picture of the verification. </w:t>
+      </w:r>
+    </w:p>
+    <w:p>
+      <w:pPr>
+        <w:pStyle w:val="ListParagraph"/>
+        <w:numPr>
+          <w:ilvl w:val="0"/>
+          <w:numId w:val="34"/>
+        </w:numPr>
+      </w:pPr>
+      <w:r>
+        <w:t>We are considering four overlapping accumulation periods</w:t>
+      </w:r>
+      <w:r>
+        <w:t xml:space="preserve"> for each day in the verification period (2020-01-01 to 2020-12-31) </w:t>
+      </w:r>
+      <w:r>
+        <w:t xml:space="preserve">to have the best chance to capture </w:t>
+      </w:r>
+      <w:r>
+        <w:t xml:space="preserve">the rainfall event that generated the flash flood event considered. </w:t>
+      </w:r>
+      <w:commentRangeStart w:id="9"/>
+      <w:r>
+        <w:t xml:space="preserve">This approach is considered as we do not have more precise information on when the rainfall that caused the flash flood event happened. </w:t>
+      </w:r>
+      <w:commentRangeEnd w:id="9"/>
+      <w:r>
+        <w:rPr>
+          <w:rStyle w:val="CommentReference"/>
+        </w:rPr>
+        <w:commentReference w:id="9"/>
+      </w:r>
+      <w:r>
+        <w:t xml:space="preserve"> However, considering this approach </w:t>
+      </w:r>
+      <w:r>
+        <w:t>means that one flash flood report is always associated to two observational field</w:t>
+      </w:r>
+      <w:r>
+        <w:t xml:space="preserve">s, and the same flood report could contribute to the hits or the misses </w:t>
+      </w:r>
+      <w:r>
+        <w:t xml:space="preserve">elements in the contingency table. The implications of this experiment </w:t>
+      </w:r>
+      <w:r>
+        <w:t xml:space="preserve">design will be shown in the Results section and discussed in the Discussion section. </w:t>
+      </w:r>
+    </w:p>
+    <w:p>
+      <w:pPr>
+        <w:pStyle w:val="Heading2"/>
+      </w:pPr>
+      <w:r>
+        <w:t>Verification of ecPoint-Rainfall forecasts</w:t>
+      </w:r>
+    </w:p>
+    <w:p>
+      <w:r>
         <w:t xml:space="preserve">The two main </w:t>
       </w:r>
       <w:r>
@@ -3307,6 +5779,7 @@
         <w:t xml:space="preserve">information </w:t>
       </w:r>
       <w:r>
+        <w:lastRenderedPageBreak/>
         <w:t xml:space="preserve">beyond climatology. </w:t>
       </w:r>
       <w:r>
@@ -3321,7 +5794,7 @@
       <w:r>
         <w:t xml:space="preserve">than climatological frequency values. This ability is called discrimination. </w:t>
       </w:r>
-      <w:commentRangeStart w:id="5"/>
+      <w:commentRangeStart w:id="10"/>
       <w:r>
         <w:t>The reliability component of the Brier score</w:t>
       </w:r>
@@ -3337,12 +5810,12 @@
       <w:r>
         <w:t>predict flash floods.</w:t>
       </w:r>
-      <w:commentRangeEnd w:id="5"/>
+      <w:commentRangeEnd w:id="10"/>
       <w:r>
         <w:rPr>
           <w:rStyle w:val="CommentReference"/>
         </w:rPr>
-        <w:commentReference w:id="5"/>
+        <w:commentReference w:id="10"/>
       </w:r>
       <w:r>
         <w:t xml:space="preserve"> The relative operating characteristic (ROC) curve and the area under the ROC curve</w:t>
@@ -3730,11 +6203,7 @@
         <w:t>For example, for the validation period 2020</w:t>
       </w:r>
       <w:r>
-        <w:t xml:space="preserve">-02-01 between 00 UTC and 12 UTC, the following forecasts were </w:t>
-      </w:r>
-      <w:r>
-        <w:lastRenderedPageBreak/>
-        <w:t>considered: 2020-02-01, 00 UTC between (t+0,t+12), and 2020-01-31, 12 UTC between (t+12</w:t>
+        <w:t>-02-01 between 00 UTC and 12 UTC, the following forecasts were considered: 2020-02-01, 00 UTC between (t+0,t+12), and 2020-01-31, 12 UTC between (t+12</w:t>
       </w:r>
       <w:r>
         <w:t>,t+24</w:t>
@@ -3759,7 +6228,7 @@
       <w:r>
         <w:t xml:space="preserve">event, as we don’t have any other better information to pair rainfall-flash flood events. </w:t>
       </w:r>
-      <w:commentRangeStart w:id="6"/>
+      <w:commentRangeStart w:id="11"/>
       <w:r>
         <w:t xml:space="preserve">Therefore, it could be that </w:t>
       </w:r>
@@ -3787,12 +6256,12 @@
       <w:r>
         <w:t xml:space="preserve"> </w:t>
       </w:r>
-      <w:commentRangeEnd w:id="6"/>
+      <w:commentRangeEnd w:id="11"/>
       <w:r>
         <w:rPr>
           <w:rStyle w:val="CommentReference"/>
         </w:rPr>
-        <w:commentReference w:id="6"/>
+        <w:commentReference w:id="11"/>
       </w:r>
     </w:p>
     <w:p>
@@ -3911,6 +6380,56 @@
       </w:r>
       <w:r>
         <w:fldChar w:fldCharType="end"/>
+      </w:r>
+      <w:r>
+        <w:t>.</w:t>
+      </w:r>
+    </w:p>
+    <w:p>
+      <w:r>
+        <w:t xml:space="preserve">Only flood reports for “La Costa” and “La Sierra” </w:t>
+      </w:r>
+      <w:r>
+        <w:t xml:space="preserve">were considered as in “El Oriente” there are </w:t>
+      </w:r>
+      <w:r>
+        <w:t>not</w:t>
+      </w:r>
+      <w:r>
+        <w:t xml:space="preserve"> many reports (</w:t>
+      </w:r>
+      <w:r>
+        <w:t xml:space="preserve">8 in 2019 and 11 in 2020 for EFFCI&gt;=1, and there are no reports for EFFCI&gt;=6 and &gt;= 10. See </w:t>
+      </w:r>
+      <w:r>
+        <w:fldChar w:fldCharType="begin"/>
+      </w:r>
+      <w:r>
+        <w:instrText xml:space="preserve"> REF _Ref90991496 \h </w:instrText>
+      </w:r>
+      <w:r>
+        <w:fldChar w:fldCharType="separate"/>
+      </w:r>
+      <w:r>
+        <w:rPr>
+          <w:b/>
+          <w:bCs/>
+        </w:rPr>
+        <w:t xml:space="preserve">Table </w:t>
+      </w:r>
+      <w:r>
+        <w:rPr>
+          <w:b/>
+          <w:bCs/>
+          <w:noProof/>
+        </w:rPr>
+        <w:t>2</w:t>
+      </w:r>
+      <w:r>
+        <w:fldChar w:fldCharType="end"/>
+      </w:r>
+      <w:r>
+        <w:t>)</w:t>
       </w:r>
       <w:r>
         <w:t>.</w:t>
@@ -3930,7 +6449,25 @@
         </w:numPr>
       </w:pPr>
       <w:r>
-        <w:t>For each flash flood report, extract all the percentiles of day1 ecPoint/Rainfall forecasts. Such forecasts are considered to represent the rainfall sub-grid variability within the grid-box.</w:t>
+        <w:t>The rainfall thresholds were computed for</w:t>
+      </w:r>
+      <w:r>
+        <w:t xml:space="preserve"> “La Costa” and “La Sierra” </w:t>
+      </w:r>
+      <w:r>
+        <w:t>separately to capture</w:t>
+      </w:r>
+      <w:r>
+        <w:t xml:space="preserve"> possible</w:t>
+      </w:r>
+      <w:r>
+        <w:t xml:space="preserve"> differences in the distribution of rainfall values </w:t>
+      </w:r>
+      <w:r>
+        <w:t>associated with flash flood events</w:t>
+      </w:r>
+      <w:r>
+        <w:t xml:space="preserve"> in those regions. </w:t>
       </w:r>
     </w:p>
     <w:p>
@@ -3942,7 +6479,17 @@
         </w:numPr>
       </w:pPr>
       <w:r>
-        <w:t xml:space="preserve">Two rainfall periods can overlap with each flash flood report, which means there will be 198 realizations for each flash flood report. The time given for each flash flood report represents the time of the flash flood occurrence and it is given in local time. Flash flood reports with not time were not considered in the analysis. For the calibration dataset (i.e., flash flood reports in 2019), only 3 reports over 302 had not associated time. For the verification dataset (i.e., flash flood reports in 2020), no reports had not associated time. </w:t>
+        <w:lastRenderedPageBreak/>
+        <w:t>For each flash flood report, extract all the percentiles of day1 ecPoint</w:t>
+      </w:r>
+      <w:r>
+        <w:t>-</w:t>
+      </w:r>
+      <w:r>
+        <w:t>Rainfall forecasts. Such forecasts are considered to represent the rainfall sub-grid variability within the grid-box.</w:t>
+      </w:r>
+      <w:r>
+        <w:t xml:space="preserve"> </w:t>
       </w:r>
     </w:p>
     <w:p>
@@ -3954,7 +6501,67 @@
         </w:numPr>
       </w:pPr>
       <w:r>
-        <w:t xml:space="preserve">We pull together all the 198 X n realizations (where n corresponds to the number of flash flood reports in the calibration dataset) and compute percentiles that will function as rainfall thresholds for the verification. </w:t>
+        <w:t xml:space="preserve">The 00 UTC and 12 UTC runs </w:t>
+      </w:r>
+      <w:r>
+        <w:t xml:space="preserve">for ecPoint-Rainfall </w:t>
+      </w:r>
+      <w:r>
+        <w:t>were considered</w:t>
+      </w:r>
+      <w:r>
+        <w:t>. This means that up to four</w:t>
+      </w:r>
+      <w:r>
+        <w:t xml:space="preserve"> accumulation</w:t>
+      </w:r>
+      <w:r>
+        <w:t xml:space="preserve"> periods can </w:t>
+      </w:r>
+      <w:r>
+        <w:t>include</w:t>
+      </w:r>
+      <w:r>
+        <w:t xml:space="preserve"> each flash flood report</w:t>
+      </w:r>
+      <w:r>
+        <w:t>. Th</w:t>
+      </w:r>
+      <w:r>
+        <w:t>us</w:t>
+      </w:r>
+      <w:r>
+        <w:t xml:space="preserve">, each flash flood report </w:t>
+      </w:r>
+      <w:r>
+        <w:t>can</w:t>
+      </w:r>
+      <w:r>
+        <w:t xml:space="preserve"> have associated 99, 198, </w:t>
+      </w:r>
+      <w:r>
+        <w:t>297 or 396</w:t>
+      </w:r>
+      <w:r>
+        <w:t xml:space="preserve"> day1 ecPoint-Rainfall </w:t>
+      </w:r>
+      <w:r>
+        <w:t>realizations.</w:t>
+      </w:r>
+      <w:r>
+        <w:t xml:space="preserve"> The time associated to each flood report was used to associate</w:t>
+      </w:r>
+      <w:r>
+        <w:t xml:space="preserve"> it with the forecast period</w:t>
+      </w:r>
+      <w:r>
+        <w:t xml:space="preserve"> that included that report</w:t>
+      </w:r>
+      <w:r>
+        <w:t xml:space="preserve">. </w:t>
+      </w:r>
+      <w:r>
+        <w:t xml:space="preserve">The flood reports provided the times in local time. They were converted into UTC time for a direct comparison with the forecasts that are provided in UTC time. </w:t>
       </w:r>
     </w:p>
     <w:p>
@@ -3965,8 +6572,16 @@
           <w:numId w:val="30"/>
         </w:numPr>
       </w:pPr>
-      <w:r>
-        <w:t xml:space="preserve">Subsequently, the n reports in the calibration dataset are separated in the three main Ecuador regions (i.e., Costa, Sierra and Selva), and the percentiles are re-computed again for each region. </w:t>
+      <w:commentRangeStart w:id="12"/>
+      <w:r>
+        <w:t>We pull together all the 198 X n realizations (where n corresponds to the number of flash flood reports in the calibration dataset) and compute percentiles that will function as rainfall thresholds for the verification.</w:t>
+      </w:r>
+      <w:commentRangeEnd w:id="12"/>
+      <w:r>
+        <w:rPr>
+          <w:rStyle w:val="CommentReference"/>
+        </w:rPr>
+        <w:commentReference w:id="12"/>
       </w:r>
     </w:p>
     <w:p>
@@ -4099,7 +6714,7 @@
       </w:r>
     </w:p>
     <w:p>
-      <w:commentRangeStart w:id="7"/>
+      <w:commentRangeStart w:id="13"/>
       <w:r>
         <w:t xml:space="preserve">The AURCs are relatively flat </w:t>
       </w:r>
@@ -4118,12 +6733,12 @@
       <w:r>
         <w:t>.</w:t>
       </w:r>
-      <w:commentRangeEnd w:id="7"/>
+      <w:commentRangeEnd w:id="13"/>
       <w:r>
         <w:rPr>
           <w:rStyle w:val="CommentReference"/>
         </w:rPr>
-        <w:commentReference w:id="7"/>
+        <w:commentReference w:id="13"/>
       </w:r>
     </w:p>
     <w:p>
@@ -4378,19 +6993,18 @@
       <w:pPr>
         <w:pStyle w:val="Heading1"/>
       </w:pPr>
-      <w:commentRangeStart w:id="8"/>
-      <w:r>
-        <w:lastRenderedPageBreak/>
+      <w:commentRangeStart w:id="14"/>
+      <w:r>
         <w:t>Case studies</w:t>
       </w:r>
-      <w:commentRangeEnd w:id="8"/>
+      <w:commentRangeEnd w:id="14"/>
       <w:r>
         <w:rPr>
           <w:rStyle w:val="CommentReference"/>
           <w:rFonts w:eastAsiaTheme="minorHAnsi" w:cstheme="minorBidi"/>
           <w:b w:val="0"/>
         </w:rPr>
-        <w:commentReference w:id="8"/>
+        <w:commentReference w:id="14"/>
       </w:r>
     </w:p>
     <w:p>
@@ -4419,18 +7033,18 @@
       <w:pPr>
         <w:pStyle w:val="Heading1"/>
       </w:pPr>
-      <w:commentRangeStart w:id="9"/>
+      <w:commentRangeStart w:id="15"/>
       <w:r>
         <w:t>Discussions</w:t>
       </w:r>
-      <w:commentRangeEnd w:id="9"/>
+      <w:commentRangeEnd w:id="15"/>
       <w:r>
         <w:rPr>
           <w:rStyle w:val="CommentReference"/>
           <w:rFonts w:eastAsiaTheme="minorHAnsi" w:cstheme="minorBidi"/>
           <w:b w:val="0"/>
         </w:rPr>
-        <w:commentReference w:id="9"/>
+        <w:commentReference w:id="15"/>
       </w:r>
     </w:p>
     <w:p>
@@ -4445,7 +7059,7 @@
       <w:pPr>
         <w:pStyle w:val="Heading2"/>
       </w:pPr>
-      <w:commentRangeStart w:id="10"/>
+      <w:commentRangeStart w:id="16"/>
       <w:r>
         <w:t>O</w:t>
       </w:r>
@@ -4461,14 +7075,14 @@
       <w:r>
         <w:t xml:space="preserve"> for ecPoint and ENS in “La Costa”</w:t>
       </w:r>
-      <w:commentRangeEnd w:id="10"/>
+      <w:commentRangeEnd w:id="16"/>
       <w:r>
         <w:rPr>
           <w:rStyle w:val="CommentReference"/>
           <w:rFonts w:eastAsiaTheme="minorHAnsi" w:cstheme="minorBidi"/>
           <w:b w:val="0"/>
         </w:rPr>
-        <w:commentReference w:id="10"/>
+        <w:commentReference w:id="16"/>
       </w:r>
     </w:p>
     <w:p>
@@ -4725,7 +7339,11 @@
         <w:t xml:space="preserve"> </w:t>
       </w:r>
       <w:r>
-        <w:t>(concluding that the ROC curve computed with the trapezium technique provides the</w:t>
+        <w:t xml:space="preserve">(concluding that the ROC curve computed with the trapezium </w:t>
+      </w:r>
+      <w:r>
+        <w:lastRenderedPageBreak/>
+        <w:t>technique provides the</w:t>
       </w:r>
       <w:r>
         <w:t xml:space="preserve"> false</w:t>
@@ -5092,7 +7710,7 @@
       <w:r>
         <w:t xml:space="preserve"> </w:t>
       </w:r>
-      <w:commentRangeStart w:id="11"/>
+      <w:commentRangeStart w:id="17"/>
       <w:r>
         <w:t xml:space="preserve">This means that typically </w:t>
       </w:r>
@@ -5123,12 +7741,12 @@
       <w:r>
         <w:t>.</w:t>
       </w:r>
-      <w:commentRangeEnd w:id="11"/>
+      <w:commentRangeEnd w:id="17"/>
       <w:r>
         <w:rPr>
           <w:rStyle w:val="CommentReference"/>
         </w:rPr>
-        <w:commentReference w:id="11"/>
+        <w:commentReference w:id="17"/>
       </w:r>
       <w:r>
         <w:t xml:space="preserve"> Even in the case that the resolution of the two forecasting systems (raw and post-processed) were similar</w:t>
@@ -5166,16 +7784,16 @@
       <w:r>
         <w:t xml:space="preserve"> </w:t>
       </w:r>
-      <w:commentRangeStart w:id="12"/>
+      <w:commentRangeStart w:id="18"/>
       <w:r>
         <w:t>(for example using the bi-normal technique)</w:t>
       </w:r>
-      <w:commentRangeEnd w:id="12"/>
+      <w:commentRangeEnd w:id="18"/>
       <w:r>
         <w:rPr>
           <w:rStyle w:val="CommentReference"/>
         </w:rPr>
-        <w:commentReference w:id="12"/>
+        <w:commentReference w:id="18"/>
       </w:r>
       <w:r>
         <w:t xml:space="preserve"> t</w:t>
@@ -5330,7 +7948,7 @@
       <w:r>
         <w:t xml:space="preserve">ENS </w:t>
       </w:r>
-      <w:commentRangeStart w:id="13"/>
+      <w:commentRangeStart w:id="19"/>
       <w:r>
         <w:t xml:space="preserve">does </w:t>
       </w:r>
@@ -5340,12 +7958,12 @@
       <w:r>
         <w:t xml:space="preserve"> </w:t>
       </w:r>
-      <w:commentRangeEnd w:id="13"/>
+      <w:commentRangeEnd w:id="19"/>
       <w:r>
         <w:rPr>
           <w:rStyle w:val="CommentReference"/>
         </w:rPr>
-        <w:commentReference w:id="13"/>
+        <w:commentReference w:id="19"/>
       </w:r>
       <w:r>
         <w:t>in forecasting rainfall that might cause flash floods,</w:t>
@@ -5378,16 +7996,12 @@
         <w:t>. However,</w:t>
       </w:r>
       <w:r>
-        <w:t xml:space="preserve"> </w:t>
-      </w:r>
-      <w:r>
-        <w:lastRenderedPageBreak/>
-        <w:t xml:space="preserve">increasing ENS to that number of ensemble members </w:t>
+        <w:t xml:space="preserve"> increasing ENS to that number of ensemble members </w:t>
       </w:r>
       <w:r>
         <w:t xml:space="preserve">would come with a very high cost </w:t>
       </w:r>
-      <w:commentRangeStart w:id="14"/>
+      <w:commentRangeStart w:id="20"/>
       <w:r>
         <w:t>that cannot be afford</w:t>
       </w:r>
@@ -5397,12 +8011,12 @@
       <w:r>
         <w:t>.</w:t>
       </w:r>
-      <w:commentRangeEnd w:id="14"/>
+      <w:commentRangeEnd w:id="20"/>
       <w:r>
         <w:rPr>
           <w:rStyle w:val="CommentReference"/>
         </w:rPr>
-        <w:commentReference w:id="14"/>
+        <w:commentReference w:id="20"/>
       </w:r>
       <w:r>
         <w:t xml:space="preserve"> </w:t>
@@ -5469,7 +8083,7 @@
       <w:r>
         <w:t>Conclusions</w:t>
       </w:r>
-      <w:bookmarkStart w:id="15" w:name="_Toc72741671"/>
+      <w:bookmarkStart w:id="21" w:name="_Toc72741671"/>
     </w:p>
     <w:p>
       <w:pPr>
@@ -5587,19 +8201,52 @@
       <w:pPr>
         <w:pStyle w:val="CaptionFigure"/>
       </w:pPr>
-      <w:bookmarkStart w:id="16" w:name="_Ref88554816"/>
-      <w:r>
+      <w:bookmarkStart w:id="22" w:name="_Ref88554816"/>
+      <w:r>
+        <w:rPr>
+          <w:b/>
+          <w:bCs/>
+        </w:rPr>
         <w:t xml:space="preserve">Figure </w:t>
       </w:r>
-      <w:fldSimple w:instr=" SEQ Figure \* ARABIC ">
-        <w:r>
-          <w:rPr>
-            <w:noProof/>
-          </w:rPr>
-          <w:t>1</w:t>
-        </w:r>
-      </w:fldSimple>
-      <w:bookmarkEnd w:id="16"/>
+      <w:r>
+        <w:rPr>
+          <w:b/>
+          <w:bCs/>
+        </w:rPr>
+        <w:fldChar w:fldCharType="begin"/>
+      </w:r>
+      <w:r>
+        <w:rPr>
+          <w:b/>
+          <w:bCs/>
+        </w:rPr>
+        <w:instrText xml:space="preserve"> SEQ Figure \* ARABIC </w:instrText>
+      </w:r>
+      <w:r>
+        <w:rPr>
+          <w:b/>
+          <w:bCs/>
+        </w:rPr>
+        <w:fldChar w:fldCharType="separate"/>
+      </w:r>
+      <w:r>
+        <w:rPr>
+          <w:b/>
+          <w:bCs/>
+          <w:noProof/>
+        </w:rPr>
+        <w:t>1</w:t>
+      </w:r>
+      <w:r>
+        <w:rPr>
+          <w:b/>
+          <w:bCs/>
+          <w:noProof/>
+        </w:rPr>
+        <w:fldChar w:fldCharType="end"/>
+      </w:r>
+      <w:bookmarkEnd w:id="22"/>
       <w:r>
         <w:t xml:space="preserve"> - Panel (a) shows Ecuador’s orography, its political regions, and the location of Ecuador’s three main geographical regions: the coast (“La Costa”), the highlands (“La Sierra”), and the Amazon (“EL Oriente”). The small box shows Ecuador’s location in South America. Panel (b) shows the population density (in people/km</w:t>
       </w:r>
@@ -5686,16 +8333,49 @@
         </w:rPr>
       </w:pPr>
       <w:r>
+        <w:rPr>
+          <w:b/>
+          <w:bCs/>
+        </w:rPr>
         <w:t xml:space="preserve">Figure </w:t>
       </w:r>
-      <w:fldSimple w:instr=" SEQ Figure \* ARABIC ">
-        <w:r>
-          <w:rPr>
-            <w:noProof/>
-          </w:rPr>
-          <w:t>2</w:t>
-        </w:r>
-      </w:fldSimple>
+      <w:r>
+        <w:rPr>
+          <w:b/>
+          <w:bCs/>
+        </w:rPr>
+        <w:fldChar w:fldCharType="begin"/>
+      </w:r>
+      <w:r>
+        <w:rPr>
+          <w:b/>
+          <w:bCs/>
+        </w:rPr>
+        <w:instrText xml:space="preserve"> SEQ Figure \* ARABIC </w:instrText>
+      </w:r>
+      <w:r>
+        <w:rPr>
+          <w:b/>
+          <w:bCs/>
+        </w:rPr>
+        <w:fldChar w:fldCharType="separate"/>
+      </w:r>
+      <w:r>
+        <w:rPr>
+          <w:b/>
+          <w:bCs/>
+          <w:noProof/>
+        </w:rPr>
+        <w:t>2</w:t>
+      </w:r>
+      <w:r>
+        <w:rPr>
+          <w:b/>
+          <w:bCs/>
+          <w:noProof/>
+        </w:rPr>
+        <w:fldChar w:fldCharType="end"/>
+      </w:r>
       <w:r>
         <w:t xml:space="preserve"> - </w:t>
       </w:r>
@@ -5820,17 +8500,52 @@
       <w:pPr>
         <w:pStyle w:val="CaptionFigure"/>
       </w:pPr>
-      <w:r>
+      <w:bookmarkStart w:id="23" w:name="_Ref90991508"/>
+      <w:r>
+        <w:rPr>
+          <w:b/>
+          <w:bCs/>
+        </w:rPr>
         <w:t xml:space="preserve">Figure </w:t>
       </w:r>
-      <w:fldSimple w:instr=" SEQ Figure \* ARABIC ">
-        <w:r>
-          <w:rPr>
-            <w:noProof/>
-          </w:rPr>
-          <w:t>3</w:t>
-        </w:r>
-      </w:fldSimple>
+      <w:r>
+        <w:rPr>
+          <w:b/>
+          <w:bCs/>
+        </w:rPr>
+        <w:fldChar w:fldCharType="begin"/>
+      </w:r>
+      <w:r>
+        <w:rPr>
+          <w:b/>
+          <w:bCs/>
+        </w:rPr>
+        <w:instrText xml:space="preserve"> SEQ Figure \* ARABIC </w:instrText>
+      </w:r>
+      <w:r>
+        <w:rPr>
+          <w:b/>
+          <w:bCs/>
+        </w:rPr>
+        <w:fldChar w:fldCharType="separate"/>
+      </w:r>
+      <w:r>
+        <w:rPr>
+          <w:b/>
+          <w:bCs/>
+          <w:noProof/>
+        </w:rPr>
+        <w:t>3</w:t>
+      </w:r>
+      <w:r>
+        <w:rPr>
+          <w:b/>
+          <w:bCs/>
+          <w:noProof/>
+        </w:rPr>
+        <w:fldChar w:fldCharType="end"/>
+      </w:r>
+      <w:bookmarkEnd w:id="23"/>
       <w:r>
         <w:t xml:space="preserve"> - Flood reports for 2019 (first column) and 2020 (second column) indicated by the black circles. The maps show flood reports with EFFCI&gt;=1 (first row), an EFFCI&gt;=6 (second row) and an EFFCI&gt;=10 (third row).</w:t>
       </w:r>
@@ -5886,27 +8601,60 @@
       <w:pPr>
         <w:pStyle w:val="Caption"/>
       </w:pPr>
-      <w:bookmarkStart w:id="17" w:name="_Ref89494059"/>
-      <w:commentRangeStart w:id="18"/>
-      <w:r>
+      <w:bookmarkStart w:id="24" w:name="_Ref89494059"/>
+      <w:commentRangeStart w:id="25"/>
+      <w:r>
+        <w:rPr>
+          <w:b/>
+          <w:bCs/>
+        </w:rPr>
         <w:t xml:space="preserve">Figure </w:t>
       </w:r>
-      <w:fldSimple w:instr=" SEQ Figure \* ARABIC ">
-        <w:r>
-          <w:rPr>
-            <w:noProof/>
-          </w:rPr>
-          <w:t>4</w:t>
-        </w:r>
-      </w:fldSimple>
-      <w:bookmarkEnd w:id="17"/>
-      <w:commentRangeEnd w:id="18"/>
+      <w:r>
+        <w:rPr>
+          <w:b/>
+          <w:bCs/>
+        </w:rPr>
+        <w:fldChar w:fldCharType="begin"/>
+      </w:r>
+      <w:r>
+        <w:rPr>
+          <w:b/>
+          <w:bCs/>
+        </w:rPr>
+        <w:instrText xml:space="preserve"> SEQ Figure \* ARABIC </w:instrText>
+      </w:r>
+      <w:r>
+        <w:rPr>
+          <w:b/>
+          <w:bCs/>
+        </w:rPr>
+        <w:fldChar w:fldCharType="separate"/>
+      </w:r>
+      <w:r>
+        <w:rPr>
+          <w:b/>
+          <w:bCs/>
+          <w:noProof/>
+        </w:rPr>
+        <w:t>4</w:t>
+      </w:r>
+      <w:r>
+        <w:rPr>
+          <w:b/>
+          <w:bCs/>
+          <w:noProof/>
+        </w:rPr>
+        <w:fldChar w:fldCharType="end"/>
+      </w:r>
+      <w:bookmarkEnd w:id="24"/>
+      <w:commentRangeEnd w:id="25"/>
       <w:r>
         <w:rPr>
           <w:rStyle w:val="CommentReference"/>
           <w:iCs w:val="0"/>
         </w:rPr>
-        <w:commentReference w:id="18"/>
+        <w:commentReference w:id="25"/>
       </w:r>
       <w:r>
         <w:t xml:space="preserve"> – Area under the ROC curve (AURC) for</w:t>
@@ -6067,19 +8815,52 @@
       <w:pPr>
         <w:pStyle w:val="Caption"/>
       </w:pPr>
-      <w:bookmarkStart w:id="19" w:name="_Ref89494904"/>
-      <w:r>
+      <w:bookmarkStart w:id="26" w:name="_Ref89494904"/>
+      <w:r>
+        <w:rPr>
+          <w:b/>
+          <w:bCs/>
+        </w:rPr>
         <w:t xml:space="preserve">Figure </w:t>
       </w:r>
-      <w:fldSimple w:instr=" SEQ Figure \* ARABIC ">
-        <w:r>
-          <w:rPr>
-            <w:noProof/>
-          </w:rPr>
-          <w:t>5</w:t>
-        </w:r>
-      </w:fldSimple>
-      <w:bookmarkEnd w:id="19"/>
+      <w:r>
+        <w:rPr>
+          <w:b/>
+          <w:bCs/>
+        </w:rPr>
+        <w:fldChar w:fldCharType="begin"/>
+      </w:r>
+      <w:r>
+        <w:rPr>
+          <w:b/>
+          <w:bCs/>
+        </w:rPr>
+        <w:instrText xml:space="preserve"> SEQ Figure \* ARABIC </w:instrText>
+      </w:r>
+      <w:r>
+        <w:rPr>
+          <w:b/>
+          <w:bCs/>
+        </w:rPr>
+        <w:fldChar w:fldCharType="separate"/>
+      </w:r>
+      <w:r>
+        <w:rPr>
+          <w:b/>
+          <w:bCs/>
+          <w:noProof/>
+        </w:rPr>
+        <w:t>5</w:t>
+      </w:r>
+      <w:r>
+        <w:rPr>
+          <w:b/>
+          <w:bCs/>
+          <w:noProof/>
+        </w:rPr>
+        <w:fldChar w:fldCharType="end"/>
+      </w:r>
+      <w:bookmarkEnd w:id="26"/>
       <w:r>
         <w:t xml:space="preserve"> – </w:t>
       </w:r>
@@ -6159,7 +8940,6 @@
           <w:lang w:val="es-ES"/>
         </w:rPr>
       </w:pPr>
-      <w:proofErr w:type="spellStart"/>
       <w:r>
         <w:rPr>
           <w:lang w:val="es-ES"/>
@@ -6167,8 +8947,7 @@
         <w:lastRenderedPageBreak/>
         <w:t>References</w:t>
       </w:r>
-      <w:bookmarkEnd w:id="15"/>
-      <w:proofErr w:type="spellEnd"/>
+      <w:bookmarkEnd w:id="21"/>
     </w:p>
     <w:p>
       <w:pPr>
@@ -7177,7 +9956,7 @@
       </w:r>
     </w:p>
   </w:comment>
-  <w:comment w:id="5" w:author="Fatima Pillosu" w:date="2021-12-05T07:38:00Z" w:initials="FMP">
+  <w:comment w:id="7" w:author="Fatima Pillosu" w:date="2021-12-21T15:02:00Z" w:initials="FMP">
     <w:p>
       <w:pPr>
         <w:pStyle w:val="CommentText"/>
@@ -7189,14 +9968,11 @@
         <w:annotationRef/>
       </w:r>
       <w:r>
-        <w:t xml:space="preserve">I haven’t included this particularly </w:t>
-      </w:r>
-      <w:r>
-        <w:t xml:space="preserve">diagram yet. However, it has the potential to be used for flash floods as it looks only at the fact that an event happen and I don’t need to refer to a specific rainfall amount (as in the case of the reliability diagram, for example).  </w:t>
+        <w:t>Create a plot for the Ecuador’s mask and the location of the grid boxes.</w:t>
       </w:r>
     </w:p>
   </w:comment>
-  <w:comment w:id="6" w:author="Fatima Pillosu" w:date="2021-12-21T10:22:00Z" w:initials="FMP">
+  <w:comment w:id="8" w:author="Fatima Pillosu" w:date="2021-12-21T15:12:00Z" w:initials="FMP">
     <w:p>
       <w:pPr>
         <w:pStyle w:val="CommentText"/>
@@ -7208,23 +9984,11 @@
         <w:annotationRef/>
       </w:r>
       <w:r>
-        <w:t xml:space="preserve">It would be good to have a plot that counts how many reports are a hit </w:t>
-      </w:r>
-      <w:r>
-        <w:t>and</w:t>
-      </w:r>
-      <w:r>
-        <w:t xml:space="preserve"> a miss in di</w:t>
-      </w:r>
-      <w:r>
-        <w:t xml:space="preserve">fferent accumulation periods to inform people on the impact of the </w:t>
-      </w:r>
-      <w:r>
-        <w:t>methodology just chosen.</w:t>
+        <w:t>Create a table with the elements of the contingency table</w:t>
       </w:r>
     </w:p>
   </w:comment>
-  <w:comment w:id="7" w:author="Fatima Pillosu" w:date="2021-12-04T06:59:00Z" w:initials="FMP">
+  <w:comment w:id="9" w:author="Fatima Pillosu" w:date="2021-12-21T15:16:00Z" w:initials="FMP">
     <w:p>
       <w:pPr>
         <w:pStyle w:val="CommentText"/>
@@ -7236,14 +10000,11 @@
         <w:annotationRef/>
       </w:r>
       <w:r>
-        <w:t xml:space="preserve">This contradicts what one would typically expect </w:t>
-      </w:r>
-      <w:r>
-        <w:t>from an increase in forecast predictive skill for shorter lead times. Why is that?</w:t>
+        <w:t>This description has been added somewhere else in the paper. Check it and consider merging to avoid repetition.</w:t>
       </w:r>
     </w:p>
   </w:comment>
-  <w:comment w:id="8" w:author="Fatima Pillosu" w:date="2021-12-05T07:16:00Z" w:initials="FMP">
+  <w:comment w:id="10" w:author="Fatima Pillosu" w:date="2021-12-05T07:38:00Z" w:initials="FMP">
     <w:p>
       <w:pPr>
         <w:pStyle w:val="CommentText"/>
@@ -7255,14 +10016,14 @@
         <w:annotationRef/>
       </w:r>
       <w:r>
-        <w:t xml:space="preserve">Still looking for appropriate case studies to show in the paper to complement the </w:t>
-      </w:r>
-      <w:r>
-        <w:t xml:space="preserve">picture provided by the general verification. </w:t>
+        <w:t xml:space="preserve">I haven’t included this particularly </w:t>
+      </w:r>
+      <w:r>
+        <w:t xml:space="preserve">diagram yet. However, it has the potential to be used for flash floods as it looks only at the fact that an event happen and I don’t need to refer to a specific rainfall amount (as in the case of the reliability diagram, for example).  </w:t>
       </w:r>
     </w:p>
   </w:comment>
-  <w:comment w:id="9" w:author="Fatima Pillosu" w:date="2021-12-05T07:14:00Z" w:initials="FMP">
+  <w:comment w:id="11" w:author="Fatima Pillosu" w:date="2021-12-21T10:22:00Z" w:initials="FMP">
     <w:p>
       <w:pPr>
         <w:pStyle w:val="CommentText"/>
@@ -7274,25 +10035,108 @@
         <w:annotationRef/>
       </w:r>
       <w:r>
-        <w:t>I feel I don’t have</w:t>
-      </w:r>
-      <w:r>
-        <w:t xml:space="preserve"> much to comment on other results. The main discussion (I realise I have a lot to say) regards the overlapping ROC curves in “La Costa”. Is it </w:t>
-      </w:r>
-      <w:r>
-        <w:t xml:space="preserve">wrong to not discuss other aspects of the results or somehow I need to find something to say about the other </w:t>
-      </w:r>
-      <w:proofErr w:type="gramStart"/>
-      <w:r>
-        <w:t>results.</w:t>
-      </w:r>
-      <w:proofErr w:type="gramEnd"/>
-      <w:r>
-        <w:t xml:space="preserve"> </w:t>
+        <w:t xml:space="preserve">It would be good to have a plot that counts how many reports are a hit </w:t>
+      </w:r>
+      <w:r>
+        <w:t>and</w:t>
+      </w:r>
+      <w:r>
+        <w:t xml:space="preserve"> a miss in di</w:t>
+      </w:r>
+      <w:r>
+        <w:t xml:space="preserve">fferent accumulation periods to inform people on the impact of the </w:t>
+      </w:r>
+      <w:r>
+        <w:t>methodology just chosen.</w:t>
       </w:r>
     </w:p>
   </w:comment>
-  <w:comment w:id="10" w:author="Fatima Pillosu" w:date="2021-12-05T07:03:00Z" w:initials="FMP">
+  <w:comment w:id="12" w:author="Fatima Pillosu" w:date="2021-12-21T15:35:00Z" w:initials="FMP">
+    <w:p>
+      <w:pPr>
+        <w:pStyle w:val="CommentText"/>
+      </w:pPr>
+      <w:r>
+        <w:rPr>
+          <w:rStyle w:val="CommentReference"/>
+        </w:rPr>
+        <w:annotationRef/>
+      </w:r>
+      <w:r>
+        <w:t xml:space="preserve">This methodology might need to </w:t>
+      </w:r>
+      <w:r>
+        <w:t>change</w:t>
+      </w:r>
+      <w:r>
+        <w:t xml:space="preserve"> as the rainfall thresholds obtained </w:t>
+      </w:r>
+      <w:r>
+        <w:t xml:space="preserve">are too high and I don’t have events. </w:t>
+      </w:r>
+    </w:p>
+  </w:comment>
+  <w:comment w:id="13" w:author="Fatima Pillosu" w:date="2021-12-04T06:59:00Z" w:initials="FMP">
+    <w:p>
+      <w:pPr>
+        <w:pStyle w:val="CommentText"/>
+      </w:pPr>
+      <w:r>
+        <w:rPr>
+          <w:rStyle w:val="CommentReference"/>
+        </w:rPr>
+        <w:annotationRef/>
+      </w:r>
+      <w:r>
+        <w:t xml:space="preserve">This contradicts what one would typically expect </w:t>
+      </w:r>
+      <w:r>
+        <w:t>from an increase in forecast predictive skill for shorter lead times. Why is that?</w:t>
+      </w:r>
+    </w:p>
+  </w:comment>
+  <w:comment w:id="14" w:author="Fatima Pillosu" w:date="2021-12-05T07:16:00Z" w:initials="FMP">
+    <w:p>
+      <w:pPr>
+        <w:pStyle w:val="CommentText"/>
+      </w:pPr>
+      <w:r>
+        <w:rPr>
+          <w:rStyle w:val="CommentReference"/>
+        </w:rPr>
+        <w:annotationRef/>
+      </w:r>
+      <w:r>
+        <w:t xml:space="preserve">Still looking for appropriate case studies to show in the paper to complement the </w:t>
+      </w:r>
+      <w:r>
+        <w:t xml:space="preserve">picture provided by the general verification. </w:t>
+      </w:r>
+    </w:p>
+  </w:comment>
+  <w:comment w:id="15" w:author="Fatima Pillosu" w:date="2021-12-05T07:14:00Z" w:initials="FMP">
+    <w:p>
+      <w:pPr>
+        <w:pStyle w:val="CommentText"/>
+      </w:pPr>
+      <w:r>
+        <w:rPr>
+          <w:rStyle w:val="CommentReference"/>
+        </w:rPr>
+        <w:annotationRef/>
+      </w:r>
+      <w:r>
+        <w:t>I feel I don’t have</w:t>
+      </w:r>
+      <w:r>
+        <w:t xml:space="preserve"> much to comment on other results. The main discussion (I realise I have a lot to say) regards the overlapping ROC curves in “La Costa”. Is it </w:t>
+      </w:r>
+      <w:r>
+        <w:t xml:space="preserve">wrong to not discuss other aspects of the results or somehow I need to find something to say about the other results. </w:t>
+      </w:r>
+    </w:p>
+  </w:comment>
+  <w:comment w:id="16" w:author="Fatima Pillosu" w:date="2021-12-05T07:03:00Z" w:initials="FMP">
     <w:p>
       <w:pPr>
         <w:pStyle w:val="CommentText"/>
@@ -7456,7 +10300,7 @@
       </w:r>
     </w:p>
   </w:comment>
-  <w:comment w:id="11" w:author="Fatima Pillosu" w:date="2021-12-05T06:42:00Z" w:initials="FMP">
+  <w:comment w:id="17" w:author="Fatima Pillosu" w:date="2021-12-05T06:42:00Z" w:initials="FMP">
     <w:p>
       <w:pPr>
         <w:pStyle w:val="CommentText"/>
@@ -7491,7 +10335,7 @@
       </w:r>
     </w:p>
   </w:comment>
-  <w:comment w:id="12" w:author="Fatima Pillosu" w:date="2021-12-05T06:58:00Z" w:initials="FMP">
+  <w:comment w:id="18" w:author="Fatima Pillosu" w:date="2021-12-05T06:58:00Z" w:initials="FMP">
     <w:p>
       <w:pPr>
         <w:pStyle w:val="CommentText"/>
@@ -7507,7 +10351,7 @@
       </w:r>
     </w:p>
   </w:comment>
-  <w:comment w:id="13" w:author="Fatima Pillosu" w:date="2021-12-05T07:21:00Z" w:initials="FMP">
+  <w:comment w:id="19" w:author="Fatima Pillosu" w:date="2021-12-05T07:21:00Z" w:initials="FMP">
     <w:p>
       <w:pPr>
         <w:pStyle w:val="CommentText"/>
@@ -7523,7 +10367,7 @@
       </w:r>
     </w:p>
   </w:comment>
-  <w:comment w:id="14" w:author="Fatima Pillosu" w:date="2021-12-05T07:27:00Z" w:initials="FMP">
+  <w:comment w:id="20" w:author="Fatima Pillosu" w:date="2021-12-05T07:27:00Z" w:initials="FMP">
     <w:p>
       <w:pPr>
         <w:pStyle w:val="CommentText"/>
@@ -7539,7 +10383,7 @@
       </w:r>
     </w:p>
   </w:comment>
-  <w:comment w:id="18" w:author="Fatima Pillosu" w:date="2021-12-04T07:13:00Z" w:initials="FMP">
+  <w:comment w:id="25" w:author="Fatima Pillosu" w:date="2021-12-04T07:13:00Z" w:initials="FMP">
     <w:p>
       <w:pPr>
         <w:pStyle w:val="CommentText"/>
@@ -7553,13 +10397,8 @@
       <w:r>
         <w:t xml:space="preserve">Change the titles with </w:t>
       </w:r>
-      <w:proofErr w:type="spellStart"/>
-      <w:r>
-        <w:t>PercRT</w:t>
-      </w:r>
-      <w:proofErr w:type="spellEnd"/>
-      <w:r>
-        <w:t>&gt;=75</w:t>
+      <w:r>
+        <w:t>PercRT&gt;=75</w:t>
       </w:r>
       <w:r>
         <w:rPr>
@@ -7578,8 +10417,12 @@
 <file path=word/commentsExtended.xml><?xml version="1.0" encoding="utf-8"?>
 <w15:commentsEx xmlns:wpc="http://schemas.microsoft.com/office/word/2010/wordprocessingCanvas" xmlns:cx="http://schemas.microsoft.com/office/drawing/2014/chartex" xmlns:cx1="http://schemas.microsoft.com/office/drawing/2015/9/8/chartex" xmlns:cx2="http://schemas.microsoft.com/office/drawing/2015/10/21/chartex" xmlns:cx3="http://schemas.microsoft.com/office/drawing/2016/5/9/chartex" xmlns:cx4="http://schemas.microsoft.com/office/drawing/2016/5/10/chartex" xmlns:cx5="http://schemas.microsoft.com/office/drawing/2016/5/11/chartex" xmlns:cx6="http://schemas.microsoft.com/office/drawing/2016/5/12/chartex" xmlns:cx7="http://schemas.microsoft.com/office/drawing/2016/5/13/chartex" xmlns:cx8="http://schemas.microsoft.com/office/drawing/2016/5/14/chartex" xmlns:mc="http://schemas.openxmlformats.org/markup-compatibility/2006" xmlns:aink="http://schemas.microsoft.com/office/drawing/2016/ink" xmlns:am3d="http://schemas.microsoft.com/office/drawing/2017/model3d" xmlns:o="urn:schemas-microsoft-com:office:office" xmlns:r="http://schemas.openxmlformats.org/officeDocument/2006/relationships" xmlns:m="http://schemas.openxmlformats.org/officeDocument/2006/math" xmlns:v="urn:schemas-microsoft-com:vml" xmlns:wp14="http://schemas.microsoft.com/office/word/2010/wordprocessingDrawing" xmlns:wp="http://schemas.openxmlformats.org/drawingml/2006/wordprocessingDrawing" xmlns:w10="urn:schemas-microsoft-com:office:word" xmlns:w="http://schemas.openxmlformats.org/wordprocessingml/2006/main" xmlns:w14="http://schemas.microsoft.com/office/word/2010/wordml" xmlns:w15="http://schemas.microsoft.com/office/word/2012/wordml" xmlns:w16cex="http://schemas.microsoft.com/office/word/2018/wordml/cex" xmlns:w16cid="http://schemas.microsoft.com/office/word/2016/wordml/cid" xmlns:w16="http://schemas.microsoft.com/office/word/2018/wordml" xmlns:w16se="http://schemas.microsoft.com/office/word/2015/wordml/symex" xmlns:wpg="http://schemas.microsoft.com/office/word/2010/wordprocessingGroup" xmlns:wpi="http://schemas.microsoft.com/office/word/2010/wordprocessingInk" xmlns:wne="http://schemas.microsoft.com/office/word/2006/wordml" xmlns:wps="http://schemas.microsoft.com/office/word/2010/wordprocessingShape" mc:Ignorable="w14 w15 w16se w16cid w16 w16cex wp14">
   <w15:commentEx w15:paraId="3F2D81F6" w15:done="0"/>
+  <w15:commentEx w15:paraId="541BE74C" w15:done="0"/>
+  <w15:commentEx w15:paraId="2A30B20E" w15:done="0"/>
+  <w15:commentEx w15:paraId="58388390" w15:done="0"/>
   <w15:commentEx w15:paraId="0C2AD0E0" w15:done="0"/>
   <w15:commentEx w15:paraId="6CC1EBB7" w15:done="0"/>
+  <w15:commentEx w15:paraId="3A2A3C41" w15:done="0"/>
   <w15:commentEx w15:paraId="024B9CDC" w15:done="0"/>
   <w15:commentEx w15:paraId="12596E5E" w15:done="0"/>
   <w15:commentEx w15:paraId="49301DF4" w15:done="0"/>
@@ -7595,8 +10438,12 @@
 <file path=word/commentsExtensible.xml><?xml version="1.0" encoding="utf-8"?>
 <w16cex:commentsExtensible xmlns:wpc="http://schemas.microsoft.com/office/word/2010/wordprocessingCanvas" xmlns:cx="http://schemas.microsoft.com/office/drawing/2014/chartex" xmlns:cx1="http://schemas.microsoft.com/office/drawing/2015/9/8/chartex" xmlns:cx2="http://schemas.microsoft.com/office/drawing/2015/10/21/chartex" xmlns:cx3="http://schemas.microsoft.com/office/drawing/2016/5/9/chartex" xmlns:cx4="http://schemas.microsoft.com/office/drawing/2016/5/10/chartex" xmlns:cx5="http://schemas.microsoft.com/office/drawing/2016/5/11/chartex" xmlns:cx6="http://schemas.microsoft.com/office/drawing/2016/5/12/chartex" xmlns:cx7="http://schemas.microsoft.com/office/drawing/2016/5/13/chartex" xmlns:cx8="http://schemas.microsoft.com/office/drawing/2016/5/14/chartex" xmlns:mc="http://schemas.openxmlformats.org/markup-compatibility/2006" xmlns:aink="http://schemas.microsoft.com/office/drawing/2016/ink" xmlns:am3d="http://schemas.microsoft.com/office/drawing/2017/model3d" xmlns:o="urn:schemas-microsoft-com:office:office" xmlns:r="http://schemas.openxmlformats.org/officeDocument/2006/relationships" xmlns:m="http://schemas.openxmlformats.org/officeDocument/2006/math" xmlns:v="urn:schemas-microsoft-com:vml" xmlns:wp14="http://schemas.microsoft.com/office/word/2010/wordprocessingDrawing" xmlns:wp="http://schemas.openxmlformats.org/drawingml/2006/wordprocessingDrawing" xmlns:w10="urn:schemas-microsoft-com:office:word" xmlns:w="http://schemas.openxmlformats.org/wordprocessingml/2006/main" xmlns:w14="http://schemas.microsoft.com/office/word/2010/wordml" xmlns:w15="http://schemas.microsoft.com/office/word/2012/wordml" xmlns:w16cex="http://schemas.microsoft.com/office/word/2018/wordml/cex" xmlns:w16cid="http://schemas.microsoft.com/office/word/2016/wordml/cid" xmlns:w16="http://schemas.microsoft.com/office/word/2018/wordml" xmlns:w16se="http://schemas.microsoft.com/office/word/2015/wordml/symex" xmlns:wpg="http://schemas.microsoft.com/office/word/2010/wordprocessingGroup" xmlns:wpi="http://schemas.microsoft.com/office/word/2010/wordprocessingInk" xmlns:wne="http://schemas.microsoft.com/office/word/2006/wordml" xmlns:wps="http://schemas.microsoft.com/office/word/2010/wordprocessingShape" mc:Ignorable="w14 w15 w16se w16cid w16 w16cex wp14">
   <w16cex:commentExtensible w16cex:durableId="2540FC69" w16cex:dateUtc="2021-11-18T16:23:00Z"/>
+  <w16cex:commentExtensible w16cex:durableId="256C6AE8" w16cex:dateUtc="2021-12-21T15:02:00Z"/>
+  <w16cex:commentExtensible w16cex:durableId="256C6D60" w16cex:dateUtc="2021-12-21T15:12:00Z"/>
+  <w16cex:commentExtensible w16cex:durableId="256C6E3B" w16cex:dateUtc="2021-12-21T15:16:00Z"/>
   <w16cex:commentExtensible w16cex:durableId="2556EAEB" w16cex:dateUtc="2021-12-05T07:38:00Z"/>
   <w16cex:commentExtensible w16cex:durableId="256C295D" w16cex:dateUtc="2021-12-21T10:22:00Z"/>
+  <w16cex:commentExtensible w16cex:durableId="256C72DD" w16cex:dateUtc="2021-12-21T15:35:00Z"/>
   <w16cex:commentExtensible w16cex:durableId="25559060" w16cex:dateUtc="2021-12-04T06:59:00Z"/>
   <w16cex:commentExtensible w16cex:durableId="2556E5D8" w16cex:dateUtc="2021-12-05T07:16:00Z"/>
   <w16cex:commentExtensible w16cex:durableId="2556E54F" w16cex:dateUtc="2021-12-05T07:14:00Z"/>
@@ -7612,8 +10459,12 @@
 <file path=word/commentsIds.xml><?xml version="1.0" encoding="utf-8"?>
 <w16cid:commentsIds xmlns:wpc="http://schemas.microsoft.com/office/word/2010/wordprocessingCanvas" xmlns:cx="http://schemas.microsoft.com/office/drawing/2014/chartex" xmlns:cx1="http://schemas.microsoft.com/office/drawing/2015/9/8/chartex" xmlns:cx2="http://schemas.microsoft.com/office/drawing/2015/10/21/chartex" xmlns:cx3="http://schemas.microsoft.com/office/drawing/2016/5/9/chartex" xmlns:cx4="http://schemas.microsoft.com/office/drawing/2016/5/10/chartex" xmlns:cx5="http://schemas.microsoft.com/office/drawing/2016/5/11/chartex" xmlns:cx6="http://schemas.microsoft.com/office/drawing/2016/5/12/chartex" xmlns:cx7="http://schemas.microsoft.com/office/drawing/2016/5/13/chartex" xmlns:cx8="http://schemas.microsoft.com/office/drawing/2016/5/14/chartex" xmlns:mc="http://schemas.openxmlformats.org/markup-compatibility/2006" xmlns:aink="http://schemas.microsoft.com/office/drawing/2016/ink" xmlns:am3d="http://schemas.microsoft.com/office/drawing/2017/model3d" xmlns:o="urn:schemas-microsoft-com:office:office" xmlns:r="http://schemas.openxmlformats.org/officeDocument/2006/relationships" xmlns:m="http://schemas.openxmlformats.org/officeDocument/2006/math" xmlns:v="urn:schemas-microsoft-com:vml" xmlns:wp14="http://schemas.microsoft.com/office/word/2010/wordprocessingDrawing" xmlns:wp="http://schemas.openxmlformats.org/drawingml/2006/wordprocessingDrawing" xmlns:w10="urn:schemas-microsoft-com:office:word" xmlns:w="http://schemas.openxmlformats.org/wordprocessingml/2006/main" xmlns:w14="http://schemas.microsoft.com/office/word/2010/wordml" xmlns:w15="http://schemas.microsoft.com/office/word/2012/wordml" xmlns:w16cex="http://schemas.microsoft.com/office/word/2018/wordml/cex" xmlns:w16cid="http://schemas.microsoft.com/office/word/2016/wordml/cid" xmlns:w16="http://schemas.microsoft.com/office/word/2018/wordml" xmlns:w16se="http://schemas.microsoft.com/office/word/2015/wordml/symex" xmlns:wpg="http://schemas.microsoft.com/office/word/2010/wordprocessingGroup" xmlns:wpi="http://schemas.microsoft.com/office/word/2010/wordprocessingInk" xmlns:wne="http://schemas.microsoft.com/office/word/2006/wordml" xmlns:wps="http://schemas.microsoft.com/office/word/2010/wordprocessingShape" mc:Ignorable="w14 w15 w16se w16cid w16 w16cex wp14">
   <w16cid:commentId w16cid:paraId="3F2D81F6" w16cid:durableId="2540FC69"/>
+  <w16cid:commentId w16cid:paraId="541BE74C" w16cid:durableId="256C6AE8"/>
+  <w16cid:commentId w16cid:paraId="2A30B20E" w16cid:durableId="256C6D60"/>
+  <w16cid:commentId w16cid:paraId="58388390" w16cid:durableId="256C6E3B"/>
   <w16cid:commentId w16cid:paraId="0C2AD0E0" w16cid:durableId="2556EAEB"/>
   <w16cid:commentId w16cid:paraId="6CC1EBB7" w16cid:durableId="256C295D"/>
+  <w16cid:commentId w16cid:paraId="3A2A3C41" w16cid:durableId="256C72DD"/>
   <w16cid:commentId w16cid:paraId="024B9CDC" w16cid:durableId="25559060"/>
   <w16cid:commentId w16cid:paraId="12596E5E" w16cid:durableId="2556E5D8"/>
   <w16cid:commentId w16cid:paraId="49301DF4" w16cid:durableId="2556E54F"/>
@@ -9858,6 +12709,119 @@
     </w:lvl>
   </w:abstractNum>
   <w:abstractNum w:abstractNumId="19" w15:restartNumberingAfterBreak="0">
+    <w:nsid w:val="45017403"/>
+    <w:multiLevelType w:val="hybridMultilevel"/>
+    <w:tmpl w:val="B1E8AD7A"/>
+    <w:lvl w:ilvl="0" w:tplc="08090001">
+      <w:start w:val="1"/>
+      <w:numFmt w:val="bullet"/>
+      <w:lvlText w:val=""/>
+      <w:lvlJc w:val="left"/>
+      <w:pPr>
+        <w:ind w:left="1004" w:hanging="360"/>
+      </w:pPr>
+      <w:rPr>
+        <w:rFonts w:ascii="Symbol" w:hAnsi="Symbol" w:hint="default"/>
+      </w:rPr>
+    </w:lvl>
+    <w:lvl w:ilvl="1" w:tplc="08090003" w:tentative="1">
+      <w:start w:val="1"/>
+      <w:numFmt w:val="bullet"/>
+      <w:lvlText w:val="o"/>
+      <w:lvlJc w:val="left"/>
+      <w:pPr>
+        <w:ind w:left="1724" w:hanging="360"/>
+      </w:pPr>
+      <w:rPr>
+        <w:rFonts w:ascii="Courier New" w:hAnsi="Courier New" w:cs="Courier New" w:hint="default"/>
+      </w:rPr>
+    </w:lvl>
+    <w:lvl w:ilvl="2" w:tplc="08090005" w:tentative="1">
+      <w:start w:val="1"/>
+      <w:numFmt w:val="bullet"/>
+      <w:lvlText w:val=""/>
+      <w:lvlJc w:val="left"/>
+      <w:pPr>
+        <w:ind w:left="2444" w:hanging="360"/>
+      </w:pPr>
+      <w:rPr>
+        <w:rFonts w:ascii="Wingdings" w:hAnsi="Wingdings" w:hint="default"/>
+      </w:rPr>
+    </w:lvl>
+    <w:lvl w:ilvl="3" w:tplc="08090001" w:tentative="1">
+      <w:start w:val="1"/>
+      <w:numFmt w:val="bullet"/>
+      <w:lvlText w:val=""/>
+      <w:lvlJc w:val="left"/>
+      <w:pPr>
+        <w:ind w:left="3164" w:hanging="360"/>
+      </w:pPr>
+      <w:rPr>
+        <w:rFonts w:ascii="Symbol" w:hAnsi="Symbol" w:hint="default"/>
+      </w:rPr>
+    </w:lvl>
+    <w:lvl w:ilvl="4" w:tplc="08090003" w:tentative="1">
+      <w:start w:val="1"/>
+      <w:numFmt w:val="bullet"/>
+      <w:lvlText w:val="o"/>
+      <w:lvlJc w:val="left"/>
+      <w:pPr>
+        <w:ind w:left="3884" w:hanging="360"/>
+      </w:pPr>
+      <w:rPr>
+        <w:rFonts w:ascii="Courier New" w:hAnsi="Courier New" w:cs="Courier New" w:hint="default"/>
+      </w:rPr>
+    </w:lvl>
+    <w:lvl w:ilvl="5" w:tplc="08090005" w:tentative="1">
+      <w:start w:val="1"/>
+      <w:numFmt w:val="bullet"/>
+      <w:lvlText w:val=""/>
+      <w:lvlJc w:val="left"/>
+      <w:pPr>
+        <w:ind w:left="4604" w:hanging="360"/>
+      </w:pPr>
+      <w:rPr>
+        <w:rFonts w:ascii="Wingdings" w:hAnsi="Wingdings" w:hint="default"/>
+      </w:rPr>
+    </w:lvl>
+    <w:lvl w:ilvl="6" w:tplc="08090001" w:tentative="1">
+      <w:start w:val="1"/>
+      <w:numFmt w:val="bullet"/>
+      <w:lvlText w:val=""/>
+      <w:lvlJc w:val="left"/>
+      <w:pPr>
+        <w:ind w:left="5324" w:hanging="360"/>
+      </w:pPr>
+      <w:rPr>
+        <w:rFonts w:ascii="Symbol" w:hAnsi="Symbol" w:hint="default"/>
+      </w:rPr>
+    </w:lvl>
+    <w:lvl w:ilvl="7" w:tplc="08090003" w:tentative="1">
+      <w:start w:val="1"/>
+      <w:numFmt w:val="bullet"/>
+      <w:lvlText w:val="o"/>
+      <w:lvlJc w:val="left"/>
+      <w:pPr>
+        <w:ind w:left="6044" w:hanging="360"/>
+      </w:pPr>
+      <w:rPr>
+        <w:rFonts w:ascii="Courier New" w:hAnsi="Courier New" w:cs="Courier New" w:hint="default"/>
+      </w:rPr>
+    </w:lvl>
+    <w:lvl w:ilvl="8" w:tplc="08090005" w:tentative="1">
+      <w:start w:val="1"/>
+      <w:numFmt w:val="bullet"/>
+      <w:lvlText w:val=""/>
+      <w:lvlJc w:val="left"/>
+      <w:pPr>
+        <w:ind w:left="6764" w:hanging="360"/>
+      </w:pPr>
+      <w:rPr>
+        <w:rFonts w:ascii="Wingdings" w:hAnsi="Wingdings" w:hint="default"/>
+      </w:rPr>
+    </w:lvl>
+  </w:abstractNum>
+  <w:abstractNum w:abstractNumId="20" w15:restartNumberingAfterBreak="0">
     <w:nsid w:val="458D7667"/>
     <w:multiLevelType w:val="hybridMultilevel"/>
     <w:tmpl w:val="250CAA64"/>
@@ -9970,7 +12934,7 @@
       </w:rPr>
     </w:lvl>
   </w:abstractNum>
-  <w:abstractNum w:abstractNumId="20" w15:restartNumberingAfterBreak="0">
+  <w:abstractNum w:abstractNumId="21" w15:restartNumberingAfterBreak="0">
     <w:nsid w:val="497426EC"/>
     <w:multiLevelType w:val="hybridMultilevel"/>
     <w:tmpl w:val="D10EB3EA"/>
@@ -10083,7 +13047,7 @@
       </w:rPr>
     </w:lvl>
   </w:abstractNum>
-  <w:abstractNum w:abstractNumId="21" w15:restartNumberingAfterBreak="0">
+  <w:abstractNum w:abstractNumId="22" w15:restartNumberingAfterBreak="0">
     <w:nsid w:val="4AE16A0F"/>
     <w:multiLevelType w:val="hybridMultilevel"/>
     <w:tmpl w:val="41585B1A"/>
@@ -10172,7 +13136,7 @@
       </w:pPr>
     </w:lvl>
   </w:abstractNum>
-  <w:abstractNum w:abstractNumId="22" w15:restartNumberingAfterBreak="0">
+  <w:abstractNum w:abstractNumId="23" w15:restartNumberingAfterBreak="0">
     <w:nsid w:val="4F1B167C"/>
     <w:multiLevelType w:val="hybridMultilevel"/>
     <w:tmpl w:val="80EAF454"/>
@@ -10285,7 +13249,7 @@
       </w:rPr>
     </w:lvl>
   </w:abstractNum>
-  <w:abstractNum w:abstractNumId="23" w15:restartNumberingAfterBreak="0">
+  <w:abstractNum w:abstractNumId="24" w15:restartNumberingAfterBreak="0">
     <w:nsid w:val="52A70A45"/>
     <w:multiLevelType w:val="hybridMultilevel"/>
     <w:tmpl w:val="57F0E4B4"/>
@@ -10398,7 +13362,7 @@
       </w:rPr>
     </w:lvl>
   </w:abstractNum>
-  <w:abstractNum w:abstractNumId="24" w15:restartNumberingAfterBreak="0">
+  <w:abstractNum w:abstractNumId="25" w15:restartNumberingAfterBreak="0">
     <w:nsid w:val="5BBE48BC"/>
     <w:multiLevelType w:val="multilevel"/>
     <w:tmpl w:val="0EFE6C24"/>
@@ -10547,7 +13511,7 @@
       </w:rPr>
     </w:lvl>
   </w:abstractNum>
-  <w:abstractNum w:abstractNumId="25" w15:restartNumberingAfterBreak="0">
+  <w:abstractNum w:abstractNumId="26" w15:restartNumberingAfterBreak="0">
     <w:nsid w:val="5D4B471B"/>
     <w:multiLevelType w:val="hybridMultilevel"/>
     <w:tmpl w:val="54C09FE0"/>
@@ -10659,7 +13623,7 @@
       </w:rPr>
     </w:lvl>
   </w:abstractNum>
-  <w:abstractNum w:abstractNumId="26" w15:restartNumberingAfterBreak="0">
+  <w:abstractNum w:abstractNumId="27" w15:restartNumberingAfterBreak="0">
     <w:nsid w:val="5F0F00F7"/>
     <w:multiLevelType w:val="hybridMultilevel"/>
     <w:tmpl w:val="E2B00534"/>
@@ -10771,7 +13735,7 @@
       </w:rPr>
     </w:lvl>
   </w:abstractNum>
-  <w:abstractNum w:abstractNumId="27" w15:restartNumberingAfterBreak="0">
+  <w:abstractNum w:abstractNumId="28" w15:restartNumberingAfterBreak="0">
     <w:nsid w:val="67295208"/>
     <w:multiLevelType w:val="hybridMultilevel"/>
     <w:tmpl w:val="8564D096"/>
@@ -10884,7 +13848,120 @@
       </w:rPr>
     </w:lvl>
   </w:abstractNum>
-  <w:abstractNum w:abstractNumId="28" w15:restartNumberingAfterBreak="0">
+  <w:abstractNum w:abstractNumId="29" w15:restartNumberingAfterBreak="0">
+    <w:nsid w:val="7080322E"/>
+    <w:multiLevelType w:val="hybridMultilevel"/>
+    <w:tmpl w:val="A69E73D0"/>
+    <w:lvl w:ilvl="0" w:tplc="08090001">
+      <w:start w:val="1"/>
+      <w:numFmt w:val="bullet"/>
+      <w:lvlText w:val=""/>
+      <w:lvlJc w:val="left"/>
+      <w:pPr>
+        <w:ind w:left="1004" w:hanging="360"/>
+      </w:pPr>
+      <w:rPr>
+        <w:rFonts w:ascii="Symbol" w:hAnsi="Symbol" w:hint="default"/>
+      </w:rPr>
+    </w:lvl>
+    <w:lvl w:ilvl="1" w:tplc="08090003" w:tentative="1">
+      <w:start w:val="1"/>
+      <w:numFmt w:val="bullet"/>
+      <w:lvlText w:val="o"/>
+      <w:lvlJc w:val="left"/>
+      <w:pPr>
+        <w:ind w:left="1724" w:hanging="360"/>
+      </w:pPr>
+      <w:rPr>
+        <w:rFonts w:ascii="Courier New" w:hAnsi="Courier New" w:cs="Courier New" w:hint="default"/>
+      </w:rPr>
+    </w:lvl>
+    <w:lvl w:ilvl="2" w:tplc="08090005" w:tentative="1">
+      <w:start w:val="1"/>
+      <w:numFmt w:val="bullet"/>
+      <w:lvlText w:val=""/>
+      <w:lvlJc w:val="left"/>
+      <w:pPr>
+        <w:ind w:left="2444" w:hanging="360"/>
+      </w:pPr>
+      <w:rPr>
+        <w:rFonts w:ascii="Wingdings" w:hAnsi="Wingdings" w:hint="default"/>
+      </w:rPr>
+    </w:lvl>
+    <w:lvl w:ilvl="3" w:tplc="08090001" w:tentative="1">
+      <w:start w:val="1"/>
+      <w:numFmt w:val="bullet"/>
+      <w:lvlText w:val=""/>
+      <w:lvlJc w:val="left"/>
+      <w:pPr>
+        <w:ind w:left="3164" w:hanging="360"/>
+      </w:pPr>
+      <w:rPr>
+        <w:rFonts w:ascii="Symbol" w:hAnsi="Symbol" w:hint="default"/>
+      </w:rPr>
+    </w:lvl>
+    <w:lvl w:ilvl="4" w:tplc="08090003" w:tentative="1">
+      <w:start w:val="1"/>
+      <w:numFmt w:val="bullet"/>
+      <w:lvlText w:val="o"/>
+      <w:lvlJc w:val="left"/>
+      <w:pPr>
+        <w:ind w:left="3884" w:hanging="360"/>
+      </w:pPr>
+      <w:rPr>
+        <w:rFonts w:ascii="Courier New" w:hAnsi="Courier New" w:cs="Courier New" w:hint="default"/>
+      </w:rPr>
+    </w:lvl>
+    <w:lvl w:ilvl="5" w:tplc="08090005" w:tentative="1">
+      <w:start w:val="1"/>
+      <w:numFmt w:val="bullet"/>
+      <w:lvlText w:val=""/>
+      <w:lvlJc w:val="left"/>
+      <w:pPr>
+        <w:ind w:left="4604" w:hanging="360"/>
+      </w:pPr>
+      <w:rPr>
+        <w:rFonts w:ascii="Wingdings" w:hAnsi="Wingdings" w:hint="default"/>
+      </w:rPr>
+    </w:lvl>
+    <w:lvl w:ilvl="6" w:tplc="08090001" w:tentative="1">
+      <w:start w:val="1"/>
+      <w:numFmt w:val="bullet"/>
+      <w:lvlText w:val=""/>
+      <w:lvlJc w:val="left"/>
+      <w:pPr>
+        <w:ind w:left="5324" w:hanging="360"/>
+      </w:pPr>
+      <w:rPr>
+        <w:rFonts w:ascii="Symbol" w:hAnsi="Symbol" w:hint="default"/>
+      </w:rPr>
+    </w:lvl>
+    <w:lvl w:ilvl="7" w:tplc="08090003" w:tentative="1">
+      <w:start w:val="1"/>
+      <w:numFmt w:val="bullet"/>
+      <w:lvlText w:val="o"/>
+      <w:lvlJc w:val="left"/>
+      <w:pPr>
+        <w:ind w:left="6044" w:hanging="360"/>
+      </w:pPr>
+      <w:rPr>
+        <w:rFonts w:ascii="Courier New" w:hAnsi="Courier New" w:cs="Courier New" w:hint="default"/>
+      </w:rPr>
+    </w:lvl>
+    <w:lvl w:ilvl="8" w:tplc="08090005" w:tentative="1">
+      <w:start w:val="1"/>
+      <w:numFmt w:val="bullet"/>
+      <w:lvlText w:val=""/>
+      <w:lvlJc w:val="left"/>
+      <w:pPr>
+        <w:ind w:left="6764" w:hanging="360"/>
+      </w:pPr>
+      <w:rPr>
+        <w:rFonts w:ascii="Wingdings" w:hAnsi="Wingdings" w:hint="default"/>
+      </w:rPr>
+    </w:lvl>
+  </w:abstractNum>
+  <w:abstractNum w:abstractNumId="30" w15:restartNumberingAfterBreak="0">
     <w:nsid w:val="747B7696"/>
     <w:multiLevelType w:val="hybridMultilevel"/>
     <w:tmpl w:val="6994DC74"/>
@@ -10970,7 +14047,7 @@
       </w:pPr>
     </w:lvl>
   </w:abstractNum>
-  <w:abstractNum w:abstractNumId="29" w15:restartNumberingAfterBreak="0">
+  <w:abstractNum w:abstractNumId="31" w15:restartNumberingAfterBreak="0">
     <w:nsid w:val="7D852FD1"/>
     <w:multiLevelType w:val="hybridMultilevel"/>
     <w:tmpl w:val="1FCE9290"/>
@@ -11090,7 +14167,7 @@
     <w:abstractNumId w:val="5"/>
   </w:num>
   <w:num w:numId="3">
-    <w:abstractNumId w:val="21"/>
+    <w:abstractNumId w:val="22"/>
   </w:num>
   <w:num w:numId="4">
     <w:abstractNumId w:val="0"/>
@@ -11102,10 +14179,10 @@
     <w:abstractNumId w:val="6"/>
   </w:num>
   <w:num w:numId="7">
-    <w:abstractNumId w:val="28"/>
+    <w:abstractNumId w:val="30"/>
   </w:num>
   <w:num w:numId="8">
-    <w:abstractNumId w:val="28"/>
+    <w:abstractNumId w:val="30"/>
     <w:lvlOverride w:ilvl="0">
       <w:startOverride w:val="1"/>
     </w:lvlOverride>
@@ -11126,7 +14203,7 @@
     <w:abstractNumId w:val="7"/>
   </w:num>
   <w:num w:numId="13">
-    <w:abstractNumId w:val="22"/>
+    <w:abstractNumId w:val="23"/>
   </w:num>
   <w:num w:numId="14">
     <w:abstractNumId w:val="16"/>
@@ -11138,16 +14215,16 @@
     <w:abstractNumId w:val="9"/>
   </w:num>
   <w:num w:numId="17">
+    <w:abstractNumId w:val="28"/>
+  </w:num>
+  <w:num w:numId="18">
+    <w:abstractNumId w:val="24"/>
+  </w:num>
+  <w:num w:numId="19">
     <w:abstractNumId w:val="27"/>
   </w:num>
-  <w:num w:numId="18">
-    <w:abstractNumId w:val="23"/>
-  </w:num>
-  <w:num w:numId="19">
+  <w:num w:numId="20">
     <w:abstractNumId w:val="26"/>
-  </w:num>
-  <w:num w:numId="20">
-    <w:abstractNumId w:val="25"/>
   </w:num>
   <w:num w:numId="21">
     <w:abstractNumId w:val="14"/>
@@ -11159,13 +14236,13 @@
     <w:abstractNumId w:val="3"/>
   </w:num>
   <w:num w:numId="24">
-    <w:abstractNumId w:val="24"/>
+    <w:abstractNumId w:val="25"/>
   </w:num>
   <w:num w:numId="25">
     <w:abstractNumId w:val="1"/>
   </w:num>
   <w:num w:numId="26">
-    <w:abstractNumId w:val="29"/>
+    <w:abstractNumId w:val="31"/>
   </w:num>
   <w:num w:numId="27">
     <w:abstractNumId w:val="4"/>
@@ -11174,16 +14251,22 @@
     <w:abstractNumId w:val="12"/>
   </w:num>
   <w:num w:numId="29">
-    <w:abstractNumId w:val="20"/>
+    <w:abstractNumId w:val="21"/>
   </w:num>
   <w:num w:numId="30">
-    <w:abstractNumId w:val="19"/>
+    <w:abstractNumId w:val="20"/>
   </w:num>
   <w:num w:numId="31">
     <w:abstractNumId w:val="8"/>
   </w:num>
   <w:num w:numId="32">
     <w:abstractNumId w:val="17"/>
+  </w:num>
+  <w:num w:numId="33">
+    <w:abstractNumId w:val="29"/>
+  </w:num>
+  <w:num w:numId="34">
+    <w:abstractNumId w:val="19"/>
   </w:num>
   <w:numIdMacAtCleanup w:val="11"/>
 </w:numbering>
@@ -12874,7 +15957,6 @@
   <w:style w:type="paragraph" w:customStyle="1" w:styleId="CaptionNew">
     <w:name w:val="Caption New"/>
     <w:basedOn w:val="CaptionTable"/>
-    <w:qFormat/>
     <w:rsid w:val="00A65CFA"/>
     <w:pPr>
       <w:spacing w:before="120" w:after="240"/>
@@ -13182,12 +16264,7 @@
 </file>
 
 <file path=customXml/item1.xml><?xml version="1.0" encoding="utf-8"?>
-<?mso-contentType ?>
-<FormTemplates xmlns="http://schemas.microsoft.com/sharepoint/v3/contenttype/forms">
-  <Display>DocumentLibraryForm</Display>
-  <Edit>DocumentLibraryForm</Edit>
-  <New>DocumentLibraryForm</New>
-</FormTemplates>
+<b:Sources xmlns:b="http://schemas.openxmlformats.org/officeDocument/2006/bibliography" xmlns="http://schemas.openxmlformats.org/officeDocument/2006/bibliography" SelectedStyle="\APASixthEditionOfficeOnline.xsl" StyleName="APA" Version="6"/>
 </file>
 
 <file path=customXml/item2.xml><?xml version="1.0" encoding="utf-8"?>
@@ -13408,7 +16485,12 @@
 </file>
 
 <file path=customXml/item3.xml><?xml version="1.0" encoding="utf-8"?>
-<b:Sources xmlns:b="http://schemas.openxmlformats.org/officeDocument/2006/bibliography" xmlns="http://schemas.openxmlformats.org/officeDocument/2006/bibliography" SelectedStyle="\APASixthEditionOfficeOnline.xsl" StyleName="APA" Version="6"/>
+<?mso-contentType ?>
+<FormTemplates xmlns="http://schemas.microsoft.com/sharepoint/v3/contenttype/forms">
+  <Display>DocumentLibraryForm</Display>
+  <Edit>DocumentLibraryForm</Edit>
+  <New>DocumentLibraryForm</New>
+</FormTemplates>
 </file>
 
 <file path=customXml/item4.xml><?xml version="1.0" encoding="utf-8"?>
@@ -13418,9 +16500,9 @@
 </file>
 
 <file path=customXml/itemProps1.xml><?xml version="1.0" encoding="utf-8"?>
-<ds:datastoreItem xmlns:ds="http://schemas.openxmlformats.org/officeDocument/2006/customXml" ds:itemID="{4D7FEE78-E1BC-4CE2-99DC-B7D8792FB163}">
+<ds:datastoreItem xmlns:ds="http://schemas.openxmlformats.org/officeDocument/2006/customXml" ds:itemID="{82150D7D-CCB6-314A-9B82-96ADB6C57348}">
   <ds:schemaRefs>
-    <ds:schemaRef ds:uri="http://schemas.microsoft.com/sharepoint/v3/contenttype/forms"/>
+    <ds:schemaRef ds:uri="http://schemas.openxmlformats.org/officeDocument/2006/bibliography"/>
   </ds:schemaRefs>
 </ds:datastoreItem>
 </file>
@@ -13445,9 +16527,9 @@
 </file>
 
 <file path=customXml/itemProps3.xml><?xml version="1.0" encoding="utf-8"?>
-<ds:datastoreItem xmlns:ds="http://schemas.openxmlformats.org/officeDocument/2006/customXml" ds:itemID="{82150D7D-CCB6-314A-9B82-96ADB6C57348}">
+<ds:datastoreItem xmlns:ds="http://schemas.openxmlformats.org/officeDocument/2006/customXml" ds:itemID="{4D7FEE78-E1BC-4CE2-99DC-B7D8792FB163}">
   <ds:schemaRefs>
-    <ds:schemaRef ds:uri="http://schemas.openxmlformats.org/officeDocument/2006/bibliography"/>
+    <ds:schemaRef ds:uri="http://schemas.microsoft.com/sharepoint/v3/contenttype/forms"/>
   </ds:schemaRefs>
 </ds:datastoreItem>
 </file>

</xml_diff>